<commit_message>
Updated the pictures/diagrams Kitt sent
</commit_message>
<xml_diff>
--- a/Capstone_Proposal.docx
+++ b/Capstone_Proposal.docx
@@ -7795,8 +7795,6 @@
         <w:ind w:firstLine="0"/>
         <w:jc w:val="center"/>
       </w:pPr>
-      <w:bookmarkStart w:id="0" w:name="_GoBack"/>
-      <w:bookmarkEnd w:id="0"/>
       <w:r>
         <w:br w:type="page"/>
       </w:r>
@@ -8421,12 +8419,57 @@
       <w:r>
         <w:rPr>
           <w:b/>
-        </w:rPr>
-        <w:pict w14:anchorId="6B181037">
-          <v:shape id="_x0000_i1026" type="#_x0000_t75" style="width:6in;height:243.1pt">
-            <v:imagedata r:id="rId19" o:title="Incremental Model - Page 1"/>
-          </v:shape>
-        </w:pict>
+          <w:noProof/>
+          <w:lang w:val="en-PH" w:eastAsia="en-PH"/>
+        </w:rPr>
+        <w:drawing>
+          <wp:inline distT="0" distB="0" distL="0" distR="0" wp14:anchorId="62E9C750" wp14:editId="209E5ABF">
+            <wp:extent cx="5486400" cy="3095625"/>
+            <wp:effectExtent l="0" t="0" r="0" b="9525"/>
+            <wp:docPr id="30" name="Picture 30" descr="C:\Users\Bryan\Downloads\Incremental Model.png"/>
+            <wp:cNvGraphicFramePr>
+              <a:graphicFrameLocks xmlns:a="http://schemas.openxmlformats.org/drawingml/2006/main" noChangeAspect="1"/>
+            </wp:cNvGraphicFramePr>
+            <a:graphic xmlns:a="http://schemas.openxmlformats.org/drawingml/2006/main">
+              <a:graphicData uri="http://schemas.openxmlformats.org/drawingml/2006/picture">
+                <pic:pic xmlns:pic="http://schemas.openxmlformats.org/drawingml/2006/picture">
+                  <pic:nvPicPr>
+                    <pic:cNvPr id="0" name="Picture 9" descr="C:\Users\Bryan\Downloads\Incremental Model.png"/>
+                    <pic:cNvPicPr>
+                      <a:picLocks noChangeAspect="1" noChangeArrowheads="1"/>
+                    </pic:cNvPicPr>
+                  </pic:nvPicPr>
+                  <pic:blipFill>
+                    <a:blip r:embed="rId19">
+                      <a:extLst>
+                        <a:ext uri="{28A0092B-C50C-407E-A947-70E740481C1C}">
+                          <a14:useLocalDpi xmlns:a14="http://schemas.microsoft.com/office/drawing/2010/main" val="0"/>
+                        </a:ext>
+                      </a:extLst>
+                    </a:blip>
+                    <a:srcRect/>
+                    <a:stretch>
+                      <a:fillRect/>
+                    </a:stretch>
+                  </pic:blipFill>
+                  <pic:spPr bwMode="auto">
+                    <a:xfrm>
+                      <a:off x="0" y="0"/>
+                      <a:ext cx="5486400" cy="3095625"/>
+                    </a:xfrm>
+                    <a:prstGeom prst="rect">
+                      <a:avLst/>
+                    </a:prstGeom>
+                    <a:noFill/>
+                    <a:ln>
+                      <a:noFill/>
+                    </a:ln>
+                  </pic:spPr>
+                </pic:pic>
+              </a:graphicData>
+            </a:graphic>
+          </wp:inline>
+        </w:drawing>
       </w:r>
     </w:p>
     <w:p>
@@ -8560,12 +8603,57 @@
       <w:r>
         <w:rPr>
           <w:b/>
-        </w:rPr>
-        <w:pict w14:anchorId="4F98A453">
-          <v:shape id="_x0000_i1027" type="#_x0000_t75" style="width:431.15pt;height:410.65pt">
-            <v:imagedata r:id="rId20" o:title="Bottom Up Approach - Page 1"/>
-          </v:shape>
-        </w:pict>
+          <w:noProof/>
+          <w:lang w:val="en-PH" w:eastAsia="en-PH"/>
+        </w:rPr>
+        <w:drawing>
+          <wp:inline distT="0" distB="0" distL="0" distR="0" wp14:anchorId="17CD2EA6" wp14:editId="64106CEA">
+            <wp:extent cx="4800600" cy="4572000"/>
+            <wp:effectExtent l="0" t="0" r="0" b="0"/>
+            <wp:docPr id="19" name="Picture 19" descr="C:\Users\Bryan\Downloads\Bottom Up Approach.png"/>
+            <wp:cNvGraphicFramePr>
+              <a:graphicFrameLocks xmlns:a="http://schemas.openxmlformats.org/drawingml/2006/main" noChangeAspect="1"/>
+            </wp:cNvGraphicFramePr>
+            <a:graphic xmlns:a="http://schemas.openxmlformats.org/drawingml/2006/main">
+              <a:graphicData uri="http://schemas.openxmlformats.org/drawingml/2006/picture">
+                <pic:pic xmlns:pic="http://schemas.openxmlformats.org/drawingml/2006/picture">
+                  <pic:nvPicPr>
+                    <pic:cNvPr id="0" name="Picture 7" descr="C:\Users\Bryan\Downloads\Bottom Up Approach.png"/>
+                    <pic:cNvPicPr>
+                      <a:picLocks noChangeAspect="1" noChangeArrowheads="1"/>
+                    </pic:cNvPicPr>
+                  </pic:nvPicPr>
+                  <pic:blipFill>
+                    <a:blip r:embed="rId20">
+                      <a:extLst>
+                        <a:ext uri="{28A0092B-C50C-407E-A947-70E740481C1C}">
+                          <a14:useLocalDpi xmlns:a14="http://schemas.microsoft.com/office/drawing/2010/main" val="0"/>
+                        </a:ext>
+                      </a:extLst>
+                    </a:blip>
+                    <a:srcRect/>
+                    <a:stretch>
+                      <a:fillRect/>
+                    </a:stretch>
+                  </pic:blipFill>
+                  <pic:spPr bwMode="auto">
+                    <a:xfrm>
+                      <a:off x="0" y="0"/>
+                      <a:ext cx="4800600" cy="4572000"/>
+                    </a:xfrm>
+                    <a:prstGeom prst="rect">
+                      <a:avLst/>
+                    </a:prstGeom>
+                    <a:noFill/>
+                    <a:ln>
+                      <a:noFill/>
+                    </a:ln>
+                  </pic:spPr>
+                </pic:pic>
+              </a:graphicData>
+            </a:graphic>
+          </wp:inline>
+        </w:drawing>
       </w:r>
     </w:p>
     <w:p>
@@ -13197,8 +13285,8 @@
         </w:rPr>
         <w:t>The main goal of this e-learning game application is to teach Pilgrims that are participating National Youth Day the history of Cebu through an educational gaming platform.</w:t>
       </w:r>
-      <w:bookmarkStart w:id="1" w:name="_j3l1kchb008r" w:colFirst="0" w:colLast="0"/>
-      <w:bookmarkEnd w:id="1"/>
+      <w:bookmarkStart w:id="0" w:name="_j3l1kchb008r" w:colFirst="0" w:colLast="0"/>
+      <w:bookmarkEnd w:id="0"/>
     </w:p>
     <w:p>
       <w:pPr>
@@ -13334,8 +13422,8 @@
           <w:szCs w:val="24"/>
         </w:rPr>
       </w:pPr>
-      <w:bookmarkStart w:id="2" w:name="_nsg2z8oe62bu" w:colFirst="0" w:colLast="0"/>
-      <w:bookmarkEnd w:id="2"/>
+      <w:bookmarkStart w:id="1" w:name="_nsg2z8oe62bu" w:colFirst="0" w:colLast="0"/>
+      <w:bookmarkEnd w:id="1"/>
       <w:r>
         <w:rPr>
           <w:b/>
@@ -14591,36 +14679,40 @@
       <w:r>
         <w:rPr>
           <w:noProof/>
+          <w:color w:val="000000"/>
           <w:lang w:val="en-PH" w:eastAsia="en-PH"/>
         </w:rPr>
         <w:drawing>
-          <wp:inline distT="0" distB="0" distL="0" distR="0" wp14:anchorId="25A41767" wp14:editId="0600177C">
+          <wp:inline distT="0" distB="0" distL="0" distR="0" wp14:anchorId="265C77AB" wp14:editId="4D87C1DC">
             <wp:extent cx="5486400" cy="2743200"/>
             <wp:effectExtent l="0" t="0" r="0" b="0"/>
-            <wp:docPr id="1703083428" name="picture"/>
+            <wp:docPr id="31" name="Picture 31" descr="C:\Users\Bryan\Downloads\Capstone Use case.png"/>
             <wp:cNvGraphicFramePr>
-              <a:graphicFrameLocks xmlns:a="http://schemas.openxmlformats.org/drawingml/2006/main"/>
+              <a:graphicFrameLocks xmlns:a="http://schemas.openxmlformats.org/drawingml/2006/main" noChangeAspect="1"/>
             </wp:cNvGraphicFramePr>
             <a:graphic xmlns:a="http://schemas.openxmlformats.org/drawingml/2006/main">
               <a:graphicData uri="http://schemas.openxmlformats.org/drawingml/2006/picture">
                 <pic:pic xmlns:pic="http://schemas.openxmlformats.org/drawingml/2006/picture">
                   <pic:nvPicPr>
-                    <pic:cNvPr id="0" name="picture"/>
-                    <pic:cNvPicPr/>
+                    <pic:cNvPr id="0" name="Picture 10" descr="C:\Users\Bryan\Downloads\Capstone Use case.png"/>
+                    <pic:cNvPicPr>
+                      <a:picLocks noChangeAspect="1" noChangeArrowheads="1"/>
+                    </pic:cNvPicPr>
                   </pic:nvPicPr>
                   <pic:blipFill>
-                    <a:blip r:embed="rId18" cstate="print">
+                    <a:blip r:embed="rId34">
                       <a:extLst>
                         <a:ext uri="{28A0092B-C50C-407E-A947-70E740481C1C}">
                           <a14:useLocalDpi xmlns:a14="http://schemas.microsoft.com/office/drawing/2010/main" val="0"/>
                         </a:ext>
                       </a:extLst>
                     </a:blip>
+                    <a:srcRect/>
                     <a:stretch>
                       <a:fillRect/>
                     </a:stretch>
                   </pic:blipFill>
-                  <pic:spPr>
+                  <pic:spPr bwMode="auto">
                     <a:xfrm>
                       <a:off x="0" y="0"/>
                       <a:ext cx="5486400" cy="2743200"/>
@@ -14628,6 +14720,10 @@
                     <a:prstGeom prst="rect">
                       <a:avLst/>
                     </a:prstGeom>
+                    <a:noFill/>
+                    <a:ln>
+                      <a:noFill/>
+                    </a:ln>
                   </pic:spPr>
                 </pic:pic>
               </a:graphicData>
@@ -14635,6 +14731,8 @@
           </wp:inline>
         </w:drawing>
       </w:r>
+      <w:bookmarkStart w:id="2" w:name="_GoBack"/>
+      <w:bookmarkEnd w:id="2"/>
     </w:p>
     <w:p>
       <w:pPr>
@@ -14759,7 +14857,7 @@
               </wp:anchor>
             </w:drawing>
           </mc:Choice>
-          <mc:Fallback xmlns:w16se="http://schemas.microsoft.com/office/word/2015/wordml/symex" xmlns:w15="http://schemas.microsoft.com/office/word/2012/wordml" xmlns:cx="http://schemas.microsoft.com/office/drawing/2014/chartex">
+          <mc:Fallback xmlns:cx="http://schemas.microsoft.com/office/drawing/2014/chartex" xmlns:w15="http://schemas.microsoft.com/office/word/2012/wordml" xmlns:w16se="http://schemas.microsoft.com/office/word/2015/wordml/symex">
             <w:pict>
               <v:shapetype w14:anchorId="670A9613" id="_x0000_t202" coordsize="21600,21600" o:spt="202" path="m,l,21600r21600,l21600,xe">
                 <v:stroke joinstyle="miter"/>
@@ -14904,7 +15002,7 @@
               </wp:anchor>
             </w:drawing>
           </mc:Choice>
-          <mc:Fallback xmlns:w16se="http://schemas.microsoft.com/office/word/2015/wordml/symex" xmlns:w15="http://schemas.microsoft.com/office/word/2012/wordml" xmlns:cx="http://schemas.microsoft.com/office/drawing/2014/chartex">
+          <mc:Fallback xmlns:cx="http://schemas.microsoft.com/office/drawing/2014/chartex" xmlns:w15="http://schemas.microsoft.com/office/word/2012/wordml" xmlns:w16se="http://schemas.microsoft.com/office/word/2015/wordml/symex">
             <w:pict>
               <v:shape w14:anchorId="42D70518" id="Text Box 12" o:spid="_x0000_s1027" type="#_x0000_t202" style="position:absolute;left:0;text-align:left;margin-left:126.55pt;margin-top:111.25pt;width:66pt;height:2in;z-index:251658241;visibility:visible;mso-wrap-style:square;mso-width-percent:0;mso-wrap-distance-left:9pt;mso-wrap-distance-top:0;mso-wrap-distance-right:9pt;mso-wrap-distance-bottom:0;mso-position-horizontal:absolute;mso-position-horizontal-relative:text;mso-position-vertical:absolute;mso-position-vertical-relative:text;mso-width-percent:0;mso-width-relative:margin;v-text-anchor:top" o:gfxdata="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" filled="f" stroked="f">
                 <v:textbox style="mso-fit-shape-to-text:t">
@@ -14965,7 +15063,7 @@
             <wp:docPr id="11" name="Picture 11">
               <a:extLst xmlns:a="http://schemas.openxmlformats.org/drawingml/2006/main">
                 <a:ext uri="{FF2B5EF4-FFF2-40B4-BE49-F238E27FC236}">
-                  <a16:creationId xmlns:a16="http://schemas.microsoft.com/office/drawing/2014/main" xmlns:w16se="http://schemas.microsoft.com/office/word/2015/wordml/symex" xmlns:w15="http://schemas.microsoft.com/office/word/2012/wordml" xmlns:w="http://schemas.openxmlformats.org/wordprocessingml/2006/main" xmlns:w10="urn:schemas-microsoft-com:office:word" xmlns:v="urn:schemas-microsoft-com:vml" xmlns:o="urn:schemas-microsoft-com:office:office" xmlns:cx="http://schemas.microsoft.com/office/drawing/2014/chartex" xmlns="" id="{D20359CE-9524-4923-A8A7-80FD0E9D2E36}"/>
+                  <a16:creationId xmlns="" xmlns:cx="http://schemas.microsoft.com/office/drawing/2014/chartex" xmlns:o="urn:schemas-microsoft-com:office:office" xmlns:v="urn:schemas-microsoft-com:vml" xmlns:w10="urn:schemas-microsoft-com:office:word" xmlns:w="http://schemas.openxmlformats.org/wordprocessingml/2006/main" xmlns:w15="http://schemas.microsoft.com/office/word/2012/wordml" xmlns:w16se="http://schemas.microsoft.com/office/word/2015/wordml/symex" xmlns:a16="http://schemas.microsoft.com/office/drawing/2014/main" id="{D20359CE-9524-4923-A8A7-80FD0E9D2E36}"/>
                 </a:ext>
               </a:extLst>
             </wp:docPr>
@@ -14979,7 +15077,7 @@
                     <pic:cNvPr id="8" name="Picture 8">
                       <a:extLst>
                         <a:ext uri="{FF2B5EF4-FFF2-40B4-BE49-F238E27FC236}">
-                          <a16:creationId xmlns:a16="http://schemas.microsoft.com/office/drawing/2014/main" xmlns:w16se="http://schemas.microsoft.com/office/word/2015/wordml/symex" xmlns:w15="http://schemas.microsoft.com/office/word/2012/wordml" xmlns:w="http://schemas.openxmlformats.org/wordprocessingml/2006/main" xmlns:w10="urn:schemas-microsoft-com:office:word" xmlns:v="urn:schemas-microsoft-com:vml" xmlns:o="urn:schemas-microsoft-com:office:office" xmlns:cx="http://schemas.microsoft.com/office/drawing/2014/chartex" xmlns="" id="{D20359CE-9524-4923-A8A7-80FD0E9D2E36}"/>
+                          <a16:creationId xmlns="" xmlns:cx="http://schemas.microsoft.com/office/drawing/2014/chartex" xmlns:o="urn:schemas-microsoft-com:office:office" xmlns:v="urn:schemas-microsoft-com:vml" xmlns:w10="urn:schemas-microsoft-com:office:word" xmlns:w="http://schemas.openxmlformats.org/wordprocessingml/2006/main" xmlns:w15="http://schemas.microsoft.com/office/word/2012/wordml" xmlns:w16se="http://schemas.microsoft.com/office/word/2015/wordml/symex" xmlns:a16="http://schemas.microsoft.com/office/drawing/2014/main" id="{D20359CE-9524-4923-A8A7-80FD0E9D2E36}"/>
                         </a:ext>
                       </a:extLst>
                     </pic:cNvPr>
@@ -14988,7 +15086,7 @@
                     </pic:cNvPicPr>
                   </pic:nvPicPr>
                   <pic:blipFill>
-                    <a:blip r:embed="rId34"/>
+                    <a:blip r:embed="rId35"/>
                     <a:stretch>
                       <a:fillRect/>
                     </a:stretch>
@@ -15191,7 +15289,7 @@
               </wp:anchor>
             </w:drawing>
           </mc:Choice>
-          <mc:Fallback xmlns:w16se="http://schemas.microsoft.com/office/word/2015/wordml/symex" xmlns:w15="http://schemas.microsoft.com/office/word/2012/wordml" xmlns:cx="http://schemas.microsoft.com/office/drawing/2014/chartex">
+          <mc:Fallback xmlns:cx="http://schemas.microsoft.com/office/drawing/2014/chartex" xmlns:w15="http://schemas.microsoft.com/office/word/2012/wordml" xmlns:w16se="http://schemas.microsoft.com/office/word/2015/wordml/symex">
             <w:pict>
               <v:shape w14:anchorId="54D10510" id="Text Box 81" o:spid="_x0000_s1028" type="#_x0000_t202" style="position:absolute;left:0;text-align:left;margin-left:116.15pt;margin-top:197.45pt;width:66pt;height:2in;z-index:251658252;visibility:visible;mso-wrap-style:square;mso-width-percent:0;mso-wrap-distance-left:9pt;mso-wrap-distance-top:0;mso-wrap-distance-right:9pt;mso-wrap-distance-bottom:0;mso-position-horizontal:absolute;mso-position-horizontal-relative:text;mso-position-vertical:absolute;mso-position-vertical-relative:text;mso-width-percent:0;mso-width-relative:margin;v-text-anchor:top" o:gfxdata="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" filled="f" stroked="f">
                 <v:textbox style="mso-fit-shape-to-text:t">
@@ -15335,7 +15433,7 @@
               </wp:anchor>
             </w:drawing>
           </mc:Choice>
-          <mc:Fallback xmlns:w16se="http://schemas.microsoft.com/office/word/2015/wordml/symex" xmlns:w15="http://schemas.microsoft.com/office/word/2012/wordml" xmlns:cx="http://schemas.microsoft.com/office/drawing/2014/chartex">
+          <mc:Fallback xmlns:cx="http://schemas.microsoft.com/office/drawing/2014/chartex" xmlns:w15="http://schemas.microsoft.com/office/word/2012/wordml" xmlns:w16se="http://schemas.microsoft.com/office/word/2015/wordml/symex">
             <w:pict>
               <v:shape w14:anchorId="18613D73" id="Text Box 80" o:spid="_x0000_s1029" type="#_x0000_t202" style="position:absolute;left:0;text-align:left;margin-left:160.35pt;margin-top:195.8pt;width:2in;height:2in;z-index:251658251;visibility:visible;mso-wrap-style:none;mso-wrap-distance-left:9pt;mso-wrap-distance-top:0;mso-wrap-distance-right:9pt;mso-wrap-distance-bottom:0;mso-position-horizontal:absolute;mso-position-horizontal-relative:text;mso-position-vertical:absolute;mso-position-vertical-relative:text;v-text-anchor:top" o:gfxdata="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" filled="f" stroked="f">
                 <v:textbox style="mso-fit-shape-to-text:t">
@@ -15482,7 +15580,7 @@
               </wp:anchor>
             </w:drawing>
           </mc:Choice>
-          <mc:Fallback xmlns:w16se="http://schemas.microsoft.com/office/word/2015/wordml/symex" xmlns:w15="http://schemas.microsoft.com/office/word/2012/wordml" xmlns:cx="http://schemas.microsoft.com/office/drawing/2014/chartex">
+          <mc:Fallback xmlns:cx="http://schemas.microsoft.com/office/drawing/2014/chartex" xmlns:w15="http://schemas.microsoft.com/office/word/2012/wordml" xmlns:w16se="http://schemas.microsoft.com/office/word/2015/wordml/symex">
             <w:pict>
               <v:shape w14:anchorId="2D87DA62" id="Text Box 79" o:spid="_x0000_s1030" type="#_x0000_t202" style="position:absolute;left:0;text-align:left;margin-left:115.65pt;margin-top:180.5pt;width:66pt;height:2in;z-index:251658250;visibility:visible;mso-wrap-style:square;mso-width-percent:0;mso-wrap-distance-left:9pt;mso-wrap-distance-top:0;mso-wrap-distance-right:9pt;mso-wrap-distance-bottom:0;mso-position-horizontal:absolute;mso-position-horizontal-relative:text;mso-position-vertical:absolute;mso-position-vertical-relative:text;mso-width-percent:0;mso-width-relative:margin;v-text-anchor:top" o:gfxdata="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" filled="f" stroked="f">
                 <v:textbox style="mso-fit-shape-to-text:t">
@@ -15623,7 +15721,7 @@
               </wp:anchor>
             </w:drawing>
           </mc:Choice>
-          <mc:Fallback xmlns:w16se="http://schemas.microsoft.com/office/word/2015/wordml/symex" xmlns:w15="http://schemas.microsoft.com/office/word/2012/wordml" xmlns:cx="http://schemas.microsoft.com/office/drawing/2014/chartex">
+          <mc:Fallback xmlns:cx="http://schemas.microsoft.com/office/drawing/2014/chartex" xmlns:w15="http://schemas.microsoft.com/office/word/2012/wordml" xmlns:w16se="http://schemas.microsoft.com/office/word/2015/wordml/symex">
             <w:pict>
               <v:shape w14:anchorId="65BD5286" id="Text Box 78" o:spid="_x0000_s1031" type="#_x0000_t202" style="position:absolute;left:0;text-align:left;margin-left:115.6pt;margin-top:163pt;width:66pt;height:2in;z-index:251658245;visibility:visible;mso-wrap-style:square;mso-width-percent:0;mso-wrap-distance-left:9pt;mso-wrap-distance-top:0;mso-wrap-distance-right:9pt;mso-wrap-distance-bottom:0;mso-position-horizontal:absolute;mso-position-horizontal-relative:text;mso-position-vertical:absolute;mso-position-vertical-relative:text;mso-width-percent:0;mso-width-relative:margin;v-text-anchor:top" o:gfxdata="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" filled="f" stroked="f">
                 <v:textbox style="mso-fit-shape-to-text:t">
@@ -15764,7 +15862,7 @@
               </wp:anchor>
             </w:drawing>
           </mc:Choice>
-          <mc:Fallback xmlns:w16se="http://schemas.microsoft.com/office/word/2015/wordml/symex" xmlns:w15="http://schemas.microsoft.com/office/word/2012/wordml" xmlns:cx="http://schemas.microsoft.com/office/drawing/2014/chartex">
+          <mc:Fallback xmlns:cx="http://schemas.microsoft.com/office/drawing/2014/chartex" xmlns:w15="http://schemas.microsoft.com/office/word/2012/wordml" xmlns:w16se="http://schemas.microsoft.com/office/word/2015/wordml/symex">
             <w:pict>
               <v:shape w14:anchorId="2FDB142A" id="Text Box 77" o:spid="_x0000_s1032" type="#_x0000_t202" style="position:absolute;left:0;text-align:left;margin-left:115.6pt;margin-top:141.55pt;width:66pt;height:2in;z-index:251658244;visibility:visible;mso-wrap-style:square;mso-width-percent:0;mso-wrap-distance-left:9pt;mso-wrap-distance-top:0;mso-wrap-distance-right:9pt;mso-wrap-distance-bottom:0;mso-position-horizontal:absolute;mso-position-horizontal-relative:text;mso-position-vertical:absolute;mso-position-vertical-relative:text;mso-width-percent:0;mso-width-relative:margin;v-text-anchor:top" o:gfxdata="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" filled="f" stroked="f">
                 <v:textbox style="mso-fit-shape-to-text:t">
@@ -15905,7 +16003,7 @@
               </wp:anchor>
             </w:drawing>
           </mc:Choice>
-          <mc:Fallback xmlns:w16se="http://schemas.microsoft.com/office/word/2015/wordml/symex" xmlns:w15="http://schemas.microsoft.com/office/word/2012/wordml" xmlns:cx="http://schemas.microsoft.com/office/drawing/2014/chartex">
+          <mc:Fallback xmlns:cx="http://schemas.microsoft.com/office/drawing/2014/chartex" xmlns:w15="http://schemas.microsoft.com/office/word/2012/wordml" xmlns:w16se="http://schemas.microsoft.com/office/word/2015/wordml/symex">
             <w:pict>
               <v:shape w14:anchorId="59530E03" id="Text Box 76" o:spid="_x0000_s1033" type="#_x0000_t202" style="position:absolute;left:0;text-align:left;margin-left:115.55pt;margin-top:110.15pt;width:66pt;height:2in;z-index:251658243;visibility:visible;mso-wrap-style:square;mso-width-percent:0;mso-wrap-distance-left:9pt;mso-wrap-distance-top:0;mso-wrap-distance-right:9pt;mso-wrap-distance-bottom:0;mso-position-horizontal:absolute;mso-position-horizontal-relative:text;mso-position-vertical:absolute;mso-position-vertical-relative:text;mso-width-percent:0;mso-width-relative:margin;v-text-anchor:top" o:gfxdata="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" filled="f" stroked="f">
                 <v:textbox style="mso-fit-shape-to-text:t">
@@ -15966,7 +16064,7 @@
             <wp:docPr id="20" name="Picture 14">
               <a:extLst xmlns:a="http://schemas.openxmlformats.org/drawingml/2006/main">
                 <a:ext uri="{FF2B5EF4-FFF2-40B4-BE49-F238E27FC236}">
-                  <a16:creationId xmlns:a16="http://schemas.microsoft.com/office/drawing/2014/main" xmlns:w16se="http://schemas.microsoft.com/office/word/2015/wordml/symex" xmlns:w15="http://schemas.microsoft.com/office/word/2012/wordml" xmlns:w="http://schemas.openxmlformats.org/wordprocessingml/2006/main" xmlns:w10="urn:schemas-microsoft-com:office:word" xmlns:v="urn:schemas-microsoft-com:vml" xmlns:o="urn:schemas-microsoft-com:office:office" xmlns:cx="http://schemas.microsoft.com/office/drawing/2014/chartex" xmlns="" id="{D1FC3712-D67A-4809-B056-99151006EC5F}"/>
+                  <a16:creationId xmlns="" xmlns:cx="http://schemas.microsoft.com/office/drawing/2014/chartex" xmlns:o="urn:schemas-microsoft-com:office:office" xmlns:v="urn:schemas-microsoft-com:vml" xmlns:w10="urn:schemas-microsoft-com:office:word" xmlns:w="http://schemas.openxmlformats.org/wordprocessingml/2006/main" xmlns:w15="http://schemas.microsoft.com/office/word/2012/wordml" xmlns:w16se="http://schemas.microsoft.com/office/word/2015/wordml/symex" xmlns:a16="http://schemas.microsoft.com/office/drawing/2014/main" id="{D1FC3712-D67A-4809-B056-99151006EC5F}"/>
                 </a:ext>
               </a:extLst>
             </wp:docPr>
@@ -15980,7 +16078,7 @@
                     <pic:cNvPr id="9" name="Picture 14">
                       <a:extLst>
                         <a:ext uri="{FF2B5EF4-FFF2-40B4-BE49-F238E27FC236}">
-                          <a16:creationId xmlns:a16="http://schemas.microsoft.com/office/drawing/2014/main" xmlns:w16se="http://schemas.microsoft.com/office/word/2015/wordml/symex" xmlns:w15="http://schemas.microsoft.com/office/word/2012/wordml" xmlns:w="http://schemas.openxmlformats.org/wordprocessingml/2006/main" xmlns:w10="urn:schemas-microsoft-com:office:word" xmlns:v="urn:schemas-microsoft-com:vml" xmlns:o="urn:schemas-microsoft-com:office:office" xmlns:cx="http://schemas.microsoft.com/office/drawing/2014/chartex" xmlns="" id="{D1FC3712-D67A-4809-B056-99151006EC5F}"/>
+                          <a16:creationId xmlns="" xmlns:cx="http://schemas.microsoft.com/office/drawing/2014/chartex" xmlns:o="urn:schemas-microsoft-com:office:office" xmlns:v="urn:schemas-microsoft-com:vml" xmlns:w10="urn:schemas-microsoft-com:office:word" xmlns:w="http://schemas.openxmlformats.org/wordprocessingml/2006/main" xmlns:w15="http://schemas.microsoft.com/office/word/2012/wordml" xmlns:w16se="http://schemas.microsoft.com/office/word/2015/wordml/symex" xmlns:a16="http://schemas.microsoft.com/office/drawing/2014/main" id="{D1FC3712-D67A-4809-B056-99151006EC5F}"/>
                         </a:ext>
                       </a:extLst>
                     </pic:cNvPr>
@@ -15989,7 +16087,7 @@
                     </pic:cNvPicPr>
                   </pic:nvPicPr>
                   <pic:blipFill>
-                    <a:blip r:embed="rId35"/>
+                    <a:blip r:embed="rId36"/>
                     <a:stretch>
                       <a:fillRect/>
                     </a:stretch>
@@ -16286,7 +16384,7 @@
               </wp:anchor>
             </w:drawing>
           </mc:Choice>
-          <mc:Fallback xmlns:w16se="http://schemas.microsoft.com/office/word/2015/wordml/symex" xmlns:w15="http://schemas.microsoft.com/office/word/2012/wordml" xmlns:cx="http://schemas.microsoft.com/office/drawing/2014/chartex">
+          <mc:Fallback xmlns:cx="http://schemas.microsoft.com/office/drawing/2014/chartex" xmlns:w15="http://schemas.microsoft.com/office/word/2012/wordml" xmlns:w16se="http://schemas.microsoft.com/office/word/2015/wordml/symex">
             <w:pict>
               <v:shape w14:anchorId="2C993613" id="Text Box 21" o:spid="_x0000_s1034" type="#_x0000_t202" style="position:absolute;left:0;text-align:left;margin-left:165pt;margin-top:28.5pt;width:66pt;height:2in;z-index:251656704;visibility:visible;mso-wrap-style:square;mso-width-percent:0;mso-wrap-distance-left:9pt;mso-wrap-distance-top:0;mso-wrap-distance-right:9pt;mso-wrap-distance-bottom:0;mso-position-horizontal:absolute;mso-position-horizontal-relative:text;mso-position-vertical:absolute;mso-position-vertical-relative:text;mso-width-percent:0;mso-width-relative:margin;v-text-anchor:top" o:gfxdata="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" filled="f" stroked="f">
                 <v:textbox style="mso-fit-shape-to-text:t">
@@ -16427,7 +16525,7 @@
               </wp:anchor>
             </w:drawing>
           </mc:Choice>
-          <mc:Fallback xmlns:w16se="http://schemas.microsoft.com/office/word/2015/wordml/symex" xmlns:w15="http://schemas.microsoft.com/office/word/2012/wordml" xmlns:cx="http://schemas.microsoft.com/office/drawing/2014/chartex">
+          <mc:Fallback xmlns:cx="http://schemas.microsoft.com/office/drawing/2014/chartex" xmlns:w15="http://schemas.microsoft.com/office/word/2012/wordml" xmlns:w16se="http://schemas.microsoft.com/office/word/2015/wordml/symex">
             <w:pict>
               <v:shape w14:anchorId="562B5E92" id="Text Box 22" o:spid="_x0000_s1035" type="#_x0000_t202" style="position:absolute;left:0;text-align:left;margin-left:111pt;margin-top:27pt;width:66pt;height:2in;z-index:251658752;visibility:visible;mso-wrap-style:square;mso-width-percent:0;mso-wrap-distance-left:9pt;mso-wrap-distance-top:0;mso-wrap-distance-right:9pt;mso-wrap-distance-bottom:0;mso-position-horizontal:absolute;mso-position-horizontal-relative:text;mso-position-vertical:absolute;mso-position-vertical-relative:text;mso-width-percent:0;mso-width-relative:margin;v-text-anchor:top" o:gfxdata="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" filled="f" stroked="f">
                 <v:textbox style="mso-fit-shape-to-text:t">
@@ -16568,7 +16666,7 @@
               </wp:anchor>
             </w:drawing>
           </mc:Choice>
-          <mc:Fallback xmlns:w16se="http://schemas.microsoft.com/office/word/2015/wordml/symex" xmlns:w15="http://schemas.microsoft.com/office/word/2012/wordml" xmlns:cx="http://schemas.microsoft.com/office/drawing/2014/chartex">
+          <mc:Fallback xmlns:cx="http://schemas.microsoft.com/office/drawing/2014/chartex" xmlns:w15="http://schemas.microsoft.com/office/word/2012/wordml" xmlns:w16se="http://schemas.microsoft.com/office/word/2015/wordml/symex">
             <w:pict>
               <v:shape w14:anchorId="2B32F330" id="Text Box 82" o:spid="_x0000_s1036" type="#_x0000_t202" style="position:absolute;left:0;text-align:left;margin-left:132.45pt;margin-top:185.95pt;width:66pt;height:2in;z-index:251654656;visibility:visible;mso-wrap-style:square;mso-width-percent:0;mso-wrap-distance-left:9pt;mso-wrap-distance-top:0;mso-wrap-distance-right:9pt;mso-wrap-distance-bottom:0;mso-position-horizontal:absolute;mso-position-horizontal-relative:text;mso-position-vertical:absolute;mso-position-vertical-relative:text;mso-width-percent:0;mso-width-relative:margin;v-text-anchor:top" o:gfxdata="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" filled="f" stroked="f">
                 <v:textbox style="mso-fit-shape-to-text:t">
@@ -16629,7 +16727,7 @@
             <wp:docPr id="23" name="Picture 23" descr="A picture containing indoor, monitor&#10;&#10;Description generated with high confidence">
               <a:extLst xmlns:a="http://schemas.openxmlformats.org/drawingml/2006/main">
                 <a:ext uri="{FF2B5EF4-FFF2-40B4-BE49-F238E27FC236}">
-                  <a16:creationId xmlns:a16="http://schemas.microsoft.com/office/drawing/2014/main" xmlns:w16se="http://schemas.microsoft.com/office/word/2015/wordml/symex" xmlns:w15="http://schemas.microsoft.com/office/word/2012/wordml" xmlns:w="http://schemas.openxmlformats.org/wordprocessingml/2006/main" xmlns:w10="urn:schemas-microsoft-com:office:word" xmlns:v="urn:schemas-microsoft-com:vml" xmlns:o="urn:schemas-microsoft-com:office:office" xmlns:cx="http://schemas.microsoft.com/office/drawing/2014/chartex" xmlns="" id="{8A753EA9-E89A-4B8A-A3C5-5C582DAEC54D}"/>
+                  <a16:creationId xmlns="" xmlns:cx="http://schemas.microsoft.com/office/drawing/2014/chartex" xmlns:o="urn:schemas-microsoft-com:office:office" xmlns:v="urn:schemas-microsoft-com:vml" xmlns:w10="urn:schemas-microsoft-com:office:word" xmlns:w="http://schemas.openxmlformats.org/wordprocessingml/2006/main" xmlns:w15="http://schemas.microsoft.com/office/word/2012/wordml" xmlns:w16se="http://schemas.microsoft.com/office/word/2015/wordml/symex" xmlns:a16="http://schemas.microsoft.com/office/drawing/2014/main" id="{8A753EA9-E89A-4B8A-A3C5-5C582DAEC54D}"/>
                 </a:ext>
               </a:extLst>
             </wp:docPr>
@@ -16643,7 +16741,7 @@
                     <pic:cNvPr id="11" name="Picture 11" descr="A picture containing indoor, monitor&#10;&#10;Description generated with high confidence">
                       <a:extLst>
                         <a:ext uri="{FF2B5EF4-FFF2-40B4-BE49-F238E27FC236}">
-                          <a16:creationId xmlns:a16="http://schemas.microsoft.com/office/drawing/2014/main" xmlns:w16se="http://schemas.microsoft.com/office/word/2015/wordml/symex" xmlns:w15="http://schemas.microsoft.com/office/word/2012/wordml" xmlns:w="http://schemas.openxmlformats.org/wordprocessingml/2006/main" xmlns:w10="urn:schemas-microsoft-com:office:word" xmlns:v="urn:schemas-microsoft-com:vml" xmlns:o="urn:schemas-microsoft-com:office:office" xmlns:cx="http://schemas.microsoft.com/office/drawing/2014/chartex" xmlns="" id="{8A753EA9-E89A-4B8A-A3C5-5C582DAEC54D}"/>
+                          <a16:creationId xmlns="" xmlns:cx="http://schemas.microsoft.com/office/drawing/2014/chartex" xmlns:o="urn:schemas-microsoft-com:office:office" xmlns:v="urn:schemas-microsoft-com:vml" xmlns:w10="urn:schemas-microsoft-com:office:word" xmlns:w="http://schemas.openxmlformats.org/wordprocessingml/2006/main" xmlns:w15="http://schemas.microsoft.com/office/word/2012/wordml" xmlns:w16se="http://schemas.microsoft.com/office/word/2015/wordml/symex" xmlns:a16="http://schemas.microsoft.com/office/drawing/2014/main" id="{8A753EA9-E89A-4B8A-A3C5-5C582DAEC54D}"/>
                         </a:ext>
                       </a:extLst>
                     </pic:cNvPr>
@@ -16652,7 +16750,7 @@
                     </pic:cNvPicPr>
                   </pic:nvPicPr>
                   <pic:blipFill>
-                    <a:blip r:embed="rId36"/>
+                    <a:blip r:embed="rId37"/>
                     <a:stretch>
                       <a:fillRect/>
                     </a:stretch>
@@ -16911,7 +17009,7 @@
               </wp:anchor>
             </w:drawing>
           </mc:Choice>
-          <mc:Fallback xmlns:w16se="http://schemas.microsoft.com/office/word/2015/wordml/symex" xmlns:w15="http://schemas.microsoft.com/office/word/2012/wordml" xmlns:cx="http://schemas.microsoft.com/office/drawing/2014/chartex">
+          <mc:Fallback xmlns:cx="http://schemas.microsoft.com/office/drawing/2014/chartex" xmlns:w15="http://schemas.microsoft.com/office/word/2012/wordml" xmlns:w16se="http://schemas.microsoft.com/office/word/2015/wordml/symex">
             <w:pict>
               <v:shape w14:anchorId="6B9A7232" id="Text Box 24" o:spid="_x0000_s1037" type="#_x0000_t202" style="position:absolute;left:0;text-align:left;margin-left:204.75pt;margin-top:24.3pt;width:66pt;height:2in;z-index:251658264;visibility:visible;mso-wrap-style:square;mso-width-percent:0;mso-wrap-distance-left:9pt;mso-wrap-distance-top:0;mso-wrap-distance-right:9pt;mso-wrap-distance-bottom:0;mso-position-horizontal:absolute;mso-position-horizontal-relative:text;mso-position-vertical:absolute;mso-position-vertical-relative:text;mso-width-percent:0;mso-width-relative:margin;v-text-anchor:top" o:gfxdata="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" filled="f" stroked="f">
                 <v:textbox style="mso-fit-shape-to-text:t">
@@ -17052,7 +17150,7 @@
               </wp:anchor>
             </w:drawing>
           </mc:Choice>
-          <mc:Fallback xmlns:w16se="http://schemas.microsoft.com/office/word/2015/wordml/symex" xmlns:w15="http://schemas.microsoft.com/office/word/2012/wordml" xmlns:cx="http://schemas.microsoft.com/office/drawing/2014/chartex">
+          <mc:Fallback xmlns:cx="http://schemas.microsoft.com/office/drawing/2014/chartex" xmlns:w15="http://schemas.microsoft.com/office/word/2012/wordml" xmlns:w16se="http://schemas.microsoft.com/office/word/2015/wordml/symex">
             <w:pict>
               <v:shape w14:anchorId="3BCA1901" id="Text Box 25" o:spid="_x0000_s1038" type="#_x0000_t202" style="position:absolute;left:0;text-align:left;margin-left:123.75pt;margin-top:22.8pt;width:66pt;height:2in;z-index:251658261;visibility:visible;mso-wrap-style:square;mso-width-percent:0;mso-wrap-distance-left:9pt;mso-wrap-distance-top:0;mso-wrap-distance-right:9pt;mso-wrap-distance-bottom:0;mso-position-horizontal:absolute;mso-position-horizontal-relative:text;mso-position-vertical:absolute;mso-position-vertical-relative:text;mso-width-percent:0;mso-width-relative:margin;v-text-anchor:top" o:gfxdata="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" filled="f" stroked="f">
                 <v:textbox style="mso-fit-shape-to-text:t">
@@ -17193,7 +17291,7 @@
               </wp:anchor>
             </w:drawing>
           </mc:Choice>
-          <mc:Fallback xmlns:w16se="http://schemas.microsoft.com/office/word/2015/wordml/symex" xmlns:w15="http://schemas.microsoft.com/office/word/2012/wordml" xmlns:cx="http://schemas.microsoft.com/office/drawing/2014/chartex">
+          <mc:Fallback xmlns:cx="http://schemas.microsoft.com/office/drawing/2014/chartex" xmlns:w15="http://schemas.microsoft.com/office/word/2012/wordml" xmlns:w16se="http://schemas.microsoft.com/office/word/2015/wordml/symex">
             <w:pict>
               <v:shape w14:anchorId="2AA632FE" id="Text Box 84" o:spid="_x0000_s1039" type="#_x0000_t202" style="position:absolute;left:0;text-align:left;margin-left:109.1pt;margin-top:64.85pt;width:66pt;height:2in;z-index:251658254;visibility:visible;mso-wrap-style:square;mso-width-percent:0;mso-wrap-distance-left:9pt;mso-wrap-distance-top:0;mso-wrap-distance-right:9pt;mso-wrap-distance-bottom:0;mso-position-horizontal:absolute;mso-position-horizontal-relative:text;mso-position-vertical:absolute;mso-position-vertical-relative:text;mso-width-percent:0;mso-width-relative:margin;v-text-anchor:top" o:gfxdata="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" filled="f" stroked="f">
                 <v:textbox style="mso-fit-shape-to-text:t">
@@ -17333,7 +17431,7 @@
               </wp:anchor>
             </w:drawing>
           </mc:Choice>
-          <mc:Fallback xmlns:w16se="http://schemas.microsoft.com/office/word/2015/wordml/symex" xmlns:w15="http://schemas.microsoft.com/office/word/2012/wordml" xmlns:cx="http://schemas.microsoft.com/office/drawing/2014/chartex">
+          <mc:Fallback xmlns:cx="http://schemas.microsoft.com/office/drawing/2014/chartex" xmlns:w15="http://schemas.microsoft.com/office/word/2012/wordml" xmlns:w16se="http://schemas.microsoft.com/office/word/2015/wordml/symex">
             <w:pict>
               <v:shape w14:anchorId="5AB6F4AE" id="Text Box 83" o:spid="_x0000_s1040" type="#_x0000_t202" style="position:absolute;left:0;text-align:left;margin-left:111.15pt;margin-top:191.15pt;width:66pt;height:2in;z-index:251658253;visibility:visible;mso-wrap-style:square;mso-width-percent:0;mso-wrap-distance-left:9pt;mso-wrap-distance-top:0;mso-wrap-distance-right:9pt;mso-wrap-distance-bottom:0;mso-position-horizontal:absolute;mso-position-horizontal-relative:text;mso-position-vertical:absolute;mso-position-vertical-relative:text;mso-width-percent:0;mso-width-relative:margin;v-text-anchor:top" o:gfxdata="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" filled="f" stroked="f">
                 <v:textbox style="mso-fit-shape-to-text:t">
@@ -17401,7 +17499,7 @@
                     <pic:cNvPicPr/>
                   </pic:nvPicPr>
                   <pic:blipFill>
-                    <a:blip r:embed="rId37"/>
+                    <a:blip r:embed="rId38"/>
                     <a:stretch>
                       <a:fillRect/>
                     </a:stretch>
@@ -17626,7 +17724,7 @@
               </wp:anchor>
             </w:drawing>
           </mc:Choice>
-          <mc:Fallback xmlns:w16se="http://schemas.microsoft.com/office/word/2015/wordml/symex" xmlns:w15="http://schemas.microsoft.com/office/word/2012/wordml" xmlns:cx="http://schemas.microsoft.com/office/drawing/2014/chartex">
+          <mc:Fallback xmlns:cx="http://schemas.microsoft.com/office/drawing/2014/chartex" xmlns:w15="http://schemas.microsoft.com/office/word/2012/wordml" xmlns:w16se="http://schemas.microsoft.com/office/word/2015/wordml/symex">
             <w:pict>
               <v:shape w14:anchorId="44BA6950" id="Text Box 26" o:spid="_x0000_s1041" type="#_x0000_t202" style="position:absolute;left:0;text-align:left;margin-left:169.5pt;margin-top:28.5pt;width:71.25pt;height:2in;z-index:251658265;visibility:visible;mso-wrap-style:square;mso-width-percent:0;mso-wrap-distance-left:9pt;mso-wrap-distance-top:0;mso-wrap-distance-right:9pt;mso-wrap-distance-bottom:0;mso-position-horizontal:absolute;mso-position-horizontal-relative:text;mso-position-vertical:absolute;mso-position-vertical-relative:text;mso-width-percent:0;mso-width-relative:margin;v-text-anchor:top" o:gfxdata="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" filled="f" stroked="f">
                 <v:textbox style="mso-fit-shape-to-text:t">
@@ -17767,7 +17865,7 @@
               </wp:anchor>
             </w:drawing>
           </mc:Choice>
-          <mc:Fallback xmlns:w16se="http://schemas.microsoft.com/office/word/2015/wordml/symex" xmlns:w15="http://schemas.microsoft.com/office/word/2012/wordml" xmlns:cx="http://schemas.microsoft.com/office/drawing/2014/chartex">
+          <mc:Fallback xmlns:cx="http://schemas.microsoft.com/office/drawing/2014/chartex" xmlns:w15="http://schemas.microsoft.com/office/word/2012/wordml" xmlns:w16se="http://schemas.microsoft.com/office/word/2015/wordml/symex">
             <w:pict>
               <v:shape w14:anchorId="7EEC535B" id="Text Box 27" o:spid="_x0000_s1042" type="#_x0000_t202" style="position:absolute;left:0;text-align:left;margin-left:108.75pt;margin-top:29.25pt;width:66pt;height:2in;z-index:251658262;visibility:visible;mso-wrap-style:square;mso-width-percent:0;mso-wrap-distance-left:9pt;mso-wrap-distance-top:0;mso-wrap-distance-right:9pt;mso-wrap-distance-bottom:0;mso-position-horizontal:absolute;mso-position-horizontal-relative:text;mso-position-vertical:absolute;mso-position-vertical-relative:text;mso-width-percent:0;mso-width-relative:margin;v-text-anchor:top" o:gfxdata="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" filled="f" stroked="f">
                 <v:textbox style="mso-fit-shape-to-text:t">
@@ -17908,7 +18006,7 @@
               </wp:anchor>
             </w:drawing>
           </mc:Choice>
-          <mc:Fallback xmlns:w16se="http://schemas.microsoft.com/office/word/2015/wordml/symex" xmlns:w15="http://schemas.microsoft.com/office/word/2012/wordml" xmlns:cx="http://schemas.microsoft.com/office/drawing/2014/chartex">
+          <mc:Fallback xmlns:cx="http://schemas.microsoft.com/office/drawing/2014/chartex" xmlns:w15="http://schemas.microsoft.com/office/word/2012/wordml" xmlns:w16se="http://schemas.microsoft.com/office/word/2015/wordml/symex">
             <w:pict>
               <v:shape w14:anchorId="13FC7E9E" id="Text Box 85" o:spid="_x0000_s1043" type="#_x0000_t202" style="position:absolute;left:0;text-align:left;margin-left:115.1pt;margin-top:71.9pt;width:66pt;height:2in;z-index:251658255;visibility:visible;mso-wrap-style:square;mso-width-percent:0;mso-wrap-distance-left:9pt;mso-wrap-distance-top:0;mso-wrap-distance-right:9pt;mso-wrap-distance-bottom:0;mso-position-horizontal:absolute;mso-position-horizontal-relative:text;mso-position-vertical:absolute;mso-position-vertical-relative:text;mso-width-percent:0;mso-width-relative:margin;v-text-anchor:top" o:gfxdata="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" filled="f" stroked="f">
                 <v:textbox style="mso-fit-shape-to-text:t">
@@ -17977,7 +18075,7 @@
                     <pic:cNvPicPr/>
                   </pic:nvPicPr>
                   <pic:blipFill>
-                    <a:blip r:embed="rId38"/>
+                    <a:blip r:embed="rId39"/>
                     <a:stretch>
                       <a:fillRect/>
                     </a:stretch>
@@ -18264,7 +18362,7 @@
               </wp:anchor>
             </w:drawing>
           </mc:Choice>
-          <mc:Fallback xmlns:w16se="http://schemas.microsoft.com/office/word/2015/wordml/symex" xmlns:w15="http://schemas.microsoft.com/office/word/2012/wordml" xmlns:cx="http://schemas.microsoft.com/office/drawing/2014/chartex">
+          <mc:Fallback xmlns:cx="http://schemas.microsoft.com/office/drawing/2014/chartex" xmlns:w15="http://schemas.microsoft.com/office/word/2012/wordml" xmlns:w16se="http://schemas.microsoft.com/office/word/2015/wordml/symex">
             <w:pict>
               <v:shape w14:anchorId="078D615F" id="Text Box 28" o:spid="_x0000_s1044" type="#_x0000_t202" style="position:absolute;left:0;text-align:left;margin-left:104.25pt;margin-top:28.5pt;width:66pt;height:2in;z-index:251658263;visibility:visible;mso-wrap-style:square;mso-width-percent:0;mso-wrap-distance-left:9pt;mso-wrap-distance-top:0;mso-wrap-distance-right:9pt;mso-wrap-distance-bottom:0;mso-position-horizontal:absolute;mso-position-horizontal-relative:text;mso-position-vertical:absolute;mso-position-vertical-relative:text;mso-width-percent:0;mso-width-relative:margin;v-text-anchor:top" o:gfxdata="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" filled="f" stroked="f">
                 <v:textbox style="mso-fit-shape-to-text:t">
@@ -18405,7 +18503,7 @@
               </wp:anchor>
             </w:drawing>
           </mc:Choice>
-          <mc:Fallback xmlns:w16se="http://schemas.microsoft.com/office/word/2015/wordml/symex" xmlns:w15="http://schemas.microsoft.com/office/word/2012/wordml" xmlns:cx="http://schemas.microsoft.com/office/drawing/2014/chartex">
+          <mc:Fallback xmlns:cx="http://schemas.microsoft.com/office/drawing/2014/chartex" xmlns:w15="http://schemas.microsoft.com/office/word/2012/wordml" xmlns:w16se="http://schemas.microsoft.com/office/word/2015/wordml/symex">
             <w:pict>
               <v:shape w14:anchorId="34CAAFDA" id="Text Box 88" o:spid="_x0000_s1045" type="#_x0000_t202" style="position:absolute;left:0;text-align:left;margin-left:212.15pt;margin-top:220.9pt;width:66pt;height:2in;z-index:251658258;visibility:visible;mso-wrap-style:square;mso-width-percent:0;mso-wrap-distance-left:9pt;mso-wrap-distance-top:0;mso-wrap-distance-right:9pt;mso-wrap-distance-bottom:0;mso-position-horizontal:absolute;mso-position-horizontal-relative:text;mso-position-vertical:absolute;mso-position-vertical-relative:text;mso-width-percent:0;mso-width-relative:margin;v-text-anchor:top" o:gfxdata="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" filled="f" stroked="f">
                 <v:textbox style="mso-fit-shape-to-text:t">
@@ -18546,7 +18644,7 @@
               </wp:anchor>
             </w:drawing>
           </mc:Choice>
-          <mc:Fallback xmlns:w16se="http://schemas.microsoft.com/office/word/2015/wordml/symex" xmlns:w15="http://schemas.microsoft.com/office/word/2012/wordml" xmlns:cx="http://schemas.microsoft.com/office/drawing/2014/chartex">
+          <mc:Fallback xmlns:cx="http://schemas.microsoft.com/office/drawing/2014/chartex" xmlns:w15="http://schemas.microsoft.com/office/word/2012/wordml" xmlns:w16se="http://schemas.microsoft.com/office/word/2015/wordml/symex">
             <w:pict>
               <v:shape w14:anchorId="394D86D0" id="Text Box 87" o:spid="_x0000_s1046" type="#_x0000_t202" style="position:absolute;left:0;text-align:left;margin-left:109.05pt;margin-top:182.15pt;width:66pt;height:2in;z-index:251658257;visibility:visible;mso-wrap-style:square;mso-width-percent:0;mso-wrap-distance-left:9pt;mso-wrap-distance-top:0;mso-wrap-distance-right:9pt;mso-wrap-distance-bottom:0;mso-position-horizontal:absolute;mso-position-horizontal-relative:text;mso-position-vertical:absolute;mso-position-vertical-relative:text;mso-width-percent:0;mso-width-relative:margin;v-text-anchor:top" o:gfxdata="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" filled="f" stroked="f">
                 <v:textbox style="mso-fit-shape-to-text:t">
@@ -18687,7 +18785,7 @@
               </wp:anchor>
             </w:drawing>
           </mc:Choice>
-          <mc:Fallback xmlns:w16se="http://schemas.microsoft.com/office/word/2015/wordml/symex" xmlns:w15="http://schemas.microsoft.com/office/word/2012/wordml" xmlns:cx="http://schemas.microsoft.com/office/drawing/2014/chartex">
+          <mc:Fallback xmlns:cx="http://schemas.microsoft.com/office/drawing/2014/chartex" xmlns:w15="http://schemas.microsoft.com/office/word/2012/wordml" xmlns:w16se="http://schemas.microsoft.com/office/word/2015/wordml/symex">
             <w:pict>
               <v:shape w14:anchorId="4F03AFE7" id="Text Box 86" o:spid="_x0000_s1047" type="#_x0000_t202" style="position:absolute;left:0;text-align:left;margin-left:105.15pt;margin-top:75.8pt;width:66pt;height:2in;z-index:251658256;visibility:visible;mso-wrap-style:square;mso-width-percent:0;mso-wrap-distance-left:9pt;mso-wrap-distance-top:0;mso-wrap-distance-right:9pt;mso-wrap-distance-bottom:0;mso-position-horizontal:absolute;mso-position-horizontal-relative:text;mso-position-vertical:absolute;mso-position-vertical-relative:text;mso-width-percent:0;mso-width-relative:margin;v-text-anchor:top" o:gfxdata="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" filled="f" stroked="f">
                 <v:textbox style="mso-fit-shape-to-text:t">
@@ -18748,7 +18846,7 @@
             <wp:docPr id="5" name="Picture 5" descr="A close up of a sign&#10;&#10;Description generated with high confidence">
               <a:extLst xmlns:a="http://schemas.openxmlformats.org/drawingml/2006/main">
                 <a:ext uri="{FF2B5EF4-FFF2-40B4-BE49-F238E27FC236}">
-                  <a16:creationId xmlns:a16="http://schemas.microsoft.com/office/drawing/2014/main" xmlns:w16se="http://schemas.microsoft.com/office/word/2015/wordml/symex" xmlns:w15="http://schemas.microsoft.com/office/word/2012/wordml" xmlns:w="http://schemas.openxmlformats.org/wordprocessingml/2006/main" xmlns:w10="urn:schemas-microsoft-com:office:word" xmlns:v="urn:schemas-microsoft-com:vml" xmlns:o="urn:schemas-microsoft-com:office:office" xmlns:cx="http://schemas.microsoft.com/office/drawing/2014/chartex" xmlns="" id="{3AFB1C0B-C912-4BA9-9D13-F15ACF8B124D}"/>
+                  <a16:creationId xmlns="" xmlns:cx="http://schemas.microsoft.com/office/drawing/2014/chartex" xmlns:o="urn:schemas-microsoft-com:office:office" xmlns:v="urn:schemas-microsoft-com:vml" xmlns:w10="urn:schemas-microsoft-com:office:word" xmlns:w="http://schemas.openxmlformats.org/wordprocessingml/2006/main" xmlns:w15="http://schemas.microsoft.com/office/word/2012/wordml" xmlns:w16se="http://schemas.microsoft.com/office/word/2015/wordml/symex" xmlns:a16="http://schemas.microsoft.com/office/drawing/2014/main" id="{3AFB1C0B-C912-4BA9-9D13-F15ACF8B124D}"/>
                 </a:ext>
               </a:extLst>
             </wp:docPr>
@@ -18762,7 +18860,7 @@
                     <pic:cNvPr id="5" name="Picture 5" descr="A close up of a sign&#10;&#10;Description generated with high confidence">
                       <a:extLst>
                         <a:ext uri="{FF2B5EF4-FFF2-40B4-BE49-F238E27FC236}">
-                          <a16:creationId xmlns:a16="http://schemas.microsoft.com/office/drawing/2014/main" xmlns:w16se="http://schemas.microsoft.com/office/word/2015/wordml/symex" xmlns:w15="http://schemas.microsoft.com/office/word/2012/wordml" xmlns:w="http://schemas.openxmlformats.org/wordprocessingml/2006/main" xmlns:w10="urn:schemas-microsoft-com:office:word" xmlns:v="urn:schemas-microsoft-com:vml" xmlns:o="urn:schemas-microsoft-com:office:office" xmlns:cx="http://schemas.microsoft.com/office/drawing/2014/chartex" xmlns="" id="{3AFB1C0B-C912-4BA9-9D13-F15ACF8B124D}"/>
+                          <a16:creationId xmlns="" xmlns:cx="http://schemas.microsoft.com/office/drawing/2014/chartex" xmlns:o="urn:schemas-microsoft-com:office:office" xmlns:v="urn:schemas-microsoft-com:vml" xmlns:w10="urn:schemas-microsoft-com:office:word" xmlns:w="http://schemas.openxmlformats.org/wordprocessingml/2006/main" xmlns:w15="http://schemas.microsoft.com/office/word/2012/wordml" xmlns:w16se="http://schemas.microsoft.com/office/word/2015/wordml/symex" xmlns:a16="http://schemas.microsoft.com/office/drawing/2014/main" id="{3AFB1C0B-C912-4BA9-9D13-F15ACF8B124D}"/>
                         </a:ext>
                       </a:extLst>
                     </pic:cNvPr>
@@ -18771,7 +18869,7 @@
                     </pic:cNvPicPr>
                   </pic:nvPicPr>
                   <pic:blipFill>
-                    <a:blip r:embed="rId39"/>
+                    <a:blip r:embed="rId40"/>
                     <a:stretch>
                       <a:fillRect/>
                     </a:stretch>
@@ -19031,7 +19129,7 @@
               </wp:anchor>
             </w:drawing>
           </mc:Choice>
-          <mc:Fallback xmlns:w16se="http://schemas.microsoft.com/office/word/2015/wordml/symex" xmlns:w15="http://schemas.microsoft.com/office/word/2012/wordml" xmlns:cx="http://schemas.microsoft.com/office/drawing/2014/chartex">
+          <mc:Fallback xmlns:cx="http://schemas.microsoft.com/office/drawing/2014/chartex" xmlns:w15="http://schemas.microsoft.com/office/word/2012/wordml" xmlns:w16se="http://schemas.microsoft.com/office/word/2015/wordml/symex">
             <w:pict>
               <v:shape w14:anchorId="42C53D26" id="Text Box 29" o:spid="_x0000_s1048" type="#_x0000_t202" style="position:absolute;left:0;text-align:left;margin-left:99.8pt;margin-top:16.35pt;width:66pt;height:2in;z-index:251657216;visibility:visible;mso-wrap-style:square;mso-width-percent:0;mso-wrap-distance-left:9pt;mso-wrap-distance-top:0;mso-wrap-distance-right:9pt;mso-wrap-distance-bottom:0;mso-position-horizontal:absolute;mso-position-horizontal-relative:text;mso-position-vertical:absolute;mso-position-vertical-relative:text;mso-width-percent:0;mso-width-relative:margin;v-text-anchor:top" o:gfxdata="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" filled="f" stroked="f">
                 <v:textbox style="mso-fit-shape-to-text:t">
@@ -19081,8 +19179,8 @@
       </w:r>
       <w:r>
         <w:pict w14:anchorId="0D85A835">
-          <v:shape id="_x0000_i1028" type="#_x0000_t75" style="width:134.2pt;height:259.3pt">
-            <v:imagedata r:id="rId40" o:title="1"/>
+          <v:shape id="_x0000_i1026" type="#_x0000_t75" style="width:134.2pt;height:259.3pt">
+            <v:imagedata r:id="rId41" o:title="1"/>
           </v:shape>
         </w:pict>
       </w:r>
@@ -19235,7 +19333,7 @@
               </wp:anchor>
             </w:drawing>
           </mc:Choice>
-          <mc:Fallback xmlns:w16se="http://schemas.microsoft.com/office/word/2015/wordml/symex" xmlns:w15="http://schemas.microsoft.com/office/word/2012/wordml" xmlns:cx="http://schemas.microsoft.com/office/drawing/2014/chartex">
+          <mc:Fallback xmlns:cx="http://schemas.microsoft.com/office/drawing/2014/chartex" xmlns:w15="http://schemas.microsoft.com/office/word/2012/wordml" xmlns:w16se="http://schemas.microsoft.com/office/word/2015/wordml/symex">
             <w:pict>
               <v:shape w14:anchorId="6CE32185" id="Text Box 9" o:spid="_x0000_s1049" type="#_x0000_t202" style="position:absolute;left:0;text-align:left;margin-left:141pt;margin-top:124.05pt;width:66pt;height:2in;z-index:251664411;visibility:visible;mso-wrap-style:square;mso-width-percent:0;mso-wrap-distance-left:9pt;mso-wrap-distance-top:0;mso-wrap-distance-right:9pt;mso-wrap-distance-bottom:0;mso-position-horizontal:absolute;mso-position-horizontal-relative:text;mso-position-vertical:absolute;mso-position-vertical-relative:text;mso-width-percent:0;mso-width-relative:margin;v-text-anchor:top" o:gfxdata="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" filled="f" stroked="f">
                 <v:textbox style="mso-fit-shape-to-text:t">
@@ -19376,7 +19474,7 @@
               </wp:anchor>
             </w:drawing>
           </mc:Choice>
-          <mc:Fallback xmlns:w16se="http://schemas.microsoft.com/office/word/2015/wordml/symex" xmlns:w15="http://schemas.microsoft.com/office/word/2012/wordml" xmlns:cx="http://schemas.microsoft.com/office/drawing/2014/chartex">
+          <mc:Fallback xmlns:cx="http://schemas.microsoft.com/office/drawing/2014/chartex" xmlns:w15="http://schemas.microsoft.com/office/word/2012/wordml" xmlns:w16se="http://schemas.microsoft.com/office/word/2015/wordml/symex">
             <w:pict>
               <v:shape w14:anchorId="7AC9D5E6" id="Text Box 4" o:spid="_x0000_s1050" type="#_x0000_t202" style="position:absolute;left:0;text-align:left;margin-left:106.5pt;margin-top:33.3pt;width:66pt;height:2in;z-index:251659264;visibility:visible;mso-wrap-style:square;mso-width-percent:0;mso-wrap-distance-left:9pt;mso-wrap-distance-top:0;mso-wrap-distance-right:9pt;mso-wrap-distance-bottom:0;mso-position-horizontal:absolute;mso-position-horizontal-relative:text;mso-position-vertical:absolute;mso-position-vertical-relative:text;mso-width-percent:0;mso-width-relative:margin;v-text-anchor:top" o:gfxdata="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" filled="f" stroked="f">
                 <v:textbox style="mso-fit-shape-to-text:t">
@@ -19426,8 +19524,8 @@
       </w:r>
       <w:r>
         <w:pict w14:anchorId="41FDD2C8">
-          <v:shape id="_x0000_i1029" type="#_x0000_t75" style="width:139.5pt;height:270.9pt">
-            <v:imagedata r:id="rId41" o:title="2"/>
+          <v:shape id="_x0000_i1027" type="#_x0000_t75" style="width:139.5pt;height:270.9pt">
+            <v:imagedata r:id="rId42" o:title="2"/>
           </v:shape>
         </w:pict>
       </w:r>
@@ -19609,7 +19707,7 @@
                     <pic:cNvPicPr preferRelativeResize="0"/>
                   </pic:nvPicPr>
                   <pic:blipFill>
-                    <a:blip r:embed="rId42"/>
+                    <a:blip r:embed="rId43"/>
                     <a:srcRect l="9002" r="9002"/>
                     <a:stretch>
                       <a:fillRect/>
@@ -19727,7 +19825,7 @@
       <w:r>
         <w:t>p</w:t>
       </w:r>
-      <w:hyperlink r:id="rId43">
+      <w:hyperlink r:id="rId44">
         <w:r>
           <w:t>enuelcalle@gmail.com</w:t>
         </w:r>
@@ -20552,7 +20650,7 @@
                     <pic:cNvPicPr preferRelativeResize="0"/>
                   </pic:nvPicPr>
                   <pic:blipFill>
-                    <a:blip r:embed="rId44"/>
+                    <a:blip r:embed="rId45"/>
                     <a:srcRect/>
                     <a:stretch>
                       <a:fillRect/>
@@ -21375,7 +21473,7 @@
                     <pic:cNvPicPr preferRelativeResize="0"/>
                   </pic:nvPicPr>
                   <pic:blipFill>
-                    <a:blip r:embed="rId45"/>
+                    <a:blip r:embed="rId46"/>
                     <a:srcRect/>
                     <a:stretch>
                       <a:fillRect/>
@@ -22218,7 +22316,7 @@
                     <pic:cNvPicPr preferRelativeResize="0"/>
                   </pic:nvPicPr>
                   <pic:blipFill>
-                    <a:blip r:embed="rId46"/>
+                    <a:blip r:embed="rId47"/>
                     <a:srcRect l="9259" r="9259"/>
                     <a:stretch>
                       <a:fillRect/>
@@ -22961,7 +23059,7 @@
       </w:r>
     </w:p>
     <w:sectPr>
-      <w:footerReference w:type="default" r:id="rId47"/>
+      <w:footerReference w:type="default" r:id="rId48"/>
       <w:pgSz w:w="12240" w:h="15840"/>
       <w:pgMar w:top="1440" w:right="1440" w:bottom="1440" w:left="2160" w:header="0" w:footer="720" w:gutter="0"/>
       <w:pgNumType w:start="1"/>
@@ -23113,7 +23211,7 @@
           <w:rPr>
             <w:noProof/>
           </w:rPr>
-          <w:t>7</w:t>
+          <w:t>12</w:t>
         </w:r>
         <w:r>
           <w:rPr>
@@ -27437,7 +27535,7 @@
 </file>
 
 <file path=customXml/itemProps1.xml><?xml version="1.0" encoding="utf-8"?>
-<ds:datastoreItem xmlns:ds="http://schemas.openxmlformats.org/officeDocument/2006/customXml" ds:itemID="{E5D1022F-1FEC-4704-854F-13FF0077894C}">
+<ds:datastoreItem xmlns:ds="http://schemas.openxmlformats.org/officeDocument/2006/customXml" ds:itemID="{AF51C74A-3325-4267-8947-FB98B63C3CF1}">
   <ds:schemaRefs>
     <ds:schemaRef ds:uri="http://schemas.openxmlformats.org/officeDocument/2006/bibliography"/>
   </ds:schemaRefs>

</xml_diff>

<commit_message>
Chapter 1 Past tense
</commit_message>
<xml_diff>
--- a/Capstone_Proposal.docx
+++ b/Capstone_Proposal.docx
@@ -2985,28 +2985,17 @@
     </w:p>
     <w:p>
       <w:pPr>
+        <w:ind w:firstLine="0"/>
         <w:jc w:val="both"/>
       </w:pPr>
       <w:r>
-        <w:t>In this technological world, people seem to forget their own roots and the history of how their homeland came to existence. They need to realize that in order to learn from past mistakes</w:t>
-      </w:r>
-      <w:r>
-        <w:t>, they must understand their own history.</w:t>
-      </w:r>
-      <w:r>
-        <w:br/>
-      </w:r>
-      <w:r>
+        <w:rPr>
+          <w:b/>
+        </w:rPr>
         <w:tab/>
-        <w:t xml:space="preserve">The National Youth Day is an event where the Philippine Church expresses, in every concrete ways her love for the young. It is an occasion where it offered young people to celebrate and deepen their faith. It was chosen as a research for the researchers was chosen by the Japanese Company </w:t>
-      </w:r>
-      <w:r>
-        <w:t xml:space="preserve">Kyocera </w:t>
-      </w:r>
-      <w:bookmarkStart w:id="0" w:name="_GoBack"/>
-      <w:bookmarkEnd w:id="0"/>
-      <w:r>
-        <w:t>to develop a Mobile Game Application for the event of National Youth Day in Cebu.</w:t>
+      </w:r>
+      <w:r>
+        <w:t>In today’s technological world, people forgot their own roots and history on how their homeland comes to existence. They needed to realize that in order to learn from past mistakes, they must understand their own history.</w:t>
       </w:r>
     </w:p>
     <w:p>
@@ -3016,37 +3005,16 @@
       </w:pPr>
       <w:r>
         <w:tab/>
-        <w:t>Technology</w:t>
-      </w:r>
-      <w:r>
-        <w:t xml:space="preserve"> may be to blame for the</w:t>
-      </w:r>
-      <w:r>
-        <w:t xml:space="preserve"> </w:t>
-      </w:r>
-      <w:r>
-        <w:t xml:space="preserve">modern </w:t>
-      </w:r>
-      <w:r>
-        <w:t xml:space="preserve">people’s lack of </w:t>
-      </w:r>
-      <w:r>
-        <w:t>historical knowledge</w:t>
-      </w:r>
-      <w:r>
-        <w:t xml:space="preserve">, but the real problem is not utilizing such contraption to enhance their learning experience. The National Youth Day, which will be conducted in Cebu Province </w:t>
-      </w:r>
-      <w:r>
-        <w:t>in 2019, is a way for the youth</w:t>
-      </w:r>
-      <w:r>
-        <w:t>, called Pilgrims, to learn the country’s history</w:t>
-      </w:r>
-      <w:r>
-        <w:t xml:space="preserve"> and religion</w:t>
-      </w:r>
-      <w:r>
-        <w:t>, more specifically, the history of Cebu Province.</w:t>
+        <w:t xml:space="preserve">Technology was to blame for the modern people’s lack of historical knowledge, but the real problem is the non-utilized on technology to enhance their learning experience. The National Youth Day, </w:t>
+      </w:r>
+      <w:r>
+        <w:t>which will be conducted in Cebu Province in 2019, is a way for the youth, called Pilgrims,</w:t>
+      </w:r>
+      <w:r>
+        <w:t xml:space="preserve"> to be learned the country’s history and religion, </w:t>
+      </w:r>
+      <w:r>
+        <w:t>more specifically, the history of Cebu Province.</w:t>
       </w:r>
     </w:p>
     <w:p>
@@ -3056,10 +3024,7 @@
       </w:pPr>
       <w:r>
         <w:tab/>
-        <w:t xml:space="preserve">Since owning smartphones and other technological peripherals are common and a necessity in this day and age, the researchers used this norm to develop a game application that will teach the participants about the history of Cebu Province. </w:t>
-      </w:r>
-      <w:r>
-        <w:t>Their aim is to make this purpose as fun and engaging as possible.</w:t>
+        <w:t>Smartphones and other technological peripherals are owned by common and a necessity in this day and age, the researchers used this norm to be able to developed a game application that will taught the participants about the history of Cebu Province. The aim of the researchers was to make this purpose as fun and engaging as possible.</w:t>
       </w:r>
     </w:p>
     <w:p>
@@ -3072,7 +3037,13 @@
         <w:t>Catholicism has been around since the Spanish Colonia</w:t>
       </w:r>
       <w:r>
-        <w:t xml:space="preserve">l period and has a long history, and learning this history traditionally can either be fun or boring depending on the person. One of the most fun, </w:t>
+        <w:t>l period and has a long history, and</w:t>
+      </w:r>
+      <w:r>
+        <w:t xml:space="preserve"> this history will be learned traditionally can either be fun or boring; it will depend on the person. </w:t>
+      </w:r>
+      <w:r>
+        <w:t xml:space="preserve">One of the most fun, </w:t>
       </w:r>
       <w:r>
         <w:t>engaging</w:t>
@@ -3107,32 +3078,22 @@
         <w:jc w:val="both"/>
       </w:pPr>
       <w:r>
-        <w:t xml:space="preserve">According to </w:t>
-      </w:r>
-      <w:r>
-        <w:t>a study found by</w:t>
-      </w:r>
-      <w:r>
-        <w:t xml:space="preserve"> Sharon K. who researched </w:t>
-      </w:r>
-      <w:r>
-        <w:t>how companies train their employees</w:t>
-      </w:r>
-      <w:r>
-        <w:t>, game-based learning has higher retention rates than traditional learning.</w:t>
+        <w:t>On the study that was founded by Sharon K, who researched how companies train their employees,</w:t>
       </w:r>
       <w:r>
         <w:t xml:space="preserve"> </w:t>
       </w:r>
       <w:r>
-        <w:t> A study at Indiana University states that game-based learning increased retention by more than 300% in immediate post-testing, and by as much as 10 times when subjects were tested 6 weeks later</w:t>
-      </w:r>
-      <w:r>
-        <w:t xml:space="preserve">. It also helped </w:t>
-      </w:r>
-      <w:r>
-        <w:lastRenderedPageBreak/>
-        <w:t xml:space="preserve">that competition encouraged the users to strive to learn more in order to be on the top scores against other users. </w:t>
+        <w:t>game-based learning has higher retention rates than traditional learning.</w:t>
+      </w:r>
+      <w:r>
+        <w:t xml:space="preserve"> At Indiana University stated that on a study that </w:t>
+      </w:r>
+      <w:r>
+        <w:t>game-based learning increased retention by more than 300% in immediate post-testing, and by as much as 10 times when subjects were tested 6 weeks later</w:t>
+      </w:r>
+      <w:r>
+        <w:t xml:space="preserve">. It also helped that competition encouraged the users to strive to learn more in order to be on the top scores against other users. </w:t>
       </w:r>
     </w:p>
     <w:p>
@@ -3140,7 +3101,7 @@
         <w:jc w:val="both"/>
       </w:pPr>
       <w:r>
-        <w:t>The main goal of this E-learning game application is to teach Pilgrims that are participating National Youth Day the history of Cebu through an educational gaming platform.</w:t>
+        <w:t>The main goal of this E-learning game application was to teach Pilgrims that would participated on National Youth Day on the history of Cebu through educational gaming platform.</w:t>
       </w:r>
     </w:p>
     <w:p>
@@ -3193,7 +3154,28 @@
         </w:rPr>
       </w:pPr>
       <w:r>
-        <w:t>The research aims to develop an RPG application that will teach the Pilgrims that are participating in the National Youth Day.</w:t>
+        <w:t xml:space="preserve">The research </w:t>
+      </w:r>
+      <w:r>
+        <w:t>developed</w:t>
+      </w:r>
+      <w:r>
+        <w:t xml:space="preserve"> an RPG application that</w:t>
+      </w:r>
+      <w:r>
+        <w:t xml:space="preserve"> t</w:t>
+      </w:r>
+      <w:r>
+        <w:t>aught</w:t>
+      </w:r>
+      <w:r>
+        <w:t xml:space="preserve"> the Pilgrims that </w:t>
+      </w:r>
+      <w:r>
+        <w:t>were</w:t>
+      </w:r>
+      <w:r>
+        <w:t xml:space="preserve"> participating in the National Youth Day.</w:t>
       </w:r>
     </w:p>
     <w:p>
@@ -3238,7 +3220,10 @@
         <w:tab/>
       </w:r>
       <w:r>
-        <w:t>The research aims to:</w:t>
+        <w:t xml:space="preserve">The research </w:t>
+      </w:r>
+      <w:r>
+        <w:t>developed to:</w:t>
       </w:r>
     </w:p>
     <w:p>
@@ -3257,7 +3242,19 @@
         <w:rPr>
           <w:highlight w:val="white"/>
         </w:rPr>
-        <w:t>Determine the historical places of Cebu Province, and the history of saints.</w:t>
+        <w:t>Determine</w:t>
+      </w:r>
+      <w:r>
+        <w:rPr>
+          <w:highlight w:val="white"/>
+        </w:rPr>
+        <w:t>d</w:t>
+      </w:r>
+      <w:r>
+        <w:rPr>
+          <w:highlight w:val="white"/>
+        </w:rPr>
+        <w:t xml:space="preserve"> the historical places of Cebu Province, and the history of saints.</w:t>
       </w:r>
     </w:p>
     <w:p>
@@ -3276,7 +3273,127 @@
         <w:rPr>
           <w:highlight w:val="white"/>
         </w:rPr>
-        <w:t>Design and Develop the mobile application.</w:t>
+        <w:t>Design</w:t>
+      </w:r>
+      <w:r>
+        <w:rPr>
+          <w:highlight w:val="white"/>
+        </w:rPr>
+        <w:t>ed</w:t>
+      </w:r>
+      <w:r>
+        <w:rPr>
+          <w:highlight w:val="white"/>
+        </w:rPr>
+        <w:t xml:space="preserve"> and </w:t>
+      </w:r>
+      <w:proofErr w:type="gramStart"/>
+      <w:r>
+        <w:rPr>
+          <w:highlight w:val="white"/>
+        </w:rPr>
+        <w:t>D</w:t>
+      </w:r>
+      <w:r>
+        <w:rPr>
+          <w:highlight w:val="white"/>
+        </w:rPr>
+        <w:t>eveloped</w:t>
+      </w:r>
+      <w:proofErr w:type="gramEnd"/>
+      <w:r>
+        <w:rPr>
+          <w:highlight w:val="white"/>
+        </w:rPr>
+        <w:t xml:space="preserve"> the mobile application</w:t>
+      </w:r>
+      <w:r>
+        <w:rPr>
+          <w:highlight w:val="white"/>
+        </w:rPr>
+        <w:t xml:space="preserve"> on the following modules</w:t>
+      </w:r>
+      <w:r>
+        <w:rPr>
+          <w:highlight w:val="white"/>
+        </w:rPr>
+        <w:t>.</w:t>
+      </w:r>
+    </w:p>
+    <w:p>
+      <w:pPr>
+        <w:pStyle w:val="ListParagraph"/>
+        <w:numPr>
+          <w:ilvl w:val="1"/>
+          <w:numId w:val="11"/>
+        </w:numPr>
+        <w:jc w:val="both"/>
+        <w:rPr>
+          <w:highlight w:val="white"/>
+        </w:rPr>
+      </w:pPr>
+      <w:r>
+        <w:rPr>
+          <w:highlight w:val="white"/>
+        </w:rPr>
+        <w:t>QR code and the main game</w:t>
+      </w:r>
+    </w:p>
+    <w:p>
+      <w:pPr>
+        <w:pStyle w:val="ListParagraph"/>
+        <w:numPr>
+          <w:ilvl w:val="1"/>
+          <w:numId w:val="11"/>
+        </w:numPr>
+        <w:jc w:val="both"/>
+        <w:rPr>
+          <w:highlight w:val="white"/>
+        </w:rPr>
+      </w:pPr>
+      <w:r>
+        <w:rPr>
+          <w:highlight w:val="white"/>
+        </w:rPr>
+        <w:t>Bamboozle Module</w:t>
+      </w:r>
+    </w:p>
+    <w:p>
+      <w:pPr>
+        <w:pStyle w:val="ListParagraph"/>
+        <w:numPr>
+          <w:ilvl w:val="1"/>
+          <w:numId w:val="11"/>
+        </w:numPr>
+        <w:jc w:val="both"/>
+        <w:rPr>
+          <w:highlight w:val="white"/>
+        </w:rPr>
+      </w:pPr>
+      <w:r>
+        <w:rPr>
+          <w:highlight w:val="white"/>
+        </w:rPr>
+        <w:t>Quotation Exam Module</w:t>
+      </w:r>
+    </w:p>
+    <w:p>
+      <w:pPr>
+        <w:pStyle w:val="ListParagraph"/>
+        <w:numPr>
+          <w:ilvl w:val="1"/>
+          <w:numId w:val="11"/>
+        </w:numPr>
+        <w:jc w:val="both"/>
+        <w:rPr>
+          <w:highlight w:val="white"/>
+        </w:rPr>
+      </w:pPr>
+      <w:r>
+        <w:rPr>
+          <w:highlight w:val="white"/>
+        </w:rPr>
+        <w:t>Memory Match Module</w:t>
       </w:r>
     </w:p>
     <w:p>
@@ -3295,7 +3412,31 @@
         <w:rPr>
           <w:highlight w:val="white"/>
         </w:rPr>
-        <w:t>Integrate the QR code in the mobile application.</w:t>
+        <w:t>Test</w:t>
+      </w:r>
+      <w:r>
+        <w:rPr>
+          <w:highlight w:val="white"/>
+        </w:rPr>
+        <w:t>ed</w:t>
+      </w:r>
+      <w:r>
+        <w:rPr>
+          <w:highlight w:val="white"/>
+        </w:rPr>
+        <w:t xml:space="preserve"> and evaluate</w:t>
+      </w:r>
+      <w:r>
+        <w:rPr>
+          <w:highlight w:val="white"/>
+        </w:rPr>
+        <w:t>d</w:t>
+      </w:r>
+      <w:r>
+        <w:rPr>
+          <w:highlight w:val="white"/>
+        </w:rPr>
+        <w:t xml:space="preserve"> the application</w:t>
       </w:r>
     </w:p>
     <w:p>
@@ -3314,26 +3455,39 @@
         <w:rPr>
           <w:highlight w:val="white"/>
         </w:rPr>
-        <w:t>Test and evaluate the application</w:t>
-      </w:r>
-    </w:p>
-    <w:p>
-      <w:pPr>
-        <w:numPr>
-          <w:ilvl w:val="0"/>
-          <w:numId w:val="11"/>
-        </w:numPr>
-        <w:contextualSpacing/>
-        <w:jc w:val="both"/>
+        <w:t>Deploy</w:t>
+      </w:r>
+      <w:r>
         <w:rPr>
           <w:highlight w:val="white"/>
         </w:rPr>
-      </w:pPr>
+        <w:t>ed</w:t>
+      </w:r>
       <w:r>
         <w:rPr>
           <w:highlight w:val="white"/>
         </w:rPr>
-        <w:t>Deploy the mobile application in the Android Market.</w:t>
+        <w:t xml:space="preserve"> the mobile application in the Android</w:t>
+      </w:r>
+      <w:r>
+        <w:rPr>
+          <w:highlight w:val="white"/>
+        </w:rPr>
+        <w:t xml:space="preserve"> and </w:t>
+      </w:r>
+      <w:proofErr w:type="spellStart"/>
+      <w:r>
+        <w:rPr>
+          <w:highlight w:val="white"/>
+        </w:rPr>
+        <w:t>iOS</w:t>
+      </w:r>
+      <w:proofErr w:type="spellEnd"/>
+      <w:r>
+        <w:rPr>
+          <w:highlight w:val="white"/>
+        </w:rPr>
+        <w:t xml:space="preserve"> Market.</w:t>
       </w:r>
     </w:p>
     <w:p>
@@ -3371,30 +3525,58 @@
         <w:jc w:val="both"/>
       </w:pPr>
       <w:r>
-        <w:t xml:space="preserve">The study proposes to develop a role playing game application for both Android and </w:t>
+        <w:rPr>
+          <w:bCs/>
+          <w:highlight w:val="white"/>
+        </w:rPr>
+        <w:t xml:space="preserve">The study developed a role playing game application for both Android and </w:t>
       </w:r>
       <w:proofErr w:type="spellStart"/>
       <w:r>
+        <w:rPr>
+          <w:bCs/>
+          <w:highlight w:val="white"/>
+        </w:rPr>
         <w:t>iOS</w:t>
       </w:r>
       <w:proofErr w:type="spellEnd"/>
       <w:r>
-        <w:t xml:space="preserve"> to help the participants of National Youth Day that have come from different places all over the country to enjoy and learn the historical, religious places and events that have taken place in Cebu. This will further their understanding of Cebu’s religious culture through immersive and fun gameplay. Not only will this study further their learning, but also help people to connect with each other and have a more unifying and immersive experience, which is the aim of National Youth Day in the </w:t>
+        <w:rPr>
+          <w:bCs/>
+          <w:highlight w:val="white"/>
+        </w:rPr>
+        <w:t xml:space="preserve"> for the helped participants of National Youth Day that have come from different places all over the country to </w:t>
       </w:r>
       <w:proofErr w:type="gramStart"/>
       <w:r>
-        <w:t>first</w:t>
+        <w:rPr>
+          <w:bCs/>
+          <w:highlight w:val="white"/>
+        </w:rPr>
+        <w:t>enjoyed</w:t>
       </w:r>
       <w:proofErr w:type="gramEnd"/>
       <w:r>
-        <w:t xml:space="preserve"> place. Through immersive, fun, and engaging gameplay, the specific innate contemporary characteristic of wanting to have fun that all the youth share will lend itself into them having a unifying and spiritual experience.</w:t>
-      </w:r>
-    </w:p>
-    <w:p>
-      <w:pPr>
-        <w:ind w:firstLine="0"/>
-        <w:jc w:val="both"/>
-      </w:pPr>
+        <w:rPr>
+          <w:bCs/>
+          <w:highlight w:val="white"/>
+        </w:rPr>
+        <w:t xml:space="preserve"> and learned the historical, religious places and events that have taken place in Cebu. This furthered understanding of Cebu’s religious culture through immersive and fun gameplay</w:t>
+      </w:r>
+      <w:r>
+        <w:rPr>
+          <w:bCs/>
+          <w:highlight w:val="white"/>
+        </w:rPr>
+        <w:t xml:space="preserve">. Not only that the study furthered their learning, but also helped the people to be connected with each other and have a more unifying and immersive experience, which is the aim of National Youth Day in the first place. </w:t>
+      </w:r>
+      <w:r>
+        <w:t xml:space="preserve">Through immersive, fun, and engaging gameplay, the specific innate contemporary characteristic of </w:t>
+      </w:r>
+      <w:r>
+        <w:lastRenderedPageBreak/>
+        <w:t>wanting to have fun that all the youth share will lend itself into them having a unifying and spiritual experience.</w:t>
+      </w:r>
     </w:p>
     <w:p>
       <w:pPr>
@@ -3423,7 +3605,6 @@
           <w:bCs/>
           <w:highlight w:val="white"/>
         </w:rPr>
-        <w:lastRenderedPageBreak/>
         <w:t>Delegates.</w:t>
       </w:r>
       <w:proofErr w:type="gramEnd"/>
@@ -3439,7 +3620,19 @@
         <w:rPr>
           <w:highlight w:val="white"/>
         </w:rPr>
-        <w:t>The output of this research will help further their understanding of Cebu’s religious culture and history through an immersive and fun gameplay.</w:t>
+        <w:t>The output of this research help</w:t>
+      </w:r>
+      <w:r>
+        <w:rPr>
+          <w:highlight w:val="white"/>
+        </w:rPr>
+        <w:t>ed</w:t>
+      </w:r>
+      <w:r>
+        <w:rPr>
+          <w:highlight w:val="white"/>
+        </w:rPr>
+        <w:t xml:space="preserve"> further their understanding of Cebu’s religious culture and history through an immersive and fun gameplay.</w:t>
       </w:r>
     </w:p>
     <w:p>
@@ -3480,10 +3673,58 @@
         <w:rPr>
           <w:highlight w:val="white"/>
         </w:rPr>
-        <w:t xml:space="preserve">This research will help making the event they organize more memorable and </w:t>
-      </w:r>
-      <w:r>
-        <w:t>help people to connect with each other and have a more unifying and immersive experience, which is the aim of National Youth Day.</w:t>
+        <w:t>This research help</w:t>
+      </w:r>
+      <w:r>
+        <w:rPr>
+          <w:highlight w:val="white"/>
+        </w:rPr>
+        <w:t>ed</w:t>
+      </w:r>
+      <w:r>
+        <w:rPr>
+          <w:highlight w:val="white"/>
+        </w:rPr>
+        <w:t xml:space="preserve"> </w:t>
+      </w:r>
+      <w:r>
+        <w:rPr>
+          <w:highlight w:val="white"/>
+        </w:rPr>
+        <w:t xml:space="preserve">the </w:t>
+      </w:r>
+      <w:r>
+        <w:rPr>
+          <w:highlight w:val="white"/>
+        </w:rPr>
+        <w:t xml:space="preserve">making </w:t>
+      </w:r>
+      <w:r>
+        <w:rPr>
+          <w:highlight w:val="white"/>
+        </w:rPr>
+        <w:t xml:space="preserve">of </w:t>
+      </w:r>
+      <w:r>
+        <w:rPr>
+          <w:highlight w:val="white"/>
+        </w:rPr>
+        <w:t xml:space="preserve">the event they organize more memorable and </w:t>
+      </w:r>
+      <w:r>
+        <w:t>help people to</w:t>
+      </w:r>
+      <w:r>
+        <w:t xml:space="preserve"> be</w:t>
+      </w:r>
+      <w:r>
+        <w:t xml:space="preserve"> connect</w:t>
+      </w:r>
+      <w:r>
+        <w:t>ed</w:t>
+      </w:r>
+      <w:r>
+        <w:t xml:space="preserve"> with each other and have a more unifying and immersive experience, which is the aim of National Youth Day.</w:t>
       </w:r>
     </w:p>
     <w:p>
@@ -3516,7 +3757,19 @@
         <w:rPr>
           <w:highlight w:val="white"/>
         </w:rPr>
-        <w:t>The output of this research will also help them because this research is going to spread their religious beliefs and culture.</w:t>
+        <w:t>The output of this research help</w:t>
+      </w:r>
+      <w:r>
+        <w:rPr>
+          <w:highlight w:val="white"/>
+        </w:rPr>
+        <w:t>ed</w:t>
+      </w:r>
+      <w:r>
+        <w:rPr>
+          <w:highlight w:val="white"/>
+        </w:rPr>
+        <w:t xml:space="preserve"> them because this research is going to spread their religious beliefs and culture.</w:t>
       </w:r>
     </w:p>
     <w:p>
@@ -3547,9 +3800,10 @@
       </w:r>
       <w:r>
         <w:rPr>
+          <w:bCs/>
           <w:highlight w:val="white"/>
         </w:rPr>
-        <w:t>This will help the researchers know the target demographics’ preferences on a mobile application and take notes from it.</w:t>
+        <w:t>The researchers benefitted on this research for the researchers now know the target demographics’ preferences on a mobile application.</w:t>
       </w:r>
     </w:p>
     <w:p>
@@ -3622,7 +3876,13 @@
         <w:rPr>
           <w:color w:val="000000" w:themeColor="text1"/>
         </w:rPr>
-        <w:t>This capstone has to produce an application that will be suited for the entertainment and education for the participants of National Youth Day and focuses on the vast and wonderful history that had taken place in Cebu.</w:t>
+        <w:t xml:space="preserve">This capstone </w:t>
+      </w:r>
+      <w:r>
+        <w:rPr>
+          <w:color w:val="000000" w:themeColor="text1"/>
+        </w:rPr>
+        <w:t>produced an application that suited for the entertainment and education for the participants of National Youth Day and focused on the vast and wonderful history that had taken place in Cebu.</w:t>
       </w:r>
     </w:p>
     <w:p>
@@ -3637,7 +3897,7 @@
         <w:rPr>
           <w:color w:val="000000" w:themeColor="text1"/>
         </w:rPr>
-        <w:t xml:space="preserve">The application will be built on Unity 3D and can be played offline on a mobile device. Both Android and </w:t>
+        <w:t xml:space="preserve">The application was built on Unity 3D and can be played offline on a mobile device. Both Android and </w:t>
       </w:r>
       <w:proofErr w:type="spellStart"/>
       <w:r>
@@ -3651,7 +3911,13 @@
         <w:rPr>
           <w:color w:val="000000" w:themeColor="text1"/>
         </w:rPr>
-        <w:t xml:space="preserve"> will be integrated and can be played on any of the two on this application. With the power and capacity of the mobile phones, the demand has been lessened to the Android Marshmallow and up, and the </w:t>
+        <w:t xml:space="preserve"> was integrated and can be played on any of the two on this application. With the power and capacity of the mobile phones, the demand has been lessened to the Android </w:t>
+      </w:r>
+      <w:r>
+        <w:rPr>
+          <w:color w:val="000000" w:themeColor="text1"/>
+        </w:rPr>
+        <w:t xml:space="preserve">Marshmallow and up, and the </w:t>
       </w:r>
       <w:proofErr w:type="spellStart"/>
       <w:r>
@@ -3694,49 +3960,58 @@
         <w:rPr>
           <w:color w:val="000000" w:themeColor="text1"/>
         </w:rPr>
-        <w:t>Inside the application, there is one main game and 3 mini</w:t>
-      </w:r>
-      <w:r>
-        <w:rPr>
-          <w:color w:val="000000" w:themeColor="text1"/>
-        </w:rPr>
-        <w:t>-</w:t>
-      </w:r>
-      <w:r>
-        <w:rPr>
-          <w:color w:val="000000" w:themeColor="text1"/>
-        </w:rPr>
-        <w:t>games. The main game is the role playing game with QR Code functionalit</w:t>
-      </w:r>
-      <w:r>
-        <w:rPr>
-          <w:color w:val="000000" w:themeColor="text1"/>
-        </w:rPr>
-        <w:t>y, while the 3 mini</w:t>
-      </w:r>
-      <w:r>
-        <w:rPr>
-          <w:color w:val="000000" w:themeColor="text1"/>
-        </w:rPr>
-        <w:t>-</w:t>
-      </w:r>
-      <w:r>
-        <w:rPr>
-          <w:color w:val="000000" w:themeColor="text1"/>
-        </w:rPr>
-        <w:t xml:space="preserve">games are </w:t>
-      </w:r>
-      <w:r>
-        <w:rPr>
-          <w:color w:val="000000" w:themeColor="text1"/>
-        </w:rPr>
-        <w:t>Memory Match</w:t>
-      </w:r>
-      <w:r>
-        <w:rPr>
-          <w:color w:val="000000" w:themeColor="text1"/>
-        </w:rPr>
-        <w:t xml:space="preserve">, </w:t>
+        <w:lastRenderedPageBreak/>
+        <w:t xml:space="preserve">Inside the application, there is one main game and 3 mini-games. The main game is the role playing game with QR Code functionality, while the 3 mini-games are Memory Match, Bamboozle, and the Quotation Exam game. They focused on the history of Cebu with some deviations to enhance the experience. The application main focus is on the QR Code. It should </w:t>
+      </w:r>
+      <w:r>
+        <w:rPr>
+          <w:color w:val="000000" w:themeColor="text1"/>
+        </w:rPr>
+        <w:t>be sent to multiple areas where the player scans the QR Code, and a scenario based on the history of the area will begin.</w:t>
+      </w:r>
+      <w:r>
+        <w:rPr>
+          <w:color w:val="000000" w:themeColor="text1"/>
+        </w:rPr>
+        <w:t xml:space="preserve"> The number of the areas that was decided was at most 20 due to each area being 40-50 minutes long in gameplay length. Memory Match is a card game </w:t>
+      </w:r>
+      <w:r>
+        <w:rPr>
+          <w:color w:val="000000" w:themeColor="text1"/>
+        </w:rPr>
+        <w:t xml:space="preserve">where the player flips a card, find two cards that have a relationship with each other. There will be two types of cards. </w:t>
+      </w:r>
+      <w:r>
+        <w:rPr>
+          <w:color w:val="000000" w:themeColor="text1"/>
+        </w:rPr>
+        <w:t xml:space="preserve">The first type is of the famous religious figures from history and the second type will be their quotes. The Quotation Exam game will consist of incomplete quotes from famous religious figures and the player has to fill in the blanks of those quotes and choose an answer. </w:t>
+      </w:r>
+      <w:r>
+        <w:rPr>
+          <w:color w:val="000000" w:themeColor="text1"/>
+        </w:rPr>
+        <w:t xml:space="preserve">There will be 15 questions. </w:t>
+      </w:r>
+      <w:r>
+        <w:rPr>
+          <w:color w:val="000000" w:themeColor="text1"/>
+        </w:rPr>
+        <w:t xml:space="preserve">It would be multiple </w:t>
+      </w:r>
+      <w:proofErr w:type="gramStart"/>
+      <w:r>
+        <w:rPr>
+          <w:color w:val="000000" w:themeColor="text1"/>
+        </w:rPr>
+        <w:t>choice</w:t>
+      </w:r>
+      <w:proofErr w:type="gramEnd"/>
+      <w:r>
+        <w:rPr>
+          <w:color w:val="000000" w:themeColor="text1"/>
+        </w:rPr>
+        <w:t xml:space="preserve"> to lessen the difficulty. </w:t>
       </w:r>
       <w:r>
         <w:rPr>
@@ -3748,44 +4023,25 @@
         <w:rPr>
           <w:color w:val="000000" w:themeColor="text1"/>
         </w:rPr>
-        <w:t xml:space="preserve">, and the Quotation Exam game. They focus on the history of Cebu with some deviations to enhance the experience. The application focus is on the QR Code. It will be sent to multiple areas where the player scans the QR Code, and a </w:t>
-      </w:r>
-      <w:r>
-        <w:rPr>
-          <w:color w:val="000000" w:themeColor="text1"/>
-        </w:rPr>
-        <w:lastRenderedPageBreak/>
-        <w:t>scenario based on the history of the area will begin. But the number of the areas will be at most 20 due to each area being 40-50 minut</w:t>
-      </w:r>
-      <w:r>
-        <w:rPr>
-          <w:color w:val="000000" w:themeColor="text1"/>
-        </w:rPr>
-        <w:t xml:space="preserve">es long in gameplay length. </w:t>
-      </w:r>
-      <w:r>
-        <w:rPr>
-          <w:color w:val="000000" w:themeColor="text1"/>
-        </w:rPr>
-        <w:t>Memory Match</w:t>
-      </w:r>
-      <w:r>
-        <w:rPr>
-          <w:color w:val="000000" w:themeColor="text1"/>
-        </w:rPr>
-        <w:t xml:space="preserve"> is a card game where the player flips a card, find two cards that have a relationship with each other. There will be two types of cards. The first type is of the famous religious figures from history and the second type will be their quotes. The Quotation Exam game will consist of incomplete quotes from famous religious figures and the player has to fill in the blanks of those quotes and choose an answer. </w:t>
-      </w:r>
-      <w:r>
-        <w:rPr>
-          <w:color w:val="000000" w:themeColor="text1"/>
-        </w:rPr>
-        <w:t xml:space="preserve">There will be 15 </w:t>
-      </w:r>
-      <w:r>
-        <w:rPr>
-          <w:color w:val="000000" w:themeColor="text1"/>
-        </w:rPr>
-        <w:t>questions.</w:t>
+        <w:t xml:space="preserve"> will be a game where there is a set of letters and to form words that are related to the history of Cebu. There are 3 set</w:t>
+      </w:r>
+      <w:r>
+        <w:rPr>
+          <w:color w:val="000000" w:themeColor="text1"/>
+        </w:rPr>
+        <w:t>s</w:t>
+      </w:r>
+      <w:r>
+        <w:rPr>
+          <w:color w:val="000000" w:themeColor="text1"/>
+        </w:rPr>
+        <w:t xml:space="preserve"> of difficulties: easy, medium, and h</w:t>
+      </w:r>
+      <w:r>
+        <w:rPr>
+          <w:color w:val="000000" w:themeColor="text1"/>
+        </w:rPr>
+        <w:t>ard with each set of difficulties contain three levels.</w:t>
       </w:r>
       <w:r>
         <w:rPr>
@@ -3793,56 +4049,17 @@
         </w:rPr>
         <w:t xml:space="preserve"> </w:t>
       </w:r>
-      <w:r>
-        <w:rPr>
-          <w:color w:val="000000" w:themeColor="text1"/>
-        </w:rPr>
-        <w:t xml:space="preserve">It would be multiple </w:t>
-      </w:r>
-      <w:proofErr w:type="gramStart"/>
-      <w:r>
-        <w:rPr>
-          <w:color w:val="000000" w:themeColor="text1"/>
-        </w:rPr>
-        <w:t>choice</w:t>
-      </w:r>
-      <w:proofErr w:type="gramEnd"/>
-      <w:r>
-        <w:rPr>
-          <w:color w:val="000000" w:themeColor="text1"/>
-        </w:rPr>
-        <w:t xml:space="preserve"> to lessen the difficulty. </w:t>
-      </w:r>
-      <w:r>
-        <w:rPr>
-          <w:color w:val="000000" w:themeColor="text1"/>
-        </w:rPr>
-        <w:t>Bamboozle</w:t>
-      </w:r>
-      <w:r>
-        <w:rPr>
-          <w:color w:val="000000" w:themeColor="text1"/>
-        </w:rPr>
-        <w:t xml:space="preserve"> will be a game where there is a set of letters and to form words that are related to the history of Cebu. There are 3 set</w:t>
-      </w:r>
-      <w:r>
-        <w:rPr>
-          <w:color w:val="000000" w:themeColor="text1"/>
-        </w:rPr>
-        <w:t>s</w:t>
-      </w:r>
-      <w:r>
-        <w:rPr>
-          <w:color w:val="000000" w:themeColor="text1"/>
-        </w:rPr>
-        <w:t xml:space="preserve"> of difficulties: easy, medium, and h</w:t>
-      </w:r>
-      <w:r>
-        <w:rPr>
-          <w:color w:val="000000" w:themeColor="text1"/>
-        </w:rPr>
-        <w:t>ard with each set of difficulties contain three levels.</w:t>
-      </w:r>
+    </w:p>
+    <w:p>
+      <w:pPr>
+        <w:ind w:left="720"/>
+        <w:jc w:val="both"/>
+        <w:rPr>
+          <w:color w:val="000000" w:themeColor="text1"/>
+        </w:rPr>
+      </w:pPr>
+      <w:bookmarkStart w:id="0" w:name="_GoBack"/>
+      <w:bookmarkEnd w:id="0"/>
       <w:r>
         <w:br w:type="page"/>
       </w:r>
@@ -23359,7 +23576,7 @@
           <w:rPr>
             <w:noProof/>
           </w:rPr>
-          <w:t>1</w:t>
+          <w:t>5</w:t>
         </w:r>
         <w:r>
           <w:rPr>
@@ -27683,7 +27900,7 @@
 </file>
 
 <file path=customXml/itemProps1.xml><?xml version="1.0" encoding="utf-8"?>
-<ds:datastoreItem xmlns:ds="http://schemas.openxmlformats.org/officeDocument/2006/customXml" ds:itemID="{AB488AB3-F8D5-4901-8CDE-A8AA66959706}">
+<ds:datastoreItem xmlns:ds="http://schemas.openxmlformats.org/officeDocument/2006/customXml" ds:itemID="{45C543AD-A5CA-4BB1-BDCE-3781327069F2}">
   <ds:schemaRefs>
     <ds:schemaRef ds:uri="http://schemas.openxmlformats.org/officeDocument/2006/bibliography"/>
   </ds:schemaRefs>

</xml_diff>

<commit_message>
Added Ms Piña original edit on our capstone
</commit_message>
<xml_diff>
--- a/Capstone_Proposal.docx
+++ b/Capstone_Proposal.docx
@@ -165,11 +165,19 @@
           <w:color w:val="000000" w:themeColor="text1"/>
         </w:rPr>
       </w:pPr>
-      <w:r>
-        <w:rPr>
-          <w:color w:val="000000" w:themeColor="text1"/>
-        </w:rPr>
-        <w:t xml:space="preserve">of the Requirements for the Degree </w:t>
+      <w:proofErr w:type="gramStart"/>
+      <w:r>
+        <w:rPr>
+          <w:color w:val="000000" w:themeColor="text1"/>
+        </w:rPr>
+        <w:t>of</w:t>
+      </w:r>
+      <w:proofErr w:type="gramEnd"/>
+      <w:r>
+        <w:rPr>
+          <w:color w:val="000000" w:themeColor="text1"/>
+        </w:rPr>
+        <w:t xml:space="preserve"> the Requirements for the Degree </w:t>
       </w:r>
     </w:p>
     <w:p>
@@ -637,8 +645,17 @@
           <w:b/>
           <w:bCs/>
         </w:rPr>
-        <w:t>…………………....iv</w:t>
-      </w:r>
+        <w:t>…………………....</w:t>
+      </w:r>
+      <w:proofErr w:type="gramStart"/>
+      <w:r>
+        <w:rPr>
+          <w:b/>
+          <w:bCs/>
+        </w:rPr>
+        <w:t>iv</w:t>
+      </w:r>
+      <w:proofErr w:type="gramEnd"/>
     </w:p>
     <w:p>
       <w:pPr>
@@ -2243,12 +2260,21 @@
           <w:bCs/>
         </w:rPr>
       </w:pPr>
-      <w:r>
-        <w:rPr>
-          <w:b/>
-          <w:bCs/>
-        </w:rPr>
-        <w:t>Figure 1. Conceptual Framework</w:t>
+      <w:proofErr w:type="gramStart"/>
+      <w:r>
+        <w:rPr>
+          <w:b/>
+          <w:bCs/>
+        </w:rPr>
+        <w:t>Figure 1.</w:t>
+      </w:r>
+      <w:proofErr w:type="gramEnd"/>
+      <w:r>
+        <w:rPr>
+          <w:b/>
+          <w:bCs/>
+        </w:rPr>
+        <w:t xml:space="preserve"> Conceptual Framework</w:t>
       </w:r>
       <w:r>
         <w:rPr>
@@ -2298,12 +2324,21 @@
           <w:bCs/>
         </w:rPr>
       </w:pPr>
-      <w:r>
-        <w:rPr>
-          <w:b/>
-          <w:bCs/>
-        </w:rPr>
-        <w:t>Figure 2. Use Case Diagram</w:t>
+      <w:proofErr w:type="gramStart"/>
+      <w:r>
+        <w:rPr>
+          <w:b/>
+          <w:bCs/>
+        </w:rPr>
+        <w:t>Figure 2.</w:t>
+      </w:r>
+      <w:proofErr w:type="gramEnd"/>
+      <w:r>
+        <w:rPr>
+          <w:b/>
+          <w:bCs/>
+        </w:rPr>
+        <w:t xml:space="preserve"> Use Case Diagram</w:t>
       </w:r>
       <w:r>
         <w:rPr>
@@ -2359,12 +2394,21 @@
           <w:bCs/>
         </w:rPr>
       </w:pPr>
-      <w:r>
-        <w:rPr>
-          <w:b/>
-          <w:bCs/>
-        </w:rPr>
-        <w:t xml:space="preserve">Figure 3. </w:t>
+      <w:proofErr w:type="gramStart"/>
+      <w:r>
+        <w:rPr>
+          <w:b/>
+          <w:bCs/>
+        </w:rPr>
+        <w:t>Figure 3.</w:t>
+      </w:r>
+      <w:proofErr w:type="gramEnd"/>
+      <w:r>
+        <w:rPr>
+          <w:b/>
+          <w:bCs/>
+        </w:rPr>
+        <w:t xml:space="preserve"> </w:t>
       </w:r>
       <w:r>
         <w:rPr>
@@ -2434,12 +2478,21 @@
           <w:cols w:space="720"/>
         </w:sectPr>
       </w:pPr>
-      <w:r>
-        <w:rPr>
-          <w:b/>
-          <w:bCs/>
-        </w:rPr>
-        <w:t>Figure 4. Bottom-up Approach</w:t>
+      <w:proofErr w:type="gramStart"/>
+      <w:r>
+        <w:rPr>
+          <w:b/>
+          <w:bCs/>
+        </w:rPr>
+        <w:t>Figure 4.</w:t>
+      </w:r>
+      <w:proofErr w:type="gramEnd"/>
+      <w:r>
+        <w:rPr>
+          <w:b/>
+          <w:bCs/>
+        </w:rPr>
+        <w:t xml:space="preserve"> Bottom-up Approach</w:t>
       </w:r>
       <w:r>
         <w:rPr>
@@ -2512,12 +2565,21 @@
           <w:bCs/>
         </w:rPr>
       </w:pPr>
-      <w:r>
-        <w:rPr>
-          <w:b/>
-          <w:bCs/>
-        </w:rPr>
-        <w:t xml:space="preserve">Table 1. </w:t>
+      <w:proofErr w:type="gramStart"/>
+      <w:r>
+        <w:rPr>
+          <w:b/>
+          <w:bCs/>
+        </w:rPr>
+        <w:t>Table 1.</w:t>
+      </w:r>
+      <w:proofErr w:type="gramEnd"/>
+      <w:r>
+        <w:rPr>
+          <w:b/>
+          <w:bCs/>
+        </w:rPr>
+        <w:t xml:space="preserve"> </w:t>
       </w:r>
       <w:r>
         <w:rPr>
@@ -2587,6 +2649,7 @@
           <w:bCs/>
         </w:rPr>
       </w:pPr>
+      <w:proofErr w:type="gramStart"/>
       <w:r>
         <w:rPr>
           <w:b/>
@@ -2599,7 +2662,15 @@
           <w:b/>
           <w:bCs/>
         </w:rPr>
-        <w:t>. Software Development Tools</w:t>
+        <w:t>.</w:t>
+      </w:r>
+      <w:proofErr w:type="gramEnd"/>
+      <w:r>
+        <w:rPr>
+          <w:b/>
+          <w:bCs/>
+        </w:rPr>
+        <w:t xml:space="preserve"> Software Development Tools</w:t>
       </w:r>
       <w:r>
         <w:rPr>
@@ -2648,6 +2719,7 @@
           <w:bCs/>
         </w:rPr>
       </w:pPr>
+      <w:proofErr w:type="gramStart"/>
       <w:r>
         <w:rPr>
           <w:b/>
@@ -2660,7 +2732,15 @@
           <w:b/>
           <w:bCs/>
         </w:rPr>
-        <w:t>. Schedule and Timeline</w:t>
+        <w:t>.</w:t>
+      </w:r>
+      <w:proofErr w:type="gramEnd"/>
+      <w:r>
+        <w:rPr>
+          <w:b/>
+          <w:bCs/>
+        </w:rPr>
+        <w:t xml:space="preserve"> Schedule and Timeline</w:t>
       </w:r>
       <w:r>
         <w:rPr>
@@ -2715,6 +2795,7 @@
           <w:bCs/>
         </w:rPr>
       </w:pPr>
+      <w:proofErr w:type="gramStart"/>
       <w:r>
         <w:rPr>
           <w:b/>
@@ -2727,7 +2808,15 @@
           <w:b/>
           <w:bCs/>
         </w:rPr>
-        <w:t>. Responsibilities</w:t>
+        <w:t>.</w:t>
+      </w:r>
+      <w:proofErr w:type="gramEnd"/>
+      <w:r>
+        <w:rPr>
+          <w:b/>
+          <w:bCs/>
+        </w:rPr>
+        <w:t xml:space="preserve"> Responsibilities</w:t>
       </w:r>
       <w:r>
         <w:rPr>
@@ -2795,6 +2884,7 @@
           <w:cols w:space="720"/>
         </w:sectPr>
       </w:pPr>
+      <w:proofErr w:type="gramStart"/>
       <w:r>
         <w:rPr>
           <w:b/>
@@ -2807,7 +2897,15 @@
           <w:b/>
           <w:bCs/>
         </w:rPr>
-        <w:t>. Budget and Cost Management</w:t>
+        <w:t>.</w:t>
+      </w:r>
+      <w:proofErr w:type="gramEnd"/>
+      <w:r>
+        <w:rPr>
+          <w:b/>
+          <w:bCs/>
+        </w:rPr>
+        <w:t xml:space="preserve"> Budget and Cost Management</w:t>
       </w:r>
       <w:r>
         <w:rPr>
@@ -2936,8 +3034,6 @@
       <w:r>
         <w:t xml:space="preserve">a </w:t>
       </w:r>
-      <w:bookmarkStart w:id="0" w:name="_GoBack"/>
-      <w:bookmarkEnd w:id="0"/>
       <w:r>
         <w:t>necessity in this day and age, the researchers used this norm to be able to developed a game application that will taught the participants about the history of Cebu Province. The aim of the researchers was to make this purpose as fun and engaging as possible.</w:t>
       </w:r>
@@ -3005,7 +3101,15 @@
         <w:t>game-based learning increased retention by more than 300% in immediate post-testing, and by as much as 10 times when subjects were tested 6 weeks later</w:t>
       </w:r>
       <w:r>
-        <w:t xml:space="preserve">. It also helped that competition encouraged the users to strive to learn more in order to be on the top scores against other users. </w:t>
+        <w:t xml:space="preserve">. It also helped that competition encouraged the users to strive to learn more in order to </w:t>
+      </w:r>
+      <w:proofErr w:type="gramStart"/>
+      <w:r>
+        <w:t>be</w:t>
+      </w:r>
+      <w:proofErr w:type="gramEnd"/>
+      <w:r>
+        <w:t xml:space="preserve"> on the top scores against other users. </w:t>
       </w:r>
     </w:p>
     <w:p>
@@ -3175,6 +3279,7 @@
           <w:ilvl w:val="0"/>
           <w:numId w:val="11"/>
         </w:numPr>
+        <w:spacing w:after="200"/>
         <w:contextualSpacing/>
         <w:jc w:val="both"/>
         <w:rPr>
@@ -3221,22 +3326,24 @@
         <w:rPr>
           <w:highlight w:val="white"/>
         </w:rPr>
-        <w:t xml:space="preserve"> on the following modules</w:t>
+        <w:t xml:space="preserve"> </w:t>
       </w:r>
       <w:r>
         <w:rPr>
           <w:highlight w:val="white"/>
         </w:rPr>
-        <w:t>.</w:t>
-      </w:r>
-    </w:p>
-    <w:p>
-      <w:pPr>
-        <w:pStyle w:val="ListParagraph"/>
+        <w:t>containing the following game modules</w:t>
+      </w:r>
+    </w:p>
+    <w:p>
+      <w:pPr>
         <w:numPr>
-          <w:ilvl w:val="1"/>
-          <w:numId w:val="11"/>
+          <w:ilvl w:val="0"/>
+          <w:numId w:val="24"/>
         </w:numPr>
+        <w:spacing w:after="200"/>
+        <w:ind w:left="1080" w:firstLine="716"/>
+        <w:contextualSpacing/>
         <w:jc w:val="both"/>
         <w:rPr>
           <w:highlight w:val="white"/>
@@ -3246,16 +3353,20 @@
         <w:rPr>
           <w:highlight w:val="white"/>
         </w:rPr>
-        <w:t>QR code and the main game</w:t>
-      </w:r>
-    </w:p>
-    <w:p>
-      <w:pPr>
-        <w:pStyle w:val="ListParagraph"/>
+        <w:t>) Main Game Module</w:t>
+      </w:r>
+      <w:bookmarkStart w:id="0" w:name="_GoBack"/>
+      <w:bookmarkEnd w:id="0"/>
+    </w:p>
+    <w:p>
+      <w:pPr>
         <w:numPr>
-          <w:ilvl w:val="1"/>
-          <w:numId w:val="11"/>
+          <w:ilvl w:val="0"/>
+          <w:numId w:val="24"/>
         </w:numPr>
+        <w:spacing w:after="200"/>
+        <w:ind w:left="1080" w:firstLine="716"/>
+        <w:contextualSpacing/>
         <w:jc w:val="both"/>
         <w:rPr>
           <w:highlight w:val="white"/>
@@ -3265,16 +3376,18 @@
         <w:rPr>
           <w:highlight w:val="white"/>
         </w:rPr>
-        <w:t>Bamboozle Module</w:t>
-      </w:r>
-    </w:p>
-    <w:p>
-      <w:pPr>
-        <w:pStyle w:val="ListParagraph"/>
+        <w:t>) Bamboozle Module</w:t>
+      </w:r>
+    </w:p>
+    <w:p>
+      <w:pPr>
         <w:numPr>
-          <w:ilvl w:val="1"/>
-          <w:numId w:val="11"/>
+          <w:ilvl w:val="0"/>
+          <w:numId w:val="24"/>
         </w:numPr>
+        <w:spacing w:after="200"/>
+        <w:ind w:left="1080" w:firstLine="716"/>
+        <w:contextualSpacing/>
         <w:jc w:val="both"/>
         <w:rPr>
           <w:highlight w:val="white"/>
@@ -3284,16 +3397,18 @@
         <w:rPr>
           <w:highlight w:val="white"/>
         </w:rPr>
-        <w:t>Quotation Exam Module</w:t>
-      </w:r>
-    </w:p>
-    <w:p>
-      <w:pPr>
-        <w:pStyle w:val="ListParagraph"/>
+        <w:t>) Memory Match Module</w:t>
+      </w:r>
+    </w:p>
+    <w:p>
+      <w:pPr>
         <w:numPr>
-          <w:ilvl w:val="1"/>
-          <w:numId w:val="11"/>
+          <w:ilvl w:val="0"/>
+          <w:numId w:val="24"/>
         </w:numPr>
+        <w:spacing w:after="200"/>
+        <w:ind w:left="1080" w:firstLine="716"/>
+        <w:contextualSpacing/>
         <w:jc w:val="both"/>
         <w:rPr>
           <w:highlight w:val="white"/>
@@ -3303,7 +3418,7 @@
         <w:rPr>
           <w:highlight w:val="white"/>
         </w:rPr>
-        <w:t>Memory Match Module</w:t>
+        <w:t>) Quotation Exam Module</w:t>
       </w:r>
     </w:p>
     <w:p>
@@ -3383,8 +3498,16 @@
         <w:rPr>
           <w:highlight w:val="white"/>
         </w:rPr>
-        <w:t xml:space="preserve"> and iOS</w:t>
-      </w:r>
+        <w:t xml:space="preserve"> and </w:t>
+      </w:r>
+      <w:proofErr w:type="spellStart"/>
+      <w:r>
+        <w:rPr>
+          <w:highlight w:val="white"/>
+        </w:rPr>
+        <w:t>iOS</w:t>
+      </w:r>
+      <w:proofErr w:type="spellEnd"/>
       <w:r>
         <w:rPr>
           <w:highlight w:val="white"/>
@@ -3431,7 +3554,39 @@
           <w:bCs/>
           <w:highlight w:val="white"/>
         </w:rPr>
-        <w:t>The study developed a role playing game application for both Android and iOS for the helped participants of National Youth Day that have come from different places all over the country to enjoyed and learned the historical, religious places and events that have taken place in Cebu. This furthered understanding of Cebu’s religious culture through immersive and fun gameplay</w:t>
+        <w:t xml:space="preserve">The study developed a role playing game application for both Android and </w:t>
+      </w:r>
+      <w:proofErr w:type="spellStart"/>
+      <w:r>
+        <w:rPr>
+          <w:bCs/>
+          <w:highlight w:val="white"/>
+        </w:rPr>
+        <w:t>iOS</w:t>
+      </w:r>
+      <w:proofErr w:type="spellEnd"/>
+      <w:r>
+        <w:rPr>
+          <w:bCs/>
+          <w:highlight w:val="white"/>
+        </w:rPr>
+        <w:t xml:space="preserve"> for the helped participants of National Youth Day that have come from different places all over the country to </w:t>
+      </w:r>
+      <w:proofErr w:type="gramStart"/>
+      <w:r>
+        <w:rPr>
+          <w:bCs/>
+          <w:highlight w:val="white"/>
+        </w:rPr>
+        <w:t>enjoyed</w:t>
+      </w:r>
+      <w:proofErr w:type="gramEnd"/>
+      <w:r>
+        <w:rPr>
+          <w:bCs/>
+          <w:highlight w:val="white"/>
+        </w:rPr>
+        <w:t xml:space="preserve"> and learned the historical, religious places and events that have taken place in Cebu. This furthered understanding of Cebu’s religious culture through immersive and fun gameplay</w:t>
       </w:r>
       <w:r>
         <w:rPr>
@@ -3468,13 +3623,23 @@
           <w:highlight w:val="white"/>
         </w:rPr>
       </w:pPr>
+      <w:proofErr w:type="gramStart"/>
       <w:r>
         <w:rPr>
           <w:b/>
           <w:bCs/>
           <w:highlight w:val="white"/>
         </w:rPr>
-        <w:t xml:space="preserve">Delegates. </w:t>
+        <w:t>Delegates.</w:t>
+      </w:r>
+      <w:proofErr w:type="gramEnd"/>
+      <w:r>
+        <w:rPr>
+          <w:b/>
+          <w:bCs/>
+          <w:highlight w:val="white"/>
+        </w:rPr>
+        <w:t xml:space="preserve"> </w:t>
       </w:r>
       <w:r>
         <w:rPr>
@@ -3503,6 +3668,7 @@
           <w:highlight w:val="white"/>
         </w:rPr>
       </w:pPr>
+      <w:proofErr w:type="gramStart"/>
       <w:r>
         <w:rPr>
           <w:b/>
@@ -3517,7 +3683,16 @@
           <w:bCs/>
           <w:highlight w:val="white"/>
         </w:rPr>
-        <w:t xml:space="preserve"> Organizers. </w:t>
+        <w:t xml:space="preserve"> Organizers.</w:t>
+      </w:r>
+      <w:proofErr w:type="gramEnd"/>
+      <w:r>
+        <w:rPr>
+          <w:b/>
+          <w:bCs/>
+          <w:highlight w:val="white"/>
+        </w:rPr>
+        <w:t xml:space="preserve"> </w:t>
       </w:r>
       <w:r>
         <w:rPr>
@@ -3585,13 +3760,23 @@
           <w:highlight w:val="white"/>
         </w:rPr>
       </w:pPr>
+      <w:proofErr w:type="gramStart"/>
       <w:r>
         <w:rPr>
           <w:b/>
           <w:bCs/>
           <w:highlight w:val="white"/>
         </w:rPr>
-        <w:t xml:space="preserve">Religious Groups. </w:t>
+        <w:t>Religious Groups.</w:t>
+      </w:r>
+      <w:proofErr w:type="gramEnd"/>
+      <w:r>
+        <w:rPr>
+          <w:b/>
+          <w:bCs/>
+          <w:highlight w:val="white"/>
+        </w:rPr>
+        <w:t xml:space="preserve"> </w:t>
       </w:r>
       <w:r>
         <w:rPr>
@@ -3620,13 +3805,23 @@
           <w:highlight w:val="white"/>
         </w:rPr>
       </w:pPr>
+      <w:proofErr w:type="gramStart"/>
       <w:r>
         <w:rPr>
           <w:b/>
           <w:bCs/>
           <w:highlight w:val="white"/>
         </w:rPr>
-        <w:t xml:space="preserve">Researchers. </w:t>
+        <w:t>Researchers.</w:t>
+      </w:r>
+      <w:proofErr w:type="gramEnd"/>
+      <w:r>
+        <w:rPr>
+          <w:b/>
+          <w:bCs/>
+          <w:highlight w:val="white"/>
+        </w:rPr>
+        <w:t xml:space="preserve"> </w:t>
       </w:r>
       <w:r>
         <w:rPr>
@@ -3644,13 +3839,23 @@
           <w:highlight w:val="white"/>
         </w:rPr>
       </w:pPr>
+      <w:proofErr w:type="gramStart"/>
       <w:r>
         <w:rPr>
           <w:b/>
           <w:bCs/>
           <w:highlight w:val="white"/>
         </w:rPr>
-        <w:t xml:space="preserve">Future Researchers. </w:t>
+        <w:t>Future Researchers.</w:t>
+      </w:r>
+      <w:proofErr w:type="gramEnd"/>
+      <w:r>
+        <w:rPr>
+          <w:b/>
+          <w:bCs/>
+          <w:highlight w:val="white"/>
+        </w:rPr>
+        <w:t xml:space="preserve"> </w:t>
       </w:r>
       <w:r>
         <w:rPr>
@@ -3717,13 +3922,55 @@
         <w:rPr>
           <w:color w:val="000000" w:themeColor="text1"/>
         </w:rPr>
-        <w:t xml:space="preserve">The application was built on Unity 3D and can be played offline on a mobile device. Both Android and iOS was integrated and can be played on any of the two on this application. With the power and capacity of the mobile phones, the demand has been lessened to the Android </w:t>
-      </w:r>
-      <w:r>
-        <w:rPr>
-          <w:color w:val="000000" w:themeColor="text1"/>
-        </w:rPr>
-        <w:t>Marshmallow and up, and the iOS will be the equivalent to iOS 9 and up.</w:t>
+        <w:t xml:space="preserve">The application was built on Unity 3D and can be played offline on a mobile device. Both Android and </w:t>
+      </w:r>
+      <w:proofErr w:type="spellStart"/>
+      <w:r>
+        <w:rPr>
+          <w:color w:val="000000" w:themeColor="text1"/>
+        </w:rPr>
+        <w:t>iOS</w:t>
+      </w:r>
+      <w:proofErr w:type="spellEnd"/>
+      <w:r>
+        <w:rPr>
+          <w:color w:val="000000" w:themeColor="text1"/>
+        </w:rPr>
+        <w:t xml:space="preserve"> was integrated and can be played on any of the two on this application. With the power and capacity of the mobile phones, the demand has been lessened to the Android </w:t>
+      </w:r>
+      <w:r>
+        <w:rPr>
+          <w:color w:val="000000" w:themeColor="text1"/>
+        </w:rPr>
+        <w:t xml:space="preserve">Marshmallow and up, and the </w:t>
+      </w:r>
+      <w:proofErr w:type="spellStart"/>
+      <w:r>
+        <w:rPr>
+          <w:color w:val="000000" w:themeColor="text1"/>
+        </w:rPr>
+        <w:t>iOS</w:t>
+      </w:r>
+      <w:proofErr w:type="spellEnd"/>
+      <w:r>
+        <w:rPr>
+          <w:color w:val="000000" w:themeColor="text1"/>
+        </w:rPr>
+        <w:t xml:space="preserve"> will be the equivalent to </w:t>
+      </w:r>
+      <w:proofErr w:type="spellStart"/>
+      <w:r>
+        <w:rPr>
+          <w:color w:val="000000" w:themeColor="text1"/>
+        </w:rPr>
+        <w:t>iOS</w:t>
+      </w:r>
+      <w:proofErr w:type="spellEnd"/>
+      <w:r>
+        <w:rPr>
+          <w:color w:val="000000" w:themeColor="text1"/>
+        </w:rPr>
+        <w:t xml:space="preserve"> 9 and up.</w:t>
       </w:r>
     </w:p>
     <w:p>
@@ -3775,7 +4022,21 @@
         <w:rPr>
           <w:color w:val="000000" w:themeColor="text1"/>
         </w:rPr>
-        <w:t xml:space="preserve">It would be multiple choice to lessen the difficulty. </w:t>
+        <w:t xml:space="preserve">It would be multiple </w:t>
+      </w:r>
+      <w:proofErr w:type="gramStart"/>
+      <w:r>
+        <w:rPr>
+          <w:color w:val="000000" w:themeColor="text1"/>
+        </w:rPr>
+        <w:t>choice</w:t>
+      </w:r>
+      <w:proofErr w:type="gramEnd"/>
+      <w:r>
+        <w:rPr>
+          <w:color w:val="000000" w:themeColor="text1"/>
+        </w:rPr>
+        <w:t xml:space="preserve"> to lessen the difficulty. </w:t>
       </w:r>
       <w:r>
         <w:rPr>
@@ -3896,6 +4157,7 @@
           <w:bCs/>
         </w:rPr>
       </w:pPr>
+      <w:proofErr w:type="spellStart"/>
       <w:r>
         <w:rPr>
           <w:b/>
@@ -3903,6 +4165,7 @@
         </w:rPr>
         <w:t>Duolingo</w:t>
       </w:r>
+      <w:proofErr w:type="spellEnd"/>
     </w:p>
     <w:p>
       <w:pPr>
@@ -3916,11 +4179,75 @@
         </w:rPr>
         <w:tab/>
       </w:r>
-      <w:r>
-        <w:rPr>
-          <w:bCs/>
-        </w:rPr>
-        <w:t xml:space="preserve">Duolingo is a “freemium” language learning platform that includes a website and an Android or iOS application that can be download for free. It contains over 68 different language courses across 28 languages. The platform consists of questionnaires, fill in a blanks, matching types, and audio tests to measure the user’s performance. It also implements a structure that rewards the user for completing different sections of the course using an in-game currency called “Lingots,” which </w:t>
+      <w:proofErr w:type="spellStart"/>
+      <w:r>
+        <w:rPr>
+          <w:bCs/>
+        </w:rPr>
+        <w:t>Duolingo</w:t>
+      </w:r>
+      <w:proofErr w:type="spellEnd"/>
+      <w:r>
+        <w:rPr>
+          <w:bCs/>
+        </w:rPr>
+        <w:t xml:space="preserve"> is a “</w:t>
+      </w:r>
+      <w:proofErr w:type="spellStart"/>
+      <w:r>
+        <w:rPr>
+          <w:bCs/>
+        </w:rPr>
+        <w:t>freemium</w:t>
+      </w:r>
+      <w:proofErr w:type="spellEnd"/>
+      <w:r>
+        <w:rPr>
+          <w:bCs/>
+        </w:rPr>
+        <w:t xml:space="preserve">” language learning platform that includes a website and an Android or </w:t>
+      </w:r>
+      <w:proofErr w:type="spellStart"/>
+      <w:r>
+        <w:rPr>
+          <w:bCs/>
+        </w:rPr>
+        <w:t>iOS</w:t>
+      </w:r>
+      <w:proofErr w:type="spellEnd"/>
+      <w:r>
+        <w:rPr>
+          <w:bCs/>
+        </w:rPr>
+        <w:t xml:space="preserve"> application that can be download for free. It contains over 68 different language courses across 28 languages. The platform consists of </w:t>
+      </w:r>
+      <w:proofErr w:type="gramStart"/>
+      <w:r>
+        <w:rPr>
+          <w:bCs/>
+        </w:rPr>
+        <w:t>questionnaires,</w:t>
+      </w:r>
+      <w:proofErr w:type="gramEnd"/>
+      <w:r>
+        <w:rPr>
+          <w:bCs/>
+        </w:rPr>
+        <w:t xml:space="preserve"> fill in a blanks, matching types, and audio tests to measure the user’s performance. It also implements a structure that rewards the user for completing different sections of the course using an in-game currency called “</w:t>
+      </w:r>
+      <w:proofErr w:type="spellStart"/>
+      <w:r>
+        <w:rPr>
+          <w:bCs/>
+        </w:rPr>
+        <w:t>Lingots</w:t>
+      </w:r>
+      <w:proofErr w:type="spellEnd"/>
+      <w:r>
+        <w:rPr>
+          <w:bCs/>
+        </w:rPr>
+        <w:t xml:space="preserve">,” which </w:t>
       </w:r>
       <w:r>
         <w:rPr>
@@ -3934,11 +4261,33 @@
         </w:rPr>
         <w:t xml:space="preserve"> </w:t>
       </w:r>
-      <w:r>
-        <w:rPr>
-          <w:bCs/>
-        </w:rPr>
-        <w:t xml:space="preserve">Duolingo provides features that can be allowed to be used for schools called “Duolingo for Schools,” designed to enable the teachers to track and measure the student’s performance. </w:t>
+      <w:proofErr w:type="spellStart"/>
+      <w:r>
+        <w:rPr>
+          <w:bCs/>
+        </w:rPr>
+        <w:t>Duolingo</w:t>
+      </w:r>
+      <w:proofErr w:type="spellEnd"/>
+      <w:r>
+        <w:rPr>
+          <w:bCs/>
+        </w:rPr>
+        <w:t xml:space="preserve"> provides features that can be allowed to be used for schools called “</w:t>
+      </w:r>
+      <w:proofErr w:type="spellStart"/>
+      <w:r>
+        <w:rPr>
+          <w:bCs/>
+        </w:rPr>
+        <w:t>Duolingo</w:t>
+      </w:r>
+      <w:proofErr w:type="spellEnd"/>
+      <w:r>
+        <w:rPr>
+          <w:bCs/>
+        </w:rPr>
+        <w:t xml:space="preserve"> for Schools,” designed to enable the teachers to track and measure the student’s performance. </w:t>
       </w:r>
     </w:p>
     <w:p>
@@ -3986,11 +4335,43 @@
         <w:jc w:val="both"/>
       </w:pPr>
       <w:r>
-        <w:t xml:space="preserve">The gameplay is revolved around locating and catching Pokémon through player’s geographical locations using a smartphone (Ungureanu, Horia). It also includes a hub called ‘Pokestop,’ which is based on places of interest like landmarks in order for the players to use items called ‘Lure Modules’ to attract </w:t>
+        <w:t>The gameplay is revolved around locating and catching Pokémon through player’s geographical locations using a smartphone (</w:t>
+      </w:r>
+      <w:proofErr w:type="spellStart"/>
+      <w:r>
+        <w:t>Ungureanu</w:t>
+      </w:r>
+      <w:proofErr w:type="spellEnd"/>
+      <w:r>
+        <w:t xml:space="preserve">, </w:t>
+      </w:r>
+      <w:proofErr w:type="spellStart"/>
+      <w:r>
+        <w:t>Horia</w:t>
+      </w:r>
+      <w:proofErr w:type="spellEnd"/>
+      <w:r>
+        <w:t>). It also includes a hub called ‘</w:t>
+      </w:r>
+      <w:proofErr w:type="spellStart"/>
+      <w:r>
+        <w:t>Pokestop</w:t>
+      </w:r>
+      <w:proofErr w:type="spellEnd"/>
+      <w:r>
+        <w:t xml:space="preserve">,’ which is based on places of interest like landmarks in order for the players to use items called ‘Lure Modules’ to attract </w:t>
       </w:r>
       <w:r>
         <w:lastRenderedPageBreak/>
-        <w:t>and catch wild and rare Pokémon (Osworth, Ali). Players can take screenshots of the Pokémon they encounter either with or without the AR mode activated (IGN).</w:t>
+        <w:t>and catch wild and rare Pokémon (</w:t>
+      </w:r>
+      <w:proofErr w:type="spellStart"/>
+      <w:r>
+        <w:t>Osworth</w:t>
+      </w:r>
+      <w:proofErr w:type="spellEnd"/>
+      <w:r>
+        <w:t>, Ali). Players can take screenshots of the Pokémon they encounter either with or without the AR mode activated (IGN).</w:t>
       </w:r>
     </w:p>
     <w:p>
@@ -4037,7 +4418,31 @@
         <w:t xml:space="preserve"> </w:t>
       </w:r>
       <w:r>
-        <w:t xml:space="preserve">owned and developed by Square Enix, formerly known as Squaresoft. It centers around the series of fantasy and science fantasy role-playing games (RPGs). The series is well known for its visuals, music, photo-realistic character models, and popularizing the genre to the rest of the world. </w:t>
+        <w:t xml:space="preserve">owned and developed by Square </w:t>
+      </w:r>
+      <w:proofErr w:type="spellStart"/>
+      <w:r>
+        <w:t>Enix</w:t>
+      </w:r>
+      <w:proofErr w:type="spellEnd"/>
+      <w:r>
+        <w:t xml:space="preserve">, formerly known as </w:t>
+      </w:r>
+      <w:proofErr w:type="spellStart"/>
+      <w:r>
+        <w:t>Squaresoft</w:t>
+      </w:r>
+      <w:proofErr w:type="spellEnd"/>
+      <w:r>
+        <w:t xml:space="preserve">. It centers </w:t>
+      </w:r>
+      <w:proofErr w:type="gramStart"/>
+      <w:r>
+        <w:t>around</w:t>
+      </w:r>
+      <w:proofErr w:type="gramEnd"/>
+      <w:r>
+        <w:t xml:space="preserve"> the series of fantasy and science fantasy role-playing games (RPGs). The series is well known for its visuals, music, photo-realistic character models, and popularizing the genre to the rest of the world. </w:t>
       </w:r>
       <w:r>
         <w:t>The plot of the series contain</w:t>
@@ -4088,7 +4493,31 @@
         <w:tab/>
       </w:r>
       <w:r>
-        <w:t xml:space="preserve">Persona 5 is a Japanese role-playing game developed by Atlus for Playstation 3 and 4. The story takes place in modern-day Tokyo that follows a player-named protagonist after his transfer to a fictional school after being falsely accused of a crime. During the course of the school year, he and the other students awaken to their inner manifestation of their psyche called “Personas,” where they can utilize such powers to eliminate enemies in Metaverse, a supernatural realm consisting of physical manifestation of humanity’s subconscious desires, to change the malevolent intent from the hearts of the people inside. </w:t>
+        <w:t xml:space="preserve">Persona 5 is a Japanese role-playing game developed by </w:t>
+      </w:r>
+      <w:proofErr w:type="spellStart"/>
+      <w:r>
+        <w:t>Atlus</w:t>
+      </w:r>
+      <w:proofErr w:type="spellEnd"/>
+      <w:r>
+        <w:t xml:space="preserve"> for </w:t>
+      </w:r>
+      <w:proofErr w:type="spellStart"/>
+      <w:r>
+        <w:t>Playstation</w:t>
+      </w:r>
+      <w:proofErr w:type="spellEnd"/>
+      <w:r>
+        <w:t xml:space="preserve"> 3 and 4. The story takes place in modern-day Tokyo that follows a player-named protagonist after his transfer to a fictional school after being falsely accused of a crime. During the course of the school year, he and the other students awaken to their inner manifestation of their psyche called “Personas,” where they can utilize such powers to eliminate enemies in </w:t>
+      </w:r>
+      <w:proofErr w:type="spellStart"/>
+      <w:r>
+        <w:t>Metaverse</w:t>
+      </w:r>
+      <w:proofErr w:type="spellEnd"/>
+      <w:r>
+        <w:t xml:space="preserve">, a supernatural realm consisting of physical manifestation of humanity’s subconscious desires, to change the malevolent intent from the hearts of the people inside. </w:t>
       </w:r>
       <w:r>
         <w:t>The game incorporates role-playing and dungeon crawling elements alongside social simulation scenarios.</w:t>
@@ -4386,11 +4815,19 @@
                 <w:b w:val="0"/>
               </w:rPr>
             </w:pPr>
+            <w:proofErr w:type="spellStart"/>
             <w:r>
               <w:rPr>
                 <w:b w:val="0"/>
               </w:rPr>
-              <w:t>Pokemon Go</w:t>
+              <w:t>Pokemon</w:t>
+            </w:r>
+            <w:proofErr w:type="spellEnd"/>
+            <w:r>
+              <w:rPr>
+                <w:b w:val="0"/>
+              </w:rPr>
+              <w:t xml:space="preserve"> Go</w:t>
             </w:r>
           </w:p>
           <w:p>
@@ -4836,12 +5273,14 @@
                 <w:b w:val="0"/>
               </w:rPr>
             </w:pPr>
+            <w:proofErr w:type="spellStart"/>
             <w:r>
               <w:rPr>
                 <w:b w:val="0"/>
               </w:rPr>
               <w:t>Duolingo</w:t>
             </w:r>
+            <w:proofErr w:type="spellEnd"/>
           </w:p>
           <w:p>
             <w:pPr>
@@ -4854,7 +5293,21 @@
               <w:rPr>
                 <w:b w:val="0"/>
               </w:rPr>
-              <w:t>(Duolingo)</w:t>
+              <w:t>(</w:t>
+            </w:r>
+            <w:proofErr w:type="spellStart"/>
+            <w:r>
+              <w:rPr>
+                <w:b w:val="0"/>
+              </w:rPr>
+              <w:t>Duolingo</w:t>
+            </w:r>
+            <w:proofErr w:type="spellEnd"/>
+            <w:r>
+              <w:rPr>
+                <w:b w:val="0"/>
+              </w:rPr>
+              <w:t>)</w:t>
             </w:r>
           </w:p>
         </w:tc>
@@ -5308,7 +5761,21 @@
               <w:rPr>
                 <w:b w:val="0"/>
               </w:rPr>
-              <w:t>(Atlus)</w:t>
+              <w:t>(</w:t>
+            </w:r>
+            <w:proofErr w:type="spellStart"/>
+            <w:r>
+              <w:rPr>
+                <w:b w:val="0"/>
+              </w:rPr>
+              <w:t>Atlus</w:t>
+            </w:r>
+            <w:proofErr w:type="spellEnd"/>
+            <w:r>
+              <w:rPr>
+                <w:b w:val="0"/>
+              </w:rPr>
+              <w:t>)</w:t>
             </w:r>
           </w:p>
         </w:tc>
@@ -6185,6 +6652,7 @@
                 <w:b w:val="0"/>
               </w:rPr>
             </w:pPr>
+            <w:proofErr w:type="spellStart"/>
             <w:r>
               <w:rPr>
                 <w:b w:val="0"/>
@@ -6192,6 +6660,7 @@
               </w:rPr>
               <w:t>Wordscapes</w:t>
             </w:r>
+            <w:proofErr w:type="spellEnd"/>
           </w:p>
           <w:p>
             <w:pPr>
@@ -6205,7 +6674,21 @@
               <w:rPr>
                 <w:b w:val="0"/>
               </w:rPr>
-              <w:t>(PeopleFun)</w:t>
+              <w:t>(</w:t>
+            </w:r>
+            <w:proofErr w:type="spellStart"/>
+            <w:r>
+              <w:rPr>
+                <w:b w:val="0"/>
+              </w:rPr>
+              <w:t>PeopleFun</w:t>
+            </w:r>
+            <w:proofErr w:type="spellEnd"/>
+            <w:r>
+              <w:rPr>
+                <w:b w:val="0"/>
+              </w:rPr>
+              <w:t>)</w:t>
             </w:r>
           </w:p>
         </w:tc>
@@ -6656,7 +7139,21 @@
               <w:rPr>
                 <w:b w:val="0"/>
               </w:rPr>
-              <w:t>(Square Enix)</w:t>
+              <w:t xml:space="preserve">(Square </w:t>
+            </w:r>
+            <w:proofErr w:type="spellStart"/>
+            <w:r>
+              <w:rPr>
+                <w:b w:val="0"/>
+              </w:rPr>
+              <w:t>Enix</w:t>
+            </w:r>
+            <w:proofErr w:type="spellEnd"/>
+            <w:r>
+              <w:rPr>
+                <w:b w:val="0"/>
+              </w:rPr>
+              <w:t>)</w:t>
             </w:r>
           </w:p>
         </w:tc>
@@ -7609,7 +8106,21 @@
         <w:rPr>
           <w:rStyle w:val="jsx-1614899726"/>
         </w:rPr>
-        <w:t>E-learning is to classroom learning as cell phones are to payphones. It allows you to learn information anytime and anywhere. It can come in the form of CD-ROMs, applications, or the Internet. Since it is available anywhere, learning can be done in the learners’ preferred pace, unlike traditional classrooms where if a person falls behind, he cannot re-learn what he missed (Obringer, Lee Ann). E-learning in some ways can be catered to every person’s educational needs.</w:t>
+        <w:t>E-learning is to classroom learning as cell phones are to payphones. It allows you to learn information anytime and anywhere. It can come in the form of CD-ROMs, applications, or the Internet. Since it is available anywhere, learning can be done in the learners’ preferred pace, unlike traditional classrooms where if a person falls behind, he cannot re-learn what he missed (</w:t>
+      </w:r>
+      <w:proofErr w:type="spellStart"/>
+      <w:r>
+        <w:rPr>
+          <w:rStyle w:val="jsx-1614899726"/>
+        </w:rPr>
+        <w:t>Obringer</w:t>
+      </w:r>
+      <w:proofErr w:type="spellEnd"/>
+      <w:r>
+        <w:rPr>
+          <w:rStyle w:val="jsx-1614899726"/>
+        </w:rPr>
+        <w:t>, Lee Ann). E-learning in some ways can be catered to every person’s educational needs.</w:t>
       </w:r>
     </w:p>
     <w:p>
@@ -7651,7 +8162,21 @@
         <w:rPr>
           <w:rStyle w:val="selectable"/>
         </w:rPr>
-        <w:t>(EdTechReview, 2018)</w:t>
+        <w:t>(</w:t>
+      </w:r>
+      <w:proofErr w:type="spellStart"/>
+      <w:r>
+        <w:rPr>
+          <w:rStyle w:val="selectable"/>
+        </w:rPr>
+        <w:t>EdTechReview</w:t>
+      </w:r>
+      <w:proofErr w:type="spellEnd"/>
+      <w:r>
+        <w:rPr>
+          <w:rStyle w:val="selectable"/>
+        </w:rPr>
+        <w:t>, 2018)</w:t>
       </w:r>
       <w:r>
         <w:t>.</w:t>
@@ -7695,7 +8220,21 @@
         <w:rPr>
           <w:rStyle w:val="jsx-1614899726"/>
         </w:rPr>
-        <w:t xml:space="preserve">People might think making video games is difficult and takes a lot of time. One way to alleviate that is by using an engine that reduces the need for the developers to code, and instead let the engine do its work by assigning tasks into it. A game engine allows the users without programming knowledge to develop a basic video game in order to understand how it works. It also provides the developers a wide variety of components to choose from and helps them simplify their work by letting the engine work for them (michaelenger, 2013). Different kinds of game engines can render either 2D or 3D graphics or both, and it will depend on the hardware if the game will run properly. Since different devices have different operating systems, porting the game without an engine is very difficult. This is why using a game engine is important for making your games cross-platform (Marsh, Jennifer, 2013). </w:t>
+        <w:t>People might think making video games is difficult and takes a lot of time. One way to alleviate that is by using an engine that reduces the need for the developers to code, and instead let the engine do its work by assigning tasks into it. A game engine allows the users without programming knowledge to develop a basic video game in order to understand how it works. It also provides the developers a wide variety of components to choose from and helps them simplify their work by letting the engine work for them (</w:t>
+      </w:r>
+      <w:proofErr w:type="spellStart"/>
+      <w:r>
+        <w:rPr>
+          <w:rStyle w:val="jsx-1614899726"/>
+        </w:rPr>
+        <w:t>michaelenger</w:t>
+      </w:r>
+      <w:proofErr w:type="spellEnd"/>
+      <w:r>
+        <w:rPr>
+          <w:rStyle w:val="jsx-1614899726"/>
+        </w:rPr>
+        <w:t xml:space="preserve">, 2013). Different kinds of game engines can render either 2D or 3D graphics or both, and it will depend on the hardware if the game will run properly. Since different devices have different operating systems, porting the game without an engine is very difficult. This is why using a game engine is important for making your games cross-platform (Marsh, Jennifer, 2013). </w:t>
       </w:r>
       <w:r>
         <w:rPr>
@@ -7805,7 +8344,15 @@
         <w:t>They</w:t>
       </w:r>
       <w:r>
-        <w:t xml:space="preserve"> aim that through this app, the people participating the event will experience all the quirks that the application offers, while learning the history of Cebu Province and the Saints. As </w:t>
+        <w:t xml:space="preserve"> aim that through this app, the people </w:t>
+      </w:r>
+      <w:proofErr w:type="gramStart"/>
+      <w:r>
+        <w:t>participating</w:t>
+      </w:r>
+      <w:proofErr w:type="gramEnd"/>
+      <w:r>
+        <w:t xml:space="preserve"> the event will experience all the quirks that the application offers, while learning the history of Cebu Province and the Saints. As </w:t>
       </w:r>
       <w:r>
         <w:t>the Pilgrims</w:t>
@@ -7819,7 +8366,15 @@
         <w:jc w:val="both"/>
       </w:pPr>
       <w:r>
-        <w:t>The game starts asking for the player’s name for it to be used for the QR code RPG, then the player can choose one main game or three mini-games. For this example, the player picks the QR code RPG. The game teaches the new player how to face challenges whenever they come up with them. Afterwards, the</w:t>
+        <w:t>The game starts asking for the player’s name for it to be used for the QR code RPG</w:t>
+      </w:r>
+      <w:proofErr w:type="gramStart"/>
+      <w:r>
+        <w:t>,</w:t>
+      </w:r>
+      <w:proofErr w:type="gramEnd"/>
+      <w:r>
+        <w:t xml:space="preserve"> then the player can choose one main game or three mini-games. For this example, the player picks the QR code RPG. The game teaches the new player how to face challenges whenever they come up with them. Afterwards, the</w:t>
       </w:r>
       <w:r>
         <w:t xml:space="preserve"> player needs to</w:t>
@@ -8454,7 +9009,15 @@
         <w:t xml:space="preserve"> for developing the mobile application.</w:t>
       </w:r>
       <w:r>
-        <w:t xml:space="preserve"> All of these softwares are free to use and are very flexible for their development.</w:t>
+        <w:t xml:space="preserve"> All of these </w:t>
+      </w:r>
+      <w:proofErr w:type="spellStart"/>
+      <w:r>
+        <w:t>softwares</w:t>
+      </w:r>
+      <w:proofErr w:type="spellEnd"/>
+      <w:r>
+        <w:t xml:space="preserve"> are free to use and are very flexible for their development.</w:t>
       </w:r>
     </w:p>
     <w:p>
@@ -9413,7 +9976,23 @@
           <w:i/>
           <w:iCs/>
         </w:rPr>
-        <w:t>Gantt Chart of Activities, 3</w:t>
+        <w:t xml:space="preserve">Gantt </w:t>
+      </w:r>
+      <w:proofErr w:type="gramStart"/>
+      <w:r>
+        <w:rPr>
+          <w:i/>
+          <w:iCs/>
+        </w:rPr>
+        <w:t>Chart</w:t>
+      </w:r>
+      <w:proofErr w:type="gramEnd"/>
+      <w:r>
+        <w:rPr>
+          <w:i/>
+          <w:iCs/>
+        </w:rPr>
+        <w:t xml:space="preserve"> of Activities, 3</w:t>
       </w:r>
       <w:r>
         <w:rPr>
@@ -9744,9 +10323,19 @@
               <w:spacing w:line="240" w:lineRule="auto"/>
               <w:ind w:firstLine="0"/>
             </w:pPr>
+            <w:proofErr w:type="spellStart"/>
             <w:r>
-              <w:t>Penuel B. Calle</w:t>
+              <w:t>Penuel</w:t>
             </w:r>
+            <w:proofErr w:type="spellEnd"/>
+            <w:r>
+              <w:t xml:space="preserve"> B. </w:t>
+            </w:r>
+            <w:proofErr w:type="spellStart"/>
+            <w:r>
+              <w:t>Calle</w:t>
+            </w:r>
+            <w:proofErr w:type="spellEnd"/>
           </w:p>
         </w:tc>
         <w:tc>
@@ -9851,8 +10440,13 @@
               <w:spacing w:line="240" w:lineRule="auto"/>
               <w:ind w:firstLine="0"/>
             </w:pPr>
+            <w:proofErr w:type="spellStart"/>
             <w:r>
-              <w:t>Kitt Michael Edward Yap</w:t>
+              <w:t>Kitt</w:t>
+            </w:r>
+            <w:proofErr w:type="spellEnd"/>
+            <w:r>
+              <w:t xml:space="preserve"> Michael Edward Yap</w:t>
             </w:r>
           </w:p>
         </w:tc>
@@ -9970,8 +10564,13 @@
               <w:ind w:firstLine="0"/>
             </w:pPr>
             <w:r>
-              <w:t>Nicolas Andre Ferraren</w:t>
+              <w:t xml:space="preserve">Nicolas Andre </w:t>
             </w:r>
+            <w:proofErr w:type="spellStart"/>
+            <w:r>
+              <w:t>Ferraren</w:t>
+            </w:r>
+            <w:proofErr w:type="spellEnd"/>
           </w:p>
         </w:tc>
         <w:tc>
@@ -10095,8 +10694,13 @@
               <w:ind w:firstLine="0"/>
             </w:pPr>
             <w:r>
-              <w:t>Bryan Bispo</w:t>
+              <w:t xml:space="preserve">Bryan </w:t>
             </w:r>
+            <w:proofErr w:type="spellStart"/>
+            <w:r>
+              <w:t>Bispo</w:t>
+            </w:r>
+            <w:proofErr w:type="spellEnd"/>
           </w:p>
         </w:tc>
         <w:tc>
@@ -10916,7 +11520,15 @@
         <w:t xml:space="preserve">The researches have decided to have User Acceptance Testing. With it, the goal is to see if the users have a great time with the application or have easy time accessing the user interface and going about the process of the application. User Acceptance Testing will be the researchers’ main validation. </w:t>
       </w:r>
       <w:r>
-        <w:t>Out of 15,000 delegates in National Youth Day, the expected number of users are about 100</w:t>
+        <w:t xml:space="preserve">Out of 15,000 delegates in National Youth Day, the expected </w:t>
+      </w:r>
+      <w:proofErr w:type="gramStart"/>
+      <w:r>
+        <w:t>number of users are</w:t>
+      </w:r>
+      <w:proofErr w:type="gramEnd"/>
+      <w:r>
+        <w:t xml:space="preserve"> about 100</w:t>
       </w:r>
       <w:r>
         <w:t>, with the researchers using the data to improve the system itself.</w:t>
@@ -10986,16 +11598,26 @@
           <w:b/>
         </w:rPr>
       </w:pPr>
-      <w:r>
-        <w:t>Nichols, M. (2007). "E-learning in context"</w:t>
-      </w:r>
-    </w:p>
-    <w:p>
-      <w:pPr>
-        <w:ind w:firstLine="0"/>
-      </w:pPr>
-      <w:r>
-        <w:t xml:space="preserve">Squire, K. D. (2002). </w:t>
+      <w:proofErr w:type="gramStart"/>
+      <w:r>
+        <w:t>Nichols, M. (2007).</w:t>
+      </w:r>
+      <w:proofErr w:type="gramEnd"/>
+      <w:r>
+        <w:t xml:space="preserve"> "E-learning in context"</w:t>
+      </w:r>
+    </w:p>
+    <w:p>
+      <w:pPr>
+        <w:ind w:firstLine="0"/>
+      </w:pPr>
+      <w:proofErr w:type="gramStart"/>
+      <w:r>
+        <w:t>Squire, K. D. (2002).</w:t>
+      </w:r>
+      <w:proofErr w:type="gramEnd"/>
+      <w:r>
+        <w:t xml:space="preserve"> </w:t>
       </w:r>
       <w:hyperlink r:id="rId22">
         <w:r>
@@ -11008,15 +11630,31 @@
         <w:ind w:firstLine="0"/>
       </w:pPr>
       <w:r>
-        <w:t xml:space="preserve">          for an Interactive Age.”</w:t>
-      </w:r>
-    </w:p>
-    <w:p>
-      <w:pPr>
-        <w:ind w:firstLine="0"/>
-      </w:pPr>
-      <w:r>
-        <w:t>Rosenberg, L.B. (1992). "The Use of Virtual Fixtures As Perceptual Overlays to</w:t>
+        <w:t xml:space="preserve">          </w:t>
+      </w:r>
+      <w:proofErr w:type="gramStart"/>
+      <w:r>
+        <w:t>for</w:t>
+      </w:r>
+      <w:proofErr w:type="gramEnd"/>
+      <w:r>
+        <w:t xml:space="preserve"> an Interactive Age.”</w:t>
+      </w:r>
+    </w:p>
+    <w:p>
+      <w:pPr>
+        <w:ind w:firstLine="0"/>
+      </w:pPr>
+      <w:r>
+        <w:t xml:space="preserve">Rosenberg, L.B. (1992). "The Use of Virtual Fixtures </w:t>
+      </w:r>
+      <w:proofErr w:type="gramStart"/>
+      <w:r>
+        <w:t>As</w:t>
+      </w:r>
+      <w:proofErr w:type="gramEnd"/>
+      <w:r>
+        <w:t xml:space="preserve"> Perceptual Overlays to</w:t>
       </w:r>
     </w:p>
     <w:p>
@@ -11081,8 +11719,29 @@
         </w:pBdr>
         <w:ind w:left="600" w:hanging="600"/>
       </w:pPr>
-      <w:r>
-        <w:t>Advantages of the Unity Game Engine – The Ultimate Tool for Game Development. (n.d.). Retrieved from https://blog.udemy.com/unity-game-engine/</w:t>
+      <w:proofErr w:type="gramStart"/>
+      <w:r>
+        <w:t>Advantages of the Unity Game Engine – The Ultimate Tool for Game Development.</w:t>
+      </w:r>
+      <w:proofErr w:type="gramEnd"/>
+      <w:r>
+        <w:t xml:space="preserve"> </w:t>
+      </w:r>
+      <w:proofErr w:type="gramStart"/>
+      <w:r>
+        <w:t>(</w:t>
+      </w:r>
+      <w:proofErr w:type="spellStart"/>
+      <w:r>
+        <w:t>n.d.</w:t>
+      </w:r>
+      <w:proofErr w:type="spellEnd"/>
+      <w:r>
+        <w:t>).</w:t>
+      </w:r>
+      <w:proofErr w:type="gramEnd"/>
+      <w:r>
+        <w:t xml:space="preserve"> Retrieved from https://blog.udemy.com/unity-game-engine/</w:t>
       </w:r>
     </w:p>
     <w:p>
@@ -11100,11 +11759,47 @@
           <w:color w:val="404040" w:themeColor="text1" w:themeTint="BF"/>
         </w:rPr>
       </w:pPr>
+      <w:proofErr w:type="gramStart"/>
       <w:r>
         <w:rPr>
           <w:rStyle w:val="selectable"/>
         </w:rPr>
-        <w:t>Author, G. (2018). Duolingo Review: The Quick, Easy and Free Way to Learn A Language - Fluent in 3 months - Language Hacking and Travel Tips. Retrieved from https://www.fluentin3months.com/duolingo/</w:t>
+        <w:t>Author, G. (2018).</w:t>
+      </w:r>
+      <w:proofErr w:type="gramEnd"/>
+      <w:r>
+        <w:rPr>
+          <w:rStyle w:val="selectable"/>
+        </w:rPr>
+        <w:t xml:space="preserve"> </w:t>
+      </w:r>
+      <w:proofErr w:type="spellStart"/>
+      <w:r>
+        <w:rPr>
+          <w:rStyle w:val="selectable"/>
+        </w:rPr>
+        <w:t>Duolingo</w:t>
+      </w:r>
+      <w:proofErr w:type="spellEnd"/>
+      <w:r>
+        <w:rPr>
+          <w:rStyle w:val="selectable"/>
+        </w:rPr>
+        <w:t xml:space="preserve"> Review: The Quick, Easy and Free Way to Learn </w:t>
+      </w:r>
+      <w:proofErr w:type="gramStart"/>
+      <w:r>
+        <w:rPr>
+          <w:rStyle w:val="selectable"/>
+        </w:rPr>
+        <w:t>A</w:t>
+      </w:r>
+      <w:proofErr w:type="gramEnd"/>
+      <w:r>
+        <w:rPr>
+          <w:rStyle w:val="selectable"/>
+        </w:rPr>
+        <w:t xml:space="preserve"> Language - Fluent in 3 months - Language Hacking and Travel Tips. Retrieved from https://www.fluentin3months.com/duolingo/</w:t>
       </w:r>
     </w:p>
     <w:p>
@@ -11156,11 +11851,19 @@
           <w:rStyle w:val="selectable"/>
         </w:rPr>
       </w:pPr>
+      <w:proofErr w:type="gramStart"/>
       <w:r>
         <w:rPr>
           <w:rStyle w:val="selectable"/>
         </w:rPr>
-        <w:t>Final Fantasy. (2018). Retrieved from https://en.wikipedia.org/wiki/Final_Fantasy</w:t>
+        <w:t>Final Fantasy.</w:t>
+      </w:r>
+      <w:proofErr w:type="gramEnd"/>
+      <w:r>
+        <w:rPr>
+          <w:rStyle w:val="selectable"/>
+        </w:rPr>
+        <w:t xml:space="preserve"> (2018). Retrieved from https://en.wikipedia.org/wiki/Final_Fantasy</w:t>
       </w:r>
     </w:p>
     <w:p>
@@ -11191,8 +11894,21 @@
         </w:pBdr>
         <w:ind w:left="600" w:hanging="600"/>
       </w:pPr>
-      <w:r>
-        <w:t xml:space="preserve">Obringer, L. A. (2001, October 01). How E-learning Works. Retrieved from </w:t>
+      <w:proofErr w:type="spellStart"/>
+      <w:r>
+        <w:t>Obringer</w:t>
+      </w:r>
+      <w:proofErr w:type="spellEnd"/>
+      <w:r>
+        <w:t xml:space="preserve">, L. A. (2001, October 01). </w:t>
+      </w:r>
+      <w:proofErr w:type="gramStart"/>
+      <w:r>
+        <w:t>How E-learning Works.</w:t>
+      </w:r>
+      <w:proofErr w:type="gramEnd"/>
+      <w:r>
+        <w:t xml:space="preserve"> Retrieved from </w:t>
       </w:r>
       <w:hyperlink r:id="rId24">
         <w:r>
@@ -11217,11 +11933,19 @@
         </w:pBdr>
         <w:ind w:left="600" w:hanging="600"/>
       </w:pPr>
+      <w:proofErr w:type="gramStart"/>
       <w:r>
         <w:rPr>
           <w:rStyle w:val="selectable"/>
         </w:rPr>
-        <w:t>Persona 5. (2018). Retrieved from https://en.wikipedia.org/wiki/Persona_5</w:t>
+        <w:t>Persona 5.</w:t>
+      </w:r>
+      <w:proofErr w:type="gramEnd"/>
+      <w:r>
+        <w:rPr>
+          <w:rStyle w:val="selectable"/>
+        </w:rPr>
+        <w:t xml:space="preserve"> (2018). Retrieved from https://en.wikipedia.org/wiki/Persona_5</w:t>
       </w:r>
     </w:p>
     <w:p>
@@ -11252,8 +11976,13 @@
         </w:pBdr>
         <w:ind w:left="600" w:hanging="600"/>
       </w:pPr>
-      <w:r>
-        <w:t xml:space="preserve">Role-playing video game. (2018, May 04). Retrieved from </w:t>
+      <w:proofErr w:type="gramStart"/>
+      <w:r>
+        <w:t>Role-playing video game.</w:t>
+      </w:r>
+      <w:proofErr w:type="gramEnd"/>
+      <w:r>
+        <w:t xml:space="preserve"> (2018, May 04). Retrieved from </w:t>
       </w:r>
       <w:r>
         <w:lastRenderedPageBreak/>
@@ -11272,8 +12001,13 @@
         </w:pBdr>
         <w:ind w:left="600" w:hanging="600"/>
       </w:pPr>
-      <w:r>
-        <w:t xml:space="preserve">Stokes, P. J. (2018, March 01). How E-Learning Will Transform Education. Retrieved from </w:t>
+      <w:proofErr w:type="gramStart"/>
+      <w:r>
+        <w:t>Stokes, P. J. (2018, March 01).</w:t>
+      </w:r>
+      <w:proofErr w:type="gramEnd"/>
+      <w:r>
+        <w:t xml:space="preserve"> How E-Learning Will Transform Education. Retrieved from </w:t>
       </w:r>
       <w:hyperlink r:id="rId25">
         <w:r>
@@ -11298,11 +12032,33 @@
         </w:pBdr>
         <w:ind w:left="600" w:hanging="600"/>
       </w:pPr>
+      <w:proofErr w:type="gramStart"/>
       <w:r>
         <w:rPr>
           <w:rStyle w:val="selectable"/>
         </w:rPr>
-        <w:t>Team, E. (2018). What is GBL (Game-Based Learning)?. Retrieved from http://edtechreview.in/dictionary/298-what-is-game-based-learning</w:t>
+        <w:t>Team, E. (2018).</w:t>
+      </w:r>
+      <w:proofErr w:type="gramEnd"/>
+      <w:r>
+        <w:rPr>
+          <w:rStyle w:val="selectable"/>
+        </w:rPr>
+        <w:t xml:space="preserve"> What is GBL (Game-Based Learning)</w:t>
+      </w:r>
+      <w:proofErr w:type="gramStart"/>
+      <w:r>
+        <w:rPr>
+          <w:rStyle w:val="selectable"/>
+        </w:rPr>
+        <w:t>?.</w:t>
+      </w:r>
+      <w:proofErr w:type="gramEnd"/>
+      <w:r>
+        <w:rPr>
+          <w:rStyle w:val="selectable"/>
+        </w:rPr>
+        <w:t xml:space="preserve"> Retrieved from http://edtechreview.in/dictionary/298-what-is-game-based-learning</w:t>
       </w:r>
     </w:p>
     <w:p>
@@ -11318,7 +12074,15 @@
         <w:ind w:left="600" w:hanging="600"/>
       </w:pPr>
       <w:r>
-        <w:t>Times, H. U. (2016, September 19). Pokémon GO Tricks To Attract And Catch Pokémon: PokéStop Lure Module vs. Incense. Retrieved from http://www.techtimes.com/articles/170319/20160718/pokémon-go-tricks-to-attract-and-catch-pokémon-pokéstop-lure-module-vs-incense.htm</w:t>
+        <w:t xml:space="preserve">Times, H. U. (2016, September 19). Pokémon GO Tricks To Attract And Catch Pokémon: </w:t>
+      </w:r>
+      <w:proofErr w:type="spellStart"/>
+      <w:r>
+        <w:t>PokéStop</w:t>
+      </w:r>
+      <w:proofErr w:type="spellEnd"/>
+      <w:r>
+        <w:t xml:space="preserve"> Lure Module vs. Incense. Retrieved from http://www.techtimes.com/articles/170319/20160718/pokémon-go-tricks-to-attract-and-catch-pokémon-pokéstop-lure-module-vs-incense.htm</w:t>
       </w:r>
     </w:p>
     <w:p>
@@ -11350,7 +12114,23 @@
         <w:ind w:left="600" w:hanging="600"/>
       </w:pPr>
       <w:r>
-        <w:t>What is E-Learning? (n.d.). Retrieved from https://community.articulate.com/series/getting-started/articles/what-is-e-learning</w:t>
+        <w:t xml:space="preserve">What is E-Learning? </w:t>
+      </w:r>
+      <w:proofErr w:type="gramStart"/>
+      <w:r>
+        <w:t>(</w:t>
+      </w:r>
+      <w:proofErr w:type="spellStart"/>
+      <w:r>
+        <w:t>n.d.</w:t>
+      </w:r>
+      <w:proofErr w:type="spellEnd"/>
+      <w:r>
+        <w:t>).</w:t>
+      </w:r>
+      <w:proofErr w:type="gramEnd"/>
+      <w:r>
+        <w:t xml:space="preserve"> Retrieved from https://community.articulate.com/series/getting-started/articles/what-is-e-learning</w:t>
       </w:r>
     </w:p>
     <w:p>
@@ -11376,7 +12156,23 @@
         </w:sectPr>
       </w:pPr>
       <w:r>
-        <w:t xml:space="preserve">[. (n.d.). How Smartphones Revolutionized Society in Less than a Decade. Retrieved from </w:t>
+        <w:t xml:space="preserve">[. </w:t>
+      </w:r>
+      <w:proofErr w:type="gramStart"/>
+      <w:r>
+        <w:t>(</w:t>
+      </w:r>
+      <w:proofErr w:type="spellStart"/>
+      <w:r>
+        <w:t>n.d.</w:t>
+      </w:r>
+      <w:proofErr w:type="spellEnd"/>
+      <w:r>
+        <w:t>).</w:t>
+      </w:r>
+      <w:proofErr w:type="gramEnd"/>
+      <w:r>
+        <w:t xml:space="preserve"> How Smartphones Revolutionized Society in Less than a Decade. Retrieved from </w:t>
       </w:r>
       <w:hyperlink r:id="rId27">
         <w:r>
@@ -11491,7 +12287,43 @@
           <w:sz w:val="22"/>
           <w:szCs w:val="22"/>
         </w:rPr>
-        <w:t>Ms. Quitten Cacanog II</w:t>
+        <w:t xml:space="preserve">Ms. </w:t>
+      </w:r>
+      <w:proofErr w:type="spellStart"/>
+      <w:r>
+        <w:rPr>
+          <w:color w:val="000000" w:themeColor="text1"/>
+          <w:sz w:val="22"/>
+          <w:szCs w:val="22"/>
+        </w:rPr>
+        <w:t>Quitten</w:t>
+      </w:r>
+      <w:proofErr w:type="spellEnd"/>
+      <w:r>
+        <w:rPr>
+          <w:color w:val="000000" w:themeColor="text1"/>
+          <w:sz w:val="22"/>
+          <w:szCs w:val="22"/>
+        </w:rPr>
+        <w:t xml:space="preserve"> </w:t>
+      </w:r>
+      <w:proofErr w:type="spellStart"/>
+      <w:r>
+        <w:rPr>
+          <w:color w:val="000000" w:themeColor="text1"/>
+          <w:sz w:val="22"/>
+          <w:szCs w:val="22"/>
+        </w:rPr>
+        <w:t>Cacanog</w:t>
+      </w:r>
+      <w:proofErr w:type="spellEnd"/>
+      <w:r>
+        <w:rPr>
+          <w:color w:val="000000" w:themeColor="text1"/>
+          <w:sz w:val="22"/>
+          <w:szCs w:val="22"/>
+        </w:rPr>
+        <w:t xml:space="preserve"> II</w:t>
       </w:r>
     </w:p>
     <w:p>
@@ -11540,7 +12372,25 @@
           <w:sz w:val="22"/>
           <w:szCs w:val="22"/>
         </w:rPr>
-        <w:t>Dear Ms. Cacanog,</w:t>
+        <w:t xml:space="preserve">Dear Ms. </w:t>
+      </w:r>
+      <w:proofErr w:type="spellStart"/>
+      <w:r>
+        <w:rPr>
+          <w:color w:val="000000" w:themeColor="text1"/>
+          <w:sz w:val="22"/>
+          <w:szCs w:val="22"/>
+        </w:rPr>
+        <w:t>Cacanog</w:t>
+      </w:r>
+      <w:proofErr w:type="spellEnd"/>
+      <w:r>
+        <w:rPr>
+          <w:color w:val="000000" w:themeColor="text1"/>
+          <w:sz w:val="22"/>
+          <w:szCs w:val="22"/>
+        </w:rPr>
+        <w:t>,</w:t>
       </w:r>
     </w:p>
     <w:p>
@@ -11709,8 +12559,18 @@
           <w:sz w:val="22"/>
           <w:szCs w:val="22"/>
         </w:rPr>
-        <w:t>Bryan Bispo</w:t>
-      </w:r>
+        <w:t xml:space="preserve">Bryan </w:t>
+      </w:r>
+      <w:proofErr w:type="spellStart"/>
+      <w:r>
+        <w:rPr>
+          <w:color w:val="000000" w:themeColor="text1"/>
+          <w:sz w:val="22"/>
+          <w:szCs w:val="22"/>
+        </w:rPr>
+        <w:t>Bispo</w:t>
+      </w:r>
+      <w:proofErr w:type="spellEnd"/>
     </w:p>
     <w:p>
       <w:pPr>
@@ -11733,14 +12593,34 @@
           <w:szCs w:val="22"/>
         </w:rPr>
       </w:pPr>
+      <w:proofErr w:type="spellStart"/>
       <w:r>
         <w:rPr>
           <w:color w:val="000000" w:themeColor="text1"/>
           <w:sz w:val="22"/>
           <w:szCs w:val="22"/>
         </w:rPr>
-        <w:t>Penuel Calle</w:t>
-      </w:r>
+        <w:t>Penuel</w:t>
+      </w:r>
+      <w:proofErr w:type="spellEnd"/>
+      <w:r>
+        <w:rPr>
+          <w:color w:val="000000" w:themeColor="text1"/>
+          <w:sz w:val="22"/>
+          <w:szCs w:val="22"/>
+        </w:rPr>
+        <w:t xml:space="preserve"> </w:t>
+      </w:r>
+      <w:proofErr w:type="spellStart"/>
+      <w:r>
+        <w:rPr>
+          <w:color w:val="000000" w:themeColor="text1"/>
+          <w:sz w:val="22"/>
+          <w:szCs w:val="22"/>
+        </w:rPr>
+        <w:t>Calle</w:t>
+      </w:r>
+      <w:proofErr w:type="spellEnd"/>
     </w:p>
     <w:p>
       <w:pPr>
@@ -11769,8 +12649,18 @@
           <w:sz w:val="22"/>
           <w:szCs w:val="22"/>
         </w:rPr>
-        <w:t>Nicolas Ferraren</w:t>
-      </w:r>
+        <w:t xml:space="preserve">Nicolas </w:t>
+      </w:r>
+      <w:proofErr w:type="spellStart"/>
+      <w:r>
+        <w:rPr>
+          <w:color w:val="000000" w:themeColor="text1"/>
+          <w:sz w:val="22"/>
+          <w:szCs w:val="22"/>
+        </w:rPr>
+        <w:t>Ferraren</w:t>
+      </w:r>
+      <w:proofErr w:type="spellEnd"/>
     </w:p>
     <w:p>
       <w:pPr>
@@ -11793,13 +12683,23 @@
           <w:szCs w:val="22"/>
         </w:rPr>
       </w:pPr>
+      <w:proofErr w:type="spellStart"/>
       <w:r>
         <w:rPr>
           <w:color w:val="000000" w:themeColor="text1"/>
           <w:sz w:val="22"/>
           <w:szCs w:val="22"/>
         </w:rPr>
-        <w:t>Kitt Yap</w:t>
+        <w:t>Kitt</w:t>
+      </w:r>
+      <w:proofErr w:type="spellEnd"/>
+      <w:r>
+        <w:rPr>
+          <w:color w:val="000000" w:themeColor="text1"/>
+          <w:sz w:val="22"/>
+          <w:szCs w:val="22"/>
+        </w:rPr>
+        <w:t xml:space="preserve"> Yap</w:t>
       </w:r>
     </w:p>
     <w:p>
@@ -11878,7 +12778,25 @@
           <w:sz w:val="22"/>
           <w:szCs w:val="22"/>
         </w:rPr>
-        <w:t>Angie M. Ceniza, PhD</w:t>
+        <w:t xml:space="preserve">Angie M. </w:t>
+      </w:r>
+      <w:proofErr w:type="spellStart"/>
+      <w:r>
+        <w:rPr>
+          <w:color w:val="000000" w:themeColor="text1"/>
+          <w:sz w:val="22"/>
+          <w:szCs w:val="22"/>
+        </w:rPr>
+        <w:t>Ceniza</w:t>
+      </w:r>
+      <w:proofErr w:type="spellEnd"/>
+      <w:r>
+        <w:rPr>
+          <w:color w:val="000000" w:themeColor="text1"/>
+          <w:sz w:val="22"/>
+          <w:szCs w:val="22"/>
+        </w:rPr>
+        <w:t>, PhD</w:t>
       </w:r>
     </w:p>
     <w:p>
@@ -11951,13 +12869,41 @@
           <w:szCs w:val="22"/>
         </w:rPr>
       </w:pPr>
+      <w:proofErr w:type="spellStart"/>
       <w:r>
         <w:rPr>
           <w:color w:val="000000" w:themeColor="text1"/>
           <w:sz w:val="22"/>
           <w:szCs w:val="22"/>
         </w:rPr>
-        <w:t>Quitten Cacanog II</w:t>
+        <w:t>Quitten</w:t>
+      </w:r>
+      <w:proofErr w:type="spellEnd"/>
+      <w:r>
+        <w:rPr>
+          <w:color w:val="000000" w:themeColor="text1"/>
+          <w:sz w:val="22"/>
+          <w:szCs w:val="22"/>
+        </w:rPr>
+        <w:t xml:space="preserve"> </w:t>
+      </w:r>
+      <w:proofErr w:type="spellStart"/>
+      <w:r>
+        <w:rPr>
+          <w:color w:val="000000" w:themeColor="text1"/>
+          <w:sz w:val="22"/>
+          <w:szCs w:val="22"/>
+        </w:rPr>
+        <w:t>Cacanog</w:t>
+      </w:r>
+      <w:proofErr w:type="spellEnd"/>
+      <w:r>
+        <w:rPr>
+          <w:color w:val="000000" w:themeColor="text1"/>
+          <w:sz w:val="22"/>
+          <w:szCs w:val="22"/>
+        </w:rPr>
+        <w:t xml:space="preserve"> II</w:t>
       </w:r>
     </w:p>
     <w:p>
@@ -12037,7 +12983,15 @@
         </w:rPr>
       </w:pPr>
       <w:r>
-        <w:t>What are the list of possible locations for National Youth Day?</w:t>
+        <w:t xml:space="preserve">What </w:t>
+      </w:r>
+      <w:proofErr w:type="gramStart"/>
+      <w:r>
+        <w:t>are the list</w:t>
+      </w:r>
+      <w:proofErr w:type="gramEnd"/>
+      <w:r>
+        <w:t xml:space="preserve"> of possible locations for National Youth Day?</w:t>
       </w:r>
       <w:r>
         <w:br/>
@@ -12153,7 +13107,15 @@
         <w:contextualSpacing/>
       </w:pPr>
       <w:r>
-        <w:t>Is there a system, similar to this, that was developed for National Youth Day?</w:t>
+        <w:t xml:space="preserve">Is there a system, similar to </w:t>
+      </w:r>
+      <w:proofErr w:type="gramStart"/>
+      <w:r>
+        <w:t>this, that</w:t>
+      </w:r>
+      <w:proofErr w:type="gramEnd"/>
+      <w:r>
+        <w:t xml:space="preserve"> was developed for National Youth Day?</w:t>
       </w:r>
       <w:r>
         <w:br/>
@@ -12550,7 +13512,21 @@
         <w:rPr>
           <w:color w:val="000000" w:themeColor="text1"/>
         </w:rPr>
-        <w:t xml:space="preserve"> Learning history can be fun or tedious. Some people tend to get bored and some find it interesting. One of the most fun and engaging way of learning is through playing a game because through a game, people will be entertained and at the same time learn something out of it.</w:t>
+        <w:t xml:space="preserve"> Learning history can be fun or tedious. Some people tend to get bored and some find it interesting. One of the most fun and engaging way of learning is through playing a game because through a game, people will be entertained and at the same time </w:t>
+      </w:r>
+      <w:proofErr w:type="gramStart"/>
+      <w:r>
+        <w:rPr>
+          <w:color w:val="000000" w:themeColor="text1"/>
+        </w:rPr>
+        <w:t>learn</w:t>
+      </w:r>
+      <w:proofErr w:type="gramEnd"/>
+      <w:r>
+        <w:rPr>
+          <w:color w:val="000000" w:themeColor="text1"/>
+        </w:rPr>
+        <w:t xml:space="preserve"> something out of it.</w:t>
       </w:r>
     </w:p>
     <w:p>
@@ -12920,7 +13896,21 @@
         <w:rPr>
           <w:color w:val="000000"/>
         </w:rPr>
-        <w:t xml:space="preserve">The main game of the application is a turn-based, story-driven, strategic RPG that centers around the historical and religious events that have happened in Cebu. The player is first treated to a prologue chapter that acts as a tutorial for the game that teaches them the core mechanics of the game as well as gives them a taste of what the game is all about and what the game has to offer. Afterwards, the player is shown the entire map of Cebu with icons of specific locations all over it. As the player chooses a location, they are prompted to bring up their camera so they can scan QR codes. </w:t>
+        <w:t xml:space="preserve">The main game of the application is a turn-based, story-driven, strategic RPG that centers </w:t>
+      </w:r>
+      <w:proofErr w:type="gramStart"/>
+      <w:r>
+        <w:rPr>
+          <w:color w:val="000000"/>
+        </w:rPr>
+        <w:t>around</w:t>
+      </w:r>
+      <w:proofErr w:type="gramEnd"/>
+      <w:r>
+        <w:rPr>
+          <w:color w:val="000000"/>
+        </w:rPr>
+        <w:t xml:space="preserve"> the historical and religious events that have happened in Cebu. The player is first treated to a prologue chapter that acts as a tutorial for the game that teaches them the core mechanics of the game as well as gives them a taste of what the game is all about and what the game has to offer. Afterwards, the player is shown the entire map of Cebu with icons of specific locations all over it. As the player chooses a location, they are prompted to bring up their camera so they can scan QR codes. </w:t>
       </w:r>
     </w:p>
     <w:p>
@@ -12934,7 +13924,21 @@
         <w:rPr>
           <w:color w:val="000000"/>
         </w:rPr>
-        <w:t>This game needs to scan QR codes to unlock the content of each place in the given map. The QR codes will be located in those specific places in the real world, so the player literally has to travel to that location in real life to be able to scan it. Each place is a level, where you experience and play through the history of that specific place in Cebu in the form of story and dialogue scenes. Since this is a RPG, the player gets to participate in battle where the player has to answer multiple choice questions related to the history of that place correctly for them to be able to launch an “attack” against the opponent. If the player gets the questions wrong, then the opponent gets to attack the player. If the player’s life points reach 0, he gets a “game over” and has to try again. Once they get all the questions right or get the opponent’s life points to 0, the player wins, levels up, and gets to progress through the game. Once the player has finished all the levels, the final level appears which concludes the player character’s overall story arc.</w:t>
+        <w:t xml:space="preserve">This game needs to scan QR codes to unlock the content of each place in the given map. The QR codes will be located in those specific places in the real world, so the player literally has to travel to that location in real life to be able to scan it. Each place is a level, where you experience and play through the history of that specific place in Cebu in the form of story and dialogue scenes. Since this is a RPG, the player gets to participate in battle where the player has to answer multiple choice questions related to the history of that place correctly for them to be able to launch an “attack” against the opponent. If the player gets the questions wrong, then the opponent gets to attack the player. </w:t>
+      </w:r>
+      <w:proofErr w:type="gramStart"/>
+      <w:r>
+        <w:rPr>
+          <w:color w:val="000000"/>
+        </w:rPr>
+        <w:t>If the player’s life points reach 0, he gets a “game over” and has to try again.</w:t>
+      </w:r>
+      <w:proofErr w:type="gramEnd"/>
+      <w:r>
+        <w:rPr>
+          <w:color w:val="000000"/>
+        </w:rPr>
+        <w:t xml:space="preserve"> Once they get all the questions right or get the opponent’s life points to 0, the player wins, levels up, and gets to progress through the game. Once the player has finished all the levels, the final level appears which concludes the player character’s overall story arc.</w:t>
       </w:r>
     </w:p>
     <w:p>
@@ -12969,7 +13973,48 @@
           <w:color w:val="000000"/>
         </w:rPr>
         <w:tab/>
-        <w:t xml:space="preserve">One of the three minigames in the application. In this minigame, the player holds and slides a given letter to form a word. Once they successfully form a word that fits in the crossword, they get points depending on the length of the word.  The player has a time limit and if the time limit has passed, then the player </w:t>
+      </w:r>
+      <w:proofErr w:type="gramStart"/>
+      <w:r>
+        <w:rPr>
+          <w:color w:val="000000"/>
+        </w:rPr>
+        <w:t xml:space="preserve">One of the three </w:t>
+      </w:r>
+      <w:proofErr w:type="spellStart"/>
+      <w:r>
+        <w:rPr>
+          <w:color w:val="000000"/>
+        </w:rPr>
+        <w:t>minigames</w:t>
+      </w:r>
+      <w:proofErr w:type="spellEnd"/>
+      <w:r>
+        <w:rPr>
+          <w:color w:val="000000"/>
+        </w:rPr>
+        <w:t xml:space="preserve"> in the application.</w:t>
+      </w:r>
+      <w:proofErr w:type="gramEnd"/>
+      <w:r>
+        <w:rPr>
+          <w:color w:val="000000"/>
+        </w:rPr>
+        <w:t xml:space="preserve"> In this </w:t>
+      </w:r>
+      <w:proofErr w:type="spellStart"/>
+      <w:r>
+        <w:rPr>
+          <w:color w:val="000000"/>
+        </w:rPr>
+        <w:t>minigame</w:t>
+      </w:r>
+      <w:proofErr w:type="spellEnd"/>
+      <w:r>
+        <w:rPr>
+          <w:color w:val="000000"/>
+        </w:rPr>
+        <w:t xml:space="preserve">, the player holds and slides a given letter to form a word. Once they successfully form a word that fits in the crossword, they get points depending on the length of the word.  The player has a time limit and if the time limit has passed, then the player </w:t>
       </w:r>
       <w:r>
         <w:rPr>
@@ -13043,7 +14088,48 @@
           <w:color w:val="000000"/>
         </w:rPr>
         <w:tab/>
-        <w:t>One of the three minigames in the application. It’s a multiple choice examination game where the player is given an incomplete quote from a specific saint and has to complete the quote by answering the correct choice. The player is given three chances. If the player manages to answer all correctly, the player wins. If the player gets three wrong answers, then the player gets a “game over”, having to start all over again from the beginning.</w:t>
+      </w:r>
+      <w:proofErr w:type="gramStart"/>
+      <w:r>
+        <w:rPr>
+          <w:color w:val="000000"/>
+        </w:rPr>
+        <w:t xml:space="preserve">One of the three </w:t>
+      </w:r>
+      <w:proofErr w:type="spellStart"/>
+      <w:r>
+        <w:rPr>
+          <w:color w:val="000000"/>
+        </w:rPr>
+        <w:t>minigames</w:t>
+      </w:r>
+      <w:proofErr w:type="spellEnd"/>
+      <w:r>
+        <w:rPr>
+          <w:color w:val="000000"/>
+        </w:rPr>
+        <w:t xml:space="preserve"> in the application.</w:t>
+      </w:r>
+      <w:proofErr w:type="gramEnd"/>
+      <w:r>
+        <w:rPr>
+          <w:color w:val="000000"/>
+        </w:rPr>
+        <w:t xml:space="preserve"> It’s a multiple choice examination game where the player is given an incomplete quote from a specific saint and has to complete the quote by answering the correct choice. The player is given three chances. If the player manages to answer all correctly, the player wins. If the player gets three wrong answers, then the player </w:t>
+      </w:r>
+      <w:proofErr w:type="gramStart"/>
+      <w:r>
+        <w:rPr>
+          <w:color w:val="000000"/>
+        </w:rPr>
+        <w:t>gets a “game over”, having</w:t>
+      </w:r>
+      <w:proofErr w:type="gramEnd"/>
+      <w:r>
+        <w:rPr>
+          <w:color w:val="000000"/>
+        </w:rPr>
+        <w:t xml:space="preserve"> to start all over again from the beginning.</w:t>
       </w:r>
       <w:r>
         <w:rPr>
@@ -13078,11 +14164,33 @@
           <w:color w:val="000000"/>
         </w:rPr>
       </w:pPr>
+      <w:proofErr w:type="gramStart"/>
       <w:r>
         <w:rPr>
           <w:rStyle w:val="jsx-1614899726"/>
         </w:rPr>
-        <w:t>One of the three minigames in the application. It’s a card matching game which has a “saint” card which has the face and name of the saint. The cards are placed face down and the player can only lift two cards up at once. If the cards lifted don’t match, then they are faced back down. If the cards match, then they disappear from the field. Once all cards have disappeared, the player wins. The player loses if the timer reaches zero. This will have 3 levels of difficulties and each difficulty has three levels.</w:t>
+        <w:t xml:space="preserve">One of the three </w:t>
+      </w:r>
+      <w:proofErr w:type="spellStart"/>
+      <w:r>
+        <w:rPr>
+          <w:rStyle w:val="jsx-1614899726"/>
+        </w:rPr>
+        <w:t>minigames</w:t>
+      </w:r>
+      <w:proofErr w:type="spellEnd"/>
+      <w:r>
+        <w:rPr>
+          <w:rStyle w:val="jsx-1614899726"/>
+        </w:rPr>
+        <w:t xml:space="preserve"> in the application.</w:t>
+      </w:r>
+      <w:proofErr w:type="gramEnd"/>
+      <w:r>
+        <w:rPr>
+          <w:rStyle w:val="jsx-1614899726"/>
+        </w:rPr>
+        <w:t xml:space="preserve"> It’s a card matching game which has a “saint” card which has the face and name of the saint. The cards are placed face down and the player can only lift two cards up at once. If the cards lifted don’t match, then they are faced back down. If the cards match, then they disappear from the field. Once all cards have disappeared, the player wins. The player loses if the timer reaches zero. This will have 3 levels of difficulties and each difficulty has three levels.</w:t>
       </w:r>
       <w:r>
         <w:br w:type="page"/>
@@ -13132,7 +14240,21 @@
           <w:color w:val="000000"/>
         </w:rPr>
         <w:tab/>
-        <w:t>In case the user is done with the QR code RPG or is not interested, the game has several minigames to choose from, where the content is still related to the history of Cebu.</w:t>
+        <w:t xml:space="preserve">In case the user is done with the QR code RPG or is not interested, the game has several </w:t>
+      </w:r>
+      <w:proofErr w:type="spellStart"/>
+      <w:r>
+        <w:rPr>
+          <w:color w:val="000000"/>
+        </w:rPr>
+        <w:t>minigames</w:t>
+      </w:r>
+      <w:proofErr w:type="spellEnd"/>
+      <w:r>
+        <w:rPr>
+          <w:color w:val="000000"/>
+        </w:rPr>
+        <w:t xml:space="preserve"> to choose from, where the content is still related to the history of Cebu.</w:t>
       </w:r>
     </w:p>
     <w:p>
@@ -13378,7 +14500,21 @@
         <w:rPr>
           <w:color w:val="000000" w:themeColor="text1"/>
         </w:rPr>
-        <w:t xml:space="preserve">to play the minigame </w:t>
+        <w:t xml:space="preserve">to play the </w:t>
+      </w:r>
+      <w:proofErr w:type="spellStart"/>
+      <w:r>
+        <w:rPr>
+          <w:color w:val="000000" w:themeColor="text1"/>
+        </w:rPr>
+        <w:t>minigame</w:t>
+      </w:r>
+      <w:proofErr w:type="spellEnd"/>
+      <w:r>
+        <w:rPr>
+          <w:color w:val="000000" w:themeColor="text1"/>
+        </w:rPr>
+        <w:t xml:space="preserve"> </w:t>
       </w:r>
       <w:r>
         <w:rPr>
@@ -13531,7 +14667,21 @@
         <w:rPr>
           <w:color w:val="000000" w:themeColor="text1"/>
         </w:rPr>
-        <w:t>- it enables the player to play the minigame that test the player’s knowledge of the quotes of famous people from the history of Cebu.</w:t>
+        <w:t xml:space="preserve">- it enables the player to play the </w:t>
+      </w:r>
+      <w:proofErr w:type="spellStart"/>
+      <w:r>
+        <w:rPr>
+          <w:color w:val="000000" w:themeColor="text1"/>
+        </w:rPr>
+        <w:t>minigame</w:t>
+      </w:r>
+      <w:proofErr w:type="spellEnd"/>
+      <w:r>
+        <w:rPr>
+          <w:color w:val="000000" w:themeColor="text1"/>
+        </w:rPr>
+        <w:t xml:space="preserve"> that test the player’s knowledge of the quotes of famous people from the history of Cebu.</w:t>
       </w:r>
     </w:p>
     <w:p>
@@ -13915,9 +15065,9 @@
               </wp:anchor>
             </w:drawing>
           </mc:Choice>
-          <mc:Fallback xmlns:cx="http://schemas.microsoft.com/office/drawing/2014/chartex" xmlns:w15="http://schemas.microsoft.com/office/word/2012/wordml" xmlns:w16se="http://schemas.microsoft.com/office/word/2015/wordml/symex">
+          <mc:Fallback>
             <w:pict>
-              <v:shapetype w14:anchorId="670A9613" id="_x0000_t202" coordsize="21600,21600" o:spt="202" path="m,l,21600r21600,l21600,xe">
+              <v:shapetype id="_x0000_t202" coordsize="21600,21600" o:spt="202" path="m,l,21600r21600,l21600,xe">
                 <v:stroke joinstyle="miter"/>
                 <v:path gradientshapeok="t" o:connecttype="rect"/>
               </v:shapetype>
@@ -14060,9 +15210,9 @@
               </wp:anchor>
             </w:drawing>
           </mc:Choice>
-          <mc:Fallback xmlns:cx="http://schemas.microsoft.com/office/drawing/2014/chartex" xmlns:w15="http://schemas.microsoft.com/office/word/2012/wordml" xmlns:w16se="http://schemas.microsoft.com/office/word/2015/wordml/symex">
+          <mc:Fallback>
             <w:pict>
-              <v:shape w14:anchorId="42D70518" id="Text Box 12" o:spid="_x0000_s1027" type="#_x0000_t202" style="position:absolute;left:0;text-align:left;margin-left:126.55pt;margin-top:111.25pt;width:66pt;height:2in;z-index:251646976;visibility:visible;mso-wrap-style:square;mso-width-percent:0;mso-wrap-distance-left:9pt;mso-wrap-distance-top:0;mso-wrap-distance-right:9pt;mso-wrap-distance-bottom:0;mso-position-horizontal:absolute;mso-position-horizontal-relative:text;mso-position-vertical:absolute;mso-position-vertical-relative:text;mso-width-percent:0;mso-width-relative:margin;v-text-anchor:top" o:gfxdata="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" filled="f" stroked="f">
+              <v:shape id="Text Box 12" o:spid="_x0000_s1027" type="#_x0000_t202" style="position:absolute;left:0;text-align:left;margin-left:126.55pt;margin-top:111.25pt;width:66pt;height:2in;z-index:251646976;visibility:visible;mso-wrap-style:square;mso-width-percent:0;mso-wrap-distance-left:9pt;mso-wrap-distance-top:0;mso-wrap-distance-right:9pt;mso-wrap-distance-bottom:0;mso-position-horizontal:absolute;mso-position-horizontal-relative:text;mso-position-vertical:absolute;mso-position-vertical-relative:text;mso-width-percent:0;mso-width-relative:margin;v-text-anchor:top" o:gfxdata="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" filled="f" stroked="f">
                 <v:textbox style="mso-fit-shape-to-text:t">
                   <w:txbxContent>
                     <w:p>
@@ -14358,9 +15508,9 @@
               </wp:anchor>
             </w:drawing>
           </mc:Choice>
-          <mc:Fallback xmlns:cx="http://schemas.microsoft.com/office/drawing/2014/chartex" xmlns:w15="http://schemas.microsoft.com/office/word/2012/wordml" xmlns:w16se="http://schemas.microsoft.com/office/word/2015/wordml/symex">
+          <mc:Fallback>
             <w:pict>
-              <v:shape w14:anchorId="421EB5A2" id="Text Box 1660952416" o:spid="_x0000_s1028" type="#_x0000_t202" style="position:absolute;left:0;text-align:left;margin-left:179.2pt;margin-top:142.9pt;width:73.1pt;height:22.4pt;z-index:251672576;visibility:visible;mso-wrap-style:square;mso-width-percent:0;mso-height-percent:0;mso-wrap-distance-left:9pt;mso-wrap-distance-top:0;mso-wrap-distance-right:9pt;mso-wrap-distance-bottom:0;mso-position-horizontal:absolute;mso-position-horizontal-relative:text;mso-position-vertical:absolute;mso-position-vertical-relative:text;mso-width-percent:0;mso-height-percent:0;mso-width-relative:margin;mso-height-relative:margin;v-text-anchor:top" o:gfxdata="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" fillcolor="#00b0f0" stroked="f">
+              <v:shape id="Text Box 1660952416" o:spid="_x0000_s1028" type="#_x0000_t202" style="position:absolute;left:0;text-align:left;margin-left:179.2pt;margin-top:142.9pt;width:73.1pt;height:22.4pt;z-index:251672576;visibility:visible;mso-wrap-style:square;mso-width-percent:0;mso-height-percent:0;mso-wrap-distance-left:9pt;mso-wrap-distance-top:0;mso-wrap-distance-right:9pt;mso-wrap-distance-bottom:0;mso-position-horizontal:absolute;mso-position-horizontal-relative:text;mso-position-vertical:absolute;mso-position-vertical-relative:text;mso-width-percent:0;mso-height-percent:0;mso-width-relative:margin;mso-height-relative:margin;v-text-anchor:top" o:gfxdata="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" fillcolor="#00b0f0" stroked="f">
                 <v:textbox>
                   <w:txbxContent>
                     <w:p>
@@ -14508,9 +15658,9 @@
               </wp:anchor>
             </w:drawing>
           </mc:Choice>
-          <mc:Fallback xmlns:cx="http://schemas.microsoft.com/office/drawing/2014/chartex" xmlns:w15="http://schemas.microsoft.com/office/word/2012/wordml" xmlns:w16se="http://schemas.microsoft.com/office/word/2015/wordml/symex">
+          <mc:Fallback>
             <w:pict>
-              <v:shape w14:anchorId="18613D73" id="Text Box 80" o:spid="_x0000_s1029" type="#_x0000_t202" style="position:absolute;left:0;text-align:left;margin-left:162.35pt;margin-top:198.15pt;width:2in;height:2in;z-index:251645952;visibility:visible;mso-wrap-style:none;mso-wrap-distance-left:9pt;mso-wrap-distance-top:0;mso-wrap-distance-right:9pt;mso-wrap-distance-bottom:0;mso-position-horizontal:absolute;mso-position-horizontal-relative:text;mso-position-vertical:absolute;mso-position-vertical-relative:text;v-text-anchor:top" o:gfxdata="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" filled="f" stroked="f">
+              <v:shape id="Text Box 80" o:spid="_x0000_s1029" type="#_x0000_t202" style="position:absolute;left:0;text-align:left;margin-left:162.35pt;margin-top:198.15pt;width:2in;height:2in;z-index:251645952;visibility:visible;mso-wrap-style:none;mso-wrap-distance-left:9pt;mso-wrap-distance-top:0;mso-wrap-distance-right:9pt;mso-wrap-distance-bottom:0;mso-position-horizontal:absolute;mso-position-horizontal-relative:text;mso-position-vertical:absolute;mso-position-vertical-relative:text;v-text-anchor:top" o:gfxdata="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" filled="f" stroked="f">
                 <v:textbox style="mso-fit-shape-to-text:t">
                   <w:txbxContent>
                     <w:p>
@@ -14655,9 +15805,9 @@
               </wp:anchor>
             </w:drawing>
           </mc:Choice>
-          <mc:Fallback xmlns:cx="http://schemas.microsoft.com/office/drawing/2014/chartex" xmlns:w15="http://schemas.microsoft.com/office/word/2012/wordml" xmlns:w16se="http://schemas.microsoft.com/office/word/2015/wordml/symex">
+          <mc:Fallback>
             <w:pict>
-              <v:shape w14:anchorId="54D10510" id="Text Box 81" o:spid="_x0000_s1030" type="#_x0000_t202" style="position:absolute;left:0;text-align:left;margin-left:116.15pt;margin-top:197.45pt;width:66pt;height:2in;z-index:251668480;visibility:visible;mso-wrap-style:square;mso-width-percent:0;mso-wrap-distance-left:9pt;mso-wrap-distance-top:0;mso-wrap-distance-right:9pt;mso-wrap-distance-bottom:0;mso-position-horizontal:absolute;mso-position-horizontal-relative:text;mso-position-vertical:absolute;mso-position-vertical-relative:text;mso-width-percent:0;mso-width-relative:margin;v-text-anchor:top" o:gfxdata="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" filled="f" stroked="f">
+              <v:shape id="Text Box 81" o:spid="_x0000_s1030" type="#_x0000_t202" style="position:absolute;left:0;text-align:left;margin-left:116.15pt;margin-top:197.45pt;width:66pt;height:2in;z-index:251668480;visibility:visible;mso-wrap-style:square;mso-width-percent:0;mso-wrap-distance-left:9pt;mso-wrap-distance-top:0;mso-wrap-distance-right:9pt;mso-wrap-distance-bottom:0;mso-position-horizontal:absolute;mso-position-horizontal-relative:text;mso-position-vertical:absolute;mso-position-vertical-relative:text;mso-width-percent:0;mso-width-relative:margin;v-text-anchor:top" o:gfxdata="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" filled="f" stroked="f">
                 <v:textbox style="mso-fit-shape-to-text:t">
                   <w:txbxContent>
                     <w:p>
@@ -14796,9 +15946,9 @@
               </wp:anchor>
             </w:drawing>
           </mc:Choice>
-          <mc:Fallback xmlns:cx="http://schemas.microsoft.com/office/drawing/2014/chartex" xmlns:w15="http://schemas.microsoft.com/office/word/2012/wordml" xmlns:w16se="http://schemas.microsoft.com/office/word/2015/wordml/symex">
+          <mc:Fallback>
             <w:pict>
-              <v:shape w14:anchorId="2D87DA62" id="Text Box 79" o:spid="_x0000_s1031" type="#_x0000_t202" style="position:absolute;left:0;text-align:left;margin-left:115.65pt;margin-top:180.5pt;width:66pt;height:2in;z-index:251656192;visibility:visible;mso-wrap-style:square;mso-width-percent:0;mso-wrap-distance-left:9pt;mso-wrap-distance-top:0;mso-wrap-distance-right:9pt;mso-wrap-distance-bottom:0;mso-position-horizontal:absolute;mso-position-horizontal-relative:text;mso-position-vertical:absolute;mso-position-vertical-relative:text;mso-width-percent:0;mso-width-relative:margin;v-text-anchor:top" o:gfxdata="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" filled="f" stroked="f">
+              <v:shape id="Text Box 79" o:spid="_x0000_s1031" type="#_x0000_t202" style="position:absolute;left:0;text-align:left;margin-left:115.65pt;margin-top:180.5pt;width:66pt;height:2in;z-index:251656192;visibility:visible;mso-wrap-style:square;mso-width-percent:0;mso-wrap-distance-left:9pt;mso-wrap-distance-top:0;mso-wrap-distance-right:9pt;mso-wrap-distance-bottom:0;mso-position-horizontal:absolute;mso-position-horizontal-relative:text;mso-position-vertical:absolute;mso-position-vertical-relative:text;mso-width-percent:0;mso-width-relative:margin;v-text-anchor:top" o:gfxdata="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" filled="f" stroked="f">
                 <v:textbox style="mso-fit-shape-to-text:t">
                   <w:txbxContent>
                     <w:p>
@@ -14937,9 +16087,9 @@
               </wp:anchor>
             </w:drawing>
           </mc:Choice>
-          <mc:Fallback xmlns:cx="http://schemas.microsoft.com/office/drawing/2014/chartex" xmlns:w15="http://schemas.microsoft.com/office/word/2012/wordml" xmlns:w16se="http://schemas.microsoft.com/office/word/2015/wordml/symex">
+          <mc:Fallback>
             <w:pict>
-              <v:shape w14:anchorId="65BD5286" id="Text Box 78" o:spid="_x0000_s1032" type="#_x0000_t202" style="position:absolute;left:0;text-align:left;margin-left:115.6pt;margin-top:163pt;width:66pt;height:2in;z-index:251651072;visibility:visible;mso-wrap-style:square;mso-width-percent:0;mso-wrap-distance-left:9pt;mso-wrap-distance-top:0;mso-wrap-distance-right:9pt;mso-wrap-distance-bottom:0;mso-position-horizontal:absolute;mso-position-horizontal-relative:text;mso-position-vertical:absolute;mso-position-vertical-relative:text;mso-width-percent:0;mso-width-relative:margin;v-text-anchor:top" o:gfxdata="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" filled="f" stroked="f">
+              <v:shape id="Text Box 78" o:spid="_x0000_s1032" type="#_x0000_t202" style="position:absolute;left:0;text-align:left;margin-left:115.6pt;margin-top:163pt;width:66pt;height:2in;z-index:251651072;visibility:visible;mso-wrap-style:square;mso-width-percent:0;mso-wrap-distance-left:9pt;mso-wrap-distance-top:0;mso-wrap-distance-right:9pt;mso-wrap-distance-bottom:0;mso-position-horizontal:absolute;mso-position-horizontal-relative:text;mso-position-vertical:absolute;mso-position-vertical-relative:text;mso-width-percent:0;mso-width-relative:margin;v-text-anchor:top" o:gfxdata="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" filled="f" stroked="f">
                 <v:textbox style="mso-fit-shape-to-text:t">
                   <w:txbxContent>
                     <w:p>
@@ -15078,9 +16228,9 @@
               </wp:anchor>
             </w:drawing>
           </mc:Choice>
-          <mc:Fallback xmlns:cx="http://schemas.microsoft.com/office/drawing/2014/chartex" xmlns:w15="http://schemas.microsoft.com/office/word/2012/wordml" xmlns:w16se="http://schemas.microsoft.com/office/word/2015/wordml/symex">
+          <mc:Fallback>
             <w:pict>
-              <v:shape w14:anchorId="2FDB142A" id="Text Box 77" o:spid="_x0000_s1033" type="#_x0000_t202" style="position:absolute;left:0;text-align:left;margin-left:115.6pt;margin-top:141.55pt;width:66pt;height:2in;z-index:251650048;visibility:visible;mso-wrap-style:square;mso-width-percent:0;mso-wrap-distance-left:9pt;mso-wrap-distance-top:0;mso-wrap-distance-right:9pt;mso-wrap-distance-bottom:0;mso-position-horizontal:absolute;mso-position-horizontal-relative:text;mso-position-vertical:absolute;mso-position-vertical-relative:text;mso-width-percent:0;mso-width-relative:margin;v-text-anchor:top" o:gfxdata="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" filled="f" stroked="f">
+              <v:shape id="Text Box 77" o:spid="_x0000_s1033" type="#_x0000_t202" style="position:absolute;left:0;text-align:left;margin-left:115.6pt;margin-top:141.55pt;width:66pt;height:2in;z-index:251650048;visibility:visible;mso-wrap-style:square;mso-width-percent:0;mso-wrap-distance-left:9pt;mso-wrap-distance-top:0;mso-wrap-distance-right:9pt;mso-wrap-distance-bottom:0;mso-position-horizontal:absolute;mso-position-horizontal-relative:text;mso-position-vertical:absolute;mso-position-vertical-relative:text;mso-width-percent:0;mso-width-relative:margin;v-text-anchor:top" o:gfxdata="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" filled="f" stroked="f">
                 <v:textbox style="mso-fit-shape-to-text:t">
                   <w:txbxContent>
                     <w:p>
@@ -15219,9 +16369,9 @@
               </wp:anchor>
             </w:drawing>
           </mc:Choice>
-          <mc:Fallback xmlns:cx="http://schemas.microsoft.com/office/drawing/2014/chartex" xmlns:w15="http://schemas.microsoft.com/office/word/2012/wordml" xmlns:w16se="http://schemas.microsoft.com/office/word/2015/wordml/symex">
+          <mc:Fallback>
             <w:pict>
-              <v:shape w14:anchorId="59530E03" id="Text Box 76" o:spid="_x0000_s1034" type="#_x0000_t202" style="position:absolute;left:0;text-align:left;margin-left:115.55pt;margin-top:110.15pt;width:66pt;height:2in;z-index:251649024;visibility:visible;mso-wrap-style:square;mso-width-percent:0;mso-wrap-distance-left:9pt;mso-wrap-distance-top:0;mso-wrap-distance-right:9pt;mso-wrap-distance-bottom:0;mso-position-horizontal:absolute;mso-position-horizontal-relative:text;mso-position-vertical:absolute;mso-position-vertical-relative:text;mso-width-percent:0;mso-width-relative:margin;v-text-anchor:top" o:gfxdata="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" filled="f" stroked="f">
+              <v:shape id="Text Box 76" o:spid="_x0000_s1034" type="#_x0000_t202" style="position:absolute;left:0;text-align:left;margin-left:115.55pt;margin-top:110.15pt;width:66pt;height:2in;z-index:251649024;visibility:visible;mso-wrap-style:square;mso-width-percent:0;mso-wrap-distance-left:9pt;mso-wrap-distance-top:0;mso-wrap-distance-right:9pt;mso-wrap-distance-bottom:0;mso-position-horizontal:absolute;mso-position-horizontal-relative:text;mso-position-vertical:absolute;mso-position-vertical-relative:text;mso-width-percent:0;mso-width-relative:margin;v-text-anchor:top" o:gfxdata="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" filled="f" stroked="f">
                 <v:textbox style="mso-fit-shape-to-text:t">
                   <w:txbxContent>
                     <w:p>
@@ -15381,7 +16531,21 @@
         <w:rPr>
           <w:color w:val="000000" w:themeColor="text1"/>
         </w:rPr>
-        <w:t xml:space="preserve">- it lets you play the minigame </w:t>
+        <w:t xml:space="preserve">- it lets you play the </w:t>
+      </w:r>
+      <w:proofErr w:type="spellStart"/>
+      <w:r>
+        <w:rPr>
+          <w:color w:val="000000" w:themeColor="text1"/>
+        </w:rPr>
+        <w:t>minigame</w:t>
+      </w:r>
+      <w:proofErr w:type="spellEnd"/>
+      <w:r>
+        <w:rPr>
+          <w:color w:val="000000" w:themeColor="text1"/>
+        </w:rPr>
+        <w:t xml:space="preserve"> </w:t>
       </w:r>
       <w:r>
         <w:rPr>
@@ -15431,7 +16595,21 @@
         <w:rPr>
           <w:color w:val="000000" w:themeColor="text1"/>
         </w:rPr>
-        <w:t>- it lets you play the minigame that test the player’s knowledge of the quotations of famous people from the history of Cebu.</w:t>
+        <w:t xml:space="preserve">- it lets you play the </w:t>
+      </w:r>
+      <w:proofErr w:type="spellStart"/>
+      <w:r>
+        <w:rPr>
+          <w:color w:val="000000" w:themeColor="text1"/>
+        </w:rPr>
+        <w:t>minigame</w:t>
+      </w:r>
+      <w:proofErr w:type="spellEnd"/>
+      <w:r>
+        <w:rPr>
+          <w:color w:val="000000" w:themeColor="text1"/>
+        </w:rPr>
+        <w:t xml:space="preserve"> that test the player’s knowledge of the quotations of famous people from the history of Cebu.</w:t>
       </w:r>
     </w:p>
     <w:p>
@@ -15588,9 +16766,9 @@
               </wp:anchor>
             </w:drawing>
           </mc:Choice>
-          <mc:Fallback xmlns:cx="http://schemas.microsoft.com/office/drawing/2014/chartex" xmlns:w15="http://schemas.microsoft.com/office/word/2012/wordml" xmlns:w16se="http://schemas.microsoft.com/office/word/2015/wordml/symex">
+          <mc:Fallback>
             <w:pict>
-              <v:shape w14:anchorId="2C993613" id="Text Box 21" o:spid="_x0000_s1035" type="#_x0000_t202" style="position:absolute;left:0;text-align:left;margin-left:165pt;margin-top:28.5pt;width:66pt;height:2in;z-index:251643904;visibility:visible;mso-wrap-style:square;mso-width-percent:0;mso-wrap-distance-left:9pt;mso-wrap-distance-top:0;mso-wrap-distance-right:9pt;mso-wrap-distance-bottom:0;mso-position-horizontal:absolute;mso-position-horizontal-relative:text;mso-position-vertical:absolute;mso-position-vertical-relative:text;mso-width-percent:0;mso-width-relative:margin;v-text-anchor:top" o:gfxdata="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" filled="f" stroked="f">
+              <v:shape id="Text Box 21" o:spid="_x0000_s1035" type="#_x0000_t202" style="position:absolute;left:0;text-align:left;margin-left:165pt;margin-top:28.5pt;width:66pt;height:2in;z-index:251643904;visibility:visible;mso-wrap-style:square;mso-width-percent:0;mso-wrap-distance-left:9pt;mso-wrap-distance-top:0;mso-wrap-distance-right:9pt;mso-wrap-distance-bottom:0;mso-position-horizontal:absolute;mso-position-horizontal-relative:text;mso-position-vertical:absolute;mso-position-vertical-relative:text;mso-width-percent:0;mso-width-relative:margin;v-text-anchor:top" o:gfxdata="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" filled="f" stroked="f">
                 <v:textbox style="mso-fit-shape-to-text:t">
                   <w:txbxContent>
                     <w:p>
@@ -15729,9 +16907,9 @@
               </wp:anchor>
             </w:drawing>
           </mc:Choice>
-          <mc:Fallback xmlns:cx="http://schemas.microsoft.com/office/drawing/2014/chartex" xmlns:w15="http://schemas.microsoft.com/office/word/2012/wordml" xmlns:w16se="http://schemas.microsoft.com/office/word/2015/wordml/symex">
+          <mc:Fallback>
             <w:pict>
-              <v:shape w14:anchorId="562B5E92" id="Text Box 22" o:spid="_x0000_s1036" type="#_x0000_t202" style="position:absolute;left:0;text-align:left;margin-left:111pt;margin-top:27pt;width:66pt;height:2in;z-index:251669504;visibility:visible;mso-wrap-style:square;mso-width-percent:0;mso-wrap-distance-left:9pt;mso-wrap-distance-top:0;mso-wrap-distance-right:9pt;mso-wrap-distance-bottom:0;mso-position-horizontal:absolute;mso-position-horizontal-relative:text;mso-position-vertical:absolute;mso-position-vertical-relative:text;mso-width-percent:0;mso-width-relative:margin;v-text-anchor:top" o:gfxdata="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" filled="f" stroked="f">
+              <v:shape id="Text Box 22" o:spid="_x0000_s1036" type="#_x0000_t202" style="position:absolute;left:0;text-align:left;margin-left:111pt;margin-top:27pt;width:66pt;height:2in;z-index:251669504;visibility:visible;mso-wrap-style:square;mso-width-percent:0;mso-wrap-distance-left:9pt;mso-wrap-distance-top:0;mso-wrap-distance-right:9pt;mso-wrap-distance-bottom:0;mso-position-horizontal:absolute;mso-position-horizontal-relative:text;mso-position-vertical:absolute;mso-position-vertical-relative:text;mso-width-percent:0;mso-width-relative:margin;v-text-anchor:top" o:gfxdata="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" filled="f" stroked="f">
                 <v:textbox style="mso-fit-shape-to-text:t">
                   <w:txbxContent>
                     <w:p>
@@ -15870,9 +17048,9 @@
               </wp:anchor>
             </w:drawing>
           </mc:Choice>
-          <mc:Fallback xmlns:cx="http://schemas.microsoft.com/office/drawing/2014/chartex" xmlns:w15="http://schemas.microsoft.com/office/word/2012/wordml" xmlns:w16se="http://schemas.microsoft.com/office/word/2015/wordml/symex">
+          <mc:Fallback>
             <w:pict>
-              <v:shape w14:anchorId="2B32F330" id="Text Box 82" o:spid="_x0000_s1037" type="#_x0000_t202" style="position:absolute;left:0;text-align:left;margin-left:132.45pt;margin-top:185.95pt;width:66pt;height:2in;z-index:251642880;visibility:visible;mso-wrap-style:square;mso-width-percent:0;mso-wrap-distance-left:9pt;mso-wrap-distance-top:0;mso-wrap-distance-right:9pt;mso-wrap-distance-bottom:0;mso-position-horizontal:absolute;mso-position-horizontal-relative:text;mso-position-vertical:absolute;mso-position-vertical-relative:text;mso-width-percent:0;mso-width-relative:margin;v-text-anchor:top" o:gfxdata="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" filled="f" stroked="f">
+              <v:shape id="Text Box 82" o:spid="_x0000_s1037" type="#_x0000_t202" style="position:absolute;left:0;text-align:left;margin-left:132.45pt;margin-top:185.95pt;width:66pt;height:2in;z-index:251642880;visibility:visible;mso-wrap-style:square;mso-width-percent:0;mso-wrap-distance-left:9pt;mso-wrap-distance-top:0;mso-wrap-distance-right:9pt;mso-wrap-distance-bottom:0;mso-position-horizontal:absolute;mso-position-horizontal-relative:text;mso-position-vertical:absolute;mso-position-vertical-relative:text;mso-width-percent:0;mso-width-relative:margin;v-text-anchor:top" o:gfxdata="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" filled="f" stroked="f">
                 <v:textbox style="mso-fit-shape-to-text:t">
                   <w:txbxContent>
                     <w:p>
@@ -16018,6 +17196,7 @@
           <w:color w:val="000000" w:themeColor="text1"/>
         </w:rPr>
       </w:pPr>
+      <w:proofErr w:type="gramStart"/>
       <w:r>
         <w:rPr>
           <w:b/>
@@ -16040,7 +17219,16 @@
           <w:bCs/>
           <w:color w:val="000000" w:themeColor="text1"/>
         </w:rPr>
-        <w:t xml:space="preserve">Pause Button </w:t>
+        <w:t>Pause</w:t>
+      </w:r>
+      <w:proofErr w:type="gramEnd"/>
+      <w:r>
+        <w:rPr>
+          <w:b/>
+          <w:bCs/>
+          <w:color w:val="000000" w:themeColor="text1"/>
+        </w:rPr>
+        <w:t xml:space="preserve"> Button </w:t>
       </w:r>
       <w:r>
         <w:rPr>
@@ -16203,9 +17391,9 @@
               </wp:anchor>
             </w:drawing>
           </mc:Choice>
-          <mc:Fallback xmlns:cx="http://schemas.microsoft.com/office/drawing/2014/chartex" xmlns:w15="http://schemas.microsoft.com/office/word/2012/wordml" xmlns:w16se="http://schemas.microsoft.com/office/word/2015/wordml/symex">
+          <mc:Fallback>
             <w:pict>
-              <v:shape w14:anchorId="6B9A7232" id="Text Box 24" o:spid="_x0000_s1038" type="#_x0000_t202" style="position:absolute;left:0;text-align:left;margin-left:204.75pt;margin-top:24.3pt;width:66pt;height:2in;z-index:251666432;visibility:visible;mso-wrap-style:square;mso-width-percent:0;mso-wrap-distance-left:9pt;mso-wrap-distance-top:0;mso-wrap-distance-right:9pt;mso-wrap-distance-bottom:0;mso-position-horizontal:absolute;mso-position-horizontal-relative:text;mso-position-vertical:absolute;mso-position-vertical-relative:text;mso-width-percent:0;mso-width-relative:margin;v-text-anchor:top" o:gfxdata="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" filled="f" stroked="f">
+              <v:shape id="Text Box 24" o:spid="_x0000_s1038" type="#_x0000_t202" style="position:absolute;left:0;text-align:left;margin-left:204.75pt;margin-top:24.3pt;width:66pt;height:2in;z-index:251666432;visibility:visible;mso-wrap-style:square;mso-width-percent:0;mso-wrap-distance-left:9pt;mso-wrap-distance-top:0;mso-wrap-distance-right:9pt;mso-wrap-distance-bottom:0;mso-position-horizontal:absolute;mso-position-horizontal-relative:text;mso-position-vertical:absolute;mso-position-vertical-relative:text;mso-width-percent:0;mso-width-relative:margin;v-text-anchor:top" o:gfxdata="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" filled="f" stroked="f">
                 <v:textbox style="mso-fit-shape-to-text:t">
                   <w:txbxContent>
                     <w:p>
@@ -16344,9 +17532,9 @@
               </wp:anchor>
             </w:drawing>
           </mc:Choice>
-          <mc:Fallback xmlns:cx="http://schemas.microsoft.com/office/drawing/2014/chartex" xmlns:w15="http://schemas.microsoft.com/office/word/2012/wordml" xmlns:w16se="http://schemas.microsoft.com/office/word/2015/wordml/symex">
+          <mc:Fallback>
             <w:pict>
-              <v:shape w14:anchorId="3BCA1901" id="Text Box 25" o:spid="_x0000_s1039" type="#_x0000_t202" style="position:absolute;left:0;text-align:left;margin-left:123.75pt;margin-top:22.8pt;width:66pt;height:2in;z-index:251663360;visibility:visible;mso-wrap-style:square;mso-width-percent:0;mso-wrap-distance-left:9pt;mso-wrap-distance-top:0;mso-wrap-distance-right:9pt;mso-wrap-distance-bottom:0;mso-position-horizontal:absolute;mso-position-horizontal-relative:text;mso-position-vertical:absolute;mso-position-vertical-relative:text;mso-width-percent:0;mso-width-relative:margin;v-text-anchor:top" o:gfxdata="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" filled="f" stroked="f">
+              <v:shape id="Text Box 25" o:spid="_x0000_s1039" type="#_x0000_t202" style="position:absolute;left:0;text-align:left;margin-left:123.75pt;margin-top:22.8pt;width:66pt;height:2in;z-index:251663360;visibility:visible;mso-wrap-style:square;mso-width-percent:0;mso-wrap-distance-left:9pt;mso-wrap-distance-top:0;mso-wrap-distance-right:9pt;mso-wrap-distance-bottom:0;mso-position-horizontal:absolute;mso-position-horizontal-relative:text;mso-position-vertical:absolute;mso-position-vertical-relative:text;mso-width-percent:0;mso-width-relative:margin;v-text-anchor:top" o:gfxdata="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" filled="f" stroked="f">
                 <v:textbox style="mso-fit-shape-to-text:t">
                   <w:txbxContent>
                     <w:p>
@@ -16485,9 +17673,9 @@
               </wp:anchor>
             </w:drawing>
           </mc:Choice>
-          <mc:Fallback xmlns:cx="http://schemas.microsoft.com/office/drawing/2014/chartex" xmlns:w15="http://schemas.microsoft.com/office/word/2012/wordml" xmlns:w16se="http://schemas.microsoft.com/office/word/2015/wordml/symex">
+          <mc:Fallback>
             <w:pict>
-              <v:shape w14:anchorId="2AA632FE" id="Text Box 84" o:spid="_x0000_s1040" type="#_x0000_t202" style="position:absolute;left:0;text-align:left;margin-left:109.1pt;margin-top:64.85pt;width:66pt;height:2in;z-index:251658240;visibility:visible;mso-wrap-style:square;mso-width-percent:0;mso-wrap-distance-left:9pt;mso-wrap-distance-top:0;mso-wrap-distance-right:9pt;mso-wrap-distance-bottom:0;mso-position-horizontal:absolute;mso-position-horizontal-relative:text;mso-position-vertical:absolute;mso-position-vertical-relative:text;mso-width-percent:0;mso-width-relative:margin;v-text-anchor:top" o:gfxdata="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" filled="f" stroked="f">
+              <v:shape id="Text Box 84" o:spid="_x0000_s1040" type="#_x0000_t202" style="position:absolute;left:0;text-align:left;margin-left:109.1pt;margin-top:64.85pt;width:66pt;height:2in;z-index:251658240;visibility:visible;mso-wrap-style:square;mso-width-percent:0;mso-wrap-distance-left:9pt;mso-wrap-distance-top:0;mso-wrap-distance-right:9pt;mso-wrap-distance-bottom:0;mso-position-horizontal:absolute;mso-position-horizontal-relative:text;mso-position-vertical:absolute;mso-position-vertical-relative:text;mso-width-percent:0;mso-width-relative:margin;v-text-anchor:top" o:gfxdata="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" filled="f" stroked="f">
                 <v:textbox style="mso-fit-shape-to-text:t">
                   <w:txbxContent>
                     <w:p>
@@ -16625,9 +17813,9 @@
               </wp:anchor>
             </w:drawing>
           </mc:Choice>
-          <mc:Fallback xmlns:cx="http://schemas.microsoft.com/office/drawing/2014/chartex" xmlns:w15="http://schemas.microsoft.com/office/word/2012/wordml" xmlns:w16se="http://schemas.microsoft.com/office/word/2015/wordml/symex">
+          <mc:Fallback>
             <w:pict>
-              <v:shape w14:anchorId="5AB6F4AE" id="Text Box 83" o:spid="_x0000_s1041" type="#_x0000_t202" style="position:absolute;left:0;text-align:left;margin-left:111.15pt;margin-top:191.15pt;width:66pt;height:2in;z-index:251657216;visibility:visible;mso-wrap-style:square;mso-width-percent:0;mso-wrap-distance-left:9pt;mso-wrap-distance-top:0;mso-wrap-distance-right:9pt;mso-wrap-distance-bottom:0;mso-position-horizontal:absolute;mso-position-horizontal-relative:text;mso-position-vertical:absolute;mso-position-vertical-relative:text;mso-width-percent:0;mso-width-relative:margin;v-text-anchor:top" o:gfxdata="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" filled="f" stroked="f">
+              <v:shape id="Text Box 83" o:spid="_x0000_s1041" type="#_x0000_t202" style="position:absolute;left:0;text-align:left;margin-left:111.15pt;margin-top:191.15pt;width:66pt;height:2in;z-index:251657216;visibility:visible;mso-wrap-style:square;mso-width-percent:0;mso-wrap-distance-left:9pt;mso-wrap-distance-top:0;mso-wrap-distance-right:9pt;mso-wrap-distance-bottom:0;mso-position-horizontal:absolute;mso-position-horizontal-relative:text;mso-position-vertical:absolute;mso-position-vertical-relative:text;mso-width-percent:0;mso-width-relative:margin;v-text-anchor:top" o:gfxdata="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" filled="f" stroked="f">
                 <v:textbox style="mso-fit-shape-to-text:t">
                   <w:txbxContent>
                     <w:p>
@@ -16918,9 +18106,9 @@
               </wp:anchor>
             </w:drawing>
           </mc:Choice>
-          <mc:Fallback xmlns:cx="http://schemas.microsoft.com/office/drawing/2014/chartex" xmlns:w15="http://schemas.microsoft.com/office/word/2012/wordml" xmlns:w16se="http://schemas.microsoft.com/office/word/2015/wordml/symex">
+          <mc:Fallback>
             <w:pict>
-              <v:shape w14:anchorId="44BA6950" id="Text Box 26" o:spid="_x0000_s1042" type="#_x0000_t202" style="position:absolute;left:0;text-align:left;margin-left:169.5pt;margin-top:28.5pt;width:71.25pt;height:2in;z-index:251667456;visibility:visible;mso-wrap-style:square;mso-width-percent:0;mso-wrap-distance-left:9pt;mso-wrap-distance-top:0;mso-wrap-distance-right:9pt;mso-wrap-distance-bottom:0;mso-position-horizontal:absolute;mso-position-horizontal-relative:text;mso-position-vertical:absolute;mso-position-vertical-relative:text;mso-width-percent:0;mso-width-relative:margin;v-text-anchor:top" o:gfxdata="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" filled="f" stroked="f">
+              <v:shape id="Text Box 26" o:spid="_x0000_s1042" type="#_x0000_t202" style="position:absolute;left:0;text-align:left;margin-left:169.5pt;margin-top:28.5pt;width:71.25pt;height:2in;z-index:251667456;visibility:visible;mso-wrap-style:square;mso-width-percent:0;mso-wrap-distance-left:9pt;mso-wrap-distance-top:0;mso-wrap-distance-right:9pt;mso-wrap-distance-bottom:0;mso-position-horizontal:absolute;mso-position-horizontal-relative:text;mso-position-vertical:absolute;mso-position-vertical-relative:text;mso-width-percent:0;mso-width-relative:margin;v-text-anchor:top" o:gfxdata="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" filled="f" stroked="f">
                 <v:textbox style="mso-fit-shape-to-text:t">
                   <w:txbxContent>
                     <w:p>
@@ -17059,9 +18247,9 @@
               </wp:anchor>
             </w:drawing>
           </mc:Choice>
-          <mc:Fallback xmlns:cx="http://schemas.microsoft.com/office/drawing/2014/chartex" xmlns:w15="http://schemas.microsoft.com/office/word/2012/wordml" xmlns:w16se="http://schemas.microsoft.com/office/word/2015/wordml/symex">
+          <mc:Fallback>
             <w:pict>
-              <v:shape w14:anchorId="7EEC535B" id="Text Box 27" o:spid="_x0000_s1043" type="#_x0000_t202" style="position:absolute;left:0;text-align:left;margin-left:108.75pt;margin-top:29.25pt;width:66pt;height:2in;z-index:251664384;visibility:visible;mso-wrap-style:square;mso-width-percent:0;mso-wrap-distance-left:9pt;mso-wrap-distance-top:0;mso-wrap-distance-right:9pt;mso-wrap-distance-bottom:0;mso-position-horizontal:absolute;mso-position-horizontal-relative:text;mso-position-vertical:absolute;mso-position-vertical-relative:text;mso-width-percent:0;mso-width-relative:margin;v-text-anchor:top" o:gfxdata="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" filled="f" stroked="f">
+              <v:shape id="Text Box 27" o:spid="_x0000_s1043" type="#_x0000_t202" style="position:absolute;left:0;text-align:left;margin-left:108.75pt;margin-top:29.25pt;width:66pt;height:2in;z-index:251664384;visibility:visible;mso-wrap-style:square;mso-width-percent:0;mso-wrap-distance-left:9pt;mso-wrap-distance-top:0;mso-wrap-distance-right:9pt;mso-wrap-distance-bottom:0;mso-position-horizontal:absolute;mso-position-horizontal-relative:text;mso-position-vertical:absolute;mso-position-vertical-relative:text;mso-width-percent:0;mso-width-relative:margin;v-text-anchor:top" o:gfxdata="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" filled="f" stroked="f">
                 <v:textbox style="mso-fit-shape-to-text:t">
                   <w:txbxContent>
                     <w:p>
@@ -17200,9 +18388,9 @@
               </wp:anchor>
             </w:drawing>
           </mc:Choice>
-          <mc:Fallback xmlns:cx="http://schemas.microsoft.com/office/drawing/2014/chartex" xmlns:w15="http://schemas.microsoft.com/office/word/2012/wordml" xmlns:w16se="http://schemas.microsoft.com/office/word/2015/wordml/symex">
+          <mc:Fallback>
             <w:pict>
-              <v:shape w14:anchorId="13FC7E9E" id="Text Box 85" o:spid="_x0000_s1044" type="#_x0000_t202" style="position:absolute;left:0;text-align:left;margin-left:115.1pt;margin-top:71.9pt;width:66pt;height:2in;z-index:251659264;visibility:visible;mso-wrap-style:square;mso-width-percent:0;mso-wrap-distance-left:9pt;mso-wrap-distance-top:0;mso-wrap-distance-right:9pt;mso-wrap-distance-bottom:0;mso-position-horizontal:absolute;mso-position-horizontal-relative:text;mso-position-vertical:absolute;mso-position-vertical-relative:text;mso-width-percent:0;mso-width-relative:margin;v-text-anchor:top" o:gfxdata="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" filled="f" stroked="f">
+              <v:shape id="Text Box 85" o:spid="_x0000_s1044" type="#_x0000_t202" style="position:absolute;left:0;text-align:left;margin-left:115.1pt;margin-top:71.9pt;width:66pt;height:2in;z-index:251659264;visibility:visible;mso-wrap-style:square;mso-width-percent:0;mso-wrap-distance-left:9pt;mso-wrap-distance-top:0;mso-wrap-distance-right:9pt;mso-wrap-distance-bottom:0;mso-position-horizontal:absolute;mso-position-horizontal-relative:text;mso-position-vertical:absolute;mso-position-vertical-relative:text;mso-width-percent:0;mso-width-relative:margin;v-text-anchor:top" o:gfxdata="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" filled="f" stroked="f">
                 <v:textbox style="mso-fit-shape-to-text:t">
                   <w:txbxContent>
                     <w:p>
@@ -17329,6 +18517,7 @@
           <w:color w:val="000000" w:themeColor="text1"/>
         </w:rPr>
       </w:pPr>
+      <w:proofErr w:type="gramStart"/>
       <w:r>
         <w:rPr>
           <w:b/>
@@ -17351,7 +18540,16 @@
           <w:bCs/>
           <w:color w:val="000000" w:themeColor="text1"/>
         </w:rPr>
-        <w:t xml:space="preserve">Pause Button </w:t>
+        <w:t>Pause</w:t>
+      </w:r>
+      <w:proofErr w:type="gramEnd"/>
+      <w:r>
+        <w:rPr>
+          <w:b/>
+          <w:bCs/>
+          <w:color w:val="000000" w:themeColor="text1"/>
+        </w:rPr>
+        <w:t xml:space="preserve"> Button </w:t>
       </w:r>
       <w:r>
         <w:rPr>
@@ -17546,9 +18744,9 @@
               </wp:anchor>
             </w:drawing>
           </mc:Choice>
-          <mc:Fallback xmlns:cx="http://schemas.microsoft.com/office/drawing/2014/chartex" xmlns:w15="http://schemas.microsoft.com/office/word/2012/wordml" xmlns:w16se="http://schemas.microsoft.com/office/word/2015/wordml/symex">
+          <mc:Fallback>
             <w:pict>
-              <v:shape w14:anchorId="078D615F" id="Text Box 28" o:spid="_x0000_s1045" type="#_x0000_t202" style="position:absolute;left:0;text-align:left;margin-left:104.25pt;margin-top:28.5pt;width:66pt;height:2in;z-index:251665408;visibility:visible;mso-wrap-style:square;mso-width-percent:0;mso-wrap-distance-left:9pt;mso-wrap-distance-top:0;mso-wrap-distance-right:9pt;mso-wrap-distance-bottom:0;mso-position-horizontal:absolute;mso-position-horizontal-relative:text;mso-position-vertical:absolute;mso-position-vertical-relative:text;mso-width-percent:0;mso-width-relative:margin;v-text-anchor:top" o:gfxdata="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" filled="f" stroked="f">
+              <v:shape id="Text Box 28" o:spid="_x0000_s1045" type="#_x0000_t202" style="position:absolute;left:0;text-align:left;margin-left:104.25pt;margin-top:28.5pt;width:66pt;height:2in;z-index:251665408;visibility:visible;mso-wrap-style:square;mso-width-percent:0;mso-wrap-distance-left:9pt;mso-wrap-distance-top:0;mso-wrap-distance-right:9pt;mso-wrap-distance-bottom:0;mso-position-horizontal:absolute;mso-position-horizontal-relative:text;mso-position-vertical:absolute;mso-position-vertical-relative:text;mso-width-percent:0;mso-width-relative:margin;v-text-anchor:top" o:gfxdata="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" filled="f" stroked="f">
                 <v:textbox style="mso-fit-shape-to-text:t">
                   <w:txbxContent>
                     <w:p>
@@ -17687,9 +18885,9 @@
               </wp:anchor>
             </w:drawing>
           </mc:Choice>
-          <mc:Fallback xmlns:cx="http://schemas.microsoft.com/office/drawing/2014/chartex" xmlns:w15="http://schemas.microsoft.com/office/word/2012/wordml" xmlns:w16se="http://schemas.microsoft.com/office/word/2015/wordml/symex">
+          <mc:Fallback>
             <w:pict>
-              <v:shape w14:anchorId="34CAAFDA" id="Text Box 88" o:spid="_x0000_s1046" type="#_x0000_t202" style="position:absolute;left:0;text-align:left;margin-left:212.15pt;margin-top:220.9pt;width:66pt;height:2in;z-index:251662336;visibility:visible;mso-wrap-style:square;mso-width-percent:0;mso-wrap-distance-left:9pt;mso-wrap-distance-top:0;mso-wrap-distance-right:9pt;mso-wrap-distance-bottom:0;mso-position-horizontal:absolute;mso-position-horizontal-relative:text;mso-position-vertical:absolute;mso-position-vertical-relative:text;mso-width-percent:0;mso-width-relative:margin;v-text-anchor:top" o:gfxdata="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" filled="f" stroked="f">
+              <v:shape id="Text Box 88" o:spid="_x0000_s1046" type="#_x0000_t202" style="position:absolute;left:0;text-align:left;margin-left:212.15pt;margin-top:220.9pt;width:66pt;height:2in;z-index:251662336;visibility:visible;mso-wrap-style:square;mso-width-percent:0;mso-wrap-distance-left:9pt;mso-wrap-distance-top:0;mso-wrap-distance-right:9pt;mso-wrap-distance-bottom:0;mso-position-horizontal:absolute;mso-position-horizontal-relative:text;mso-position-vertical:absolute;mso-position-vertical-relative:text;mso-width-percent:0;mso-width-relative:margin;v-text-anchor:top" o:gfxdata="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" filled="f" stroked="f">
                 <v:textbox style="mso-fit-shape-to-text:t">
                   <w:txbxContent>
                     <w:p>
@@ -17828,9 +19026,9 @@
               </wp:anchor>
             </w:drawing>
           </mc:Choice>
-          <mc:Fallback xmlns:cx="http://schemas.microsoft.com/office/drawing/2014/chartex" xmlns:w15="http://schemas.microsoft.com/office/word/2012/wordml" xmlns:w16se="http://schemas.microsoft.com/office/word/2015/wordml/symex">
+          <mc:Fallback>
             <w:pict>
-              <v:shape w14:anchorId="394D86D0" id="Text Box 87" o:spid="_x0000_s1047" type="#_x0000_t202" style="position:absolute;left:0;text-align:left;margin-left:109.05pt;margin-top:182.15pt;width:66pt;height:2in;z-index:251661312;visibility:visible;mso-wrap-style:square;mso-width-percent:0;mso-wrap-distance-left:9pt;mso-wrap-distance-top:0;mso-wrap-distance-right:9pt;mso-wrap-distance-bottom:0;mso-position-horizontal:absolute;mso-position-horizontal-relative:text;mso-position-vertical:absolute;mso-position-vertical-relative:text;mso-width-percent:0;mso-width-relative:margin;v-text-anchor:top" o:gfxdata="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" filled="f" stroked="f">
+              <v:shape id="Text Box 87" o:spid="_x0000_s1047" type="#_x0000_t202" style="position:absolute;left:0;text-align:left;margin-left:109.05pt;margin-top:182.15pt;width:66pt;height:2in;z-index:251661312;visibility:visible;mso-wrap-style:square;mso-width-percent:0;mso-wrap-distance-left:9pt;mso-wrap-distance-top:0;mso-wrap-distance-right:9pt;mso-wrap-distance-bottom:0;mso-position-horizontal:absolute;mso-position-horizontal-relative:text;mso-position-vertical:absolute;mso-position-vertical-relative:text;mso-width-percent:0;mso-width-relative:margin;v-text-anchor:top" o:gfxdata="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" filled="f" stroked="f">
                 <v:textbox style="mso-fit-shape-to-text:t">
                   <w:txbxContent>
                     <w:p>
@@ -17969,9 +19167,9 @@
               </wp:anchor>
             </w:drawing>
           </mc:Choice>
-          <mc:Fallback xmlns:cx="http://schemas.microsoft.com/office/drawing/2014/chartex" xmlns:w15="http://schemas.microsoft.com/office/word/2012/wordml" xmlns:w16se="http://schemas.microsoft.com/office/word/2015/wordml/symex">
+          <mc:Fallback>
             <w:pict>
-              <v:shape w14:anchorId="4F03AFE7" id="Text Box 86" o:spid="_x0000_s1048" type="#_x0000_t202" style="position:absolute;left:0;text-align:left;margin-left:105.15pt;margin-top:75.8pt;width:66pt;height:2in;z-index:251660288;visibility:visible;mso-wrap-style:square;mso-width-percent:0;mso-wrap-distance-left:9pt;mso-wrap-distance-top:0;mso-wrap-distance-right:9pt;mso-wrap-distance-bottom:0;mso-position-horizontal:absolute;mso-position-horizontal-relative:text;mso-position-vertical:absolute;mso-position-vertical-relative:text;mso-width-percent:0;mso-width-relative:margin;v-text-anchor:top" o:gfxdata="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" filled="f" stroked="f">
+              <v:shape id="Text Box 86" o:spid="_x0000_s1048" type="#_x0000_t202" style="position:absolute;left:0;text-align:left;margin-left:105.15pt;margin-top:75.8pt;width:66pt;height:2in;z-index:251660288;visibility:visible;mso-wrap-style:square;mso-width-percent:0;mso-wrap-distance-left:9pt;mso-wrap-distance-top:0;mso-wrap-distance-right:9pt;mso-wrap-distance-bottom:0;mso-position-horizontal:absolute;mso-position-horizontal-relative:text;mso-position-vertical:absolute;mso-position-vertical-relative:text;mso-width-percent:0;mso-width-relative:margin;v-text-anchor:top" o:gfxdata="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" filled="f" stroked="f">
                 <v:textbox style="mso-fit-shape-to-text:t">
                   <w:txbxContent>
                     <w:p>
@@ -18313,9 +19511,9 @@
               </wp:anchor>
             </w:drawing>
           </mc:Choice>
-          <mc:Fallback xmlns:cx="http://schemas.microsoft.com/office/drawing/2014/chartex" xmlns:w15="http://schemas.microsoft.com/office/word/2012/wordml" xmlns:w16se="http://schemas.microsoft.com/office/word/2015/wordml/symex">
+          <mc:Fallback>
             <w:pict>
-              <v:shape w14:anchorId="42C53D26" id="Text Box 29" o:spid="_x0000_s1049" type="#_x0000_t202" style="position:absolute;left:0;text-align:left;margin-left:99.8pt;margin-top:16.35pt;width:66pt;height:2in;z-index:251644928;visibility:visible;mso-wrap-style:square;mso-width-percent:0;mso-wrap-distance-left:9pt;mso-wrap-distance-top:0;mso-wrap-distance-right:9pt;mso-wrap-distance-bottom:0;mso-position-horizontal:absolute;mso-position-horizontal-relative:text;mso-position-vertical:absolute;mso-position-vertical-relative:text;mso-width-percent:0;mso-width-relative:margin;v-text-anchor:top" o:gfxdata="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" filled="f" stroked="f">
+              <v:shape id="Text Box 29" o:spid="_x0000_s1049" type="#_x0000_t202" style="position:absolute;left:0;text-align:left;margin-left:99.8pt;margin-top:16.35pt;width:66pt;height:2in;z-index:251644928;visibility:visible;mso-wrap-style:square;mso-width-percent:0;mso-wrap-distance-left:9pt;mso-wrap-distance-top:0;mso-wrap-distance-right:9pt;mso-wrap-distance-bottom:0;mso-position-horizontal:absolute;mso-position-horizontal-relative:text;mso-position-vertical:absolute;mso-position-vertical-relative:text;mso-width-percent:0;mso-width-relative:margin;v-text-anchor:top" o:gfxdata="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" filled="f" stroked="f">
                 <v:textbox style="mso-fit-shape-to-text:t">
                   <w:txbxContent>
                     <w:p>
@@ -18517,9 +19715,9 @@
               </wp:anchor>
             </w:drawing>
           </mc:Choice>
-          <mc:Fallback xmlns:cx="http://schemas.microsoft.com/office/drawing/2014/chartex" xmlns:w15="http://schemas.microsoft.com/office/word/2012/wordml" xmlns:w16se="http://schemas.microsoft.com/office/word/2015/wordml/symex">
+          <mc:Fallback>
             <w:pict>
-              <v:shape w14:anchorId="6CE32185" id="Text Box 9" o:spid="_x0000_s1050" type="#_x0000_t202" style="position:absolute;left:0;text-align:left;margin-left:141pt;margin-top:124.05pt;width:66pt;height:2in;z-index:251671552;visibility:visible;mso-wrap-style:square;mso-width-percent:0;mso-wrap-distance-left:9pt;mso-wrap-distance-top:0;mso-wrap-distance-right:9pt;mso-wrap-distance-bottom:0;mso-position-horizontal:absolute;mso-position-horizontal-relative:text;mso-position-vertical:absolute;mso-position-vertical-relative:text;mso-width-percent:0;mso-width-relative:margin;v-text-anchor:top" o:gfxdata="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" filled="f" stroked="f">
+              <v:shape id="Text Box 9" o:spid="_x0000_s1050" type="#_x0000_t202" style="position:absolute;left:0;text-align:left;margin-left:141pt;margin-top:124.05pt;width:66pt;height:2in;z-index:251671552;visibility:visible;mso-wrap-style:square;mso-width-percent:0;mso-wrap-distance-left:9pt;mso-wrap-distance-top:0;mso-wrap-distance-right:9pt;mso-wrap-distance-bottom:0;mso-position-horizontal:absolute;mso-position-horizontal-relative:text;mso-position-vertical:absolute;mso-position-vertical-relative:text;mso-width-percent:0;mso-width-relative:margin;v-text-anchor:top" o:gfxdata="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" filled="f" stroked="f">
                 <v:textbox style="mso-fit-shape-to-text:t">
                   <w:txbxContent>
                     <w:p>
@@ -18658,9 +19856,9 @@
               </wp:anchor>
             </w:drawing>
           </mc:Choice>
-          <mc:Fallback xmlns:cx="http://schemas.microsoft.com/office/drawing/2014/chartex" xmlns:w15="http://schemas.microsoft.com/office/word/2012/wordml" xmlns:w16se="http://schemas.microsoft.com/office/word/2015/wordml/symex">
+          <mc:Fallback>
             <w:pict>
-              <v:shape w14:anchorId="7AC9D5E6" id="Text Box 4" o:spid="_x0000_s1051" type="#_x0000_t202" style="position:absolute;left:0;text-align:left;margin-left:106.5pt;margin-top:33.3pt;width:66pt;height:2in;z-index:251670528;visibility:visible;mso-wrap-style:square;mso-width-percent:0;mso-wrap-distance-left:9pt;mso-wrap-distance-top:0;mso-wrap-distance-right:9pt;mso-wrap-distance-bottom:0;mso-position-horizontal:absolute;mso-position-horizontal-relative:text;mso-position-vertical:absolute;mso-position-vertical-relative:text;mso-width-percent:0;mso-width-relative:margin;v-text-anchor:top" o:gfxdata="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" filled="f" stroked="f">
+              <v:shape id="Text Box 4" o:spid="_x0000_s1051" type="#_x0000_t202" style="position:absolute;left:0;text-align:left;margin-left:106.5pt;margin-top:33.3pt;width:66pt;height:2in;z-index:251670528;visibility:visible;mso-wrap-style:square;mso-width-percent:0;mso-wrap-distance-left:9pt;mso-wrap-distance-top:0;mso-wrap-distance-right:9pt;mso-wrap-distance-bottom:0;mso-position-horizontal:absolute;mso-position-horizontal-relative:text;mso-position-vertical:absolute;mso-position-vertical-relative:text;mso-width-percent:0;mso-width-relative:margin;v-text-anchor:top" o:gfxdata="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" filled="f" stroked="f">
                 <v:textbox style="mso-fit-shape-to-text:t">
                   <w:txbxContent>
                     <w:p>
@@ -18828,9 +20026,27 @@
         </w:rPr>
         <w:t xml:space="preserve">Full Name: </w:t>
       </w:r>
-      <w:r>
-        <w:t>Penuel Bahinting Calle</w:t>
-      </w:r>
+      <w:proofErr w:type="spellStart"/>
+      <w:r>
+        <w:t>Penuel</w:t>
+      </w:r>
+      <w:proofErr w:type="spellEnd"/>
+      <w:r>
+        <w:t xml:space="preserve"> </w:t>
+      </w:r>
+      <w:proofErr w:type="spellStart"/>
+      <w:r>
+        <w:t>Bahinting</w:t>
+      </w:r>
+      <w:proofErr w:type="spellEnd"/>
+      <w:r>
+        <w:t xml:space="preserve"> </w:t>
+      </w:r>
+      <w:proofErr w:type="spellStart"/>
+      <w:r>
+        <w:t>Calle</w:t>
+      </w:r>
+      <w:proofErr w:type="spellEnd"/>
       <w:r>
         <w:tab/>
       </w:r>
@@ -18916,7 +20132,31 @@
         <w:t xml:space="preserve">Current Address: </w:t>
       </w:r>
       <w:r>
-        <w:t>#46 Echavez St., Brgy Zapatera, Cebu City</w:t>
+        <w:t xml:space="preserve">#46 </w:t>
+      </w:r>
+      <w:proofErr w:type="spellStart"/>
+      <w:r>
+        <w:t>Echavez</w:t>
+      </w:r>
+      <w:proofErr w:type="spellEnd"/>
+      <w:r>
+        <w:t xml:space="preserve"> St., </w:t>
+      </w:r>
+      <w:proofErr w:type="spellStart"/>
+      <w:r>
+        <w:t>Brgy</w:t>
+      </w:r>
+      <w:proofErr w:type="spellEnd"/>
+      <w:r>
+        <w:t xml:space="preserve"> </w:t>
+      </w:r>
+      <w:proofErr w:type="spellStart"/>
+      <w:r>
+        <w:t>Zapatera</w:t>
+      </w:r>
+      <w:proofErr w:type="spellEnd"/>
+      <w:r>
+        <w:t>, Cebu City</w:t>
       </w:r>
     </w:p>
     <w:p>
@@ -19448,7 +20688,15 @@
         <w:contextualSpacing/>
       </w:pPr>
       <w:r>
-        <w:t xml:space="preserve">HTML, CSS, PHP, Javascript </w:t>
+        <w:t xml:space="preserve">HTML, CSS, PHP, </w:t>
+      </w:r>
+      <w:proofErr w:type="spellStart"/>
+      <w:r>
+        <w:t>Javascript</w:t>
+      </w:r>
+      <w:proofErr w:type="spellEnd"/>
+      <w:r>
+        <w:t xml:space="preserve"> </w:t>
       </w:r>
     </w:p>
     <w:p>
@@ -19839,8 +21087,13 @@
         <w:t xml:space="preserve">Full Name: </w:t>
       </w:r>
       <w:r>
-        <w:t>Bryan Bispo</w:t>
-      </w:r>
+        <w:t xml:space="preserve">Bryan </w:t>
+      </w:r>
+      <w:proofErr w:type="spellStart"/>
+      <w:r>
+        <w:t>Bispo</w:t>
+      </w:r>
+      <w:proofErr w:type="spellEnd"/>
     </w:p>
     <w:p>
       <w:pPr>
@@ -19854,8 +21107,29 @@
         </w:rPr>
         <w:t xml:space="preserve">Current Address: </w:t>
       </w:r>
-      <w:r>
-        <w:t>Ampalaya Village, Gun-ob Lapu-Lapu City Cebu</w:t>
+      <w:proofErr w:type="spellStart"/>
+      <w:r>
+        <w:t>Ampalaya</w:t>
+      </w:r>
+      <w:proofErr w:type="spellEnd"/>
+      <w:r>
+        <w:t xml:space="preserve"> Village, Gun-</w:t>
+      </w:r>
+      <w:proofErr w:type="spellStart"/>
+      <w:r>
+        <w:t>ob</w:t>
+      </w:r>
+      <w:proofErr w:type="spellEnd"/>
+      <w:r>
+        <w:t xml:space="preserve"> </w:t>
+      </w:r>
+      <w:proofErr w:type="spellStart"/>
+      <w:r>
+        <w:t>Lapu-Lapu</w:t>
+      </w:r>
+      <w:proofErr w:type="spellEnd"/>
+      <w:r>
+        <w:t xml:space="preserve"> City Cebu</w:t>
       </w:r>
     </w:p>
     <w:p>
@@ -20028,7 +21302,23 @@
         <w:widowControl w:val="0"/>
       </w:pPr>
       <w:r>
-        <w:t>School: Saint Alphonsus Catholic School - Lapu-lapu City</w:t>
+        <w:t xml:space="preserve">School: Saint </w:t>
+      </w:r>
+      <w:proofErr w:type="spellStart"/>
+      <w:r>
+        <w:t>Alphonsus</w:t>
+      </w:r>
+      <w:proofErr w:type="spellEnd"/>
+      <w:r>
+        <w:t xml:space="preserve"> Catholic School - </w:t>
+      </w:r>
+      <w:proofErr w:type="spellStart"/>
+      <w:r>
+        <w:t>Lapu-lapu</w:t>
+      </w:r>
+      <w:proofErr w:type="spellEnd"/>
+      <w:r>
+        <w:t xml:space="preserve"> City</w:t>
       </w:r>
     </w:p>
     <w:p>
@@ -20057,7 +21347,15 @@
         <w:widowControl w:val="0"/>
       </w:pPr>
       <w:r>
-        <w:t>School: Saint Andrew School - Lapu-Lapu City</w:t>
+        <w:t xml:space="preserve">School: Saint Andrew School - </w:t>
+      </w:r>
+      <w:proofErr w:type="spellStart"/>
+      <w:r>
+        <w:t>Lapu-Lapu</w:t>
+      </w:r>
+      <w:proofErr w:type="spellEnd"/>
+      <w:r>
+        <w:t xml:space="preserve"> City</w:t>
       </w:r>
     </w:p>
     <w:p>
@@ -20481,8 +21779,13 @@
         <w:widowControl w:val="0"/>
         <w:jc w:val="both"/>
       </w:pPr>
-      <w:r>
-        <w:t>To work and program on a hardware that will replace almost every interaction on human society. And to create and build a game that will be played for at least 3 generations of human beings.</w:t>
+      <w:proofErr w:type="gramStart"/>
+      <w:r>
+        <w:t>To work and program on a hardware that will replace almost every interaction on human society.</w:t>
+      </w:r>
+      <w:proofErr w:type="gramEnd"/>
+      <w:r>
+        <w:t xml:space="preserve"> And to create and build a game that will be played for at least 3 generations of human beings.</w:t>
       </w:r>
       <w:r>
         <w:br w:type="page"/>
@@ -20587,8 +21890,13 @@
         </w:rPr>
         <w:t xml:space="preserve">Full Name: </w:t>
       </w:r>
-      <w:r>
-        <w:t>Kitt Michael Edward P. Yap</w:t>
+      <w:proofErr w:type="spellStart"/>
+      <w:r>
+        <w:t>Kitt</w:t>
+      </w:r>
+      <w:proofErr w:type="spellEnd"/>
+      <w:r>
+        <w:t xml:space="preserve"> Michael Edward P. Yap</w:t>
       </w:r>
     </w:p>
     <w:p>
@@ -20604,7 +21912,31 @@
         <w:t xml:space="preserve">Current Address: </w:t>
       </w:r>
       <w:r>
-        <w:t xml:space="preserve">Lower Suran, Bacalso Compound, Quiot, Cebu City, Cebu </w:t>
+        <w:t xml:space="preserve">Lower </w:t>
+      </w:r>
+      <w:proofErr w:type="spellStart"/>
+      <w:r>
+        <w:t>Suran</w:t>
+      </w:r>
+      <w:proofErr w:type="spellEnd"/>
+      <w:r>
+        <w:t xml:space="preserve">, </w:t>
+      </w:r>
+      <w:proofErr w:type="spellStart"/>
+      <w:r>
+        <w:t>Bacalso</w:t>
+      </w:r>
+      <w:proofErr w:type="spellEnd"/>
+      <w:r>
+        <w:t xml:space="preserve"> Compound, </w:t>
+      </w:r>
+      <w:proofErr w:type="spellStart"/>
+      <w:r>
+        <w:t>Quiot</w:t>
+      </w:r>
+      <w:proofErr w:type="spellEnd"/>
+      <w:r>
+        <w:t xml:space="preserve">, Cebu City, Cebu </w:t>
       </w:r>
     </w:p>
     <w:p>
@@ -20865,8 +22197,13 @@
         <w:contextualSpacing/>
       </w:pPr>
       <w:r>
-        <w:t>Paint Tool Sai</w:t>
-      </w:r>
+        <w:t xml:space="preserve">Paint Tool </w:t>
+      </w:r>
+      <w:proofErr w:type="spellStart"/>
+      <w:r>
+        <w:t>Sai</w:t>
+      </w:r>
+      <w:proofErr w:type="spellEnd"/>
     </w:p>
     <w:p>
       <w:pPr>
@@ -21121,7 +22458,15 @@
         <w:widowControl w:val="0"/>
       </w:pPr>
       <w:r>
-        <w:t>Top 10 Homeroom Topnotchers Award - Cebu Eastern College, 2011</w:t>
+        <w:t xml:space="preserve">Top 10 Homeroom </w:t>
+      </w:r>
+      <w:proofErr w:type="spellStart"/>
+      <w:r>
+        <w:t>Topnotchers</w:t>
+      </w:r>
+      <w:proofErr w:type="spellEnd"/>
+      <w:r>
+        <w:t xml:space="preserve"> Award - Cebu Eastern College, 2011</w:t>
       </w:r>
     </w:p>
     <w:p>
@@ -21302,14 +22647,21 @@
         <w:t xml:space="preserve">Full Name: </w:t>
       </w:r>
       <w:r>
-        <w:t>Nicolas Andre Pinote</w:t>
-      </w:r>
+        <w:t xml:space="preserve">Nicolas Andre </w:t>
+      </w:r>
+      <w:proofErr w:type="spellStart"/>
+      <w:r>
+        <w:t>Pinote</w:t>
+      </w:r>
+      <w:proofErr w:type="spellEnd"/>
       <w:r>
         <w:t xml:space="preserve"> </w:t>
       </w:r>
+      <w:proofErr w:type="spellStart"/>
       <w:r>
         <w:t>Ferraren</w:t>
       </w:r>
+      <w:proofErr w:type="spellEnd"/>
       <w:r>
         <w:tab/>
       </w:r>
@@ -21382,7 +22734,31 @@
         <w:t xml:space="preserve">Current Address: </w:t>
       </w:r>
       <w:r>
-        <w:t>1009 Sangi Rd., Pajo, Lapu-Lapu City, Cebu</w:t>
+        <w:t xml:space="preserve">1009 </w:t>
+      </w:r>
+      <w:proofErr w:type="spellStart"/>
+      <w:r>
+        <w:t>Sangi</w:t>
+      </w:r>
+      <w:proofErr w:type="spellEnd"/>
+      <w:r>
+        <w:t xml:space="preserve"> Rd., </w:t>
+      </w:r>
+      <w:proofErr w:type="spellStart"/>
+      <w:r>
+        <w:t>Pajo</w:t>
+      </w:r>
+      <w:proofErr w:type="spellEnd"/>
+      <w:r>
+        <w:t xml:space="preserve">, </w:t>
+      </w:r>
+      <w:proofErr w:type="spellStart"/>
+      <w:r>
+        <w:t>Lapu-Lapu</w:t>
+      </w:r>
+      <w:proofErr w:type="spellEnd"/>
+      <w:r>
+        <w:t xml:space="preserve"> City, Cebu</w:t>
       </w:r>
     </w:p>
     <w:p>
@@ -21564,7 +22940,15 @@
         <w:widowControl w:val="0"/>
       </w:pPr>
       <w:r>
-        <w:t>School: Sacred Heart School - Ateneo de Cebu</w:t>
+        <w:t xml:space="preserve">School: Sacred Heart School - </w:t>
+      </w:r>
+      <w:proofErr w:type="spellStart"/>
+      <w:r>
+        <w:t>Ateneo</w:t>
+      </w:r>
+      <w:proofErr w:type="spellEnd"/>
+      <w:r>
+        <w:t xml:space="preserve"> de Cebu</w:t>
       </w:r>
     </w:p>
     <w:p>
@@ -21593,7 +22977,15 @@
         <w:widowControl w:val="0"/>
       </w:pPr>
       <w:r>
-        <w:t>School: Sacred Heart School - Ateneo de Cebu</w:t>
+        <w:t xml:space="preserve">School: Sacred Heart School - </w:t>
+      </w:r>
+      <w:proofErr w:type="spellStart"/>
+      <w:r>
+        <w:t>Ateneo</w:t>
+      </w:r>
+      <w:proofErr w:type="spellEnd"/>
+      <w:r>
+        <w:t xml:space="preserve"> de Cebu</w:t>
       </w:r>
     </w:p>
     <w:p>
@@ -21637,7 +23029,15 @@
         <w:widowControl w:val="0"/>
       </w:pPr>
       <w:r>
-        <w:t>1st Honor Award - Sacred Heart School - Ateneo de Cebu, 2005 - 2008</w:t>
+        <w:t xml:space="preserve">1st Honor Award - Sacred Heart School - </w:t>
+      </w:r>
+      <w:proofErr w:type="spellStart"/>
+      <w:r>
+        <w:t>Ateneo</w:t>
+      </w:r>
+      <w:proofErr w:type="spellEnd"/>
+      <w:r>
+        <w:t xml:space="preserve"> de Cebu, 2005 - 2008</w:t>
       </w:r>
     </w:p>
     <w:p>
@@ -21645,7 +23045,15 @@
         <w:widowControl w:val="0"/>
       </w:pPr>
       <w:r>
-        <w:t>Loyalty Award - Sacred Heart School - Ateneo de Cebu, 2015</w:t>
+        <w:t xml:space="preserve">Loyalty Award - Sacred Heart School - </w:t>
+      </w:r>
+      <w:proofErr w:type="spellStart"/>
+      <w:r>
+        <w:t>Ateneo</w:t>
+      </w:r>
+      <w:proofErr w:type="spellEnd"/>
+      <w:r>
+        <w:t xml:space="preserve"> de Cebu, 2015</w:t>
       </w:r>
     </w:p>
     <w:p>
@@ -21653,7 +23061,15 @@
         <w:widowControl w:val="0"/>
       </w:pPr>
       <w:r>
-        <w:t>Bronze Award - Sacred Heart School - Ateneo de Cebu, 2015</w:t>
+        <w:t xml:space="preserve">Bronze Award - Sacred Heart School - </w:t>
+      </w:r>
+      <w:proofErr w:type="spellStart"/>
+      <w:r>
+        <w:t>Ateneo</w:t>
+      </w:r>
+      <w:proofErr w:type="spellEnd"/>
+      <w:r>
+        <w:t xml:space="preserve"> de Cebu, 2015</w:t>
       </w:r>
     </w:p>
     <w:p>
@@ -21810,9 +23226,11 @@
         </w:numPr>
         <w:contextualSpacing/>
       </w:pPr>
+      <w:proofErr w:type="spellStart"/>
       <w:r>
         <w:t>Melodyne</w:t>
       </w:r>
+      <w:proofErr w:type="spellEnd"/>
     </w:p>
     <w:p>
       <w:pPr>
@@ -22084,9 +23502,11 @@
     <w:pPr>
       <w:jc w:val="right"/>
     </w:pPr>
+    <w:proofErr w:type="gramStart"/>
     <w:r>
       <w:t>ii</w:t>
     </w:r>
+    <w:proofErr w:type="gramEnd"/>
   </w:p>
 </w:ftr>
 </file>
@@ -22097,9 +23517,11 @@
     <w:pPr>
       <w:jc w:val="right"/>
     </w:pPr>
+    <w:proofErr w:type="gramStart"/>
     <w:r>
       <w:t>iii</w:t>
     </w:r>
+    <w:proofErr w:type="gramEnd"/>
   </w:p>
 </w:ftr>
 </file>
@@ -22110,9 +23532,11 @@
     <w:pPr>
       <w:jc w:val="right"/>
     </w:pPr>
+    <w:proofErr w:type="gramStart"/>
     <w:r>
       <w:t>iv</w:t>
     </w:r>
+    <w:proofErr w:type="gramEnd"/>
   </w:p>
 </w:ftr>
 </file>
@@ -22125,9 +23549,11 @@
       <w:ind w:left="720" w:firstLine="0"/>
       <w:jc w:val="right"/>
     </w:pPr>
+    <w:proofErr w:type="gramStart"/>
     <w:r>
       <w:t>v</w:t>
     </w:r>
+    <w:proofErr w:type="gramEnd"/>
   </w:p>
 </w:ftr>
 </file>
@@ -22167,7 +23593,7 @@
           <w:rPr>
             <w:noProof/>
           </w:rPr>
-          <w:t>1</w:t>
+          <w:t>19</w:t>
         </w:r>
         <w:r>
           <w:rPr>
@@ -23608,6 +25034,18 @@
     </w:lvl>
   </w:abstractNum>
   <w:abstractNum w:abstractNumId="12">
+    <w:nsid w:val="5B480275"/>
+    <w:multiLevelType w:val="singleLevel"/>
+    <w:tmpl w:val="5B480275"/>
+    <w:lvl w:ilvl="0">
+      <w:start w:val="1"/>
+      <w:numFmt w:val="lowerLetter"/>
+      <w:suff w:val="nothing"/>
+      <w:lvlText w:val="%1."/>
+      <w:lvlJc w:val="left"/>
+    </w:lvl>
+  </w:abstractNum>
+  <w:abstractNum w:abstractNumId="13">
     <w:nsid w:val="5C56147B"/>
     <w:multiLevelType w:val="multilevel"/>
     <w:tmpl w:val="B862112A"/>
@@ -23720,7 +25158,7 @@
       </w:rPr>
     </w:lvl>
   </w:abstractNum>
-  <w:abstractNum w:abstractNumId="13">
+  <w:abstractNum w:abstractNumId="14">
     <w:nsid w:val="5EDD0D75"/>
     <w:multiLevelType w:val="multilevel"/>
     <w:tmpl w:val="E99217E4"/>
@@ -23833,7 +25271,7 @@
       </w:rPr>
     </w:lvl>
   </w:abstractNum>
-  <w:abstractNum w:abstractNumId="14">
+  <w:abstractNum w:abstractNumId="15">
     <w:nsid w:val="60DD4851"/>
     <w:multiLevelType w:val="multilevel"/>
     <w:tmpl w:val="3A645988"/>
@@ -23946,7 +25384,7 @@
       </w:rPr>
     </w:lvl>
   </w:abstractNum>
-  <w:abstractNum w:abstractNumId="15">
+  <w:abstractNum w:abstractNumId="16">
     <w:nsid w:val="683D4481"/>
     <w:multiLevelType w:val="multilevel"/>
     <w:tmpl w:val="A9D0220A"/>
@@ -24059,7 +25497,7 @@
       </w:rPr>
     </w:lvl>
   </w:abstractNum>
-  <w:abstractNum w:abstractNumId="16">
+  <w:abstractNum w:abstractNumId="17">
     <w:nsid w:val="6A6D2132"/>
     <w:multiLevelType w:val="multilevel"/>
     <w:tmpl w:val="46CA0AD4"/>
@@ -24172,7 +25610,7 @@
       </w:rPr>
     </w:lvl>
   </w:abstractNum>
-  <w:abstractNum w:abstractNumId="17">
+  <w:abstractNum w:abstractNumId="18">
     <w:nsid w:val="6C9908F3"/>
     <w:multiLevelType w:val="multilevel"/>
     <w:tmpl w:val="E87C72A2"/>
@@ -24285,7 +25723,7 @@
       </w:rPr>
     </w:lvl>
   </w:abstractNum>
-  <w:abstractNum w:abstractNumId="18">
+  <w:abstractNum w:abstractNumId="19">
     <w:nsid w:val="6F556CB8"/>
     <w:multiLevelType w:val="multilevel"/>
     <w:tmpl w:val="5E0A3516"/>
@@ -24398,7 +25836,7 @@
       </w:rPr>
     </w:lvl>
   </w:abstractNum>
-  <w:abstractNum w:abstractNumId="19">
+  <w:abstractNum w:abstractNumId="20">
     <w:nsid w:val="70814F26"/>
     <w:multiLevelType w:val="multilevel"/>
     <w:tmpl w:val="3B4AF864"/>
@@ -24511,7 +25949,7 @@
       </w:rPr>
     </w:lvl>
   </w:abstractNum>
-  <w:abstractNum w:abstractNumId="20">
+  <w:abstractNum w:abstractNumId="21">
     <w:nsid w:val="75FF1898"/>
     <w:multiLevelType w:val="multilevel"/>
     <w:tmpl w:val="7E307408"/>
@@ -24624,7 +26062,7 @@
       </w:rPr>
     </w:lvl>
   </w:abstractNum>
-  <w:abstractNum w:abstractNumId="21">
+  <w:abstractNum w:abstractNumId="22">
     <w:nsid w:val="76E32400"/>
     <w:multiLevelType w:val="multilevel"/>
     <w:tmpl w:val="95E62CC4"/>
@@ -24737,7 +26175,7 @@
       </w:rPr>
     </w:lvl>
   </w:abstractNum>
-  <w:abstractNum w:abstractNumId="22">
+  <w:abstractNum w:abstractNumId="23">
     <w:nsid w:val="79AC12A9"/>
     <w:multiLevelType w:val="multilevel"/>
     <w:tmpl w:val="39F034C6"/>
@@ -24863,34 +26301,34 @@
     <w:abstractNumId w:val="5"/>
   </w:num>
   <w:num w:numId="5">
-    <w:abstractNumId w:val="22"/>
+    <w:abstractNumId w:val="23"/>
   </w:num>
   <w:num w:numId="6">
     <w:abstractNumId w:val="2"/>
   </w:num>
   <w:num w:numId="7">
-    <w:abstractNumId w:val="15"/>
+    <w:abstractNumId w:val="16"/>
   </w:num>
   <w:num w:numId="8">
     <w:abstractNumId w:val="7"/>
   </w:num>
   <w:num w:numId="9">
-    <w:abstractNumId w:val="20"/>
+    <w:abstractNumId w:val="21"/>
   </w:num>
   <w:num w:numId="10">
-    <w:abstractNumId w:val="12"/>
+    <w:abstractNumId w:val="13"/>
   </w:num>
   <w:num w:numId="11">
-    <w:abstractNumId w:val="21"/>
+    <w:abstractNumId w:val="22"/>
   </w:num>
   <w:num w:numId="12">
-    <w:abstractNumId w:val="17"/>
+    <w:abstractNumId w:val="18"/>
   </w:num>
   <w:num w:numId="13">
     <w:abstractNumId w:val="0"/>
   </w:num>
   <w:num w:numId="14">
-    <w:abstractNumId w:val="14"/>
+    <w:abstractNumId w:val="15"/>
   </w:num>
   <w:num w:numId="15">
     <w:abstractNumId w:val="4"/>
@@ -24905,19 +26343,22 @@
     <w:abstractNumId w:val="11"/>
   </w:num>
   <w:num w:numId="19">
-    <w:abstractNumId w:val="13"/>
+    <w:abstractNumId w:val="14"/>
   </w:num>
   <w:num w:numId="20">
-    <w:abstractNumId w:val="16"/>
+    <w:abstractNumId w:val="17"/>
   </w:num>
   <w:num w:numId="21">
-    <w:abstractNumId w:val="18"/>
+    <w:abstractNumId w:val="19"/>
   </w:num>
   <w:num w:numId="22">
-    <w:abstractNumId w:val="19"/>
+    <w:abstractNumId w:val="20"/>
   </w:num>
   <w:num w:numId="23">
     <w:abstractNumId w:val="3"/>
+  </w:num>
+  <w:num w:numId="24">
+    <w:abstractNumId w:val="12"/>
   </w:num>
 </w:numbering>
 </file>
@@ -26491,7 +27932,7 @@
 </file>
 
 <file path=customXml/itemProps1.xml><?xml version="1.0" encoding="utf-8"?>
-<ds:datastoreItem xmlns:ds="http://schemas.openxmlformats.org/officeDocument/2006/customXml" ds:itemID="{F79568C8-1F85-4403-9736-C209774C7754}">
+<ds:datastoreItem xmlns:ds="http://schemas.openxmlformats.org/officeDocument/2006/customXml" ds:itemID="{32735D1B-44E8-4D62-9090-C475329E7896}">
   <ds:schemaRefs>
     <ds:schemaRef ds:uri="http://schemas.openxmlformats.org/officeDocument/2006/bibliography"/>
   </ds:schemaRefs>

</xml_diff>

<commit_message>
Past tense chapter 1-4
</commit_message>
<xml_diff>
--- a/Capstone_Proposal.docx
+++ b/Capstone_Proposal.docx
@@ -1,6 +1,6 @@
 
 <file path=word/document.xml><?xml version="1.0" encoding="utf-8"?>
-<w:document xmlns:wpc="http://schemas.microsoft.com/office/word/2010/wordprocessingCanvas" xmlns:cx="http://schemas.microsoft.com/office/drawing/2014/chartex" xmlns:mc="http://schemas.openxmlformats.org/markup-compatibility/2006" xmlns:o="urn:schemas-microsoft-com:office:office" xmlns:r="http://schemas.openxmlformats.org/officeDocument/2006/relationships" xmlns:m="http://schemas.openxmlformats.org/officeDocument/2006/math" xmlns:v="urn:schemas-microsoft-com:vml" xmlns:wp14="http://schemas.microsoft.com/office/word/2010/wordprocessingDrawing" xmlns:wp="http://schemas.openxmlformats.org/drawingml/2006/wordprocessingDrawing" xmlns:w10="urn:schemas-microsoft-com:office:word" xmlns:w="http://schemas.openxmlformats.org/wordprocessingml/2006/main" xmlns:w14="http://schemas.microsoft.com/office/word/2010/wordml" xmlns:w15="http://schemas.microsoft.com/office/word/2012/wordml" xmlns:w16se="http://schemas.microsoft.com/office/word/2015/wordml/symex" xmlns:wpg="http://schemas.microsoft.com/office/word/2010/wordprocessingGroup" xmlns:wpi="http://schemas.microsoft.com/office/word/2010/wordprocessingInk" xmlns:wne="http://schemas.microsoft.com/office/word/2006/wordml" xmlns:wps="http://schemas.microsoft.com/office/word/2010/wordprocessingShape" mc:Ignorable="w14 w15 w16se wp14">
+<w:document xmlns:wpc="http://schemas.microsoft.com/office/word/2010/wordprocessingCanvas" xmlns:cx="http://schemas.microsoft.com/office/drawing/2014/chartex" xmlns:cx1="http://schemas.microsoft.com/office/drawing/2015/9/8/chartex" xmlns:cx2="http://schemas.microsoft.com/office/drawing/2015/10/21/chartex" xmlns:cx3="http://schemas.microsoft.com/office/drawing/2016/5/9/chartex" xmlns:cx4="http://schemas.microsoft.com/office/drawing/2016/5/10/chartex" xmlns:cx5="http://schemas.microsoft.com/office/drawing/2016/5/11/chartex" xmlns:cx6="http://schemas.microsoft.com/office/drawing/2016/5/12/chartex" xmlns:cx7="http://schemas.microsoft.com/office/drawing/2016/5/13/chartex" xmlns:cx8="http://schemas.microsoft.com/office/drawing/2016/5/14/chartex" xmlns:mc="http://schemas.openxmlformats.org/markup-compatibility/2006" xmlns:aink="http://schemas.microsoft.com/office/drawing/2016/ink" xmlns:am3d="http://schemas.microsoft.com/office/drawing/2017/model3d" xmlns:o="urn:schemas-microsoft-com:office:office" xmlns:r="http://schemas.openxmlformats.org/officeDocument/2006/relationships" xmlns:m="http://schemas.openxmlformats.org/officeDocument/2006/math" xmlns:v="urn:schemas-microsoft-com:vml" xmlns:wp14="http://schemas.microsoft.com/office/word/2010/wordprocessingDrawing" xmlns:wp="http://schemas.openxmlformats.org/drawingml/2006/wordprocessingDrawing" xmlns:w10="urn:schemas-microsoft-com:office:word" xmlns:w="http://schemas.openxmlformats.org/wordprocessingml/2006/main" xmlns:w14="http://schemas.microsoft.com/office/word/2010/wordml" xmlns:w15="http://schemas.microsoft.com/office/word/2012/wordml" xmlns:w16cid="http://schemas.microsoft.com/office/word/2016/wordml/cid" xmlns:w16se="http://schemas.microsoft.com/office/word/2015/wordml/symex" xmlns:wpg="http://schemas.microsoft.com/office/word/2010/wordprocessingGroup" xmlns:wpi="http://schemas.microsoft.com/office/word/2010/wordprocessingInk" xmlns:wne="http://schemas.microsoft.com/office/word/2006/wordml" xmlns:wps="http://schemas.microsoft.com/office/word/2010/wordprocessingShape" mc:Ignorable="w14 w15 w16se w16cid wp14">
   <w:body>
     <w:p>
       <w:pPr>
@@ -18,7 +18,22 @@
           <w:bCs/>
           <w:color w:val="000000" w:themeColor="text1"/>
         </w:rPr>
-        <w:t>Pedro’s Journey: A Mobile Game Application</w:t>
+        <w:t xml:space="preserve">Pedro’s Journey: </w:t>
+      </w:r>
+      <w:r>
+        <w:rPr>
+          <w:rStyle w:val="jsx-1614899726"/>
+          <w:b/>
+        </w:rPr>
+        <w:t>National Youth Day</w:t>
+      </w:r>
+      <w:r>
+        <w:rPr>
+          <w:b/>
+          <w:bCs/>
+          <w:color w:val="000000" w:themeColor="text1"/>
+        </w:rPr>
+        <w:t xml:space="preserve"> Mobile Game Application</w:t>
       </w:r>
     </w:p>
     <w:p>
@@ -503,7 +518,23 @@
           <w:b/>
           <w:bCs/>
         </w:rPr>
-        <w:t>………………….....ii</w:t>
+        <w:t>…………………</w:t>
+      </w:r>
+      <w:proofErr w:type="gramStart"/>
+      <w:r>
+        <w:rPr>
+          <w:b/>
+          <w:bCs/>
+        </w:rPr>
+        <w:t>.....</w:t>
+      </w:r>
+      <w:proofErr w:type="gramEnd"/>
+      <w:r>
+        <w:rPr>
+          <w:b/>
+          <w:bCs/>
+        </w:rPr>
+        <w:t>ii</w:t>
       </w:r>
     </w:p>
     <w:p>
@@ -563,8 +594,17 @@
           <w:b/>
           <w:bCs/>
         </w:rPr>
-        <w:t>…………………....iii</w:t>
-      </w:r>
+        <w:t>…………………</w:t>
+      </w:r>
+      <w:proofErr w:type="gramStart"/>
+      <w:r>
+        <w:rPr>
+          <w:b/>
+          <w:bCs/>
+        </w:rPr>
+        <w:t>....iii</w:t>
+      </w:r>
+      <w:proofErr w:type="gramEnd"/>
     </w:p>
     <w:p>
       <w:pPr>
@@ -629,8 +669,17 @@
           <w:b/>
           <w:bCs/>
         </w:rPr>
-        <w:t>…………………....iv</w:t>
-      </w:r>
+        <w:t>…………………</w:t>
+      </w:r>
+      <w:proofErr w:type="gramStart"/>
+      <w:r>
+        <w:rPr>
+          <w:b/>
+          <w:bCs/>
+        </w:rPr>
+        <w:t>....iv</w:t>
+      </w:r>
+      <w:proofErr w:type="gramEnd"/>
     </w:p>
     <w:p>
       <w:pPr>
@@ -695,8 +744,17 @@
           <w:b/>
           <w:bCs/>
         </w:rPr>
-        <w:t>…………………….v</w:t>
-      </w:r>
+        <w:t>…………………</w:t>
+      </w:r>
+      <w:proofErr w:type="gramStart"/>
+      <w:r>
+        <w:rPr>
+          <w:b/>
+          <w:bCs/>
+        </w:rPr>
+        <w:t>….v</w:t>
+      </w:r>
+      <w:proofErr w:type="gramEnd"/>
     </w:p>
     <w:p>
       <w:pPr>
@@ -749,7 +807,23 @@
           <w:b/>
           <w:bCs/>
         </w:rPr>
-        <w:t>………………….....1</w:t>
+        <w:t>…………………</w:t>
+      </w:r>
+      <w:proofErr w:type="gramStart"/>
+      <w:r>
+        <w:rPr>
+          <w:b/>
+          <w:bCs/>
+        </w:rPr>
+        <w:t>.....</w:t>
+      </w:r>
+      <w:proofErr w:type="gramEnd"/>
+      <w:r>
+        <w:rPr>
+          <w:b/>
+          <w:bCs/>
+        </w:rPr>
+        <w:t>1</w:t>
       </w:r>
     </w:p>
     <w:p>
@@ -809,14 +883,30 @@
           <w:b/>
           <w:bCs/>
         </w:rPr>
-        <w:t>…………………...</w:t>
-      </w:r>
-      <w:r>
-        <w:rPr>
-          <w:b/>
-          <w:bCs/>
-        </w:rPr>
-        <w:t>..1</w:t>
+        <w:t>…………………</w:t>
+      </w:r>
+      <w:proofErr w:type="gramStart"/>
+      <w:r>
+        <w:rPr>
+          <w:b/>
+          <w:bCs/>
+        </w:rPr>
+        <w:t>...</w:t>
+      </w:r>
+      <w:r>
+        <w:rPr>
+          <w:b/>
+          <w:bCs/>
+        </w:rPr>
+        <w:t>..</w:t>
+      </w:r>
+      <w:proofErr w:type="gramEnd"/>
+      <w:r>
+        <w:rPr>
+          <w:b/>
+          <w:bCs/>
+        </w:rPr>
+        <w:t>1</w:t>
       </w:r>
     </w:p>
     <w:p>
@@ -870,14 +960,30 @@
           <w:b/>
           <w:bCs/>
         </w:rPr>
-        <w:t>…………………...</w:t>
-      </w:r>
-      <w:r>
-        <w:rPr>
-          <w:b/>
-          <w:bCs/>
-        </w:rPr>
-        <w:t>..2</w:t>
+        <w:t>…………………</w:t>
+      </w:r>
+      <w:proofErr w:type="gramStart"/>
+      <w:r>
+        <w:rPr>
+          <w:b/>
+          <w:bCs/>
+        </w:rPr>
+        <w:t>...</w:t>
+      </w:r>
+      <w:r>
+        <w:rPr>
+          <w:b/>
+          <w:bCs/>
+        </w:rPr>
+        <w:t>..</w:t>
+      </w:r>
+      <w:proofErr w:type="gramEnd"/>
+      <w:r>
+        <w:rPr>
+          <w:b/>
+          <w:bCs/>
+        </w:rPr>
+        <w:t>2</w:t>
       </w:r>
     </w:p>
     <w:p>
@@ -941,6 +1047,7 @@
         </w:rPr>
         <w:t>…………………</w:t>
       </w:r>
+      <w:proofErr w:type="gramStart"/>
       <w:r>
         <w:rPr>
           <w:b/>
@@ -969,6 +1076,7 @@
         </w:rPr>
         <w:t>.</w:t>
       </w:r>
+      <w:proofErr w:type="gramEnd"/>
       <w:r>
         <w:rPr>
           <w:b/>
@@ -1029,14 +1137,30 @@
           <w:b/>
           <w:bCs/>
         </w:rPr>
-        <w:t>…………………...</w:t>
-      </w:r>
-      <w:r>
-        <w:rPr>
-          <w:b/>
-          <w:bCs/>
-        </w:rPr>
-        <w:t>..2</w:t>
+        <w:t>…………………</w:t>
+      </w:r>
+      <w:proofErr w:type="gramStart"/>
+      <w:r>
+        <w:rPr>
+          <w:b/>
+          <w:bCs/>
+        </w:rPr>
+        <w:t>...</w:t>
+      </w:r>
+      <w:r>
+        <w:rPr>
+          <w:b/>
+          <w:bCs/>
+        </w:rPr>
+        <w:t>..</w:t>
+      </w:r>
+      <w:proofErr w:type="gramEnd"/>
+      <w:r>
+        <w:rPr>
+          <w:b/>
+          <w:bCs/>
+        </w:rPr>
+        <w:t>2</w:t>
       </w:r>
     </w:p>
     <w:p>
@@ -1096,14 +1220,30 @@
           <w:b/>
           <w:bCs/>
         </w:rPr>
-        <w:t>…………………...</w:t>
-      </w:r>
-      <w:r>
-        <w:rPr>
-          <w:b/>
-          <w:bCs/>
-        </w:rPr>
-        <w:t>..2</w:t>
+        <w:t>…………………</w:t>
+      </w:r>
+      <w:proofErr w:type="gramStart"/>
+      <w:r>
+        <w:rPr>
+          <w:b/>
+          <w:bCs/>
+        </w:rPr>
+        <w:t>...</w:t>
+      </w:r>
+      <w:r>
+        <w:rPr>
+          <w:b/>
+          <w:bCs/>
+        </w:rPr>
+        <w:t>..</w:t>
+      </w:r>
+      <w:proofErr w:type="gramEnd"/>
+      <w:r>
+        <w:rPr>
+          <w:b/>
+          <w:bCs/>
+        </w:rPr>
+        <w:t>2</w:t>
       </w:r>
     </w:p>
     <w:p>
@@ -1163,14 +1303,30 @@
           <w:b/>
           <w:bCs/>
         </w:rPr>
-        <w:t>…………………...</w:t>
-      </w:r>
-      <w:r>
-        <w:rPr>
-          <w:b/>
-          <w:bCs/>
-        </w:rPr>
-        <w:t>..3</w:t>
+        <w:t>…………………</w:t>
+      </w:r>
+      <w:proofErr w:type="gramStart"/>
+      <w:r>
+        <w:rPr>
+          <w:b/>
+          <w:bCs/>
+        </w:rPr>
+        <w:t>...</w:t>
+      </w:r>
+      <w:r>
+        <w:rPr>
+          <w:b/>
+          <w:bCs/>
+        </w:rPr>
+        <w:t>..</w:t>
+      </w:r>
+      <w:proofErr w:type="gramEnd"/>
+      <w:r>
+        <w:rPr>
+          <w:b/>
+          <w:bCs/>
+        </w:rPr>
+        <w:t>3</w:t>
       </w:r>
     </w:p>
     <w:p>
@@ -1218,14 +1374,30 @@
           <w:b/>
           <w:bCs/>
         </w:rPr>
-        <w:t>…………………...</w:t>
-      </w:r>
-      <w:r>
-        <w:rPr>
-          <w:b/>
-          <w:bCs/>
-        </w:rPr>
-        <w:t>..5</w:t>
+        <w:t>…………………</w:t>
+      </w:r>
+      <w:proofErr w:type="gramStart"/>
+      <w:r>
+        <w:rPr>
+          <w:b/>
+          <w:bCs/>
+        </w:rPr>
+        <w:t>...</w:t>
+      </w:r>
+      <w:r>
+        <w:rPr>
+          <w:b/>
+          <w:bCs/>
+        </w:rPr>
+        <w:t>..</w:t>
+      </w:r>
+      <w:proofErr w:type="gramEnd"/>
+      <w:r>
+        <w:rPr>
+          <w:b/>
+          <w:bCs/>
+        </w:rPr>
+        <w:t>5</w:t>
       </w:r>
     </w:p>
     <w:p>
@@ -1267,14 +1439,30 @@
           <w:b/>
           <w:bCs/>
         </w:rPr>
-        <w:t>…………………...</w:t>
-      </w:r>
-      <w:r>
-        <w:rPr>
-          <w:b/>
-          <w:bCs/>
-        </w:rPr>
-        <w:t>..8</w:t>
+        <w:t>…………………</w:t>
+      </w:r>
+      <w:proofErr w:type="gramStart"/>
+      <w:r>
+        <w:rPr>
+          <w:b/>
+          <w:bCs/>
+        </w:rPr>
+        <w:t>...</w:t>
+      </w:r>
+      <w:r>
+        <w:rPr>
+          <w:b/>
+          <w:bCs/>
+        </w:rPr>
+        <w:t>..</w:t>
+      </w:r>
+      <w:proofErr w:type="gramEnd"/>
+      <w:r>
+        <w:rPr>
+          <w:b/>
+          <w:bCs/>
+        </w:rPr>
+        <w:t>8</w:t>
       </w:r>
     </w:p>
     <w:p>
@@ -2897,7 +3085,31 @@
         <w:tab/>
       </w:r>
       <w:r>
-        <w:t>In this technological world, people seem to forget their own roots and the history of how their homeland came to existence. They need to realize that in order to learn from past mistakes</w:t>
+        <w:t xml:space="preserve">In </w:t>
+      </w:r>
+      <w:r>
+        <w:t>today’s</w:t>
+      </w:r>
+      <w:r>
+        <w:t xml:space="preserve"> technological world, people </w:t>
+      </w:r>
+      <w:r>
+        <w:t>forgot</w:t>
+      </w:r>
+      <w:r>
+        <w:t xml:space="preserve"> their own roots and the history </w:t>
+      </w:r>
+      <w:r>
+        <w:t>on</w:t>
+      </w:r>
+      <w:r>
+        <w:t xml:space="preserve"> how their homeland came to existence. They need</w:t>
+      </w:r>
+      <w:r>
+        <w:t>ed</w:t>
+      </w:r>
+      <w:r>
+        <w:t xml:space="preserve"> to realize that in order to learn from past mistakes</w:t>
       </w:r>
       <w:r>
         <w:t>, they must understand their own history.</w:t>
@@ -2913,12 +3125,18 @@
         <w:t>Technology</w:t>
       </w:r>
       <w:r>
-        <w:t xml:space="preserve"> may be to blame for the</w:t>
-      </w:r>
-      <w:r>
         <w:t xml:space="preserve"> </w:t>
       </w:r>
       <w:r>
+        <w:t>was</w:t>
+      </w:r>
+      <w:r>
+        <w:t xml:space="preserve"> to blame for the</w:t>
+      </w:r>
+      <w:r>
+        <w:t xml:space="preserve"> </w:t>
+      </w:r>
+      <w:r>
         <w:t xml:space="preserve">modern </w:t>
       </w:r>
       <w:r>
@@ -2928,13 +3146,37 @@
         <w:t>historical knowledge</w:t>
       </w:r>
       <w:r>
-        <w:t xml:space="preserve">, but the real problem is not utilizing such contraption to enhance their learning experience. The National Youth Day, which will be conducted in Cebu Province </w:t>
+        <w:t xml:space="preserve">, but the real problem is not </w:t>
+      </w:r>
+      <w:r>
+        <w:t>the non-utilization of</w:t>
+      </w:r>
+      <w:r>
+        <w:t xml:space="preserve"> such </w:t>
+      </w:r>
+      <w:r>
+        <w:t xml:space="preserve">technology </w:t>
+      </w:r>
+      <w:r>
+        <w:t xml:space="preserve">to enhance their learning experience. The National Youth Day, which will be conducted in Cebu Province </w:t>
       </w:r>
       <w:r>
         <w:t>in 2019, is a way for the youth</w:t>
       </w:r>
       <w:r>
-        <w:t>, called Pilgrims, to learn the country’s history</w:t>
+        <w:t xml:space="preserve">, called Pilgrims, to </w:t>
+      </w:r>
+      <w:r>
+        <w:t xml:space="preserve">be </w:t>
+      </w:r>
+      <w:r>
+        <w:t>learn</w:t>
+      </w:r>
+      <w:r>
+        <w:t>ed</w:t>
+      </w:r>
+      <w:r>
+        <w:t xml:space="preserve"> the country’s history</w:t>
       </w:r>
       <w:r>
         <w:t xml:space="preserve"> and religion</w:t>
@@ -2950,10 +3192,27 @@
       </w:pPr>
       <w:r>
         <w:tab/>
-        <w:t xml:space="preserve">Since owning smartphones and other technological peripherals are common and a necessity in this day and age, the researchers used this norm to develop a game application that will teach the participants about the history of Cebu Province. </w:t>
-      </w:r>
-      <w:r>
-        <w:t>Their aim is to make this purpose as fun and engaging as possible.</w:t>
+      </w:r>
+      <w:r>
+        <w:t>Smartphones</w:t>
+      </w:r>
+      <w:r>
+        <w:t xml:space="preserve"> and other technological peripherals are common and a necessity in this day and age, the researchers used this norm to develop a game application that </w:t>
+      </w:r>
+      <w:r>
+        <w:t>taught</w:t>
+      </w:r>
+      <w:r>
+        <w:t xml:space="preserve"> the participants about the history of Cebu Province. </w:t>
+      </w:r>
+      <w:r>
+        <w:t xml:space="preserve">Their aim </w:t>
+      </w:r>
+      <w:r>
+        <w:t>was</w:t>
+      </w:r>
+      <w:r>
+        <w:t xml:space="preserve"> to make this purpose as fun and engaging as possible.</w:t>
       </w:r>
     </w:p>
     <w:p>
@@ -2966,7 +3225,19 @@
         <w:t>Catholicism has been around since the Spanish Colonia</w:t>
       </w:r>
       <w:r>
-        <w:t xml:space="preserve">l period and has a long history, and learning this history traditionally can either be fun or boring depending on the person. One of the most fun, </w:t>
+        <w:t xml:space="preserve">l period and has a long history, and </w:t>
+      </w:r>
+      <w:r>
+        <w:t>with it being learned by people</w:t>
+      </w:r>
+      <w:r>
+        <w:t xml:space="preserve"> can either be fun or boring</w:t>
+      </w:r>
+      <w:r>
+        <w:t>,</w:t>
+      </w:r>
+      <w:r>
+        <w:t xml:space="preserve"> depending on the person. One of the most fun, </w:t>
       </w:r>
       <w:r>
         <w:t>engaging</w:t>
@@ -2981,7 +3252,13 @@
         <w:t>s</w:t>
       </w:r>
       <w:r>
-        <w:t xml:space="preserve"> of learning is through </w:t>
+        <w:t xml:space="preserve"> of learning </w:t>
+      </w:r>
+      <w:r>
+        <w:t>was</w:t>
+      </w:r>
+      <w:r>
+        <w:t xml:space="preserve"> through </w:t>
       </w:r>
       <w:r>
         <w:t>playing a game because through this medium</w:t>
@@ -3019,7 +3296,13 @@
         <w:t xml:space="preserve"> </w:t>
       </w:r>
       <w:r>
-        <w:t> A study at Indiana University states that game-based learning increased retention by more than 300% in immediate post-testing, and by as much as 10 times when subjects were tested 6 weeks later</w:t>
+        <w:t xml:space="preserve"> A study at Indiana University </w:t>
+      </w:r>
+      <w:r>
+        <w:t>stated</w:t>
+      </w:r>
+      <w:r>
+        <w:t xml:space="preserve"> that game-based learning increased retention by more than 300% in immediate post-testing, and by as much as 10 times when subjects were tested 6 weeks later</w:t>
       </w:r>
       <w:r>
         <w:t xml:space="preserve">. It also helped that competition encouraged the users to strive to learn more in order to be on the top scores against other users. </w:t>
@@ -3030,7 +3313,19 @@
         <w:jc w:val="both"/>
       </w:pPr>
       <w:r>
-        <w:t>The main goal of this E-learning game application is to teach Pilgrims that are participating National Youth Day the history of Cebu through an educational gaming platform.</w:t>
+        <w:t xml:space="preserve">The main goal of this E-learning game application </w:t>
+      </w:r>
+      <w:r>
+        <w:t>was</w:t>
+      </w:r>
+      <w:r>
+        <w:t xml:space="preserve"> to teach Pilgrims that </w:t>
+      </w:r>
+      <w:r>
+        <w:t>participated on</w:t>
+      </w:r>
+      <w:r>
+        <w:t xml:space="preserve"> National Youth Day the history of Cebu through an educational gaming platform.</w:t>
       </w:r>
     </w:p>
     <w:p>
@@ -3083,7 +3378,19 @@
         </w:rPr>
       </w:pPr>
       <w:r>
-        <w:t>The research aims to develop an RPG application that will teach the Pilgrims that are participating in the National Youth Day.</w:t>
+        <w:t xml:space="preserve">The research </w:t>
+      </w:r>
+      <w:r>
+        <w:t>developed</w:t>
+      </w:r>
+      <w:r>
+        <w:t xml:space="preserve"> an RPG application that </w:t>
+      </w:r>
+      <w:r>
+        <w:t>taught</w:t>
+      </w:r>
+      <w:r>
+        <w:t xml:space="preserve"> the Pilgrims that are participating in the National Youth Day.</w:t>
       </w:r>
     </w:p>
     <w:p>
@@ -3128,7 +3435,13 @@
         <w:tab/>
       </w:r>
       <w:r>
-        <w:t>The research aims to:</w:t>
+        <w:t xml:space="preserve">The research </w:t>
+      </w:r>
+      <w:r>
+        <w:t>developed</w:t>
+      </w:r>
+      <w:r>
+        <w:t xml:space="preserve"> to:</w:t>
       </w:r>
     </w:p>
     <w:p>
@@ -3147,7 +3460,19 @@
         <w:rPr>
           <w:highlight w:val="white"/>
         </w:rPr>
-        <w:t>Determine the historical places of Cebu Province, and the history of saints.</w:t>
+        <w:t>Determine</w:t>
+      </w:r>
+      <w:r>
+        <w:rPr>
+          <w:highlight w:val="white"/>
+        </w:rPr>
+        <w:t>d</w:t>
+      </w:r>
+      <w:r>
+        <w:rPr>
+          <w:highlight w:val="white"/>
+        </w:rPr>
+        <w:t xml:space="preserve"> the historical places of Cebu Province, and the history of saints.</w:t>
       </w:r>
     </w:p>
     <w:p>
@@ -3166,7 +3491,31 @@
         <w:rPr>
           <w:highlight w:val="white"/>
         </w:rPr>
-        <w:t>Design and Develop the mobile application.</w:t>
+        <w:t>Design</w:t>
+      </w:r>
+      <w:r>
+        <w:rPr>
+          <w:highlight w:val="white"/>
+        </w:rPr>
+        <w:t>ed</w:t>
+      </w:r>
+      <w:r>
+        <w:rPr>
+          <w:highlight w:val="white"/>
+        </w:rPr>
+        <w:t xml:space="preserve"> and Develop</w:t>
+      </w:r>
+      <w:r>
+        <w:rPr>
+          <w:highlight w:val="white"/>
+        </w:rPr>
+        <w:t>ed</w:t>
+      </w:r>
+      <w:r>
+        <w:rPr>
+          <w:highlight w:val="white"/>
+        </w:rPr>
+        <w:t xml:space="preserve"> the mobile application.</w:t>
       </w:r>
     </w:p>
     <w:p>
@@ -3261,7 +3610,43 @@
         <w:jc w:val="both"/>
       </w:pPr>
       <w:r>
-        <w:t>The study proposes to develop a role playing game application for both Android and iOS to help the participants of National Youth Day that have come from different places all over the country to enjoy and learn the historical, religious places and events that have taken place in Cebu. This will further their understanding of Cebu’s religious culture through immersive and fun gameplay. Not only will this study further their learning, but also help people to connect with each other and have a more unifying and immersive experience, which is the aim of National Youth Day in the first place. Through immersive, fun, and engaging gameplay, the specific innate contemporary characteristic of wanting to have fun that all the youth share will lend itself into them having a unifying and spiritual experience.</w:t>
+        <w:t xml:space="preserve">The study </w:t>
+      </w:r>
+      <w:r>
+        <w:t>developed</w:t>
+      </w:r>
+      <w:r>
+        <w:t xml:space="preserve"> a role</w:t>
+      </w:r>
+      <w:r>
+        <w:t>-</w:t>
+      </w:r>
+      <w:r>
+        <w:t xml:space="preserve">playing game application for both Android and iOS to help the participants of National Youth Day that have come from different places all over the country to enjoy and learn the historical, religious places and events that have taken place in Cebu. This </w:t>
+      </w:r>
+      <w:r>
+        <w:t>furthered</w:t>
+      </w:r>
+      <w:r>
+        <w:t xml:space="preserve"> their understanding of Cebu’s religious culture through immersive and fun gameplay. Not only this study further</w:t>
+      </w:r>
+      <w:r>
+        <w:t>ed</w:t>
+      </w:r>
+      <w:r>
+        <w:t xml:space="preserve"> their learning, but also help</w:t>
+      </w:r>
+      <w:r>
+        <w:t>ed</w:t>
+      </w:r>
+      <w:r>
+        <w:t xml:space="preserve"> people to connect with each other and have a more unifying and immersive experience, which is the aim of National Youth Day in the first place. Through immersive, fun, and engaging gameplay, the specific innate contemporary characteristic of wanting to have fun that all the youth share </w:t>
+      </w:r>
+      <w:r>
+        <w:t>lent</w:t>
+      </w:r>
+      <w:r>
+        <w:t xml:space="preserve"> itself into them having a unifying and spiritual experience.</w:t>
       </w:r>
     </w:p>
     <w:p>
@@ -3303,7 +3688,19 @@
         <w:rPr>
           <w:highlight w:val="white"/>
         </w:rPr>
-        <w:t>The output of this research will help further their understanding of Cebu’s religious culture and history through an immersive and fun gameplay.</w:t>
+        <w:t xml:space="preserve">The output of this research </w:t>
+      </w:r>
+      <w:r>
+        <w:rPr>
+          <w:highlight w:val="white"/>
+        </w:rPr>
+        <w:t>helped</w:t>
+      </w:r>
+      <w:r>
+        <w:rPr>
+          <w:highlight w:val="white"/>
+        </w:rPr>
+        <w:t xml:space="preserve"> further their understanding of Cebu’s religious culture and history through an immersive and fun gameplay.</w:t>
       </w:r>
     </w:p>
     <w:p>
@@ -3334,7 +3731,19 @@
         <w:rPr>
           <w:highlight w:val="white"/>
         </w:rPr>
-        <w:t xml:space="preserve">This research will help making the event they organize more memorable and </w:t>
+        <w:t xml:space="preserve">This research </w:t>
+      </w:r>
+      <w:r>
+        <w:rPr>
+          <w:highlight w:val="white"/>
+        </w:rPr>
+        <w:t>helped</w:t>
+      </w:r>
+      <w:r>
+        <w:rPr>
+          <w:highlight w:val="white"/>
+        </w:rPr>
+        <w:t xml:space="preserve"> making the event they organize more memorable and </w:t>
       </w:r>
       <w:r>
         <w:t>help people to connect with each other and have a more unifying and immersive experience, which is the aim of National Youth Day.</w:t>
@@ -3360,7 +3769,19 @@
         <w:rPr>
           <w:highlight w:val="white"/>
         </w:rPr>
-        <w:t>The output of this research will also help them because this research is going to spread their religious beliefs and culture.</w:t>
+        <w:t xml:space="preserve">The output of this research </w:t>
+      </w:r>
+      <w:r>
+        <w:rPr>
+          <w:highlight w:val="white"/>
+        </w:rPr>
+        <w:t>helped</w:t>
+      </w:r>
+      <w:r>
+        <w:rPr>
+          <w:highlight w:val="white"/>
+        </w:rPr>
+        <w:t xml:space="preserve"> them because this research is going to spread their religious beliefs and culture.</w:t>
       </w:r>
     </w:p>
     <w:p>
@@ -3383,7 +3804,19 @@
         <w:rPr>
           <w:highlight w:val="white"/>
         </w:rPr>
-        <w:t>This will help the researchers know the target demographics’ preferences on a mobile application and take notes from it.</w:t>
+        <w:t xml:space="preserve">This </w:t>
+      </w:r>
+      <w:r>
+        <w:rPr>
+          <w:highlight w:val="white"/>
+        </w:rPr>
+        <w:t>helped</w:t>
+      </w:r>
+      <w:r>
+        <w:rPr>
+          <w:highlight w:val="white"/>
+        </w:rPr>
+        <w:t xml:space="preserve"> the researchers know the target demographics’ preferences on a mobile application and take notes from it.</w:t>
       </w:r>
     </w:p>
     <w:p>
@@ -3406,7 +3839,19 @@
         <w:rPr>
           <w:highlight w:val="white"/>
         </w:rPr>
-        <w:t>It will help the future researchers who plans or is developing a mobile application on what the demographic expects for a mobile application.</w:t>
+        <w:t xml:space="preserve">It </w:t>
+      </w:r>
+      <w:r>
+        <w:rPr>
+          <w:highlight w:val="white"/>
+        </w:rPr>
+        <w:t>helped</w:t>
+      </w:r>
+      <w:r>
+        <w:rPr>
+          <w:highlight w:val="white"/>
+        </w:rPr>
+        <w:t xml:space="preserve"> the future researchers who plans or is developing a mobile application on what the demographic expects for a mobile application.</w:t>
       </w:r>
     </w:p>
     <w:p>
@@ -3446,7 +3891,31 @@
         <w:rPr>
           <w:color w:val="000000" w:themeColor="text1"/>
         </w:rPr>
-        <w:t>This capstone has to produce an application that will be suited for the entertainment and education for the participants of National Youth Day and focuses on the vast and wonderful history that had taken place in Cebu.</w:t>
+        <w:t xml:space="preserve">This capstone </w:t>
+      </w:r>
+      <w:r>
+        <w:rPr>
+          <w:color w:val="000000" w:themeColor="text1"/>
+        </w:rPr>
+        <w:t>produced</w:t>
+      </w:r>
+      <w:r>
+        <w:rPr>
+          <w:color w:val="000000" w:themeColor="text1"/>
+        </w:rPr>
+        <w:t xml:space="preserve"> an application that</w:t>
+      </w:r>
+      <w:r>
+        <w:rPr>
+          <w:color w:val="000000" w:themeColor="text1"/>
+        </w:rPr>
+        <w:t xml:space="preserve">’s </w:t>
+      </w:r>
+      <w:r>
+        <w:rPr>
+          <w:color w:val="000000" w:themeColor="text1"/>
+        </w:rPr>
+        <w:t>suited for the entertainment and education for the participants of National Youth Day and focuses on the vast and wonderful history that had taken place in Cebu.</w:t>
       </w:r>
     </w:p>
     <w:p>
@@ -3461,7 +3930,67 @@
         <w:rPr>
           <w:color w:val="000000" w:themeColor="text1"/>
         </w:rPr>
-        <w:t>The application will be built on Unity 3D and can be played offline on a mobile device. Both Android and iOS will be integrated and can be played on any of the two on this application. With the power and capacity of the mobile phones, the demand has been lessened to the Android Marshmallow and up, and the iOS will be the equivalent to iOS 9 and up.</w:t>
+        <w:t xml:space="preserve">The application </w:t>
+      </w:r>
+      <w:r>
+        <w:rPr>
+          <w:color w:val="000000" w:themeColor="text1"/>
+        </w:rPr>
+        <w:t>is built</w:t>
+      </w:r>
+      <w:r>
+        <w:rPr>
+          <w:color w:val="000000" w:themeColor="text1"/>
+        </w:rPr>
+        <w:t xml:space="preserve"> on Unity 3D and can be played offline on a mobile device. Both Android and iOS </w:t>
+      </w:r>
+      <w:r>
+        <w:rPr>
+          <w:color w:val="000000" w:themeColor="text1"/>
+        </w:rPr>
+        <w:t xml:space="preserve">are </w:t>
+      </w:r>
+      <w:r>
+        <w:rPr>
+          <w:color w:val="000000" w:themeColor="text1"/>
+        </w:rPr>
+        <w:t>integrated and can be played on any of the two on this application. With the power</w:t>
+      </w:r>
+      <w:r>
+        <w:rPr>
+          <w:color w:val="000000" w:themeColor="text1"/>
+        </w:rPr>
+        <w:t xml:space="preserve">, </w:t>
+      </w:r>
+      <w:r>
+        <w:rPr>
+          <w:color w:val="000000" w:themeColor="text1"/>
+        </w:rPr>
+        <w:t>capacity</w:t>
+      </w:r>
+      <w:r>
+        <w:rPr>
+          <w:color w:val="000000" w:themeColor="text1"/>
+        </w:rPr>
+        <w:t>, and market share</w:t>
+      </w:r>
+      <w:r>
+        <w:rPr>
+          <w:color w:val="000000" w:themeColor="text1"/>
+        </w:rPr>
+        <w:t xml:space="preserve"> of the mobile phones, the demand ha</w:t>
+      </w:r>
+      <w:r>
+        <w:rPr>
+          <w:color w:val="000000" w:themeColor="text1"/>
+        </w:rPr>
+        <w:t>d</w:t>
+      </w:r>
+      <w:r>
+        <w:rPr>
+          <w:color w:val="000000" w:themeColor="text1"/>
+        </w:rPr>
+        <w:t xml:space="preserve"> been lessened to Android Marshmallow and up, and iOS 9 and up.</w:t>
       </w:r>
     </w:p>
     <w:p>
@@ -3476,7 +4005,19 @@
         <w:rPr>
           <w:color w:val="000000" w:themeColor="text1"/>
         </w:rPr>
-        <w:t>Inside the application, there is one main game and 3 mini</w:t>
+        <w:t xml:space="preserve">Inside the application, there </w:t>
+      </w:r>
+      <w:r>
+        <w:rPr>
+          <w:color w:val="000000" w:themeColor="text1"/>
+        </w:rPr>
+        <w:t xml:space="preserve">was </w:t>
+      </w:r>
+      <w:r>
+        <w:rPr>
+          <w:color w:val="000000" w:themeColor="text1"/>
+        </w:rPr>
+        <w:t>one main game and 3 mini</w:t>
       </w:r>
       <w:r>
         <w:rPr>
@@ -3488,7 +4029,19 @@
         <w:rPr>
           <w:color w:val="000000" w:themeColor="text1"/>
         </w:rPr>
-        <w:t>games. The main game is the role playing game with QR Code functionalit</w:t>
+        <w:t>games. The main game is the role</w:t>
+      </w:r>
+      <w:r>
+        <w:rPr>
+          <w:color w:val="000000" w:themeColor="text1"/>
+        </w:rPr>
+        <w:t>-</w:t>
+      </w:r>
+      <w:r>
+        <w:rPr>
+          <w:color w:val="000000" w:themeColor="text1"/>
+        </w:rPr>
+        <w:t>playing game with QR Code functionalit</w:t>
       </w:r>
       <w:r>
         <w:rPr>
@@ -3530,14 +4083,112 @@
         <w:rPr>
           <w:color w:val="000000" w:themeColor="text1"/>
         </w:rPr>
-        <w:t xml:space="preserve">, and the Quotation Exam game. They focus on the history of Cebu with some deviations to enhance the experience. The application focus is on the QR Code. It will be sent to multiple areas where the player scans the QR Code, and a </w:t>
+        <w:t>, and the Quotation Exam game. They focus</w:t>
+      </w:r>
+      <w:r>
+        <w:rPr>
+          <w:color w:val="000000" w:themeColor="text1"/>
+        </w:rPr>
+        <w:t>ed</w:t>
+      </w:r>
+      <w:r>
+        <w:rPr>
+          <w:color w:val="000000" w:themeColor="text1"/>
+        </w:rPr>
+        <w:t xml:space="preserve"> on the history of Cebu with some deviations to enhance the experience. The application focus </w:t>
+      </w:r>
+      <w:r>
+        <w:rPr>
+          <w:color w:val="000000" w:themeColor="text1"/>
+        </w:rPr>
+        <w:t>was</w:t>
+      </w:r>
+      <w:r>
+        <w:rPr>
+          <w:color w:val="000000" w:themeColor="text1"/>
+        </w:rPr>
+        <w:t xml:space="preserve"> on the QR Code. It </w:t>
+      </w:r>
+      <w:r>
+        <w:rPr>
+          <w:color w:val="000000" w:themeColor="text1"/>
+        </w:rPr>
+        <w:t>was</w:t>
+      </w:r>
+      <w:r>
+        <w:rPr>
+          <w:color w:val="000000" w:themeColor="text1"/>
+        </w:rPr>
+        <w:t xml:space="preserve"> sent to multiple areas where the player scan</w:t>
+      </w:r>
+      <w:r>
+        <w:rPr>
+          <w:color w:val="000000" w:themeColor="text1"/>
+        </w:rPr>
+        <w:t>ned</w:t>
+      </w:r>
+      <w:r>
+        <w:rPr>
+          <w:color w:val="000000" w:themeColor="text1"/>
+        </w:rPr>
+        <w:t xml:space="preserve"> the QR Code, and a </w:t>
       </w:r>
       <w:r>
         <w:rPr>
           <w:color w:val="000000" w:themeColor="text1"/>
         </w:rPr>
         <w:lastRenderedPageBreak/>
-        <w:t>scenario based on the history of the area will begin. But the number of the areas will be at most 20 due to each area being 40-50 minut</w:t>
+        <w:t xml:space="preserve">scenario based on the history of the area </w:t>
+      </w:r>
+      <w:r>
+        <w:rPr>
+          <w:color w:val="000000" w:themeColor="text1"/>
+        </w:rPr>
+        <w:t>began, b</w:t>
+      </w:r>
+      <w:r>
+        <w:rPr>
+          <w:color w:val="000000" w:themeColor="text1"/>
+        </w:rPr>
+        <w:t xml:space="preserve">ut the number of the areas </w:t>
+      </w:r>
+      <w:r>
+        <w:rPr>
+          <w:color w:val="000000" w:themeColor="text1"/>
+        </w:rPr>
+        <w:t>was</w:t>
+      </w:r>
+      <w:r>
+        <w:rPr>
+          <w:color w:val="000000" w:themeColor="text1"/>
+        </w:rPr>
+        <w:t xml:space="preserve"> at most </w:t>
+      </w:r>
+      <w:r>
+        <w:rPr>
+          <w:color w:val="000000" w:themeColor="text1"/>
+        </w:rPr>
+        <w:t>twenty</w:t>
+      </w:r>
+      <w:r>
+        <w:rPr>
+          <w:color w:val="000000" w:themeColor="text1"/>
+        </w:rPr>
+        <w:t xml:space="preserve"> </w:t>
+      </w:r>
+      <w:proofErr w:type="gramStart"/>
+      <w:r>
+        <w:rPr>
+          <w:color w:val="000000" w:themeColor="text1"/>
+        </w:rPr>
+        <w:t>due</w:t>
+      </w:r>
+      <w:proofErr w:type="gramEnd"/>
+      <w:r>
+        <w:rPr>
+          <w:color w:val="000000" w:themeColor="text1"/>
+        </w:rPr>
+        <w:t xml:space="preserve"> to each area being 40-50 minut</w:t>
       </w:r>
       <w:r>
         <w:rPr>
@@ -3555,19 +4206,19 @@
         <w:rPr>
           <w:color w:val="000000" w:themeColor="text1"/>
         </w:rPr>
-        <w:t xml:space="preserve"> is a card game where the player flips a card, find two cards that have a relationship with each other. There will be two types of cards. The first type is of the famous religious figures from history and the second type will be their quotes. The Quotation Exam game will consist of incomplete quotes from famous religious figures and the player has to fill in the blanks of those quotes and choose an answer. </w:t>
-      </w:r>
-      <w:r>
-        <w:rPr>
-          <w:color w:val="000000" w:themeColor="text1"/>
-        </w:rPr>
-        <w:t xml:space="preserve">There will be 15 </w:t>
-      </w:r>
-      <w:r>
-        <w:rPr>
-          <w:color w:val="000000" w:themeColor="text1"/>
-        </w:rPr>
-        <w:t>questions.</w:t>
+        <w:t xml:space="preserve"> is a card game where the player flips a card, find two cards that have a relationship with each other. There </w:t>
+      </w:r>
+      <w:r>
+        <w:rPr>
+          <w:color w:val="000000" w:themeColor="text1"/>
+        </w:rPr>
+        <w:t xml:space="preserve">are </w:t>
+      </w:r>
+      <w:r>
+        <w:rPr>
+          <w:color w:val="000000" w:themeColor="text1"/>
+        </w:rPr>
+        <w:t>two types of cards. The first type is of the famous religious figures from history and the second type will be their quotes. The Quotation Exam game</w:t>
       </w:r>
       <w:r>
         <w:rPr>
@@ -3579,7 +4230,55 @@
         <w:rPr>
           <w:color w:val="000000" w:themeColor="text1"/>
         </w:rPr>
-        <w:t xml:space="preserve">It would be multiple choice to lessen the difficulty. </w:t>
+        <w:t>consist</w:t>
+      </w:r>
+      <w:r>
+        <w:rPr>
+          <w:color w:val="000000" w:themeColor="text1"/>
+        </w:rPr>
+        <w:t>ed</w:t>
+      </w:r>
+      <w:r>
+        <w:rPr>
+          <w:color w:val="000000" w:themeColor="text1"/>
+        </w:rPr>
+        <w:t xml:space="preserve"> of incomplete quotes from famous religious figures and the player has to fill in the blanks of those quotes and choose an answer. </w:t>
+      </w:r>
+      <w:r>
+        <w:rPr>
+          <w:color w:val="000000" w:themeColor="text1"/>
+        </w:rPr>
+        <w:t xml:space="preserve">There </w:t>
+      </w:r>
+      <w:r>
+        <w:rPr>
+          <w:color w:val="000000" w:themeColor="text1"/>
+        </w:rPr>
+        <w:t>are</w:t>
+      </w:r>
+      <w:r>
+        <w:rPr>
+          <w:color w:val="000000" w:themeColor="text1"/>
+        </w:rPr>
+        <w:t xml:space="preserve"> 15 </w:t>
+      </w:r>
+      <w:r>
+        <w:rPr>
+          <w:color w:val="000000" w:themeColor="text1"/>
+        </w:rPr>
+        <w:t>questions</w:t>
+      </w:r>
+      <w:r>
+        <w:rPr>
+          <w:color w:val="000000" w:themeColor="text1"/>
+        </w:rPr>
+        <w:t xml:space="preserve">, and </w:t>
+      </w:r>
+      <w:r>
+        <w:rPr>
+          <w:color w:val="000000" w:themeColor="text1"/>
+        </w:rPr>
+        <w:t xml:space="preserve">multiple choice to lessen the difficulty. </w:t>
       </w:r>
       <w:r>
         <w:rPr>
@@ -3591,7 +4290,19 @@
         <w:rPr>
           <w:color w:val="000000" w:themeColor="text1"/>
         </w:rPr>
-        <w:t xml:space="preserve"> will be a game where there is a set of letters and to form words that are related to the history of Cebu. There are 3 set</w:t>
+        <w:t xml:space="preserve"> </w:t>
+      </w:r>
+      <w:r>
+        <w:rPr>
+          <w:color w:val="000000" w:themeColor="text1"/>
+        </w:rPr>
+        <w:t xml:space="preserve">is </w:t>
+      </w:r>
+      <w:r>
+        <w:rPr>
+          <w:color w:val="000000" w:themeColor="text1"/>
+        </w:rPr>
+        <w:t>a game where there is a set of letters and to form words that are related to the history of Cebu. There are 3 set</w:t>
       </w:r>
       <w:r>
         <w:rPr>
@@ -3669,7 +4380,43 @@
         <w:rPr>
           <w:bCs/>
         </w:rPr>
-        <w:t>This chapter covers everything that is related for this research. A lot of elements from these related systems, like how the game functions, are used to make this research come into fruition.</w:t>
+        <w:t>This chapter cover</w:t>
+      </w:r>
+      <w:r>
+        <w:rPr>
+          <w:bCs/>
+        </w:rPr>
+        <w:t>ed</w:t>
+      </w:r>
+      <w:r>
+        <w:rPr>
+          <w:bCs/>
+        </w:rPr>
+        <w:t xml:space="preserve"> everything that </w:t>
+      </w:r>
+      <w:r>
+        <w:rPr>
+          <w:bCs/>
+        </w:rPr>
+        <w:t>was</w:t>
+      </w:r>
+      <w:r>
+        <w:rPr>
+          <w:bCs/>
+        </w:rPr>
+        <w:t xml:space="preserve"> related for this research. A lot of elements from these related systems, like how the game functions, </w:t>
+      </w:r>
+      <w:r>
+        <w:rPr>
+          <w:bCs/>
+        </w:rPr>
+        <w:t>was</w:t>
+      </w:r>
+      <w:r>
+        <w:rPr>
+          <w:bCs/>
+        </w:rPr>
+        <w:t xml:space="preserve"> used to make this research come into fruition.</w:t>
       </w:r>
     </w:p>
     <w:p>
@@ -3715,13 +4462,69 @@
         <w:rPr>
           <w:bCs/>
         </w:rPr>
-        <w:t xml:space="preserve">Duolingo is a “freemium” language learning platform that includes a website and an Android or iOS application that can be download for free. It contains over 68 different language courses across 28 languages. The platform consists of questionnaires, fill in a blanks, matching types, and audio tests to measure the user’s performance. It also implements a structure that rewards the user for completing different sections of the course using an in-game currency called “Lingots,” which </w:t>
-      </w:r>
-      <w:r>
-        <w:rPr>
-          <w:bCs/>
-        </w:rPr>
-        <w:t>can be used to customize the platform’s mascot or unlock bonus levels.</w:t>
+        <w:t>Duolingo is a “freemium” language learning platform that includes a website and an Android or iOS application that can be download for free. It contain</w:t>
+      </w:r>
+      <w:r>
+        <w:rPr>
+          <w:bCs/>
+        </w:rPr>
+        <w:t>ed</w:t>
+      </w:r>
+      <w:r>
+        <w:rPr>
+          <w:bCs/>
+        </w:rPr>
+        <w:t xml:space="preserve"> over 68 different language courses across 28 languages. The platform consist</w:t>
+      </w:r>
+      <w:r>
+        <w:rPr>
+          <w:bCs/>
+        </w:rPr>
+        <w:t>ed</w:t>
+      </w:r>
+      <w:r>
+        <w:rPr>
+          <w:bCs/>
+        </w:rPr>
+        <w:t xml:space="preserve"> of questionnaires, fill in a blanks, matching types, and audio tests to measure the user’s performance. It also implement</w:t>
+      </w:r>
+      <w:r>
+        <w:rPr>
+          <w:bCs/>
+        </w:rPr>
+        <w:t>ed</w:t>
+      </w:r>
+      <w:r>
+        <w:rPr>
+          <w:bCs/>
+        </w:rPr>
+        <w:t xml:space="preserve"> a structure that rewards the user for completing different sections of the course using an in-game currency called “</w:t>
+      </w:r>
+      <w:proofErr w:type="spellStart"/>
+      <w:r>
+        <w:rPr>
+          <w:bCs/>
+        </w:rPr>
+        <w:t>Lingots</w:t>
+      </w:r>
+      <w:proofErr w:type="spellEnd"/>
+      <w:r>
+        <w:rPr>
+          <w:bCs/>
+        </w:rPr>
+        <w:t xml:space="preserve">,” which </w:t>
+      </w:r>
+      <w:r>
+        <w:rPr>
+          <w:bCs/>
+        </w:rPr>
+        <w:t>was</w:t>
+      </w:r>
+      <w:r>
+        <w:rPr>
+          <w:bCs/>
+        </w:rPr>
+        <w:t xml:space="preserve"> used to customize the platform’s mascot or unlock bonus levels.</w:t>
       </w:r>
       <w:r>
         <w:rPr>
@@ -3733,7 +4536,19 @@
         <w:rPr>
           <w:bCs/>
         </w:rPr>
-        <w:t xml:space="preserve">Duolingo provides features that can be allowed to be used for schools called “Duolingo for Schools,” designed to enable the teachers to track and measure the student’s performance. </w:t>
+        <w:t>Duolingo provide</w:t>
+      </w:r>
+      <w:r>
+        <w:rPr>
+          <w:bCs/>
+        </w:rPr>
+        <w:t>d</w:t>
+      </w:r>
+      <w:r>
+        <w:rPr>
+          <w:bCs/>
+        </w:rPr>
+        <w:t xml:space="preserve"> features that can be allowed to be used for schools called “Duolingo for Schools,” designed to enable the teachers to track and measure the student’s performance. </w:t>
       </w:r>
     </w:p>
     <w:p>
@@ -3767,7 +4582,19 @@
         <w:jc w:val="both"/>
       </w:pPr>
       <w:r>
-        <w:t>Pokémon Go is an augmented reality game developed in collaboration of Niantic and Nintendo initially released to selected countries in June 2016. It uses the smartphone’s GPS to locate, catch, and train virtual creatures called Pokémon that appears on the player’s location. It popularized AR and location-based technology by promoting outside activities and local business nearby. However, several controversies were made due to possibility of accidents and concerns about security (Wikipedia</w:t>
+        <w:t>Pokémon Go is an augmented reality game developed in collaboration of Niantic and Nintendo initially released to selected countries in June 2016. It use</w:t>
+      </w:r>
+      <w:r>
+        <w:t>d</w:t>
+      </w:r>
+      <w:r>
+        <w:t xml:space="preserve"> the smartphone’s GPS to locate, catch, and train virtual creatures called Pokémon that appear</w:t>
+      </w:r>
+      <w:r>
+        <w:t>ed</w:t>
+      </w:r>
+      <w:r>
+        <w:t xml:space="preserve"> on the player’s location. It popularized AR and location-based technology by promoting outside activities and local business nearby. However, several controversies were made due to possibility of accidents and concerns about security (Wikipedia</w:t>
       </w:r>
       <w:r>
         <w:t>)</w:t>
@@ -3781,11 +4608,55 @@
         <w:jc w:val="both"/>
       </w:pPr>
       <w:r>
-        <w:t xml:space="preserve">The gameplay is revolved around locating and catching Pokémon through player’s geographical locations using a smartphone (Ungureanu, Horia). It also includes a hub called ‘Pokestop,’ which is based on places of interest like landmarks in order for the players to use items called ‘Lure Modules’ to attract </w:t>
+        <w:t xml:space="preserve">The gameplay </w:t>
+      </w:r>
+      <w:r>
+        <w:t>was</w:t>
+      </w:r>
+      <w:r>
+        <w:t xml:space="preserve"> revolved around locating and catching Pokémon through player’s geographical locations using a smartphone (</w:t>
+      </w:r>
+      <w:proofErr w:type="spellStart"/>
+      <w:r>
+        <w:t>Ungureanu</w:t>
+      </w:r>
+      <w:proofErr w:type="spellEnd"/>
+      <w:r>
+        <w:t xml:space="preserve">, </w:t>
+      </w:r>
+      <w:proofErr w:type="spellStart"/>
+      <w:r>
+        <w:t>Horia</w:t>
+      </w:r>
+      <w:proofErr w:type="spellEnd"/>
+      <w:r>
+        <w:t>). It also include</w:t>
+      </w:r>
+      <w:r>
+        <w:t>d</w:t>
+      </w:r>
+      <w:r>
+        <w:t xml:space="preserve"> a hub called ‘</w:t>
+      </w:r>
+      <w:proofErr w:type="spellStart"/>
+      <w:r>
+        <w:t>Pokestop</w:t>
+      </w:r>
+      <w:proofErr w:type="spellEnd"/>
+      <w:r>
+        <w:t xml:space="preserve">,’ which is based on places of interest like landmarks in order for the players to use items called ‘Lure Modules’ to attract </w:t>
       </w:r>
       <w:r>
         <w:lastRenderedPageBreak/>
-        <w:t>and catch wild and rare Pokémon (Osworth, Ali). Players can take screenshots of the Pokémon they encounter either with or without the AR mode activated (IGN).</w:t>
+        <w:t>and catch wild and rare Pokémon (</w:t>
+      </w:r>
+      <w:proofErr w:type="spellStart"/>
+      <w:r>
+        <w:t>Osworth</w:t>
+      </w:r>
+      <w:proofErr w:type="spellEnd"/>
+      <w:r>
+        <w:t>, Ali). Players can take screenshots of the Pokémon they encounter either with or without the AR mode activated (IGN).</w:t>
       </w:r>
     </w:p>
     <w:p>
@@ -3832,22 +4703,141 @@
         <w:t xml:space="preserve"> </w:t>
       </w:r>
       <w:r>
-        <w:t xml:space="preserve">owned and developed by Square Enix, formerly known as Squaresoft. It centers around the series of fantasy and science fantasy role-playing games (RPGs). The series is well known for its visuals, music, photo-realistic character models, and popularizing the genre to the rest of the world. </w:t>
+        <w:t xml:space="preserve">owned and developed by Square </w:t>
+      </w:r>
+      <w:proofErr w:type="spellStart"/>
+      <w:r>
+        <w:t>Enix</w:t>
+      </w:r>
+      <w:proofErr w:type="spellEnd"/>
+      <w:r>
+        <w:t xml:space="preserve">, formerly known as </w:t>
+      </w:r>
+      <w:proofErr w:type="spellStart"/>
+      <w:r>
+        <w:t>Squaresoft</w:t>
+      </w:r>
+      <w:proofErr w:type="spellEnd"/>
+      <w:r>
+        <w:t>. It center</w:t>
+      </w:r>
+      <w:r>
+        <w:t>ed</w:t>
+      </w:r>
+      <w:r>
+        <w:t xml:space="preserve"> around the series of fantasy and science fantasy role-playing games (RPGs). The series </w:t>
+      </w:r>
+      <w:r>
+        <w:t>were</w:t>
+      </w:r>
+      <w:r>
+        <w:t xml:space="preserve"> well known for its visuals, music, photo-realistic character models, and populariz</w:t>
+      </w:r>
+      <w:r>
+        <w:t>ed</w:t>
+      </w:r>
+      <w:r>
+        <w:t xml:space="preserve"> the genre to the rest of the world. </w:t>
       </w:r>
       <w:r>
         <w:t>The plot of the series contain</w:t>
       </w:r>
       <w:r>
+        <w:t>ed</w:t>
+      </w:r>
+      <w:r>
+        <w:t xml:space="preserve"> various themes like conflicts between the sovereign states, romantic interest, revenge, and so on. The gameplay of the series consist</w:t>
+      </w:r>
+      <w:r>
+        <w:t>ed</w:t>
+      </w:r>
+      <w:r>
+        <w:t xml:space="preserve"> of turn-based combat, “open combat” system, and tactical combat.</w:t>
+      </w:r>
+    </w:p>
+    <w:p>
+      <w:pPr>
+        <w:ind w:firstLine="0"/>
+        <w:jc w:val="both"/>
+      </w:pPr>
+    </w:p>
+    <w:p>
+      <w:pPr>
+        <w:ind w:firstLine="0"/>
+        <w:jc w:val="both"/>
+        <w:rPr>
+          <w:b/>
+        </w:rPr>
+      </w:pPr>
+      <w:r>
+        <w:rPr>
+          <w:b/>
+        </w:rPr>
+        <w:t>Persona 5</w:t>
+      </w:r>
+    </w:p>
+    <w:p>
+      <w:pPr>
+        <w:ind w:firstLine="0"/>
+        <w:jc w:val="both"/>
+      </w:pPr>
+      <w:r>
+        <w:rPr>
+          <w:b/>
+        </w:rPr>
+        <w:tab/>
+      </w:r>
+      <w:r>
+        <w:t xml:space="preserve">Persona 5 is a Japanese role-playing game developed by </w:t>
+      </w:r>
+      <w:proofErr w:type="spellStart"/>
+      <w:r>
+        <w:t>Atlus</w:t>
+      </w:r>
+      <w:proofErr w:type="spellEnd"/>
+      <w:r>
+        <w:t xml:space="preserve"> for </w:t>
+      </w:r>
+      <w:proofErr w:type="spellStart"/>
+      <w:r>
+        <w:t>Playstation</w:t>
+      </w:r>
+      <w:proofErr w:type="spellEnd"/>
+      <w:r>
+        <w:t xml:space="preserve"> 3 and 4. The story takes place in modern-day Tokyo that follow</w:t>
+      </w:r>
+      <w:r>
         <w:t>s</w:t>
       </w:r>
       <w:r>
-        <w:t xml:space="preserve"> various themes like conflicts between the sovereign states, romantic interest, revenge, and so on. The gameplay of the series consist</w:t>
-      </w:r>
-      <w:r>
-        <w:t>s</w:t>
-      </w:r>
-      <w:r>
-        <w:t xml:space="preserve"> of turn-based combat, “open combat” system, and tactical combat.</w:t>
+        <w:t xml:space="preserve"> a player-named protagonist after his transfer to a fictional school after being falsely accused of a crime. During the course of the school year, he and the other students</w:t>
+      </w:r>
+      <w:r>
+        <w:t xml:space="preserve"> </w:t>
+      </w:r>
+      <w:r>
+        <w:t>awaken to their inner manifestation of their psyche called “Personas,” where they utilize</w:t>
+      </w:r>
+      <w:r>
+        <w:t>d</w:t>
+      </w:r>
+      <w:r>
+        <w:t xml:space="preserve"> such powers to eliminate enemies in Metaverse, a supernatural realm consist</w:t>
+      </w:r>
+      <w:r>
+        <w:t>ed</w:t>
+      </w:r>
+      <w:r>
+        <w:t xml:space="preserve"> of physical manifestation of humanity’s subconscious desires, to change the malevolent intent from the hearts of the people inside. </w:t>
+      </w:r>
+      <w:r>
+        <w:t>The game incorporate</w:t>
+      </w:r>
+      <w:r>
+        <w:t>d</w:t>
+      </w:r>
+      <w:r>
+        <w:t xml:space="preserve"> role-playing and dungeon crawling elements alongside social simulation scenarios.</w:t>
       </w:r>
     </w:p>
     <w:p>
@@ -3860,16 +4850,7 @@
       <w:pPr>
         <w:ind w:firstLine="0"/>
         <w:jc w:val="both"/>
-        <w:rPr>
-          <w:b/>
-        </w:rPr>
-      </w:pPr>
-      <w:r>
-        <w:rPr>
-          <w:b/>
-        </w:rPr>
-        <w:t>Persona 5</w:t>
-      </w:r>
+      </w:pPr>
     </w:p>
     <w:p>
       <w:pPr>
@@ -3877,17 +4858,8 @@
         <w:jc w:val="both"/>
       </w:pPr>
       <w:r>
-        <w:rPr>
-          <w:b/>
-        </w:rPr>
         <w:tab/>
       </w:r>
-      <w:r>
-        <w:t xml:space="preserve">Persona 5 is a Japanese role-playing game developed by Atlus for Playstation 3 and 4. The story takes place in modern-day Tokyo that follows a player-named protagonist after his transfer to a fictional school after being falsely accused of a crime. During the course of the school year, he and the other students awaken to their inner manifestation of their psyche called “Personas,” where they can utilize such powers to eliminate enemies in Metaverse, a supernatural realm consisting of physical manifestation of humanity’s subconscious desires, to change the malevolent intent from the hearts of the people inside. </w:t>
-      </w:r>
-      <w:r>
-        <w:t>The game incorporates role-playing and dungeon crawling elements alongside social simulation scenarios.</w:t>
-      </w:r>
     </w:p>
     <w:p>
       <w:pPr>
@@ -3906,9 +4878,6 @@
         <w:ind w:firstLine="0"/>
         <w:jc w:val="both"/>
       </w:pPr>
-      <w:r>
-        <w:tab/>
-      </w:r>
     </w:p>
     <w:p>
       <w:pPr>
@@ -3921,25 +4890,8 @@
         <w:ind w:firstLine="0"/>
         <w:jc w:val="both"/>
       </w:pPr>
-    </w:p>
-    <w:p>
-      <w:pPr>
-        <w:ind w:firstLine="0"/>
-        <w:jc w:val="both"/>
-      </w:pPr>
-    </w:p>
-    <w:p>
-      <w:pPr>
-        <w:ind w:firstLine="0"/>
-        <w:jc w:val="both"/>
-      </w:pPr>
-    </w:p>
-    <w:p>
-      <w:pPr>
-        <w:ind w:firstLine="0"/>
-        <w:jc w:val="both"/>
-      </w:pPr>
-      <w:r>
+      <w:r>
+        <w:lastRenderedPageBreak/>
         <w:t>Table 1</w:t>
       </w:r>
     </w:p>
@@ -4181,11 +5133,19 @@
                 <w:b w:val="0"/>
               </w:rPr>
             </w:pPr>
+            <w:proofErr w:type="spellStart"/>
             <w:r>
               <w:rPr>
                 <w:b w:val="0"/>
               </w:rPr>
-              <w:t>Pokemon Go</w:t>
+              <w:t>Pokemon</w:t>
+            </w:r>
+            <w:proofErr w:type="spellEnd"/>
+            <w:r>
+              <w:rPr>
+                <w:b w:val="0"/>
+              </w:rPr>
+              <w:t xml:space="preserve"> Go</w:t>
             </w:r>
           </w:p>
           <w:p>
@@ -5089,7 +6049,21 @@
               <w:rPr>
                 <w:b w:val="0"/>
               </w:rPr>
-              <w:t>(Atlus)</w:t>
+              <w:t>(</w:t>
+            </w:r>
+            <w:proofErr w:type="spellStart"/>
+            <w:r>
+              <w:rPr>
+                <w:b w:val="0"/>
+              </w:rPr>
+              <w:t>Atlus</w:t>
+            </w:r>
+            <w:proofErr w:type="spellEnd"/>
+            <w:r>
+              <w:rPr>
+                <w:b w:val="0"/>
+              </w:rPr>
+              <w:t>)</w:t>
             </w:r>
           </w:p>
         </w:tc>
@@ -5952,6 +6926,7 @@
                 <w:b w:val="0"/>
               </w:rPr>
             </w:pPr>
+            <w:proofErr w:type="spellStart"/>
             <w:r>
               <w:rPr>
                 <w:b w:val="0"/>
@@ -5959,6 +6934,7 @@
               </w:rPr>
               <w:t>Wordscapes</w:t>
             </w:r>
+            <w:proofErr w:type="spellEnd"/>
           </w:p>
           <w:p>
             <w:pPr>
@@ -5972,7 +6948,21 @@
               <w:rPr>
                 <w:b w:val="0"/>
               </w:rPr>
-              <w:t>(PeopleFun)</w:t>
+              <w:t>(</w:t>
+            </w:r>
+            <w:proofErr w:type="spellStart"/>
+            <w:r>
+              <w:rPr>
+                <w:b w:val="0"/>
+              </w:rPr>
+              <w:t>PeopleFun</w:t>
+            </w:r>
+            <w:proofErr w:type="spellEnd"/>
+            <w:r>
+              <w:rPr>
+                <w:b w:val="0"/>
+              </w:rPr>
+              <w:t>)</w:t>
             </w:r>
           </w:p>
         </w:tc>
@@ -6416,7 +7406,21 @@
               <w:rPr>
                 <w:b w:val="0"/>
               </w:rPr>
-              <w:t>(Square Enix)</w:t>
+              <w:t xml:space="preserve">(Square </w:t>
+            </w:r>
+            <w:proofErr w:type="spellStart"/>
+            <w:r>
+              <w:rPr>
+                <w:b w:val="0"/>
+              </w:rPr>
+              <w:t>Enix</w:t>
+            </w:r>
+            <w:proofErr w:type="spellEnd"/>
+            <w:r>
+              <w:rPr>
+                <w:b w:val="0"/>
+              </w:rPr>
+              <w:t>)</w:t>
             </w:r>
           </w:p>
         </w:tc>
@@ -7355,7 +8359,79 @@
         <w:rPr>
           <w:rStyle w:val="jsx-1614899726"/>
         </w:rPr>
-        <w:t>E-learning is to classroom learning as cell phones are to payphones. It allows you to learn information anytime and anywhere. It can come in the form of CD-ROMs, applications, or the Internet. Since it is available anywhere, learning can be done in the learners’ preferred pace, unlike traditional classrooms where if a person falls behind, he cannot re-learn what he missed (Obringer, Lee Ann). E-learning in some ways can be catered to every person’s educational needs.</w:t>
+        <w:t xml:space="preserve">E-learning </w:t>
+      </w:r>
+      <w:r>
+        <w:rPr>
+          <w:rStyle w:val="jsx-1614899726"/>
+        </w:rPr>
+        <w:t>was</w:t>
+      </w:r>
+      <w:r>
+        <w:rPr>
+          <w:rStyle w:val="jsx-1614899726"/>
+        </w:rPr>
+        <w:t xml:space="preserve"> to classroom learning as cell phones are to payphones. It allow</w:t>
+      </w:r>
+      <w:r>
+        <w:rPr>
+          <w:rStyle w:val="jsx-1614899726"/>
+        </w:rPr>
+        <w:t>ed</w:t>
+      </w:r>
+      <w:r>
+        <w:rPr>
+          <w:rStyle w:val="jsx-1614899726"/>
+        </w:rPr>
+        <w:t xml:space="preserve"> you to learn information anytime and anywhere. It c</w:t>
+      </w:r>
+      <w:r>
+        <w:rPr>
+          <w:rStyle w:val="jsx-1614899726"/>
+        </w:rPr>
+        <w:t>ame</w:t>
+      </w:r>
+      <w:r>
+        <w:rPr>
+          <w:rStyle w:val="jsx-1614899726"/>
+        </w:rPr>
+        <w:t xml:space="preserve"> in the form of CD-ROMs, applications, or the Internet. Since it </w:t>
+      </w:r>
+      <w:r>
+        <w:rPr>
+          <w:rStyle w:val="jsx-1614899726"/>
+        </w:rPr>
+        <w:t>was</w:t>
+      </w:r>
+      <w:r>
+        <w:rPr>
+          <w:rStyle w:val="jsx-1614899726"/>
+        </w:rPr>
+        <w:t xml:space="preserve"> available anywhere, learning </w:t>
+      </w:r>
+      <w:r>
+        <w:rPr>
+          <w:rStyle w:val="jsx-1614899726"/>
+        </w:rPr>
+        <w:t>was</w:t>
+      </w:r>
+      <w:r>
+        <w:rPr>
+          <w:rStyle w:val="jsx-1614899726"/>
+        </w:rPr>
+        <w:t xml:space="preserve"> done in the learners’ preferred pace, unlike traditional classrooms where if a person falls behind, he cannot re-learn what he missed (Obringer, Lee Ann). E-learning in some ways </w:t>
+      </w:r>
+      <w:r>
+        <w:rPr>
+          <w:rStyle w:val="jsx-1614899726"/>
+        </w:rPr>
+        <w:t>was</w:t>
+      </w:r>
+      <w:r>
+        <w:rPr>
+          <w:rStyle w:val="jsx-1614899726"/>
+        </w:rPr>
+        <w:t xml:space="preserve"> catered to every person’s educational needs.</w:t>
       </w:r>
     </w:p>
     <w:p>
@@ -7391,13 +8467,45 @@
         <w:tab/>
       </w:r>
       <w:r>
-        <w:t xml:space="preserve">Game-based learning (GBL) is a type of gameplay with certain learning outcomes. Generally, it is designed to balance subject matter with gameplay and the ability of the player to retain and apply said subject matter to the real world. Within its environment, the players work towards a goal, choose the right actions and experience those actions’ consequences in a risk-free setting </w:t>
+        <w:t xml:space="preserve">Game-based learning (GBL) is a type of gameplay with certain learning outcomes. Generally, it </w:t>
+      </w:r>
+      <w:r>
+        <w:t>was</w:t>
+      </w:r>
+      <w:r>
+        <w:t xml:space="preserve"> designed to balance subject matter with gameplay and the ability of the player to retain and apply said subject matter to the real world. Within its environment, the players work</w:t>
+      </w:r>
+      <w:r>
+        <w:t>ed</w:t>
+      </w:r>
+      <w:r>
+        <w:t xml:space="preserve"> towards a goal, chose the right actions and experience</w:t>
+      </w:r>
+      <w:r>
+        <w:t>d</w:t>
+      </w:r>
+      <w:r>
+        <w:t xml:space="preserve"> those actions’ consequences in a risk-free setting </w:t>
       </w:r>
       <w:r>
         <w:rPr>
           <w:rStyle w:val="selectable"/>
         </w:rPr>
-        <w:t>(EdTechReview, 2018)</w:t>
+        <w:t>(</w:t>
+      </w:r>
+      <w:proofErr w:type="spellStart"/>
+      <w:r>
+        <w:rPr>
+          <w:rStyle w:val="selectable"/>
+        </w:rPr>
+        <w:t>EdTechReview</w:t>
+      </w:r>
+      <w:proofErr w:type="spellEnd"/>
+      <w:r>
+        <w:rPr>
+          <w:rStyle w:val="selectable"/>
+        </w:rPr>
+        <w:t>, 2018)</w:t>
       </w:r>
       <w:r>
         <w:t>.</w:t>
@@ -7441,7 +8549,165 @@
         <w:rPr>
           <w:rStyle w:val="jsx-1614899726"/>
         </w:rPr>
-        <w:t xml:space="preserve">People might think making video games is difficult and takes a lot of time. One way to alleviate that is by using an engine that reduces the need for the developers to code, and instead let the engine do its work by assigning tasks into it. A game engine allows the users without programming knowledge to develop a basic video game in order to understand how it works. It also provides the developers a wide variety of components to choose from and helps them simplify their work by letting the engine work for them (michaelenger, 2013). Different kinds of game engines can render either 2D or 3D graphics or both, and it will depend on the hardware if the game will run properly. Since different devices have different operating systems, porting the game without an engine is very difficult. This is why using a game engine is important for making your games cross-platform (Marsh, Jennifer, 2013). </w:t>
+        <w:t xml:space="preserve">People </w:t>
+      </w:r>
+      <w:r>
+        <w:rPr>
+          <w:rStyle w:val="jsx-1614899726"/>
+        </w:rPr>
+        <w:t>thought</w:t>
+      </w:r>
+      <w:r>
+        <w:rPr>
+          <w:rStyle w:val="jsx-1614899726"/>
+        </w:rPr>
+        <w:t xml:space="preserve"> making video games </w:t>
+      </w:r>
+      <w:r>
+        <w:rPr>
+          <w:rStyle w:val="jsx-1614899726"/>
+        </w:rPr>
+        <w:t>was</w:t>
+      </w:r>
+      <w:r>
+        <w:rPr>
+          <w:rStyle w:val="jsx-1614899726"/>
+        </w:rPr>
+        <w:t xml:space="preserve"> difficult and </w:t>
+      </w:r>
+      <w:r>
+        <w:rPr>
+          <w:rStyle w:val="jsx-1614899726"/>
+        </w:rPr>
+        <w:t>took</w:t>
+      </w:r>
+      <w:r>
+        <w:rPr>
+          <w:rStyle w:val="jsx-1614899726"/>
+        </w:rPr>
+        <w:t xml:space="preserve"> a lot of time. One way to alleviate that </w:t>
+      </w:r>
+      <w:r>
+        <w:rPr>
+          <w:rStyle w:val="jsx-1614899726"/>
+        </w:rPr>
+        <w:t>was</w:t>
+      </w:r>
+      <w:r>
+        <w:rPr>
+          <w:rStyle w:val="jsx-1614899726"/>
+        </w:rPr>
+        <w:t xml:space="preserve"> by using an engine that reduce</w:t>
+      </w:r>
+      <w:r>
+        <w:rPr>
+          <w:rStyle w:val="jsx-1614899726"/>
+        </w:rPr>
+        <w:t>d</w:t>
+      </w:r>
+      <w:r>
+        <w:rPr>
+          <w:rStyle w:val="jsx-1614899726"/>
+        </w:rPr>
+        <w:t xml:space="preserve"> the need for the developers to code, and instead let the engine do its work by assigning tasks into it. A game engine allow</w:t>
+      </w:r>
+      <w:r>
+        <w:rPr>
+          <w:rStyle w:val="jsx-1614899726"/>
+        </w:rPr>
+        <w:t>ed</w:t>
+      </w:r>
+      <w:r>
+        <w:rPr>
+          <w:rStyle w:val="jsx-1614899726"/>
+        </w:rPr>
+        <w:t xml:space="preserve"> the users without programming knowledge to develop a basic video game in order to understand how it works. It also provide</w:t>
+      </w:r>
+      <w:r>
+        <w:rPr>
+          <w:rStyle w:val="jsx-1614899726"/>
+        </w:rPr>
+        <w:t>d</w:t>
+      </w:r>
+      <w:r>
+        <w:rPr>
+          <w:rStyle w:val="jsx-1614899726"/>
+        </w:rPr>
+        <w:t xml:space="preserve"> the developers a wide variety of components to choose from and help</w:t>
+      </w:r>
+      <w:r>
+        <w:rPr>
+          <w:rStyle w:val="jsx-1614899726"/>
+        </w:rPr>
+        <w:t>ed</w:t>
+      </w:r>
+      <w:r>
+        <w:rPr>
+          <w:rStyle w:val="jsx-1614899726"/>
+        </w:rPr>
+        <w:t xml:space="preserve"> them simplify their work by letting the engine work for them (</w:t>
+      </w:r>
+      <w:proofErr w:type="spellStart"/>
+      <w:r>
+        <w:rPr>
+          <w:rStyle w:val="jsx-1614899726"/>
+        </w:rPr>
+        <w:t>michaelenger</w:t>
+      </w:r>
+      <w:proofErr w:type="spellEnd"/>
+      <w:r>
+        <w:rPr>
+          <w:rStyle w:val="jsx-1614899726"/>
+        </w:rPr>
+        <w:t>, 2013). Different kinds of game engines render either 2D or 3D graphics or both, and it depend</w:t>
+      </w:r>
+      <w:r>
+        <w:rPr>
+          <w:rStyle w:val="jsx-1614899726"/>
+        </w:rPr>
+        <w:t>ed</w:t>
+      </w:r>
+      <w:r>
+        <w:rPr>
+          <w:rStyle w:val="jsx-1614899726"/>
+        </w:rPr>
+        <w:t xml:space="preserve"> on the hardware if the game </w:t>
+      </w:r>
+      <w:r>
+        <w:rPr>
+          <w:rStyle w:val="jsx-1614899726"/>
+        </w:rPr>
+        <w:t>runs</w:t>
+      </w:r>
+      <w:r>
+        <w:rPr>
+          <w:rStyle w:val="jsx-1614899726"/>
+        </w:rPr>
+        <w:t xml:space="preserve"> properly. Since different devices have different operating systems, porting the game without an engine </w:t>
+      </w:r>
+      <w:r>
+        <w:rPr>
+          <w:rStyle w:val="jsx-1614899726"/>
+        </w:rPr>
+        <w:t>was</w:t>
+      </w:r>
+      <w:r>
+        <w:rPr>
+          <w:rStyle w:val="jsx-1614899726"/>
+        </w:rPr>
+        <w:t xml:space="preserve"> very difficult. This is why using a game engine </w:t>
+      </w:r>
+      <w:r>
+        <w:rPr>
+          <w:rStyle w:val="jsx-1614899726"/>
+        </w:rPr>
+        <w:t>was</w:t>
+      </w:r>
+      <w:r>
+        <w:rPr>
+          <w:rStyle w:val="jsx-1614899726"/>
+        </w:rPr>
+        <w:t xml:space="preserve"> important for making your games cross-platform (Marsh, Jennifer, 2013). </w:t>
       </w:r>
       <w:r>
         <w:rPr>
@@ -7491,6 +8757,7 @@
     <w:p>
       <w:pPr>
         <w:ind w:firstLine="0"/>
+        <w:jc w:val="both"/>
       </w:pPr>
       <w:r>
         <w:rPr>
@@ -7499,7 +8766,13 @@
         <w:tab/>
       </w:r>
       <w:r>
-        <w:t>This chapter contains all the methods the researchers conducted to make this research possible. It is also used as a guideline when they’re developing the mobile application.</w:t>
+        <w:t>This chapter contain</w:t>
+      </w:r>
+      <w:r>
+        <w:t>ed</w:t>
+      </w:r>
+      <w:r>
+        <w:t xml:space="preserve"> all the methods the researchers conducted to make this research possible. It is also used as a guideline when they’re developing the mobile application.</w:t>
       </w:r>
     </w:p>
     <w:p>
@@ -7545,19 +8818,55 @@
         <w:tab/>
       </w:r>
       <w:r>
-        <w:t xml:space="preserve">This application is mainly for the Pilgrims that are participating in the National Youth Day. </w:t>
+        <w:t xml:space="preserve">This application </w:t>
+      </w:r>
+      <w:r>
+        <w:t>was</w:t>
+      </w:r>
+      <w:r>
+        <w:t xml:space="preserve"> mainly for the Pilgrims that are participating in the National Youth Day. </w:t>
       </w:r>
       <w:r>
         <w:t>They</w:t>
       </w:r>
       <w:r>
-        <w:t xml:space="preserve"> aim that through this app, the people participating the event will experience all the quirks that the application offers, while learning the history of Cebu Province and the Saints. As </w:t>
+        <w:t xml:space="preserve"> aim</w:t>
+      </w:r>
+      <w:r>
+        <w:t>ed</w:t>
+      </w:r>
+      <w:r>
+        <w:t xml:space="preserve"> that through this app, the people participating the event experience</w:t>
+      </w:r>
+      <w:r>
+        <w:t>d</w:t>
+      </w:r>
+      <w:r>
+        <w:t xml:space="preserve"> all the quirks that the application offer</w:t>
+      </w:r>
+      <w:r>
+        <w:t>ed</w:t>
+      </w:r>
+      <w:r>
+        <w:t xml:space="preserve">, while learning the history of Cebu Province and the Saints. As </w:t>
       </w:r>
       <w:r>
         <w:t>the Pilgrims</w:t>
       </w:r>
       <w:r>
-        <w:t xml:space="preserve"> play the game, the researchers hope that the application will incentivize the Pilgrims learn more about the history of Cebu Province and the Saints. </w:t>
+        <w:t xml:space="preserve"> play the game, the researchers hope</w:t>
+      </w:r>
+      <w:r>
+        <w:t>d</w:t>
+      </w:r>
+      <w:r>
+        <w:t xml:space="preserve"> that the application incentivize</w:t>
+      </w:r>
+      <w:r>
+        <w:t>d</w:t>
+      </w:r>
+      <w:r>
+        <w:t xml:space="preserve"> the Pilgrims learn more about the history of Cebu Province and the Saints. </w:t>
       </w:r>
     </w:p>
     <w:p>
@@ -7565,10 +8874,34 @@
         <w:jc w:val="both"/>
       </w:pPr>
       <w:r>
-        <w:t>The game starts asking for the player’s name for it to be used for the QR code RPG, then the player can choose one main game or three mini-games. For this example, the player picks the QR code RPG. The game teaches the new player how to face challenges whenever they come up with them. Afterwards, the</w:t>
-      </w:r>
-      <w:r>
-        <w:t xml:space="preserve"> player needs to</w:t>
+        <w:t>The game start</w:t>
+      </w:r>
+      <w:r>
+        <w:t>ed</w:t>
+      </w:r>
+      <w:r>
+        <w:t xml:space="preserve"> asking for the player’s name for it to be used for the QR code RPG, then the player can choose one main game or three mini-games. For this example, the player pick</w:t>
+      </w:r>
+      <w:r>
+        <w:t>ed</w:t>
+      </w:r>
+      <w:r>
+        <w:t xml:space="preserve"> the QR code RPG. The game </w:t>
+      </w:r>
+      <w:r>
+        <w:t>taught</w:t>
+      </w:r>
+      <w:r>
+        <w:t xml:space="preserve"> the new player how to face challenges whenever they come up with them. Afterwards, the</w:t>
+      </w:r>
+      <w:r>
+        <w:t xml:space="preserve"> player need</w:t>
+      </w:r>
+      <w:r>
+        <w:t>ed</w:t>
+      </w:r>
+      <w:r>
+        <w:t xml:space="preserve"> to</w:t>
       </w:r>
       <w:r>
         <w:t xml:space="preserve"> travel in selected </w:t>
@@ -7577,7 +8910,13 @@
         <w:t>locations</w:t>
       </w:r>
       <w:r>
-        <w:t xml:space="preserve"> in Cebu Province to look out for a QR code then scan it to unlock a content exclusive for that location. With this, the goal of the player is to complete that content through </w:t>
+        <w:t xml:space="preserve"> in Cebu Province to look out for a QR code then scan it to unlock a content exclusive for that location. With this, the goal of the player </w:t>
+      </w:r>
+      <w:r>
+        <w:t>was</w:t>
+      </w:r>
+      <w:r>
+        <w:t xml:space="preserve"> to complete that content through </w:t>
       </w:r>
       <w:r>
         <w:t xml:space="preserve">immersing themselves with the story and </w:t>
@@ -7600,7 +8939,13 @@
         <w:jc w:val="both"/>
       </w:pPr>
       <w:r>
-        <w:t xml:space="preserve">A visual representation of the Conceptual Framework is shown in Figure 1 </w:t>
+        <w:t xml:space="preserve">A visual representation of the Conceptual Framework </w:t>
+      </w:r>
+      <w:r>
+        <w:t>was</w:t>
+      </w:r>
+      <w:r>
+        <w:t xml:space="preserve"> shown in Figure 1 </w:t>
       </w:r>
       <w:r>
         <w:t>at the next page</w:t>
@@ -7640,7 +8985,7 @@
             <v:path o:extrusionok="f" gradientshapeok="t" o:connecttype="rect"/>
             <o:lock v:ext="edit" aspectratio="t"/>
           </v:shapetype>
-          <v:shape id="_x0000_i1025" type="#_x0000_t75" style="width:254pt;height:327.9pt">
+          <v:shape id="_x0000_i1025" type="#_x0000_t75" style="width:253.8pt;height:328.2pt">
             <v:imagedata r:id="rId16" o:title="Conceptual Framework"/>
           </v:shape>
         </w:pict>
@@ -7708,17 +9053,34 @@
         <w:tab/>
       </w:r>
       <w:r>
-        <w:t xml:space="preserve">The application will only cater to one person at a time, which is the player. The player has </w:t>
+        <w:t xml:space="preserve">The application </w:t>
+      </w:r>
+      <w:r>
+        <w:t>catered</w:t>
+      </w:r>
+      <w:r>
+        <w:t xml:space="preserve"> to one person at a time, which is the player. The player has </w:t>
       </w:r>
       <w:r>
         <w:t>an</w:t>
       </w:r>
       <w:r>
-        <w:t xml:space="preserve"> option to pick several game modes that the application provides, with the main attraction being the RPG. He has the option to start a new game or pick up where he left off by loading a save file. Upon starting the game, the players </w:t>
-      </w:r>
+        <w:t xml:space="preserve"> option to pick several game modes that the application provide</w:t>
+      </w:r>
+      <w:r>
+        <w:t>d</w:t>
+      </w:r>
+      <w:r>
+        <w:t xml:space="preserve">, with the main attraction being the RPG. He has the option to start a new game or pick up where he left off by loading a save file. Upon starting the game, the players </w:t>
+      </w:r>
+      <w:proofErr w:type="gramStart"/>
       <w:r>
         <w:t>get</w:t>
       </w:r>
+      <w:r>
+        <w:t>s</w:t>
+      </w:r>
+      <w:proofErr w:type="gramEnd"/>
       <w:r>
         <w:t xml:space="preserve"> introduced with a simple plot to set up the atmosphere, and can only progress if they go to a specific location and defeat the enemies lurking around that area.</w:t>
       </w:r>
@@ -7946,19 +9308,43 @@
         <w:tab/>
       </w:r>
       <w:r>
-        <w:t xml:space="preserve">The researchers use the </w:t>
+        <w:t>The researchers use</w:t>
+      </w:r>
+      <w:r>
+        <w:t>d</w:t>
+      </w:r>
+      <w:r>
+        <w:t xml:space="preserve"> the </w:t>
       </w:r>
       <w:r>
         <w:t>incremental model</w:t>
       </w:r>
       <w:r>
-        <w:t xml:space="preserve"> in developing the system model. First, they decided what specification and modules they’d need to implement to the system. After all the brainstorms and documentations were conducted, the research</w:t>
+        <w:t xml:space="preserve"> in </w:t>
+      </w:r>
+      <w:r>
+        <w:t>their</w:t>
+      </w:r>
+      <w:r>
+        <w:t xml:space="preserve"> system model</w:t>
+      </w:r>
+      <w:r>
+        <w:t xml:space="preserve"> development</w:t>
+      </w:r>
+      <w:r>
+        <w:t>. First, they decided what specification and modules they’d need to implement to the system. After all the brainstorms and documentations were conducted, the research</w:t>
       </w:r>
       <w:r>
         <w:t>ers</w:t>
       </w:r>
       <w:r>
-        <w:t xml:space="preserve"> will then start to </w:t>
+        <w:t xml:space="preserve"> start</w:t>
+      </w:r>
+      <w:r>
+        <w:t>ed</w:t>
+      </w:r>
+      <w:r>
+        <w:t xml:space="preserve"> to </w:t>
       </w:r>
       <w:r>
         <w:t xml:space="preserve">develop the first </w:t>
@@ -7985,13 +9371,37 @@
         <w:t>module</w:t>
       </w:r>
       <w:r>
-        <w:t xml:space="preserve"> was done, the researchers and the adviser will decide if the </w:t>
+        <w:t xml:space="preserve"> was done, the researchers and the adviser</w:t>
+      </w:r>
+      <w:r>
+        <w:t xml:space="preserve"> </w:t>
+      </w:r>
+      <w:r>
+        <w:t>decide</w:t>
+      </w:r>
+      <w:r>
+        <w:t>d</w:t>
+      </w:r>
+      <w:r>
+        <w:t xml:space="preserve"> if the </w:t>
       </w:r>
       <w:r>
         <w:t>module</w:t>
       </w:r>
       <w:r>
-        <w:t xml:space="preserve"> is satisfactory, otherwise, the researchers will make revisions or improve it.</w:t>
+        <w:t xml:space="preserve"> </w:t>
+      </w:r>
+      <w:r>
+        <w:t>was</w:t>
+      </w:r>
+      <w:r>
+        <w:t xml:space="preserve"> satisfactory, otherwise, the researchers </w:t>
+      </w:r>
+      <w:r>
+        <w:t>made</w:t>
+      </w:r>
+      <w:r>
+        <w:t xml:space="preserve"> revisions or improve it.</w:t>
       </w:r>
     </w:p>
     <w:p>
@@ -8001,7 +9411,31 @@
       </w:pPr>
       <w:r>
         <w:tab/>
-        <w:t>After the first module has been implemented and verified, the researchers will then start working at the second module. This process is repeated until all of the modules are implemented and verified.</w:t>
+        <w:t>After the first module ha</w:t>
+      </w:r>
+      <w:r>
+        <w:t>d</w:t>
+      </w:r>
+      <w:r>
+        <w:t xml:space="preserve"> been implemented and verified, the researchers </w:t>
+      </w:r>
+      <w:r>
+        <w:t xml:space="preserve">then </w:t>
+      </w:r>
+      <w:r>
+        <w:t>start</w:t>
+      </w:r>
+      <w:r>
+        <w:t>ed</w:t>
+      </w:r>
+      <w:r>
+        <w:t xml:space="preserve"> working at the second module. This process </w:t>
+      </w:r>
+      <w:r>
+        <w:t>was</w:t>
+      </w:r>
+      <w:r>
+        <w:t xml:space="preserve"> repeated until all of the modules are implemented and verified.</w:t>
       </w:r>
     </w:p>
     <w:p>
@@ -8131,13 +9565,33 @@
         <w:t>why the researchers used</w:t>
       </w:r>
       <w:r>
-        <w:t xml:space="preserve"> the Bottom-up approach is that this is not a very huge project that needs to borrow money from a large organization, it is a project </w:t>
+        <w:t xml:space="preserve"> the Bottom-up approach </w:t>
+      </w:r>
+      <w:r>
+        <w:t>was</w:t>
+      </w:r>
+      <w:r>
+        <w:t xml:space="preserve"> that this is not a very huge project that needs to borrow money from a large organization</w:t>
+      </w:r>
+      <w:r>
+        <w:t>. I</w:t>
+      </w:r>
+      <w:r>
+        <w:t xml:space="preserve">t is a project </w:t>
       </w:r>
       <w:r>
         <w:t>where</w:t>
       </w:r>
       <w:r>
-        <w:t xml:space="preserve"> the people has a lot to say about it and is planned and controlled by local communities to help their local area.</w:t>
+        <w:t xml:space="preserve"> the people </w:t>
+      </w:r>
+      <w:proofErr w:type="gramStart"/>
+      <w:r>
+        <w:t>has</w:t>
+      </w:r>
+      <w:proofErr w:type="gramEnd"/>
+      <w:r>
+        <w:t xml:space="preserve"> a lot to say about it and is planned and controlled by local communities to help their local area.</w:t>
       </w:r>
     </w:p>
     <w:p>
@@ -8180,6 +9634,7 @@
     <w:p>
       <w:pPr>
         <w:ind w:firstLine="0"/>
+        <w:jc w:val="both"/>
       </w:pPr>
       <w:r>
         <w:rPr>
@@ -8194,10 +9649,36 @@
         <w:t>necessary</w:t>
       </w:r>
       <w:r>
-        <w:t xml:space="preserve"> for developing the mobile application.</w:t>
-      </w:r>
-      <w:r>
-        <w:t xml:space="preserve"> All of these softwares are free to use and are very flexible for their development.</w:t>
+        <w:t xml:space="preserve"> </w:t>
+      </w:r>
+      <w:r>
+        <w:t>for</w:t>
+      </w:r>
+      <w:r>
+        <w:t xml:space="preserve"> mobile application</w:t>
+      </w:r>
+      <w:r>
+        <w:t xml:space="preserve"> development</w:t>
+      </w:r>
+      <w:r>
+        <w:t>.</w:t>
+      </w:r>
+      <w:r>
+        <w:t xml:space="preserve"> All of these </w:t>
+      </w:r>
+      <w:proofErr w:type="spellStart"/>
+      <w:r>
+        <w:t>software</w:t>
+      </w:r>
+      <w:r>
+        <w:t>s</w:t>
+      </w:r>
+      <w:proofErr w:type="spellEnd"/>
+      <w:r>
+        <w:t>, except Adobe Photoshop and Microsoft PowerPoint, which is optional,</w:t>
+      </w:r>
+      <w:r>
+        <w:t xml:space="preserve"> are free to use and are very flexible for their development.</w:t>
       </w:r>
     </w:p>
     <w:p>
@@ -9111,7 +10592,13 @@
         <w:t>These</w:t>
       </w:r>
       <w:r>
-        <w:t xml:space="preserve"> will be the development schedule and timeline for the mobile application.</w:t>
+        <w:t xml:space="preserve"> </w:t>
+      </w:r>
+      <w:r>
+        <w:t>are</w:t>
+      </w:r>
+      <w:r>
+        <w:t xml:space="preserve"> the development schedule and timeline for the mobile application.</w:t>
       </w:r>
     </w:p>
     <w:p>
@@ -9712,8 +11199,13 @@
               <w:ind w:firstLine="0"/>
             </w:pPr>
             <w:r>
-              <w:t>Nicolas Andre Ferraren</w:t>
+              <w:t xml:space="preserve">Nicolas Andre </w:t>
             </w:r>
+            <w:proofErr w:type="spellStart"/>
+            <w:r>
+              <w:t>Ferraren</w:t>
+            </w:r>
+            <w:proofErr w:type="spellEnd"/>
           </w:p>
         </w:tc>
         <w:tc>
@@ -9837,8 +11329,13 @@
               <w:ind w:firstLine="0"/>
             </w:pPr>
             <w:r>
-              <w:t>Bryan Bispo</w:t>
+              <w:t xml:space="preserve">Bryan </w:t>
             </w:r>
+            <w:proofErr w:type="spellStart"/>
+            <w:r>
+              <w:t>Bispo</w:t>
+            </w:r>
+            <w:proofErr w:type="spellEnd"/>
           </w:p>
         </w:tc>
         <w:tc>
@@ -10643,7 +12140,37 @@
         <w:jc w:val="both"/>
       </w:pPr>
       <w:r>
-        <w:t>The researchers have decided to implement Black Box Testing on the application. Black Box Testing is when the testers have little to no information about the design or implementation of the application in question. Basically being sent blind and no expectations to find out things such as ease of use: missing functions, missing user interface, performance issues, and vital things such as errors. Black Box Testing will be the researchers’ main verification. It required at least one hundred people to make sure that the validation results are varied within the sample size.</w:t>
+        <w:t xml:space="preserve">The researchers </w:t>
+      </w:r>
+      <w:r>
+        <w:t>had</w:t>
+      </w:r>
+      <w:r>
+        <w:t xml:space="preserve"> decided to implement Black Box Testing on the application. Black Box Testing </w:t>
+      </w:r>
+      <w:r>
+        <w:t>was</w:t>
+      </w:r>
+      <w:r>
+        <w:t xml:space="preserve"> when the testers </w:t>
+      </w:r>
+      <w:r>
+        <w:t>had</w:t>
+      </w:r>
+      <w:r>
+        <w:t xml:space="preserve"> little to no information about the design or implementation of the application in question. Basically</w:t>
+      </w:r>
+      <w:r>
+        <w:t xml:space="preserve">, </w:t>
+      </w:r>
+      <w:r>
+        <w:t xml:space="preserve">being sent blind and no expectations to find out things such as ease of use: missing functions, missing user interface, performance issues, and vital things such as errors. Black Box Testing will be the researchers’ main verification. It required at least </w:t>
+      </w:r>
+      <w:r>
+        <w:t>twenty</w:t>
+      </w:r>
+      <w:r>
+        <w:t xml:space="preserve"> people to make sure that the validation results are varied within the sample size.</w:t>
       </w:r>
     </w:p>
     <w:p>
@@ -10655,13 +12182,37 @@
         </w:rPr>
       </w:pPr>
       <w:r>
-        <w:t xml:space="preserve">The researches have decided to have User Acceptance Testing. With it, the goal is to see if the users have a great time with the application or have easy time accessing the user interface and going about the process of the application. User Acceptance Testing will be the researchers’ main validation. </w:t>
+        <w:t xml:space="preserve">The researches </w:t>
+      </w:r>
+      <w:r>
+        <w:t>had</w:t>
+      </w:r>
+      <w:r>
+        <w:t xml:space="preserve"> decided to have User Acceptance Testing. With it, the goal </w:t>
+      </w:r>
+      <w:r>
+        <w:t>was</w:t>
+      </w:r>
+      <w:r>
+        <w:t xml:space="preserve"> to see if the users have a great time with the application or have easy time accessing the user interface and going about the process of the application. User Acceptance Testing </w:t>
+      </w:r>
+      <w:r>
+        <w:t>was</w:t>
+      </w:r>
+      <w:r>
+        <w:t xml:space="preserve"> the researchers’ main validation. </w:t>
       </w:r>
       <w:r>
         <w:t>Out of 15,000 delegates in National Youth Day, the expected number of users are about 100</w:t>
       </w:r>
       <w:r>
-        <w:t>, with the researchers using the data to improve the system itself.</w:t>
+        <w:t xml:space="preserve">, with the researchers </w:t>
+      </w:r>
+      <w:r>
+        <w:t>used</w:t>
+      </w:r>
+      <w:r>
+        <w:t xml:space="preserve"> the data to improve the system itself.</w:t>
       </w:r>
     </w:p>
     <w:p>
@@ -10674,7 +12225,24 @@
       </w:pPr>
       <w:r>
         <w:lastRenderedPageBreak/>
-        <w:t>Testing will be done separately, both verification and validation being the important key factors in the success of testing, to see any mishaps or trends that to be noted from verification and validation. As stated above, this data will be critical in understanding the needs of the users.</w:t>
+        <w:t xml:space="preserve">Testing </w:t>
+      </w:r>
+      <w:r>
+        <w:t>was</w:t>
+      </w:r>
+      <w:r>
+        <w:t xml:space="preserve"> done separately,</w:t>
+      </w:r>
+      <w:bookmarkStart w:id="0" w:name="_GoBack"/>
+      <w:bookmarkEnd w:id="0"/>
+      <w:r>
+        <w:t xml:space="preserve"> both verification and validation being the important key factors in the success of testing, to see any mishaps or trends that to be noted from verification and validation. As stated above, this data </w:t>
+      </w:r>
+      <w:r>
+        <w:t>was</w:t>
+      </w:r>
+      <w:r>
+        <w:t xml:space="preserve"> critical in understanding the needs of the users.</w:t>
       </w:r>
       <w:r>
         <w:br w:type="page"/>
@@ -10758,7 +12326,15 @@
         <w:ind w:firstLine="0"/>
       </w:pPr>
       <w:r>
-        <w:t>Rosenberg, L.B. (1992). "The Use of Virtual Fixtures As Perceptual Overlays to</w:t>
+        <w:t xml:space="preserve">Rosenberg, L.B. (1992). "The Use of Virtual Fixtures </w:t>
+      </w:r>
+      <w:proofErr w:type="gramStart"/>
+      <w:r>
+        <w:t>As</w:t>
+      </w:r>
+      <w:proofErr w:type="gramEnd"/>
+      <w:r>
+        <w:t xml:space="preserve"> Perceptual Overlays to</w:t>
       </w:r>
     </w:p>
     <w:p>
@@ -11044,7 +12620,21 @@
         <w:rPr>
           <w:rStyle w:val="selectable"/>
         </w:rPr>
-        <w:t>Team, E. (2018). What is GBL (Game-Based Learning)?. Retrieved from http://edtechreview.in/dictionary/298-what-is-game-based-learning</w:t>
+        <w:t>Team, E. (2018). What is GBL (Game-Based Learning</w:t>
+      </w:r>
+      <w:proofErr w:type="gramStart"/>
+      <w:r>
+        <w:rPr>
+          <w:rStyle w:val="selectable"/>
+        </w:rPr>
+        <w:t>)?.</w:t>
+      </w:r>
+      <w:proofErr w:type="gramEnd"/>
+      <w:r>
+        <w:rPr>
+          <w:rStyle w:val="selectable"/>
+        </w:rPr>
+        <w:t xml:space="preserve"> Retrieved from http://edtechreview.in/dictionary/298-what-is-game-based-learning</w:t>
       </w:r>
     </w:p>
     <w:p>
@@ -11060,7 +12650,23 @@
         <w:ind w:left="600" w:hanging="600"/>
       </w:pPr>
       <w:r>
-        <w:t>Times, H. U. (2016, September 19). Pokémon GO Tricks To Attract And Catch Pokémon: PokéStop Lure Module vs. Incense. Retrieved from http://www.techtimes.com/articles/170319/20160718/pokémon-go-tricks-to-attract-and-catch-pokémon-pokéstop-lure-module-vs-incense.htm</w:t>
+        <w:t xml:space="preserve">Times, H. U. (2016, September 19). Pokémon GO Tricks </w:t>
+      </w:r>
+      <w:proofErr w:type="gramStart"/>
+      <w:r>
+        <w:t>To</w:t>
+      </w:r>
+      <w:proofErr w:type="gramEnd"/>
+      <w:r>
+        <w:t xml:space="preserve"> Attract And Catch Pokémon: </w:t>
+      </w:r>
+      <w:proofErr w:type="spellStart"/>
+      <w:r>
+        <w:t>PokéStop</w:t>
+      </w:r>
+      <w:proofErr w:type="spellEnd"/>
+      <w:r>
+        <w:t xml:space="preserve"> Lure Module vs. Incense. Retrieved from http://www.techtimes.com/articles/170319/20160718/pokémon-go-tricks-to-attract-and-catch-pokémon-pokéstop-lure-module-vs-incense.htm</w:t>
       </w:r>
     </w:p>
     <w:p>
@@ -11233,7 +12839,43 @@
           <w:sz w:val="22"/>
           <w:szCs w:val="22"/>
         </w:rPr>
-        <w:t>Ms. Quitten Cacanog II</w:t>
+        <w:t xml:space="preserve">Ms. </w:t>
+      </w:r>
+      <w:proofErr w:type="spellStart"/>
+      <w:r>
+        <w:rPr>
+          <w:color w:val="000000" w:themeColor="text1"/>
+          <w:sz w:val="22"/>
+          <w:szCs w:val="22"/>
+        </w:rPr>
+        <w:t>Quitten</w:t>
+      </w:r>
+      <w:proofErr w:type="spellEnd"/>
+      <w:r>
+        <w:rPr>
+          <w:color w:val="000000" w:themeColor="text1"/>
+          <w:sz w:val="22"/>
+          <w:szCs w:val="22"/>
+        </w:rPr>
+        <w:t xml:space="preserve"> </w:t>
+      </w:r>
+      <w:proofErr w:type="spellStart"/>
+      <w:r>
+        <w:rPr>
+          <w:color w:val="000000" w:themeColor="text1"/>
+          <w:sz w:val="22"/>
+          <w:szCs w:val="22"/>
+        </w:rPr>
+        <w:t>Cacanog</w:t>
+      </w:r>
+      <w:proofErr w:type="spellEnd"/>
+      <w:r>
+        <w:rPr>
+          <w:color w:val="000000" w:themeColor="text1"/>
+          <w:sz w:val="22"/>
+          <w:szCs w:val="22"/>
+        </w:rPr>
+        <w:t xml:space="preserve"> II</w:t>
       </w:r>
     </w:p>
     <w:p>
@@ -11282,7 +12924,25 @@
           <w:sz w:val="22"/>
           <w:szCs w:val="22"/>
         </w:rPr>
-        <w:t>Dear Ms. Cacanog,</w:t>
+        <w:t xml:space="preserve">Dear Ms. </w:t>
+      </w:r>
+      <w:proofErr w:type="spellStart"/>
+      <w:r>
+        <w:rPr>
+          <w:color w:val="000000" w:themeColor="text1"/>
+          <w:sz w:val="22"/>
+          <w:szCs w:val="22"/>
+        </w:rPr>
+        <w:t>Cacanog</w:t>
+      </w:r>
+      <w:proofErr w:type="spellEnd"/>
+      <w:r>
+        <w:rPr>
+          <w:color w:val="000000" w:themeColor="text1"/>
+          <w:sz w:val="22"/>
+          <w:szCs w:val="22"/>
+        </w:rPr>
+        <w:t>,</w:t>
       </w:r>
     </w:p>
     <w:p>
@@ -11451,8 +13111,18 @@
           <w:sz w:val="22"/>
           <w:szCs w:val="22"/>
         </w:rPr>
-        <w:t>Bryan Bispo</w:t>
-      </w:r>
+        <w:t xml:space="preserve">Bryan </w:t>
+      </w:r>
+      <w:proofErr w:type="spellStart"/>
+      <w:r>
+        <w:rPr>
+          <w:color w:val="000000" w:themeColor="text1"/>
+          <w:sz w:val="22"/>
+          <w:szCs w:val="22"/>
+        </w:rPr>
+        <w:t>Bispo</w:t>
+      </w:r>
+      <w:proofErr w:type="spellEnd"/>
     </w:p>
     <w:p>
       <w:pPr>
@@ -11511,8 +13181,18 @@
           <w:sz w:val="22"/>
           <w:szCs w:val="22"/>
         </w:rPr>
-        <w:t>Nicolas Ferraren</w:t>
-      </w:r>
+        <w:t xml:space="preserve">Nicolas </w:t>
+      </w:r>
+      <w:proofErr w:type="spellStart"/>
+      <w:r>
+        <w:rPr>
+          <w:color w:val="000000" w:themeColor="text1"/>
+          <w:sz w:val="22"/>
+          <w:szCs w:val="22"/>
+        </w:rPr>
+        <w:t>Ferraren</w:t>
+      </w:r>
+      <w:proofErr w:type="spellEnd"/>
     </w:p>
     <w:p>
       <w:pPr>
@@ -11620,7 +13300,25 @@
           <w:sz w:val="22"/>
           <w:szCs w:val="22"/>
         </w:rPr>
-        <w:t>Angie M. Ceniza, PhD</w:t>
+        <w:t xml:space="preserve">Angie M. </w:t>
+      </w:r>
+      <w:proofErr w:type="spellStart"/>
+      <w:r>
+        <w:rPr>
+          <w:color w:val="000000" w:themeColor="text1"/>
+          <w:sz w:val="22"/>
+          <w:szCs w:val="22"/>
+        </w:rPr>
+        <w:t>Ceniza</w:t>
+      </w:r>
+      <w:proofErr w:type="spellEnd"/>
+      <w:r>
+        <w:rPr>
+          <w:color w:val="000000" w:themeColor="text1"/>
+          <w:sz w:val="22"/>
+          <w:szCs w:val="22"/>
+        </w:rPr>
+        <w:t>, PhD</w:t>
       </w:r>
     </w:p>
     <w:p>
@@ -11693,13 +13391,41 @@
           <w:szCs w:val="22"/>
         </w:rPr>
       </w:pPr>
+      <w:proofErr w:type="spellStart"/>
       <w:r>
         <w:rPr>
           <w:color w:val="000000" w:themeColor="text1"/>
           <w:sz w:val="22"/>
           <w:szCs w:val="22"/>
         </w:rPr>
-        <w:t>Quitten Cacanog II</w:t>
+        <w:t>Quitten</w:t>
+      </w:r>
+      <w:proofErr w:type="spellEnd"/>
+      <w:r>
+        <w:rPr>
+          <w:color w:val="000000" w:themeColor="text1"/>
+          <w:sz w:val="22"/>
+          <w:szCs w:val="22"/>
+        </w:rPr>
+        <w:t xml:space="preserve"> </w:t>
+      </w:r>
+      <w:proofErr w:type="spellStart"/>
+      <w:r>
+        <w:rPr>
+          <w:color w:val="000000" w:themeColor="text1"/>
+          <w:sz w:val="22"/>
+          <w:szCs w:val="22"/>
+        </w:rPr>
+        <w:t>Cacanog</w:t>
+      </w:r>
+      <w:proofErr w:type="spellEnd"/>
+      <w:r>
+        <w:rPr>
+          <w:color w:val="000000" w:themeColor="text1"/>
+          <w:sz w:val="22"/>
+          <w:szCs w:val="22"/>
+        </w:rPr>
+        <w:t xml:space="preserve"> II</w:t>
       </w:r>
     </w:p>
     <w:p>
@@ -11779,7 +13505,15 @@
         </w:rPr>
       </w:pPr>
       <w:r>
-        <w:t>What are the list of possible locations for National Youth Day?</w:t>
+        <w:t xml:space="preserve">What </w:t>
+      </w:r>
+      <w:proofErr w:type="gramStart"/>
+      <w:r>
+        <w:t>are</w:t>
+      </w:r>
+      <w:proofErr w:type="gramEnd"/>
+      <w:r>
+        <w:t xml:space="preserve"> the list of possible locations for National Youth Day?</w:t>
       </w:r>
       <w:r>
         <w:br/>
@@ -12305,8 +14039,8 @@
         </w:rPr>
         <w:t>The main goal of this e-learning game application is to teach Pilgrims that are participating National Youth Day the history of Cebu through an educational gaming platform.</w:t>
       </w:r>
-      <w:bookmarkStart w:id="0" w:name="_j3l1kchb008r" w:colFirst="0" w:colLast="0"/>
-      <w:bookmarkEnd w:id="0"/>
+      <w:bookmarkStart w:id="1" w:name="_j3l1kchb008r" w:colFirst="0" w:colLast="0"/>
+      <w:bookmarkEnd w:id="1"/>
     </w:p>
     <w:p>
       <w:pPr>
@@ -12442,8 +14176,8 @@
           <w:szCs w:val="24"/>
         </w:rPr>
       </w:pPr>
-      <w:bookmarkStart w:id="1" w:name="_nsg2z8oe62bu" w:colFirst="0" w:colLast="0"/>
-      <w:bookmarkEnd w:id="1"/>
+      <w:bookmarkStart w:id="2" w:name="_nsg2z8oe62bu" w:colFirst="0" w:colLast="0"/>
+      <w:bookmarkEnd w:id="2"/>
       <w:r>
         <w:rPr>
           <w:b/>
@@ -12675,7 +14409,21 @@
         <w:rPr>
           <w:color w:val="000000"/>
         </w:rPr>
-        <w:t>This game needs to scan QR codes to unlock the content of each place in the given map. The QR codes will be located in those specific places in the real world, so the player literally has to travel to that location in real life to be able to scan it. Each place is a level, where you experience and play through the history of that specific place in Cebu in the form of story and dialogue scenes. Since this is a RPG, the player gets to participate in battle where the player has to answer multiple choice questions related to the history of that place correctly for them to be able to launch an “attack” against the opponent. If the player gets the questions wrong, then the opponent gets to attack the player. If the player’s life points reach 0, he gets a “game over” and has to try again. Once they get all the questions right or get the opponent’s life points to 0, the player wins, levels up, and gets to progress through the game. Once the player has finished all the levels, the final level appears which concludes the player character’s overall story arc.</w:t>
+        <w:t xml:space="preserve">This game needs to scan QR codes to unlock the content of each place in the given map. The QR codes will be located in those specific places in the real world, so the player literally has to travel to that location in real life to be able to scan it. Each place is a level, where you experience and play through the history of that specific place in Cebu in the form of story and dialogue scenes. Since this is </w:t>
+      </w:r>
+      <w:proofErr w:type="gramStart"/>
+      <w:r>
+        <w:rPr>
+          <w:color w:val="000000"/>
+        </w:rPr>
+        <w:t>a</w:t>
+      </w:r>
+      <w:proofErr w:type="gramEnd"/>
+      <w:r>
+        <w:rPr>
+          <w:color w:val="000000"/>
+        </w:rPr>
+        <w:t xml:space="preserve"> RPG, the player gets to participate in battle where the player has to answer multiple choice questions related to the history of that place correctly for them to be able to launch an “attack” against the opponent. If the player gets the questions wrong, then the opponent gets to attack the player. If the player’s life points reach 0, he gets a “game over” and has to try again. Once they get all the questions right or get the opponent’s life points to 0, the player wins, levels up, and gets to progress through the game. Once the player has finished all the levels, the final level appears which concludes the player character’s overall story arc.</w:t>
       </w:r>
     </w:p>
     <w:p>
@@ -12784,7 +14532,21 @@
           <w:color w:val="000000"/>
         </w:rPr>
         <w:tab/>
-        <w:t>One of the three minigames in the application. It’s a multiple choice examination game where the player is given an incomplete quote from a specific saint and has to complete the quote by answering the correct choice. The player is given three chances. If the player manages to answer all correctly, the player wins. If the player gets three wrong answers, then the player gets a “game over”, having to start all over again from the beginning.</w:t>
+        <w:t xml:space="preserve">One of the three minigames in the application. It’s a </w:t>
+      </w:r>
+      <w:proofErr w:type="gramStart"/>
+      <w:r>
+        <w:rPr>
+          <w:color w:val="000000"/>
+        </w:rPr>
+        <w:t>multiple choice</w:t>
+      </w:r>
+      <w:proofErr w:type="gramEnd"/>
+      <w:r>
+        <w:rPr>
+          <w:color w:val="000000"/>
+        </w:rPr>
+        <w:t xml:space="preserve"> examination game where the player is given an incomplete quote from a specific saint and has to complete the quote by answering the correct choice. The player is given three chances. If the player manages to answer all correctly, the player wins. If the player gets three wrong answers, then the player gets a “game over”, having to start all over again from the beginning.</w:t>
       </w:r>
       <w:r>
         <w:rPr>
@@ -12823,19 +14585,7 @@
         <w:rPr>
           <w:rStyle w:val="jsx-1614899726"/>
         </w:rPr>
-        <w:t>One of the three minigames in the app</w:t>
-      </w:r>
-      <w:r>
-        <w:rPr>
-          <w:rStyle w:val="jsx-1614899726"/>
-        </w:rPr>
-        <w:t>lication. It’s</w:t>
-      </w:r>
-      <w:r>
-        <w:rPr>
-          <w:rStyle w:val="jsx-1614899726"/>
-        </w:rPr>
-        <w:t xml:space="preserve"> a card matching game which has a “saint” card which has the face and name of the saint. The cards are placed face down and the player can only lift two cards up at once. If the cards lifted don’t match, then they are faced back down. If the cards match, then they disappear from the field. Once all cards have disappeared, the player wins. The player loses if the timer reaches zero. This will have 3 levels of difficulties and each difficulty has three levels.</w:t>
+        <w:t>One of the three minigames in the application. It’s a card matching game which has a “saint” card which has the face and name of the saint. The cards are placed face down and the player can only lift two cards up at once. If the cards lifted don’t match, then they are faced back down. If the cards match, then they disappear from the field. Once all cards have disappeared, the player wins. The player loses if the timer reaches zero. This will have 3 levels of difficulties and each difficulty has three levels.</w:t>
       </w:r>
       <w:r>
         <w:br w:type="page"/>
@@ -18080,7 +19830,7 @@
       </w:r>
       <w:r>
         <w:pict w14:anchorId="0D85A835">
-          <v:shape id="_x0000_i1026" type="#_x0000_t75" style="width:134.25pt;height:259.5pt">
+          <v:shape id="_x0000_i1026" type="#_x0000_t75" style="width:134.4pt;height:259.2pt">
             <v:imagedata r:id="rId40" o:title="1"/>
           </v:shape>
         </w:pict>
@@ -18423,7 +20173,7 @@
       </w:r>
       <w:r>
         <w:pict w14:anchorId="41FDD2C8">
-          <v:shape id="_x0000_i1027" type="#_x0000_t75" style="width:139.5pt;height:270.75pt">
+          <v:shape id="_x0000_i1027" type="#_x0000_t75" style="width:139.8pt;height:270.6pt">
             <v:imagedata r:id="rId41" o:title="2"/>
           </v:shape>
         </w:pict>
@@ -18544,7 +20294,15 @@
         <w:t xml:space="preserve">Full Name: </w:t>
       </w:r>
       <w:r>
-        <w:t>Penuel Bahinting Calle</w:t>
+        <w:t xml:space="preserve">Penuel </w:t>
+      </w:r>
+      <w:proofErr w:type="spellStart"/>
+      <w:r>
+        <w:t>Bahinting</w:t>
+      </w:r>
+      <w:proofErr w:type="spellEnd"/>
+      <w:r>
+        <w:t xml:space="preserve"> Calle</w:t>
       </w:r>
       <w:r>
         <w:tab/>
@@ -18632,10 +20390,29 @@
       <w:r>
         <w:t xml:space="preserve">#46 </w:t>
       </w:r>
-      <w:bookmarkStart w:id="2" w:name="_GoBack"/>
-      <w:bookmarkEnd w:id="2"/>
-      <w:r>
-        <w:t>Echavez St., Brgy Zapatera, Cebu City</w:t>
+      <w:proofErr w:type="spellStart"/>
+      <w:r>
+        <w:t>Echavez</w:t>
+      </w:r>
+      <w:proofErr w:type="spellEnd"/>
+      <w:r>
+        <w:t xml:space="preserve"> St., </w:t>
+      </w:r>
+      <w:proofErr w:type="spellStart"/>
+      <w:r>
+        <w:t>Brgy</w:t>
+      </w:r>
+      <w:proofErr w:type="spellEnd"/>
+      <w:r>
+        <w:t xml:space="preserve"> </w:t>
+      </w:r>
+      <w:proofErr w:type="spellStart"/>
+      <w:r>
+        <w:t>Zapatera</w:t>
+      </w:r>
+      <w:proofErr w:type="spellEnd"/>
+      <w:r>
+        <w:t>, Cebu City</w:t>
       </w:r>
     </w:p>
     <w:p>
@@ -19167,7 +20944,15 @@
         <w:contextualSpacing/>
       </w:pPr>
       <w:r>
-        <w:t xml:space="preserve">HTML, CSS, PHP, Javascript </w:t>
+        <w:t xml:space="preserve">HTML, CSS, PHP, </w:t>
+      </w:r>
+      <w:proofErr w:type="spellStart"/>
+      <w:r>
+        <w:t>Javascript</w:t>
+      </w:r>
+      <w:proofErr w:type="spellEnd"/>
+      <w:r>
+        <w:t xml:space="preserve"> </w:t>
       </w:r>
     </w:p>
     <w:p>
@@ -19557,8 +21342,13 @@
         <w:t xml:space="preserve">Full Name: </w:t>
       </w:r>
       <w:r>
-        <w:t>Bryan Bispo</w:t>
-      </w:r>
+        <w:t xml:space="preserve">Bryan </w:t>
+      </w:r>
+      <w:proofErr w:type="spellStart"/>
+      <w:r>
+        <w:t>Bispo</w:t>
+      </w:r>
+      <w:proofErr w:type="spellEnd"/>
     </w:p>
     <w:p>
       <w:pPr>
@@ -19572,8 +21362,21 @@
         </w:rPr>
         <w:t xml:space="preserve">Current Address: </w:t>
       </w:r>
-      <w:r>
-        <w:t>Ampalaya Village, Gun-ob Lapu-Lapu City Cebu</w:t>
+      <w:proofErr w:type="spellStart"/>
+      <w:r>
+        <w:t>Ampalaya</w:t>
+      </w:r>
+      <w:proofErr w:type="spellEnd"/>
+      <w:r>
+        <w:t xml:space="preserve"> Village, Gun-</w:t>
+      </w:r>
+      <w:proofErr w:type="spellStart"/>
+      <w:r>
+        <w:t>ob</w:t>
+      </w:r>
+      <w:proofErr w:type="spellEnd"/>
+      <w:r>
+        <w:t xml:space="preserve"> Lapu-Lapu City Cebu</w:t>
       </w:r>
     </w:p>
     <w:p>
@@ -19746,7 +21549,15 @@
         <w:widowControl w:val="0"/>
       </w:pPr>
       <w:r>
-        <w:t>School: Saint Alphonsus Catholic School - Lapu-lapu City</w:t>
+        <w:t xml:space="preserve">School: Saint Alphonsus Catholic School - </w:t>
+      </w:r>
+      <w:proofErr w:type="spellStart"/>
+      <w:r>
+        <w:t>Lapu-lapu</w:t>
+      </w:r>
+      <w:proofErr w:type="spellEnd"/>
+      <w:r>
+        <w:t xml:space="preserve"> City</w:t>
       </w:r>
     </w:p>
     <w:p>
@@ -20321,7 +22132,31 @@
         <w:t xml:space="preserve">Current Address: </w:t>
       </w:r>
       <w:r>
-        <w:t xml:space="preserve">Lower Suran, Bacalso Compound, Quiot, Cebu City, Cebu </w:t>
+        <w:t xml:space="preserve">Lower </w:t>
+      </w:r>
+      <w:proofErr w:type="spellStart"/>
+      <w:r>
+        <w:t>Suran</w:t>
+      </w:r>
+      <w:proofErr w:type="spellEnd"/>
+      <w:r>
+        <w:t xml:space="preserve">, </w:t>
+      </w:r>
+      <w:proofErr w:type="spellStart"/>
+      <w:r>
+        <w:t>Bacalso</w:t>
+      </w:r>
+      <w:proofErr w:type="spellEnd"/>
+      <w:r>
+        <w:t xml:space="preserve"> Compound, </w:t>
+      </w:r>
+      <w:proofErr w:type="spellStart"/>
+      <w:r>
+        <w:t>Quiot</w:t>
+      </w:r>
+      <w:proofErr w:type="spellEnd"/>
+      <w:r>
+        <w:t xml:space="preserve">, Cebu City, Cebu </w:t>
       </w:r>
     </w:p>
     <w:p>
@@ -20838,7 +22673,15 @@
         <w:widowControl w:val="0"/>
       </w:pPr>
       <w:r>
-        <w:t>Top 10 Homeroom Topnotchers Award - Cebu Eastern College, 2011</w:t>
+        <w:t xml:space="preserve">Top 10 Homeroom </w:t>
+      </w:r>
+      <w:proofErr w:type="spellStart"/>
+      <w:r>
+        <w:t>Topnotchers</w:t>
+      </w:r>
+      <w:proofErr w:type="spellEnd"/>
+      <w:r>
+        <w:t xml:space="preserve"> Award - Cebu Eastern College, 2011</w:t>
       </w:r>
     </w:p>
     <w:p>
@@ -21019,14 +22862,21 @@
         <w:t xml:space="preserve">Full Name: </w:t>
       </w:r>
       <w:r>
-        <w:t>Nicolas Andre Pinote</w:t>
-      </w:r>
+        <w:t xml:space="preserve">Nicolas Andre </w:t>
+      </w:r>
+      <w:proofErr w:type="spellStart"/>
+      <w:r>
+        <w:t>Pinote</w:t>
+      </w:r>
+      <w:proofErr w:type="spellEnd"/>
       <w:r>
         <w:t xml:space="preserve"> </w:t>
       </w:r>
+      <w:proofErr w:type="spellStart"/>
       <w:r>
         <w:t>Ferraren</w:t>
       </w:r>
+      <w:proofErr w:type="spellEnd"/>
       <w:r>
         <w:tab/>
       </w:r>
@@ -21098,7 +22948,23 @@
         <w:t xml:space="preserve">Current Address: </w:t>
       </w:r>
       <w:r>
-        <w:t>1009 Sangi Rd., Pajo, Lapu-Lapu City, Cebu</w:t>
+        <w:t xml:space="preserve">1009 </w:t>
+      </w:r>
+      <w:proofErr w:type="spellStart"/>
+      <w:r>
+        <w:t>Sangi</w:t>
+      </w:r>
+      <w:proofErr w:type="spellEnd"/>
+      <w:r>
+        <w:t xml:space="preserve"> Rd., </w:t>
+      </w:r>
+      <w:proofErr w:type="spellStart"/>
+      <w:r>
+        <w:t>Pajo</w:t>
+      </w:r>
+      <w:proofErr w:type="spellEnd"/>
+      <w:r>
+        <w:t>, Lapu-Lapu City, Cebu</w:t>
       </w:r>
     </w:p>
     <w:p>
@@ -21526,9 +23392,11 @@
         </w:numPr>
         <w:contextualSpacing/>
       </w:pPr>
+      <w:proofErr w:type="spellStart"/>
       <w:r>
         <w:t>Melodyne</w:t>
       </w:r>
+      <w:proofErr w:type="spellEnd"/>
     </w:p>
     <w:p>
       <w:pPr>
@@ -21750,7 +23618,7 @@
 </file>
 
 <file path=word/endnotes.xml><?xml version="1.0" encoding="utf-8"?>
-<w:endnotes xmlns:wpc="http://schemas.microsoft.com/office/word/2010/wordprocessingCanvas" xmlns:cx="http://schemas.microsoft.com/office/drawing/2014/chartex" xmlns:mc="http://schemas.openxmlformats.org/markup-compatibility/2006" xmlns:o="urn:schemas-microsoft-com:office:office" xmlns:r="http://schemas.openxmlformats.org/officeDocument/2006/relationships" xmlns:m="http://schemas.openxmlformats.org/officeDocument/2006/math" xmlns:v="urn:schemas-microsoft-com:vml" xmlns:wp14="http://schemas.microsoft.com/office/word/2010/wordprocessingDrawing" xmlns:wp="http://schemas.openxmlformats.org/drawingml/2006/wordprocessingDrawing" xmlns:w10="urn:schemas-microsoft-com:office:word" xmlns:w="http://schemas.openxmlformats.org/wordprocessingml/2006/main" xmlns:w14="http://schemas.microsoft.com/office/word/2010/wordml" xmlns:w15="http://schemas.microsoft.com/office/word/2012/wordml" xmlns:w16se="http://schemas.microsoft.com/office/word/2015/wordml/symex" xmlns:wpg="http://schemas.microsoft.com/office/word/2010/wordprocessingGroup" xmlns:wpi="http://schemas.microsoft.com/office/word/2010/wordprocessingInk" xmlns:wne="http://schemas.microsoft.com/office/word/2006/wordml" xmlns:wps="http://schemas.microsoft.com/office/word/2010/wordprocessingShape" mc:Ignorable="w14 w15 w16se wp14">
+<w:endnotes xmlns:wpc="http://schemas.microsoft.com/office/word/2010/wordprocessingCanvas" xmlns:cx="http://schemas.microsoft.com/office/drawing/2014/chartex" xmlns:cx1="http://schemas.microsoft.com/office/drawing/2015/9/8/chartex" xmlns:cx2="http://schemas.microsoft.com/office/drawing/2015/10/21/chartex" xmlns:cx3="http://schemas.microsoft.com/office/drawing/2016/5/9/chartex" xmlns:cx4="http://schemas.microsoft.com/office/drawing/2016/5/10/chartex" xmlns:cx5="http://schemas.microsoft.com/office/drawing/2016/5/11/chartex" xmlns:cx6="http://schemas.microsoft.com/office/drawing/2016/5/12/chartex" xmlns:cx7="http://schemas.microsoft.com/office/drawing/2016/5/13/chartex" xmlns:cx8="http://schemas.microsoft.com/office/drawing/2016/5/14/chartex" xmlns:mc="http://schemas.openxmlformats.org/markup-compatibility/2006" xmlns:aink="http://schemas.microsoft.com/office/drawing/2016/ink" xmlns:am3d="http://schemas.microsoft.com/office/drawing/2017/model3d" xmlns:o="urn:schemas-microsoft-com:office:office" xmlns:r="http://schemas.openxmlformats.org/officeDocument/2006/relationships" xmlns:m="http://schemas.openxmlformats.org/officeDocument/2006/math" xmlns:v="urn:schemas-microsoft-com:vml" xmlns:wp14="http://schemas.microsoft.com/office/word/2010/wordprocessingDrawing" xmlns:wp="http://schemas.openxmlformats.org/drawingml/2006/wordprocessingDrawing" xmlns:w10="urn:schemas-microsoft-com:office:word" xmlns:w="http://schemas.openxmlformats.org/wordprocessingml/2006/main" xmlns:w14="http://schemas.microsoft.com/office/word/2010/wordml" xmlns:w15="http://schemas.microsoft.com/office/word/2012/wordml" xmlns:w16cid="http://schemas.microsoft.com/office/word/2016/wordml/cid" xmlns:w16se="http://schemas.microsoft.com/office/word/2015/wordml/symex" xmlns:wpg="http://schemas.microsoft.com/office/word/2010/wordprocessingGroup" xmlns:wpi="http://schemas.microsoft.com/office/word/2010/wordprocessingInk" xmlns:wne="http://schemas.microsoft.com/office/word/2006/wordml" xmlns:wps="http://schemas.microsoft.com/office/word/2010/wordprocessingShape" mc:Ignorable="w14 w15 w16se w16cid wp14">
   <w:endnote w:type="separator" w:id="-1">
     <w:p>
       <w:pPr>
@@ -21782,7 +23650,7 @@
 </file>
 
 <file path=word/footer1.xml><?xml version="1.0" encoding="utf-8"?>
-<w:ftr xmlns:wpc="http://schemas.microsoft.com/office/word/2010/wordprocessingCanvas" xmlns:cx="http://schemas.microsoft.com/office/drawing/2014/chartex" xmlns:mc="http://schemas.openxmlformats.org/markup-compatibility/2006" xmlns:o="urn:schemas-microsoft-com:office:office" xmlns:r="http://schemas.openxmlformats.org/officeDocument/2006/relationships" xmlns:m="http://schemas.openxmlformats.org/officeDocument/2006/math" xmlns:v="urn:schemas-microsoft-com:vml" xmlns:wp14="http://schemas.microsoft.com/office/word/2010/wordprocessingDrawing" xmlns:wp="http://schemas.openxmlformats.org/drawingml/2006/wordprocessingDrawing" xmlns:w10="urn:schemas-microsoft-com:office:word" xmlns:w="http://schemas.openxmlformats.org/wordprocessingml/2006/main" xmlns:w14="http://schemas.microsoft.com/office/word/2010/wordml" xmlns:w15="http://schemas.microsoft.com/office/word/2012/wordml" xmlns:w16se="http://schemas.microsoft.com/office/word/2015/wordml/symex" xmlns:wpg="http://schemas.microsoft.com/office/word/2010/wordprocessingGroup" xmlns:wpi="http://schemas.microsoft.com/office/word/2010/wordprocessingInk" xmlns:wne="http://schemas.microsoft.com/office/word/2006/wordml" xmlns:wps="http://schemas.microsoft.com/office/word/2010/wordprocessingShape" mc:Ignorable="w14 w15 w16se wp14">
+<w:ftr xmlns:wpc="http://schemas.microsoft.com/office/word/2010/wordprocessingCanvas" xmlns:cx="http://schemas.microsoft.com/office/drawing/2014/chartex" xmlns:cx1="http://schemas.microsoft.com/office/drawing/2015/9/8/chartex" xmlns:cx2="http://schemas.microsoft.com/office/drawing/2015/10/21/chartex" xmlns:cx3="http://schemas.microsoft.com/office/drawing/2016/5/9/chartex" xmlns:cx4="http://schemas.microsoft.com/office/drawing/2016/5/10/chartex" xmlns:cx5="http://schemas.microsoft.com/office/drawing/2016/5/11/chartex" xmlns:cx6="http://schemas.microsoft.com/office/drawing/2016/5/12/chartex" xmlns:cx7="http://schemas.microsoft.com/office/drawing/2016/5/13/chartex" xmlns:cx8="http://schemas.microsoft.com/office/drawing/2016/5/14/chartex" xmlns:mc="http://schemas.openxmlformats.org/markup-compatibility/2006" xmlns:aink="http://schemas.microsoft.com/office/drawing/2016/ink" xmlns:am3d="http://schemas.microsoft.com/office/drawing/2017/model3d" xmlns:o="urn:schemas-microsoft-com:office:office" xmlns:r="http://schemas.openxmlformats.org/officeDocument/2006/relationships" xmlns:m="http://schemas.openxmlformats.org/officeDocument/2006/math" xmlns:v="urn:schemas-microsoft-com:vml" xmlns:wp14="http://schemas.microsoft.com/office/word/2010/wordprocessingDrawing" xmlns:wp="http://schemas.openxmlformats.org/drawingml/2006/wordprocessingDrawing" xmlns:w10="urn:schemas-microsoft-com:office:word" xmlns:w="http://schemas.openxmlformats.org/wordprocessingml/2006/main" xmlns:w14="http://schemas.microsoft.com/office/word/2010/wordml" xmlns:w15="http://schemas.microsoft.com/office/word/2012/wordml" xmlns:w16cid="http://schemas.microsoft.com/office/word/2016/wordml/cid" xmlns:w16se="http://schemas.microsoft.com/office/word/2015/wordml/symex" xmlns:wpg="http://schemas.microsoft.com/office/word/2010/wordprocessingGroup" xmlns:wpi="http://schemas.microsoft.com/office/word/2010/wordprocessingInk" xmlns:wne="http://schemas.microsoft.com/office/word/2006/wordml" xmlns:wps="http://schemas.microsoft.com/office/word/2010/wordprocessingShape" mc:Ignorable="w14 w15 w16se w16cid wp14">
   <w:p>
     <w:pPr>
       <w:jc w:val="right"/>
@@ -21795,7 +23663,7 @@
 </file>
 
 <file path=word/footer2.xml><?xml version="1.0" encoding="utf-8"?>
-<w:ftr xmlns:wpc="http://schemas.microsoft.com/office/word/2010/wordprocessingCanvas" xmlns:cx="http://schemas.microsoft.com/office/drawing/2014/chartex" xmlns:mc="http://schemas.openxmlformats.org/markup-compatibility/2006" xmlns:o="urn:schemas-microsoft-com:office:office" xmlns:r="http://schemas.openxmlformats.org/officeDocument/2006/relationships" xmlns:m="http://schemas.openxmlformats.org/officeDocument/2006/math" xmlns:v="urn:schemas-microsoft-com:vml" xmlns:wp14="http://schemas.microsoft.com/office/word/2010/wordprocessingDrawing" xmlns:wp="http://schemas.openxmlformats.org/drawingml/2006/wordprocessingDrawing" xmlns:w10="urn:schemas-microsoft-com:office:word" xmlns:w="http://schemas.openxmlformats.org/wordprocessingml/2006/main" xmlns:w14="http://schemas.microsoft.com/office/word/2010/wordml" xmlns:w15="http://schemas.microsoft.com/office/word/2012/wordml" xmlns:w16se="http://schemas.microsoft.com/office/word/2015/wordml/symex" xmlns:wpg="http://schemas.microsoft.com/office/word/2010/wordprocessingGroup" xmlns:wpi="http://schemas.microsoft.com/office/word/2010/wordprocessingInk" xmlns:wne="http://schemas.microsoft.com/office/word/2006/wordml" xmlns:wps="http://schemas.microsoft.com/office/word/2010/wordprocessingShape" mc:Ignorable="w14 w15 w16se wp14">
+<w:ftr xmlns:wpc="http://schemas.microsoft.com/office/word/2010/wordprocessingCanvas" xmlns:cx="http://schemas.microsoft.com/office/drawing/2014/chartex" xmlns:cx1="http://schemas.microsoft.com/office/drawing/2015/9/8/chartex" xmlns:cx2="http://schemas.microsoft.com/office/drawing/2015/10/21/chartex" xmlns:cx3="http://schemas.microsoft.com/office/drawing/2016/5/9/chartex" xmlns:cx4="http://schemas.microsoft.com/office/drawing/2016/5/10/chartex" xmlns:cx5="http://schemas.microsoft.com/office/drawing/2016/5/11/chartex" xmlns:cx6="http://schemas.microsoft.com/office/drawing/2016/5/12/chartex" xmlns:cx7="http://schemas.microsoft.com/office/drawing/2016/5/13/chartex" xmlns:cx8="http://schemas.microsoft.com/office/drawing/2016/5/14/chartex" xmlns:mc="http://schemas.openxmlformats.org/markup-compatibility/2006" xmlns:aink="http://schemas.microsoft.com/office/drawing/2016/ink" xmlns:am3d="http://schemas.microsoft.com/office/drawing/2017/model3d" xmlns:o="urn:schemas-microsoft-com:office:office" xmlns:r="http://schemas.openxmlformats.org/officeDocument/2006/relationships" xmlns:m="http://schemas.openxmlformats.org/officeDocument/2006/math" xmlns:v="urn:schemas-microsoft-com:vml" xmlns:wp14="http://schemas.microsoft.com/office/word/2010/wordprocessingDrawing" xmlns:wp="http://schemas.openxmlformats.org/drawingml/2006/wordprocessingDrawing" xmlns:w10="urn:schemas-microsoft-com:office:word" xmlns:w="http://schemas.openxmlformats.org/wordprocessingml/2006/main" xmlns:w14="http://schemas.microsoft.com/office/word/2010/wordml" xmlns:w15="http://schemas.microsoft.com/office/word/2012/wordml" xmlns:w16cid="http://schemas.microsoft.com/office/word/2016/wordml/cid" xmlns:w16se="http://schemas.microsoft.com/office/word/2015/wordml/symex" xmlns:wpg="http://schemas.microsoft.com/office/word/2010/wordprocessingGroup" xmlns:wpi="http://schemas.microsoft.com/office/word/2010/wordprocessingInk" xmlns:wne="http://schemas.microsoft.com/office/word/2006/wordml" xmlns:wps="http://schemas.microsoft.com/office/word/2010/wordprocessingShape" mc:Ignorable="w14 w15 w16se w16cid wp14">
   <w:p>
     <w:pPr>
       <w:jc w:val="right"/>
@@ -21808,7 +23676,7 @@
 </file>
 
 <file path=word/footer3.xml><?xml version="1.0" encoding="utf-8"?>
-<w:ftr xmlns:wpc="http://schemas.microsoft.com/office/word/2010/wordprocessingCanvas" xmlns:cx="http://schemas.microsoft.com/office/drawing/2014/chartex" xmlns:mc="http://schemas.openxmlformats.org/markup-compatibility/2006" xmlns:o="urn:schemas-microsoft-com:office:office" xmlns:r="http://schemas.openxmlformats.org/officeDocument/2006/relationships" xmlns:m="http://schemas.openxmlformats.org/officeDocument/2006/math" xmlns:v="urn:schemas-microsoft-com:vml" xmlns:wp14="http://schemas.microsoft.com/office/word/2010/wordprocessingDrawing" xmlns:wp="http://schemas.openxmlformats.org/drawingml/2006/wordprocessingDrawing" xmlns:w10="urn:schemas-microsoft-com:office:word" xmlns:w="http://schemas.openxmlformats.org/wordprocessingml/2006/main" xmlns:w14="http://schemas.microsoft.com/office/word/2010/wordml" xmlns:w15="http://schemas.microsoft.com/office/word/2012/wordml" xmlns:w16se="http://schemas.microsoft.com/office/word/2015/wordml/symex" xmlns:wpg="http://schemas.microsoft.com/office/word/2010/wordprocessingGroup" xmlns:wpi="http://schemas.microsoft.com/office/word/2010/wordprocessingInk" xmlns:wne="http://schemas.microsoft.com/office/word/2006/wordml" xmlns:wps="http://schemas.microsoft.com/office/word/2010/wordprocessingShape" mc:Ignorable="w14 w15 w16se wp14">
+<w:ftr xmlns:wpc="http://schemas.microsoft.com/office/word/2010/wordprocessingCanvas" xmlns:cx="http://schemas.microsoft.com/office/drawing/2014/chartex" xmlns:cx1="http://schemas.microsoft.com/office/drawing/2015/9/8/chartex" xmlns:cx2="http://schemas.microsoft.com/office/drawing/2015/10/21/chartex" xmlns:cx3="http://schemas.microsoft.com/office/drawing/2016/5/9/chartex" xmlns:cx4="http://schemas.microsoft.com/office/drawing/2016/5/10/chartex" xmlns:cx5="http://schemas.microsoft.com/office/drawing/2016/5/11/chartex" xmlns:cx6="http://schemas.microsoft.com/office/drawing/2016/5/12/chartex" xmlns:cx7="http://schemas.microsoft.com/office/drawing/2016/5/13/chartex" xmlns:cx8="http://schemas.microsoft.com/office/drawing/2016/5/14/chartex" xmlns:mc="http://schemas.openxmlformats.org/markup-compatibility/2006" xmlns:aink="http://schemas.microsoft.com/office/drawing/2016/ink" xmlns:am3d="http://schemas.microsoft.com/office/drawing/2017/model3d" xmlns:o="urn:schemas-microsoft-com:office:office" xmlns:r="http://schemas.openxmlformats.org/officeDocument/2006/relationships" xmlns:m="http://schemas.openxmlformats.org/officeDocument/2006/math" xmlns:v="urn:schemas-microsoft-com:vml" xmlns:wp14="http://schemas.microsoft.com/office/word/2010/wordprocessingDrawing" xmlns:wp="http://schemas.openxmlformats.org/drawingml/2006/wordprocessingDrawing" xmlns:w10="urn:schemas-microsoft-com:office:word" xmlns:w="http://schemas.openxmlformats.org/wordprocessingml/2006/main" xmlns:w14="http://schemas.microsoft.com/office/word/2010/wordml" xmlns:w15="http://schemas.microsoft.com/office/word/2012/wordml" xmlns:w16cid="http://schemas.microsoft.com/office/word/2016/wordml/cid" xmlns:w16se="http://schemas.microsoft.com/office/word/2015/wordml/symex" xmlns:wpg="http://schemas.microsoft.com/office/word/2010/wordprocessingGroup" xmlns:wpi="http://schemas.microsoft.com/office/word/2010/wordprocessingInk" xmlns:wne="http://schemas.microsoft.com/office/word/2006/wordml" xmlns:wps="http://schemas.microsoft.com/office/word/2010/wordprocessingShape" mc:Ignorable="w14 w15 w16se w16cid wp14">
   <w:p>
     <w:pPr>
       <w:jc w:val="right"/>
@@ -21821,7 +23689,7 @@
 </file>
 
 <file path=word/footer4.xml><?xml version="1.0" encoding="utf-8"?>
-<w:ftr xmlns:wpc="http://schemas.microsoft.com/office/word/2010/wordprocessingCanvas" xmlns:cx="http://schemas.microsoft.com/office/drawing/2014/chartex" xmlns:mc="http://schemas.openxmlformats.org/markup-compatibility/2006" xmlns:o="urn:schemas-microsoft-com:office:office" xmlns:r="http://schemas.openxmlformats.org/officeDocument/2006/relationships" xmlns:m="http://schemas.openxmlformats.org/officeDocument/2006/math" xmlns:v="urn:schemas-microsoft-com:vml" xmlns:wp14="http://schemas.microsoft.com/office/word/2010/wordprocessingDrawing" xmlns:wp="http://schemas.openxmlformats.org/drawingml/2006/wordprocessingDrawing" xmlns:w10="urn:schemas-microsoft-com:office:word" xmlns:w="http://schemas.openxmlformats.org/wordprocessingml/2006/main" xmlns:w14="http://schemas.microsoft.com/office/word/2010/wordml" xmlns:w15="http://schemas.microsoft.com/office/word/2012/wordml" xmlns:w16se="http://schemas.microsoft.com/office/word/2015/wordml/symex" xmlns:wpg="http://schemas.microsoft.com/office/word/2010/wordprocessingGroup" xmlns:wpi="http://schemas.microsoft.com/office/word/2010/wordprocessingInk" xmlns:wne="http://schemas.microsoft.com/office/word/2006/wordml" xmlns:wps="http://schemas.microsoft.com/office/word/2010/wordprocessingShape" mc:Ignorable="w14 w15 w16se wp14">
+<w:ftr xmlns:wpc="http://schemas.microsoft.com/office/word/2010/wordprocessingCanvas" xmlns:cx="http://schemas.microsoft.com/office/drawing/2014/chartex" xmlns:cx1="http://schemas.microsoft.com/office/drawing/2015/9/8/chartex" xmlns:cx2="http://schemas.microsoft.com/office/drawing/2015/10/21/chartex" xmlns:cx3="http://schemas.microsoft.com/office/drawing/2016/5/9/chartex" xmlns:cx4="http://schemas.microsoft.com/office/drawing/2016/5/10/chartex" xmlns:cx5="http://schemas.microsoft.com/office/drawing/2016/5/11/chartex" xmlns:cx6="http://schemas.microsoft.com/office/drawing/2016/5/12/chartex" xmlns:cx7="http://schemas.microsoft.com/office/drawing/2016/5/13/chartex" xmlns:cx8="http://schemas.microsoft.com/office/drawing/2016/5/14/chartex" xmlns:mc="http://schemas.openxmlformats.org/markup-compatibility/2006" xmlns:aink="http://schemas.microsoft.com/office/drawing/2016/ink" xmlns:am3d="http://schemas.microsoft.com/office/drawing/2017/model3d" xmlns:o="urn:schemas-microsoft-com:office:office" xmlns:r="http://schemas.openxmlformats.org/officeDocument/2006/relationships" xmlns:m="http://schemas.openxmlformats.org/officeDocument/2006/math" xmlns:v="urn:schemas-microsoft-com:vml" xmlns:wp14="http://schemas.microsoft.com/office/word/2010/wordprocessingDrawing" xmlns:wp="http://schemas.openxmlformats.org/drawingml/2006/wordprocessingDrawing" xmlns:w10="urn:schemas-microsoft-com:office:word" xmlns:w="http://schemas.openxmlformats.org/wordprocessingml/2006/main" xmlns:w14="http://schemas.microsoft.com/office/word/2010/wordml" xmlns:w15="http://schemas.microsoft.com/office/word/2012/wordml" xmlns:w16cid="http://schemas.microsoft.com/office/word/2016/wordml/cid" xmlns:w16se="http://schemas.microsoft.com/office/word/2015/wordml/symex" xmlns:wpg="http://schemas.microsoft.com/office/word/2010/wordprocessingGroup" xmlns:wpi="http://schemas.microsoft.com/office/word/2010/wordprocessingInk" xmlns:wne="http://schemas.microsoft.com/office/word/2006/wordml" xmlns:wps="http://schemas.microsoft.com/office/word/2010/wordprocessingShape" mc:Ignorable="w14 w15 w16se w16cid wp14">
   <w:p>
     <w:pPr>
       <w:jc w:val="right"/>
@@ -21834,7 +23702,7 @@
 </file>
 
 <file path=word/footer5.xml><?xml version="1.0" encoding="utf-8"?>
-<w:ftr xmlns:wpc="http://schemas.microsoft.com/office/word/2010/wordprocessingCanvas" xmlns:cx="http://schemas.microsoft.com/office/drawing/2014/chartex" xmlns:mc="http://schemas.openxmlformats.org/markup-compatibility/2006" xmlns:o="urn:schemas-microsoft-com:office:office" xmlns:r="http://schemas.openxmlformats.org/officeDocument/2006/relationships" xmlns:m="http://schemas.openxmlformats.org/officeDocument/2006/math" xmlns:v="urn:schemas-microsoft-com:vml" xmlns:wp14="http://schemas.microsoft.com/office/word/2010/wordprocessingDrawing" xmlns:wp="http://schemas.openxmlformats.org/drawingml/2006/wordprocessingDrawing" xmlns:w10="urn:schemas-microsoft-com:office:word" xmlns:w="http://schemas.openxmlformats.org/wordprocessingml/2006/main" xmlns:w14="http://schemas.microsoft.com/office/word/2010/wordml" xmlns:w15="http://schemas.microsoft.com/office/word/2012/wordml" xmlns:w16se="http://schemas.microsoft.com/office/word/2015/wordml/symex" xmlns:wpg="http://schemas.microsoft.com/office/word/2010/wordprocessingGroup" xmlns:wpi="http://schemas.microsoft.com/office/word/2010/wordprocessingInk" xmlns:wne="http://schemas.microsoft.com/office/word/2006/wordml" xmlns:wps="http://schemas.microsoft.com/office/word/2010/wordprocessingShape" mc:Ignorable="w14 w15 w16se wp14">
+<w:ftr xmlns:wpc="http://schemas.microsoft.com/office/word/2010/wordprocessingCanvas" xmlns:cx="http://schemas.microsoft.com/office/drawing/2014/chartex" xmlns:cx1="http://schemas.microsoft.com/office/drawing/2015/9/8/chartex" xmlns:cx2="http://schemas.microsoft.com/office/drawing/2015/10/21/chartex" xmlns:cx3="http://schemas.microsoft.com/office/drawing/2016/5/9/chartex" xmlns:cx4="http://schemas.microsoft.com/office/drawing/2016/5/10/chartex" xmlns:cx5="http://schemas.microsoft.com/office/drawing/2016/5/11/chartex" xmlns:cx6="http://schemas.microsoft.com/office/drawing/2016/5/12/chartex" xmlns:cx7="http://schemas.microsoft.com/office/drawing/2016/5/13/chartex" xmlns:cx8="http://schemas.microsoft.com/office/drawing/2016/5/14/chartex" xmlns:mc="http://schemas.openxmlformats.org/markup-compatibility/2006" xmlns:aink="http://schemas.microsoft.com/office/drawing/2016/ink" xmlns:am3d="http://schemas.microsoft.com/office/drawing/2017/model3d" xmlns:o="urn:schemas-microsoft-com:office:office" xmlns:r="http://schemas.openxmlformats.org/officeDocument/2006/relationships" xmlns:m="http://schemas.openxmlformats.org/officeDocument/2006/math" xmlns:v="urn:schemas-microsoft-com:vml" xmlns:wp14="http://schemas.microsoft.com/office/word/2010/wordprocessingDrawing" xmlns:wp="http://schemas.openxmlformats.org/drawingml/2006/wordprocessingDrawing" xmlns:w10="urn:schemas-microsoft-com:office:word" xmlns:w="http://schemas.openxmlformats.org/wordprocessingml/2006/main" xmlns:w14="http://schemas.microsoft.com/office/word/2010/wordml" xmlns:w15="http://schemas.microsoft.com/office/word/2012/wordml" xmlns:w16cid="http://schemas.microsoft.com/office/word/2016/wordml/cid" xmlns:w16se="http://schemas.microsoft.com/office/word/2015/wordml/symex" xmlns:wpg="http://schemas.microsoft.com/office/word/2010/wordprocessingGroup" xmlns:wpi="http://schemas.microsoft.com/office/word/2010/wordprocessingInk" xmlns:wne="http://schemas.microsoft.com/office/word/2006/wordml" xmlns:wps="http://schemas.microsoft.com/office/word/2010/wordprocessingShape" mc:Ignorable="w14 w15 w16se w16cid wp14">
   <w:p>
     <w:pPr>
       <w:spacing w:line="240" w:lineRule="auto"/>
@@ -21849,7 +23717,7 @@
 </file>
 
 <file path=word/footer6.xml><?xml version="1.0" encoding="utf-8"?>
-<w:ftr xmlns:wpc="http://schemas.microsoft.com/office/word/2010/wordprocessingCanvas" xmlns:cx="http://schemas.microsoft.com/office/drawing/2014/chartex" xmlns:mc="http://schemas.openxmlformats.org/markup-compatibility/2006" xmlns:o="urn:schemas-microsoft-com:office:office" xmlns:r="http://schemas.openxmlformats.org/officeDocument/2006/relationships" xmlns:m="http://schemas.openxmlformats.org/officeDocument/2006/math" xmlns:v="urn:schemas-microsoft-com:vml" xmlns:wp14="http://schemas.microsoft.com/office/word/2010/wordprocessingDrawing" xmlns:wp="http://schemas.openxmlformats.org/drawingml/2006/wordprocessingDrawing" xmlns:w10="urn:schemas-microsoft-com:office:word" xmlns:w="http://schemas.openxmlformats.org/wordprocessingml/2006/main" xmlns:w14="http://schemas.microsoft.com/office/word/2010/wordml" xmlns:w15="http://schemas.microsoft.com/office/word/2012/wordml" xmlns:w16se="http://schemas.microsoft.com/office/word/2015/wordml/symex" xmlns:wpg="http://schemas.microsoft.com/office/word/2010/wordprocessingGroup" xmlns:wpi="http://schemas.microsoft.com/office/word/2010/wordprocessingInk" xmlns:wne="http://schemas.microsoft.com/office/word/2006/wordml" xmlns:wps="http://schemas.microsoft.com/office/word/2010/wordprocessingShape" mc:Ignorable="w14 w15 w16se wp14">
+<w:ftr xmlns:wpc="http://schemas.microsoft.com/office/word/2010/wordprocessingCanvas" xmlns:cx="http://schemas.microsoft.com/office/drawing/2014/chartex" xmlns:cx1="http://schemas.microsoft.com/office/drawing/2015/9/8/chartex" xmlns:cx2="http://schemas.microsoft.com/office/drawing/2015/10/21/chartex" xmlns:cx3="http://schemas.microsoft.com/office/drawing/2016/5/9/chartex" xmlns:cx4="http://schemas.microsoft.com/office/drawing/2016/5/10/chartex" xmlns:cx5="http://schemas.microsoft.com/office/drawing/2016/5/11/chartex" xmlns:cx6="http://schemas.microsoft.com/office/drawing/2016/5/12/chartex" xmlns:cx7="http://schemas.microsoft.com/office/drawing/2016/5/13/chartex" xmlns:cx8="http://schemas.microsoft.com/office/drawing/2016/5/14/chartex" xmlns:mc="http://schemas.openxmlformats.org/markup-compatibility/2006" xmlns:aink="http://schemas.microsoft.com/office/drawing/2016/ink" xmlns:am3d="http://schemas.microsoft.com/office/drawing/2017/model3d" xmlns:o="urn:schemas-microsoft-com:office:office" xmlns:r="http://schemas.openxmlformats.org/officeDocument/2006/relationships" xmlns:m="http://schemas.openxmlformats.org/officeDocument/2006/math" xmlns:v="urn:schemas-microsoft-com:vml" xmlns:wp14="http://schemas.microsoft.com/office/word/2010/wordprocessingDrawing" xmlns:wp="http://schemas.openxmlformats.org/drawingml/2006/wordprocessingDrawing" xmlns:w10="urn:schemas-microsoft-com:office:word" xmlns:w="http://schemas.openxmlformats.org/wordprocessingml/2006/main" xmlns:w14="http://schemas.microsoft.com/office/word/2010/wordml" xmlns:w15="http://schemas.microsoft.com/office/word/2012/wordml" xmlns:w16cid="http://schemas.microsoft.com/office/word/2016/wordml/cid" xmlns:w16se="http://schemas.microsoft.com/office/word/2015/wordml/symex" xmlns:wpg="http://schemas.microsoft.com/office/word/2010/wordprocessingGroup" xmlns:wpi="http://schemas.microsoft.com/office/word/2010/wordprocessingInk" xmlns:wne="http://schemas.microsoft.com/office/word/2006/wordml" xmlns:wps="http://schemas.microsoft.com/office/word/2010/wordprocessingShape" mc:Ignorable="w14 w15 w16se w16cid wp14">
   <w:sdt>
     <w:sdtPr>
       <w:id w:val="-1632467304"/>
@@ -21906,7 +23774,7 @@
 </file>
 
 <file path=word/footer7.xml><?xml version="1.0" encoding="utf-8"?>
-<w:ftr xmlns:wpc="http://schemas.microsoft.com/office/word/2010/wordprocessingCanvas" xmlns:cx="http://schemas.microsoft.com/office/drawing/2014/chartex" xmlns:mc="http://schemas.openxmlformats.org/markup-compatibility/2006" xmlns:o="urn:schemas-microsoft-com:office:office" xmlns:r="http://schemas.openxmlformats.org/officeDocument/2006/relationships" xmlns:m="http://schemas.openxmlformats.org/officeDocument/2006/math" xmlns:v="urn:schemas-microsoft-com:vml" xmlns:wp14="http://schemas.microsoft.com/office/word/2010/wordprocessingDrawing" xmlns:wp="http://schemas.openxmlformats.org/drawingml/2006/wordprocessingDrawing" xmlns:w10="urn:schemas-microsoft-com:office:word" xmlns:w="http://schemas.openxmlformats.org/wordprocessingml/2006/main" xmlns:w14="http://schemas.microsoft.com/office/word/2010/wordml" xmlns:w15="http://schemas.microsoft.com/office/word/2012/wordml" xmlns:w16se="http://schemas.microsoft.com/office/word/2015/wordml/symex" xmlns:wpg="http://schemas.microsoft.com/office/word/2010/wordprocessingGroup" xmlns:wpi="http://schemas.microsoft.com/office/word/2010/wordprocessingInk" xmlns:wne="http://schemas.microsoft.com/office/word/2006/wordml" xmlns:wps="http://schemas.microsoft.com/office/word/2010/wordprocessingShape" mc:Ignorable="w14 w15 w16se wp14">
+<w:ftr xmlns:wpc="http://schemas.microsoft.com/office/word/2010/wordprocessingCanvas" xmlns:cx="http://schemas.microsoft.com/office/drawing/2014/chartex" xmlns:cx1="http://schemas.microsoft.com/office/drawing/2015/9/8/chartex" xmlns:cx2="http://schemas.microsoft.com/office/drawing/2015/10/21/chartex" xmlns:cx3="http://schemas.microsoft.com/office/drawing/2016/5/9/chartex" xmlns:cx4="http://schemas.microsoft.com/office/drawing/2016/5/10/chartex" xmlns:cx5="http://schemas.microsoft.com/office/drawing/2016/5/11/chartex" xmlns:cx6="http://schemas.microsoft.com/office/drawing/2016/5/12/chartex" xmlns:cx7="http://schemas.microsoft.com/office/drawing/2016/5/13/chartex" xmlns:cx8="http://schemas.microsoft.com/office/drawing/2016/5/14/chartex" xmlns:mc="http://schemas.openxmlformats.org/markup-compatibility/2006" xmlns:aink="http://schemas.microsoft.com/office/drawing/2016/ink" xmlns:am3d="http://schemas.microsoft.com/office/drawing/2017/model3d" xmlns:o="urn:schemas-microsoft-com:office:office" xmlns:r="http://schemas.openxmlformats.org/officeDocument/2006/relationships" xmlns:m="http://schemas.openxmlformats.org/officeDocument/2006/math" xmlns:v="urn:schemas-microsoft-com:vml" xmlns:wp14="http://schemas.microsoft.com/office/word/2010/wordprocessingDrawing" xmlns:wp="http://schemas.openxmlformats.org/drawingml/2006/wordprocessingDrawing" xmlns:w10="urn:schemas-microsoft-com:office:word" xmlns:w="http://schemas.openxmlformats.org/wordprocessingml/2006/main" xmlns:w14="http://schemas.microsoft.com/office/word/2010/wordml" xmlns:w15="http://schemas.microsoft.com/office/word/2012/wordml" xmlns:w16cid="http://schemas.microsoft.com/office/word/2016/wordml/cid" xmlns:w16se="http://schemas.microsoft.com/office/word/2015/wordml/symex" xmlns:wpg="http://schemas.microsoft.com/office/word/2010/wordprocessingGroup" xmlns:wpi="http://schemas.microsoft.com/office/word/2010/wordprocessingInk" xmlns:wne="http://schemas.microsoft.com/office/word/2006/wordml" xmlns:wps="http://schemas.microsoft.com/office/word/2010/wordprocessingShape" mc:Ignorable="w14 w15 w16se w16cid wp14">
   <w:p>
     <w:pPr>
       <w:jc w:val="center"/>
@@ -21934,7 +23802,7 @@
 </file>
 
 <file path=word/footnotes.xml><?xml version="1.0" encoding="utf-8"?>
-<w:footnotes xmlns:wpc="http://schemas.microsoft.com/office/word/2010/wordprocessingCanvas" xmlns:cx="http://schemas.microsoft.com/office/drawing/2014/chartex" xmlns:mc="http://schemas.openxmlformats.org/markup-compatibility/2006" xmlns:o="urn:schemas-microsoft-com:office:office" xmlns:r="http://schemas.openxmlformats.org/officeDocument/2006/relationships" xmlns:m="http://schemas.openxmlformats.org/officeDocument/2006/math" xmlns:v="urn:schemas-microsoft-com:vml" xmlns:wp14="http://schemas.microsoft.com/office/word/2010/wordprocessingDrawing" xmlns:wp="http://schemas.openxmlformats.org/drawingml/2006/wordprocessingDrawing" xmlns:w10="urn:schemas-microsoft-com:office:word" xmlns:w="http://schemas.openxmlformats.org/wordprocessingml/2006/main" xmlns:w14="http://schemas.microsoft.com/office/word/2010/wordml" xmlns:w15="http://schemas.microsoft.com/office/word/2012/wordml" xmlns:w16se="http://schemas.microsoft.com/office/word/2015/wordml/symex" xmlns:wpg="http://schemas.microsoft.com/office/word/2010/wordprocessingGroup" xmlns:wpi="http://schemas.microsoft.com/office/word/2010/wordprocessingInk" xmlns:wne="http://schemas.microsoft.com/office/word/2006/wordml" xmlns:wps="http://schemas.microsoft.com/office/word/2010/wordprocessingShape" mc:Ignorable="w14 w15 w16se wp14">
+<w:footnotes xmlns:wpc="http://schemas.microsoft.com/office/word/2010/wordprocessingCanvas" xmlns:cx="http://schemas.microsoft.com/office/drawing/2014/chartex" xmlns:cx1="http://schemas.microsoft.com/office/drawing/2015/9/8/chartex" xmlns:cx2="http://schemas.microsoft.com/office/drawing/2015/10/21/chartex" xmlns:cx3="http://schemas.microsoft.com/office/drawing/2016/5/9/chartex" xmlns:cx4="http://schemas.microsoft.com/office/drawing/2016/5/10/chartex" xmlns:cx5="http://schemas.microsoft.com/office/drawing/2016/5/11/chartex" xmlns:cx6="http://schemas.microsoft.com/office/drawing/2016/5/12/chartex" xmlns:cx7="http://schemas.microsoft.com/office/drawing/2016/5/13/chartex" xmlns:cx8="http://schemas.microsoft.com/office/drawing/2016/5/14/chartex" xmlns:mc="http://schemas.openxmlformats.org/markup-compatibility/2006" xmlns:aink="http://schemas.microsoft.com/office/drawing/2016/ink" xmlns:am3d="http://schemas.microsoft.com/office/drawing/2017/model3d" xmlns:o="urn:schemas-microsoft-com:office:office" xmlns:r="http://schemas.openxmlformats.org/officeDocument/2006/relationships" xmlns:m="http://schemas.openxmlformats.org/officeDocument/2006/math" xmlns:v="urn:schemas-microsoft-com:vml" xmlns:wp14="http://schemas.microsoft.com/office/word/2010/wordprocessingDrawing" xmlns:wp="http://schemas.openxmlformats.org/drawingml/2006/wordprocessingDrawing" xmlns:w10="urn:schemas-microsoft-com:office:word" xmlns:w="http://schemas.openxmlformats.org/wordprocessingml/2006/main" xmlns:w14="http://schemas.microsoft.com/office/word/2010/wordml" xmlns:w15="http://schemas.microsoft.com/office/word/2012/wordml" xmlns:w16cid="http://schemas.microsoft.com/office/word/2016/wordml/cid" xmlns:w16se="http://schemas.microsoft.com/office/word/2015/wordml/symex" xmlns:wpg="http://schemas.microsoft.com/office/word/2010/wordprocessingGroup" xmlns:wpi="http://schemas.microsoft.com/office/word/2010/wordprocessingInk" xmlns:wne="http://schemas.microsoft.com/office/word/2006/wordml" xmlns:wps="http://schemas.microsoft.com/office/word/2010/wordprocessingShape" mc:Ignorable="w14 w15 w16se w16cid wp14">
   <w:footnote w:type="separator" w:id="-1">
     <w:p>
       <w:pPr>
@@ -21966,7 +23834,7 @@
 </file>
 
 <file path=word/numbering.xml><?xml version="1.0" encoding="utf-8"?>
-<w:numbering xmlns:wpc="http://schemas.microsoft.com/office/word/2010/wordprocessingCanvas" xmlns:cx="http://schemas.microsoft.com/office/drawing/2014/chartex" xmlns:mc="http://schemas.openxmlformats.org/markup-compatibility/2006" xmlns:o="urn:schemas-microsoft-com:office:office" xmlns:r="http://schemas.openxmlformats.org/officeDocument/2006/relationships" xmlns:m="http://schemas.openxmlformats.org/officeDocument/2006/math" xmlns:v="urn:schemas-microsoft-com:vml" xmlns:wp14="http://schemas.microsoft.com/office/word/2010/wordprocessingDrawing" xmlns:wp="http://schemas.openxmlformats.org/drawingml/2006/wordprocessingDrawing" xmlns:w10="urn:schemas-microsoft-com:office:word" xmlns:w="http://schemas.openxmlformats.org/wordprocessingml/2006/main" xmlns:w14="http://schemas.microsoft.com/office/word/2010/wordml" xmlns:w15="http://schemas.microsoft.com/office/word/2012/wordml" xmlns:w16se="http://schemas.microsoft.com/office/word/2015/wordml/symex" xmlns:wpg="http://schemas.microsoft.com/office/word/2010/wordprocessingGroup" xmlns:wpi="http://schemas.microsoft.com/office/word/2010/wordprocessingInk" xmlns:wne="http://schemas.microsoft.com/office/word/2006/wordml" xmlns:wps="http://schemas.microsoft.com/office/word/2010/wordprocessingShape" mc:Ignorable="w14 w15 w16se wp14">
+<w:numbering xmlns:wpc="http://schemas.microsoft.com/office/word/2010/wordprocessingCanvas" xmlns:cx="http://schemas.microsoft.com/office/drawing/2014/chartex" xmlns:cx1="http://schemas.microsoft.com/office/drawing/2015/9/8/chartex" xmlns:cx2="http://schemas.microsoft.com/office/drawing/2015/10/21/chartex" xmlns:cx3="http://schemas.microsoft.com/office/drawing/2016/5/9/chartex" xmlns:cx4="http://schemas.microsoft.com/office/drawing/2016/5/10/chartex" xmlns:cx5="http://schemas.microsoft.com/office/drawing/2016/5/11/chartex" xmlns:cx6="http://schemas.microsoft.com/office/drawing/2016/5/12/chartex" xmlns:cx7="http://schemas.microsoft.com/office/drawing/2016/5/13/chartex" xmlns:cx8="http://schemas.microsoft.com/office/drawing/2016/5/14/chartex" xmlns:mc="http://schemas.openxmlformats.org/markup-compatibility/2006" xmlns:aink="http://schemas.microsoft.com/office/drawing/2016/ink" xmlns:am3d="http://schemas.microsoft.com/office/drawing/2017/model3d" xmlns:o="urn:schemas-microsoft-com:office:office" xmlns:r="http://schemas.openxmlformats.org/officeDocument/2006/relationships" xmlns:m="http://schemas.openxmlformats.org/officeDocument/2006/math" xmlns:v="urn:schemas-microsoft-com:vml" xmlns:wp14="http://schemas.microsoft.com/office/word/2010/wordprocessingDrawing" xmlns:wp="http://schemas.openxmlformats.org/drawingml/2006/wordprocessingDrawing" xmlns:w10="urn:schemas-microsoft-com:office:word" xmlns:w="http://schemas.openxmlformats.org/wordprocessingml/2006/main" xmlns:w14="http://schemas.microsoft.com/office/word/2010/wordml" xmlns:w15="http://schemas.microsoft.com/office/word/2012/wordml" xmlns:w16cid="http://schemas.microsoft.com/office/word/2016/wordml/cid" xmlns:w16se="http://schemas.microsoft.com/office/word/2015/wordml/symex" xmlns:wpg="http://schemas.microsoft.com/office/word/2010/wordprocessingGroup" xmlns:wpi="http://schemas.microsoft.com/office/word/2010/wordprocessingInk" xmlns:wne="http://schemas.microsoft.com/office/word/2006/wordml" xmlns:wps="http://schemas.microsoft.com/office/word/2010/wordprocessingShape" mc:Ignorable="w14 w15 w16se w16cid wp14">
   <w:abstractNum w:abstractNumId="0" w15:restartNumberingAfterBreak="0">
     <w:nsid w:val="04DC1413"/>
     <w:multiLevelType w:val="multilevel"/>
@@ -24639,7 +26507,7 @@
 </file>
 
 <file path=word/styles.xml><?xml version="1.0" encoding="utf-8"?>
-<w:styles xmlns:mc="http://schemas.openxmlformats.org/markup-compatibility/2006" xmlns:r="http://schemas.openxmlformats.org/officeDocument/2006/relationships" xmlns:w="http://schemas.openxmlformats.org/wordprocessingml/2006/main" xmlns:w14="http://schemas.microsoft.com/office/word/2010/wordml" xmlns:w15="http://schemas.microsoft.com/office/word/2012/wordml" xmlns:w16se="http://schemas.microsoft.com/office/word/2015/wordml/symex" mc:Ignorable="w14 w15 w16se">
+<w:styles xmlns:mc="http://schemas.openxmlformats.org/markup-compatibility/2006" xmlns:r="http://schemas.openxmlformats.org/officeDocument/2006/relationships" xmlns:w="http://schemas.openxmlformats.org/wordprocessingml/2006/main" xmlns:w14="http://schemas.microsoft.com/office/word/2010/wordml" xmlns:w15="http://schemas.microsoft.com/office/word/2012/wordml" xmlns:w16cid="http://schemas.microsoft.com/office/word/2016/wordml/cid" xmlns:w16se="http://schemas.microsoft.com/office/word/2015/wordml/symex" mc:Ignorable="w14 w15 w16se w16cid">
   <w:docDefaults>
     <w:rPrDefault>
       <w:rPr>
@@ -24657,7 +26525,7 @@
       </w:pPr>
     </w:pPrDefault>
   </w:docDefaults>
-  <w:latentStyles w:defLockedState="0" w:defUIPriority="99" w:defSemiHidden="0" w:defUnhideWhenUsed="0" w:defQFormat="0" w:count="371">
+  <w:latentStyles w:defLockedState="0" w:defUIPriority="99" w:defSemiHidden="0" w:defUnhideWhenUsed="0" w:defQFormat="0" w:count="375">
     <w:lsdException w:name="Normal" w:uiPriority="0" w:qFormat="1"/>
     <w:lsdException w:name="heading 1" w:uiPriority="0" w:qFormat="1"/>
     <w:lsdException w:name="heading 2" w:semiHidden="1" w:uiPriority="0" w:unhideWhenUsed="1" w:qFormat="1"/>
@@ -25029,6 +26897,10 @@
     <w:lsdException w:name="List Table 5 Dark Accent 6" w:uiPriority="50"/>
     <w:lsdException w:name="List Table 6 Colorful Accent 6" w:uiPriority="51"/>
     <w:lsdException w:name="List Table 7 Colorful Accent 6" w:uiPriority="52"/>
+    <w:lsdException w:name="Mention" w:semiHidden="1" w:unhideWhenUsed="1"/>
+    <w:lsdException w:name="Smart Hyperlink" w:semiHidden="1" w:unhideWhenUsed="1"/>
+    <w:lsdException w:name="Hashtag" w:semiHidden="1" w:unhideWhenUsed="1"/>
+    <w:lsdException w:name="Unresolved Mention" w:semiHidden="1" w:unhideWhenUsed="1"/>
   </w:latentStyles>
   <w:style w:type="paragraph" w:default="1" w:styleId="Normal">
     <w:name w:val="Normal"/>
@@ -25802,7 +27674,7 @@
 </file>
 
 <file path=customXml/itemProps1.xml><?xml version="1.0" encoding="utf-8"?>
-<ds:datastoreItem xmlns:ds="http://schemas.openxmlformats.org/officeDocument/2006/customXml" ds:itemID="{5217DCF5-818F-47C0-9EFE-9F92DA5303EA}">
+<ds:datastoreItem xmlns:ds="http://schemas.openxmlformats.org/officeDocument/2006/customXml" ds:itemID="{EE0D2751-12B9-4ACF-ABB8-9AD1BC4E17E5}">
   <ds:schemaRefs>
     <ds:schemaRef ds:uri="http://schemas.openxmlformats.org/officeDocument/2006/bibliography"/>
   </ds:schemaRefs>

</xml_diff>

<commit_message>
Updated Black Box Testing
Updated Black Box Testing
</commit_message>
<xml_diff>
--- a/Capstone_Proposal.docx
+++ b/Capstone_Proposal.docx
@@ -1,6 +1,6 @@
 
 <file path=word/document.xml><?xml version="1.0" encoding="utf-8"?>
-<w:document xmlns:wpc="http://schemas.microsoft.com/office/word/2010/wordprocessingCanvas" xmlns:cx="http://schemas.microsoft.com/office/drawing/2014/chartex" xmlns:cx1="http://schemas.microsoft.com/office/drawing/2015/9/8/chartex" xmlns:cx2="http://schemas.microsoft.com/office/drawing/2015/10/21/chartex" xmlns:cx3="http://schemas.microsoft.com/office/drawing/2016/5/9/chartex" xmlns:cx4="http://schemas.microsoft.com/office/drawing/2016/5/10/chartex" xmlns:cx5="http://schemas.microsoft.com/office/drawing/2016/5/11/chartex" xmlns:cx6="http://schemas.microsoft.com/office/drawing/2016/5/12/chartex" xmlns:cx7="http://schemas.microsoft.com/office/drawing/2016/5/13/chartex" xmlns:cx8="http://schemas.microsoft.com/office/drawing/2016/5/14/chartex" xmlns:mc="http://schemas.openxmlformats.org/markup-compatibility/2006" xmlns:aink="http://schemas.microsoft.com/office/drawing/2016/ink" xmlns:am3d="http://schemas.microsoft.com/office/drawing/2017/model3d" xmlns:o="urn:schemas-microsoft-com:office:office" xmlns:r="http://schemas.openxmlformats.org/officeDocument/2006/relationships" xmlns:m="http://schemas.openxmlformats.org/officeDocument/2006/math" xmlns:v="urn:schemas-microsoft-com:vml" xmlns:wp14="http://schemas.microsoft.com/office/word/2010/wordprocessingDrawing" xmlns:wp="http://schemas.openxmlformats.org/drawingml/2006/wordprocessingDrawing" xmlns:w10="urn:schemas-microsoft-com:office:word" xmlns:w="http://schemas.openxmlformats.org/wordprocessingml/2006/main" xmlns:w14="http://schemas.microsoft.com/office/word/2010/wordml" xmlns:w15="http://schemas.microsoft.com/office/word/2012/wordml" xmlns:w16cid="http://schemas.microsoft.com/office/word/2016/wordml/cid" xmlns:w16se="http://schemas.microsoft.com/office/word/2015/wordml/symex" xmlns:wpg="http://schemas.microsoft.com/office/word/2010/wordprocessingGroup" xmlns:wpi="http://schemas.microsoft.com/office/word/2010/wordprocessingInk" xmlns:wne="http://schemas.microsoft.com/office/word/2006/wordml" xmlns:wps="http://schemas.microsoft.com/office/word/2010/wordprocessingShape" mc:Ignorable="w14 w15 w16se w16cid wp14">
+<w:document xmlns:wpc="http://schemas.microsoft.com/office/word/2010/wordprocessingCanvas" xmlns:cx="http://schemas.microsoft.com/office/drawing/2014/chartex" xmlns:mc="http://schemas.openxmlformats.org/markup-compatibility/2006" xmlns:o="urn:schemas-microsoft-com:office:office" xmlns:r="http://schemas.openxmlformats.org/officeDocument/2006/relationships" xmlns:m="http://schemas.openxmlformats.org/officeDocument/2006/math" xmlns:v="urn:schemas-microsoft-com:vml" xmlns:wp14="http://schemas.microsoft.com/office/word/2010/wordprocessingDrawing" xmlns:wp="http://schemas.openxmlformats.org/drawingml/2006/wordprocessingDrawing" xmlns:w10="urn:schemas-microsoft-com:office:word" xmlns:w="http://schemas.openxmlformats.org/wordprocessingml/2006/main" xmlns:w14="http://schemas.microsoft.com/office/word/2010/wordml" xmlns:w15="http://schemas.microsoft.com/office/word/2012/wordml" xmlns:w16se="http://schemas.microsoft.com/office/word/2015/wordml/symex" xmlns:wpg="http://schemas.microsoft.com/office/word/2010/wordprocessingGroup" xmlns:wpi="http://schemas.microsoft.com/office/word/2010/wordprocessingInk" xmlns:wne="http://schemas.microsoft.com/office/word/2006/wordml" xmlns:wps="http://schemas.microsoft.com/office/word/2010/wordprocessingShape" mc:Ignorable="w14 w15 w16se wp14">
   <w:body>
     <w:p>
       <w:pPr>
@@ -4964,6 +4964,7 @@
             <w:r>
               <w:rPr>
                 <w:noProof/>
+                <w:lang w:val="en-PH" w:eastAsia="en-PH"/>
               </w:rPr>
               <w:drawing>
                 <wp:inline distT="0" distB="0" distL="0" distR="0" wp14:anchorId="535F567D" wp14:editId="4048175A">
@@ -5022,6 +5023,7 @@
             <w:r>
               <w:rPr>
                 <w:noProof/>
+                <w:lang w:val="en-PH" w:eastAsia="en-PH"/>
               </w:rPr>
               <w:drawing>
                 <wp:inline distT="0" distB="0" distL="0" distR="0" wp14:anchorId="5D76E8F7" wp14:editId="75D51002">
@@ -5080,6 +5082,7 @@
             <w:r>
               <w:rPr>
                 <w:noProof/>
+                <w:lang w:val="en-PH" w:eastAsia="en-PH"/>
               </w:rPr>
               <w:drawing>
                 <wp:inline distT="0" distB="0" distL="0" distR="0" wp14:anchorId="6AE0714C" wp14:editId="79032C23">
@@ -5138,6 +5141,7 @@
             <w:r>
               <w:rPr>
                 <w:noProof/>
+                <w:lang w:val="en-PH" w:eastAsia="en-PH"/>
               </w:rPr>
               <w:drawing>
                 <wp:inline distT="0" distB="0" distL="0" distR="0" wp14:anchorId="3C9E68EF" wp14:editId="47D7C81E">
@@ -5196,6 +5200,7 @@
             <w:r>
               <w:rPr>
                 <w:noProof/>
+                <w:lang w:val="en-PH" w:eastAsia="en-PH"/>
               </w:rPr>
               <w:drawing>
                 <wp:inline distT="0" distB="0" distL="0" distR="0" wp14:anchorId="134E1B87" wp14:editId="0FB035D4">
@@ -5254,6 +5259,7 @@
             <w:r>
               <w:rPr>
                 <w:noProof/>
+                <w:lang w:val="en-PH" w:eastAsia="en-PH"/>
               </w:rPr>
               <w:drawing>
                 <wp:inline distT="0" distB="0" distL="0" distR="0" wp14:anchorId="73FC6412" wp14:editId="2A24FF1D">
@@ -5312,6 +5318,7 @@
             <w:r>
               <w:rPr>
                 <w:noProof/>
+                <w:lang w:val="en-PH" w:eastAsia="en-PH"/>
               </w:rPr>
               <w:drawing>
                 <wp:inline distT="0" distB="0" distL="0" distR="0" wp14:anchorId="0E0189E5" wp14:editId="2092726D">
@@ -5406,6 +5413,7 @@
             <w:r>
               <w:rPr>
                 <w:noProof/>
+                <w:lang w:val="en-PH" w:eastAsia="en-PH"/>
               </w:rPr>
               <w:drawing>
                 <wp:inline distT="0" distB="0" distL="0" distR="0" wp14:anchorId="71E9207E" wp14:editId="23F36B93">
@@ -5464,6 +5472,7 @@
             <w:r>
               <w:rPr>
                 <w:noProof/>
+                <w:lang w:val="en-PH" w:eastAsia="en-PH"/>
               </w:rPr>
               <w:drawing>
                 <wp:inline distT="0" distB="0" distL="0" distR="0" wp14:anchorId="62A268AF" wp14:editId="7A20F895">
@@ -5522,6 +5531,7 @@
             <w:r>
               <w:rPr>
                 <w:noProof/>
+                <w:lang w:val="en-PH" w:eastAsia="en-PH"/>
               </w:rPr>
               <w:drawing>
                 <wp:inline distT="0" distB="0" distL="0" distR="0" wp14:anchorId="05FD07EE" wp14:editId="3E11CA00">
@@ -5580,6 +5590,7 @@
             <w:r>
               <w:rPr>
                 <w:noProof/>
+                <w:lang w:val="en-PH" w:eastAsia="en-PH"/>
               </w:rPr>
               <w:drawing>
                 <wp:inline distT="0" distB="0" distL="0" distR="0" wp14:anchorId="105AA7B1" wp14:editId="48F26942">
@@ -5638,6 +5649,7 @@
             <w:r>
               <w:rPr>
                 <w:noProof/>
+                <w:lang w:val="en-PH" w:eastAsia="en-PH"/>
               </w:rPr>
               <w:drawing>
                 <wp:inline distT="0" distB="0" distL="0" distR="0" wp14:anchorId="36C216B6" wp14:editId="01C49C7D">
@@ -5696,6 +5708,7 @@
             <w:r>
               <w:rPr>
                 <w:noProof/>
+                <w:lang w:val="en-PH" w:eastAsia="en-PH"/>
               </w:rPr>
               <w:drawing>
                 <wp:inline distT="0" distB="0" distL="0" distR="0" wp14:anchorId="2576D58D" wp14:editId="749F8188">
@@ -5754,6 +5767,7 @@
             <w:r>
               <w:rPr>
                 <w:noProof/>
+                <w:lang w:val="en-PH" w:eastAsia="en-PH"/>
               </w:rPr>
               <w:drawing>
                 <wp:inline distT="0" distB="0" distL="0" distR="0" wp14:anchorId="5750DB3F" wp14:editId="147278A0">
@@ -5853,6 +5867,7 @@
             <w:r>
               <w:rPr>
                 <w:noProof/>
+                <w:lang w:val="en-PH" w:eastAsia="en-PH"/>
               </w:rPr>
               <w:drawing>
                 <wp:inline distT="0" distB="0" distL="0" distR="0" wp14:anchorId="1C077375" wp14:editId="120B46A8">
@@ -5911,6 +5926,7 @@
             <w:r>
               <w:rPr>
                 <w:noProof/>
+                <w:lang w:val="en-PH" w:eastAsia="en-PH"/>
               </w:rPr>
               <w:drawing>
                 <wp:inline distT="0" distB="0" distL="0" distR="0" wp14:anchorId="14CA21C6" wp14:editId="796ADE53">
@@ -5969,6 +5985,7 @@
             <w:r>
               <w:rPr>
                 <w:noProof/>
+                <w:lang w:val="en-PH" w:eastAsia="en-PH"/>
               </w:rPr>
               <w:drawing>
                 <wp:inline distT="0" distB="0" distL="0" distR="0" wp14:anchorId="5F4F35AE" wp14:editId="594D92CF">
@@ -6027,6 +6044,7 @@
             <w:r>
               <w:rPr>
                 <w:noProof/>
+                <w:lang w:val="en-PH" w:eastAsia="en-PH"/>
               </w:rPr>
               <w:drawing>
                 <wp:inline distT="0" distB="0" distL="0" distR="0" wp14:anchorId="4CB261DE" wp14:editId="5B8B5352">
@@ -6085,6 +6103,7 @@
             <w:r>
               <w:rPr>
                 <w:noProof/>
+                <w:lang w:val="en-PH" w:eastAsia="en-PH"/>
               </w:rPr>
               <w:drawing>
                 <wp:inline distT="0" distB="0" distL="0" distR="0" wp14:anchorId="4E29E330" wp14:editId="417D946B">
@@ -6143,6 +6162,7 @@
             <w:r>
               <w:rPr>
                 <w:noProof/>
+                <w:lang w:val="en-PH" w:eastAsia="en-PH"/>
               </w:rPr>
               <w:drawing>
                 <wp:inline distT="0" distB="0" distL="0" distR="0" wp14:anchorId="12E25B34" wp14:editId="2ED103CF">
@@ -6201,6 +6221,7 @@
             <w:r>
               <w:rPr>
                 <w:noProof/>
+                <w:lang w:val="en-PH" w:eastAsia="en-PH"/>
               </w:rPr>
               <w:drawing>
                 <wp:inline distT="0" distB="0" distL="0" distR="0" wp14:anchorId="14029DDD" wp14:editId="7006BB8E">
@@ -6288,6 +6309,7 @@
             <w:r>
               <w:rPr>
                 <w:noProof/>
+                <w:lang w:val="en-PH" w:eastAsia="en-PH"/>
               </w:rPr>
               <w:drawing>
                 <wp:inline distT="0" distB="0" distL="0" distR="0" wp14:anchorId="498BFF7B" wp14:editId="5D7F377E">
@@ -6346,6 +6368,7 @@
             <w:r>
               <w:rPr>
                 <w:noProof/>
+                <w:lang w:val="en-PH" w:eastAsia="en-PH"/>
               </w:rPr>
               <w:drawing>
                 <wp:inline distT="0" distB="0" distL="0" distR="0" wp14:anchorId="232E1431" wp14:editId="0FAA3FAF">
@@ -6404,6 +6427,7 @@
             <w:r>
               <w:rPr>
                 <w:noProof/>
+                <w:lang w:val="en-PH" w:eastAsia="en-PH"/>
               </w:rPr>
               <w:drawing>
                 <wp:inline distT="0" distB="0" distL="0" distR="0" wp14:anchorId="6FF1D011" wp14:editId="001C65BA">
@@ -6462,6 +6486,7 @@
             <w:r>
               <w:rPr>
                 <w:noProof/>
+                <w:lang w:val="en-PH" w:eastAsia="en-PH"/>
               </w:rPr>
               <w:drawing>
                 <wp:inline distT="0" distB="0" distL="0" distR="0" wp14:anchorId="451012CC" wp14:editId="4DF80F33">
@@ -6520,6 +6545,7 @@
             <w:r>
               <w:rPr>
                 <w:noProof/>
+                <w:lang w:val="en-PH" w:eastAsia="en-PH"/>
               </w:rPr>
               <w:drawing>
                 <wp:inline distT="0" distB="0" distL="0" distR="0" wp14:anchorId="61CD2959" wp14:editId="3A56C621">
@@ -6578,6 +6604,7 @@
             <w:r>
               <w:rPr>
                 <w:noProof/>
+                <w:lang w:val="en-PH" w:eastAsia="en-PH"/>
               </w:rPr>
               <w:drawing>
                 <wp:inline distT="0" distB="0" distL="0" distR="0" wp14:anchorId="42344CA2" wp14:editId="25D9A998">
@@ -6636,6 +6663,7 @@
             <w:r>
               <w:rPr>
                 <w:noProof/>
+                <w:lang w:val="en-PH" w:eastAsia="en-PH"/>
               </w:rPr>
               <w:drawing>
                 <wp:inline distT="0" distB="0" distL="0" distR="0" wp14:anchorId="4BB9A2E2" wp14:editId="07CA53EC">
@@ -6736,6 +6764,7 @@
             <w:r>
               <w:rPr>
                 <w:noProof/>
+                <w:lang w:val="en-PH" w:eastAsia="en-PH"/>
               </w:rPr>
               <w:drawing>
                 <wp:inline distT="0" distB="0" distL="0" distR="0" wp14:anchorId="34C9F185" wp14:editId="28DF46EC">
@@ -6794,6 +6823,7 @@
             <w:r>
               <w:rPr>
                 <w:noProof/>
+                <w:lang w:val="en-PH" w:eastAsia="en-PH"/>
               </w:rPr>
               <w:drawing>
                 <wp:inline distT="0" distB="0" distL="0" distR="0" wp14:anchorId="226F3F12" wp14:editId="0B6C9EAF">
@@ -6852,6 +6882,7 @@
             <w:r>
               <w:rPr>
                 <w:noProof/>
+                <w:lang w:val="en-PH" w:eastAsia="en-PH"/>
               </w:rPr>
               <w:drawing>
                 <wp:inline distT="0" distB="0" distL="0" distR="0" wp14:anchorId="6C235392" wp14:editId="18B34AA7">
@@ -6910,6 +6941,7 @@
             <w:r>
               <w:rPr>
                 <w:noProof/>
+                <w:lang w:val="en-PH" w:eastAsia="en-PH"/>
               </w:rPr>
               <w:drawing>
                 <wp:inline distT="0" distB="0" distL="0" distR="0" wp14:anchorId="40C81AA9" wp14:editId="1F7D34CB">
@@ -6968,6 +7000,7 @@
             <w:r>
               <w:rPr>
                 <w:noProof/>
+                <w:lang w:val="en-PH" w:eastAsia="en-PH"/>
               </w:rPr>
               <w:drawing>
                 <wp:inline distT="0" distB="0" distL="0" distR="0" wp14:anchorId="46A22B10" wp14:editId="1C5BB034">
@@ -7026,6 +7059,7 @@
             <w:r>
               <w:rPr>
                 <w:noProof/>
+                <w:lang w:val="en-PH" w:eastAsia="en-PH"/>
               </w:rPr>
               <w:drawing>
                 <wp:inline distT="0" distB="0" distL="0" distR="0" wp14:anchorId="5A1344B6" wp14:editId="5E72447A">
@@ -7084,6 +7118,7 @@
             <w:r>
               <w:rPr>
                 <w:noProof/>
+                <w:lang w:val="en-PH" w:eastAsia="en-PH"/>
               </w:rPr>
               <w:drawing>
                 <wp:inline distT="0" distB="0" distL="0" distR="0" wp14:anchorId="38D4D775" wp14:editId="2FC97F4D">
@@ -7180,6 +7215,7 @@
             <w:r>
               <w:rPr>
                 <w:noProof/>
+                <w:lang w:val="en-PH" w:eastAsia="en-PH"/>
               </w:rPr>
               <w:drawing>
                 <wp:inline distT="0" distB="0" distL="0" distR="0" wp14:anchorId="23D9C662" wp14:editId="57273D39">
@@ -7238,6 +7274,7 @@
             <w:r>
               <w:rPr>
                 <w:noProof/>
+                <w:lang w:val="en-PH" w:eastAsia="en-PH"/>
               </w:rPr>
               <w:drawing>
                 <wp:inline distT="0" distB="0" distL="0" distR="0" wp14:anchorId="71128471" wp14:editId="372ECB0E">
@@ -7296,6 +7333,7 @@
             <w:r>
               <w:rPr>
                 <w:noProof/>
+                <w:lang w:val="en-PH" w:eastAsia="en-PH"/>
               </w:rPr>
               <w:drawing>
                 <wp:inline distT="0" distB="0" distL="0" distR="0" wp14:anchorId="02373057" wp14:editId="416E2F73">
@@ -7354,6 +7392,7 @@
             <w:r>
               <w:rPr>
                 <w:noProof/>
+                <w:lang w:val="en-PH" w:eastAsia="en-PH"/>
               </w:rPr>
               <w:drawing>
                 <wp:inline distT="0" distB="0" distL="0" distR="0" wp14:anchorId="25E54EBC" wp14:editId="339D626B">
@@ -7412,6 +7451,7 @@
             <w:r>
               <w:rPr>
                 <w:noProof/>
+                <w:lang w:val="en-PH" w:eastAsia="en-PH"/>
               </w:rPr>
               <w:drawing>
                 <wp:inline distT="0" distB="0" distL="0" distR="0" wp14:anchorId="1806681F" wp14:editId="3587AB68">
@@ -7470,6 +7510,7 @@
             <w:r>
               <w:rPr>
                 <w:noProof/>
+                <w:lang w:val="en-PH" w:eastAsia="en-PH"/>
               </w:rPr>
               <w:drawing>
                 <wp:inline distT="0" distB="0" distL="0" distR="0" wp14:anchorId="504993AF" wp14:editId="337AB5BE">
@@ -7528,6 +7569,7 @@
             <w:r>
               <w:rPr>
                 <w:noProof/>
+                <w:lang w:val="en-PH" w:eastAsia="en-PH"/>
               </w:rPr>
               <w:drawing>
                 <wp:inline distT="0" distB="0" distL="0" distR="0" wp14:anchorId="633D53F4" wp14:editId="54DE7158">
@@ -7615,6 +7657,7 @@
             <w:r>
               <w:rPr>
                 <w:noProof/>
+                <w:lang w:val="en-PH" w:eastAsia="en-PH"/>
               </w:rPr>
               <w:drawing>
                 <wp:inline distT="0" distB="0" distL="0" distR="0" wp14:anchorId="43CC84AD" wp14:editId="4BEED811">
@@ -7676,6 +7719,7 @@
             <w:r>
               <w:rPr>
                 <w:noProof/>
+                <w:lang w:val="en-PH" w:eastAsia="en-PH"/>
               </w:rPr>
               <w:drawing>
                 <wp:inline distT="0" distB="0" distL="0" distR="0" wp14:anchorId="304A3896" wp14:editId="2BE40027">
@@ -7737,6 +7781,7 @@
             <w:r>
               <w:rPr>
                 <w:noProof/>
+                <w:lang w:val="en-PH" w:eastAsia="en-PH"/>
               </w:rPr>
               <w:drawing>
                 <wp:inline distT="0" distB="0" distL="0" distR="0" wp14:anchorId="58A7E341" wp14:editId="72249AC5">
@@ -7798,6 +7843,7 @@
             <w:r>
               <w:rPr>
                 <w:noProof/>
+                <w:lang w:val="en-PH" w:eastAsia="en-PH"/>
               </w:rPr>
               <w:drawing>
                 <wp:inline distT="0" distB="0" distL="0" distR="0" wp14:anchorId="51A5D088" wp14:editId="61DC9E84">
@@ -7859,6 +7905,7 @@
             <w:r>
               <w:rPr>
                 <w:noProof/>
+                <w:lang w:val="en-PH" w:eastAsia="en-PH"/>
               </w:rPr>
               <w:drawing>
                 <wp:inline distT="0" distB="0" distL="0" distR="0" wp14:anchorId="3BB9A6A3" wp14:editId="3F9F1337">
@@ -7920,6 +7967,7 @@
             <w:r>
               <w:rPr>
                 <w:noProof/>
+                <w:lang w:val="en-PH" w:eastAsia="en-PH"/>
               </w:rPr>
               <w:drawing>
                 <wp:inline distT="0" distB="0" distL="0" distR="0" wp14:anchorId="6C6512EC" wp14:editId="1E20E04F">
@@ -7981,6 +8029,7 @@
             <w:r>
               <w:rPr>
                 <w:noProof/>
+                <w:lang w:val="en-PH" w:eastAsia="en-PH"/>
               </w:rPr>
               <w:drawing>
                 <wp:inline distT="0" distB="0" distL="0" distR="0" wp14:anchorId="4CFD2C01" wp14:editId="3DE8F8B7">
@@ -8829,6 +8878,7 @@
       <w:r>
         <w:rPr>
           <w:noProof/>
+          <w:lang w:val="en-PH" w:eastAsia="en-PH"/>
         </w:rPr>
         <w:drawing>
           <wp:inline distT="0" distB="0" distL="0" distR="0" wp14:anchorId="0CC56924" wp14:editId="2FA86886">
@@ -8936,6 +8986,7 @@
         <w:rPr>
           <w:b/>
           <w:noProof/>
+          <w:lang w:val="en-PH" w:eastAsia="en-PH"/>
         </w:rPr>
         <w:drawing>
           <wp:inline distT="0" distB="0" distL="0" distR="0" wp14:anchorId="62E9C750" wp14:editId="209E5ABF">
@@ -9191,6 +9242,7 @@
         <w:rPr>
           <w:b/>
           <w:noProof/>
+          <w:lang w:val="en-PH" w:eastAsia="en-PH"/>
         </w:rPr>
         <w:drawing>
           <wp:inline distT="0" distB="0" distL="0" distR="0" wp14:anchorId="17CD2EA6" wp14:editId="64106CEA">
@@ -10387,6 +10439,7 @@
       <w:r>
         <w:rPr>
           <w:noProof/>
+          <w:lang w:val="en-PH" w:eastAsia="en-PH"/>
         </w:rPr>
         <w:drawing>
           <wp:inline distT="0" distB="0" distL="0" distR="0" wp14:anchorId="33FC010F" wp14:editId="486D1F2C">
@@ -13726,6 +13779,7 @@
         <w:rPr>
           <w:noProof/>
           <w:color w:val="000000"/>
+          <w:lang w:val="en-PH" w:eastAsia="en-PH"/>
         </w:rPr>
         <w:drawing>
           <wp:inline distT="114300" distB="114300" distL="114300" distR="114300" wp14:anchorId="3B9E7387" wp14:editId="3B9E7388">
@@ -14168,6 +14222,7 @@
         <w:rPr>
           <w:noProof/>
           <w:color w:val="000000"/>
+          <w:lang w:val="en-PH" w:eastAsia="en-PH"/>
         </w:rPr>
         <w:drawing>
           <wp:inline distT="114300" distB="114300" distL="114300" distR="114300" wp14:anchorId="3B9E7389" wp14:editId="20A918E4">
@@ -14311,6 +14366,7 @@
         <w:rPr>
           <w:noProof/>
           <w:color w:val="000000"/>
+          <w:lang w:val="en-PH" w:eastAsia="en-PH"/>
         </w:rPr>
         <w:drawing>
           <wp:inline distT="114300" distB="114300" distL="114300" distR="114300" wp14:anchorId="3B9E738B" wp14:editId="3B9E738C">
@@ -14438,6 +14494,7 @@
         <w:rPr>
           <w:noProof/>
           <w:color w:val="000000"/>
+          <w:lang w:val="en-PH" w:eastAsia="en-PH"/>
         </w:rPr>
         <w:drawing>
           <wp:inline distT="114300" distB="114300" distL="114300" distR="114300" wp14:anchorId="3B9E738D" wp14:editId="3B9E738E">
@@ -14571,6 +14628,7 @@
         <w:rPr>
           <w:noProof/>
           <w:color w:val="000000"/>
+          <w:lang w:val="en-PH" w:eastAsia="en-PH"/>
         </w:rPr>
         <w:drawing>
           <wp:inline distT="114300" distB="114300" distL="114300" distR="114300" wp14:anchorId="3B9E738F" wp14:editId="3B9E7390">
@@ -14683,6 +14741,7 @@
         <w:rPr>
           <w:noProof/>
           <w:color w:val="000000"/>
+          <w:lang w:val="en-PH" w:eastAsia="en-PH"/>
         </w:rPr>
         <w:drawing>
           <wp:inline distT="114300" distB="114300" distL="114300" distR="114300" wp14:anchorId="3B9E7391" wp14:editId="3B9E7392">
@@ -14756,6 +14815,7 @@
         <w:rPr>
           <w:noProof/>
           <w:color w:val="000000"/>
+          <w:lang w:val="en-PH" w:eastAsia="en-PH"/>
         </w:rPr>
         <w:drawing>
           <wp:inline distT="0" distB="0" distL="0" distR="0" wp14:anchorId="265C77AB" wp14:editId="4D87C1DC">
@@ -14840,6 +14900,7 @@
       <w:r>
         <w:rPr>
           <w:noProof/>
+          <w:lang w:val="en-PH" w:eastAsia="en-PH"/>
         </w:rPr>
         <mc:AlternateContent>
           <mc:Choice Requires="wps">
@@ -14984,6 +15045,7 @@
       <w:r>
         <w:rPr>
           <w:noProof/>
+          <w:lang w:val="en-PH" w:eastAsia="en-PH"/>
         </w:rPr>
         <mc:AlternateContent>
           <mc:Choice Requires="wps">
@@ -15125,6 +15187,7 @@
         <w:rPr>
           <w:noProof/>
           <w:color w:val="000000"/>
+          <w:lang w:val="en-PH" w:eastAsia="en-PH"/>
         </w:rPr>
         <w:drawing>
           <wp:inline distT="0" distB="0" distL="0" distR="0" wp14:anchorId="709B56C5" wp14:editId="06DD675B">
@@ -15269,6 +15332,7 @@
       <w:r>
         <w:rPr>
           <w:noProof/>
+          <w:lang w:val="en-PH" w:eastAsia="en-PH"/>
         </w:rPr>
         <mc:AlternateContent>
           <mc:Choice Requires="wps">
@@ -15426,6 +15490,7 @@
       <w:r>
         <w:rPr>
           <w:noProof/>
+          <w:lang w:val="en-PH" w:eastAsia="en-PH"/>
         </w:rPr>
         <mc:AlternateContent>
           <mc:Choice Requires="wps">
@@ -15575,6 +15640,7 @@
       <w:r>
         <w:rPr>
           <w:noProof/>
+          <w:lang w:val="en-PH" w:eastAsia="en-PH"/>
         </w:rPr>
         <mc:AlternateContent>
           <mc:Choice Requires="wps">
@@ -15715,6 +15781,7 @@
       <w:r>
         <w:rPr>
           <w:noProof/>
+          <w:lang w:val="en-PH" w:eastAsia="en-PH"/>
         </w:rPr>
         <mc:AlternateContent>
           <mc:Choice Requires="wps">
@@ -15855,6 +15922,7 @@
       <w:r>
         <w:rPr>
           <w:noProof/>
+          <w:lang w:val="en-PH" w:eastAsia="en-PH"/>
         </w:rPr>
         <mc:AlternateContent>
           <mc:Choice Requires="wps">
@@ -15995,6 +16063,7 @@
       <w:r>
         <w:rPr>
           <w:noProof/>
+          <w:lang w:val="en-PH" w:eastAsia="en-PH"/>
         </w:rPr>
         <mc:AlternateContent>
           <mc:Choice Requires="wps">
@@ -16135,6 +16204,7 @@
       <w:r>
         <w:rPr>
           <w:noProof/>
+          <w:lang w:val="en-PH" w:eastAsia="en-PH"/>
         </w:rPr>
         <mc:AlternateContent>
           <mc:Choice Requires="wps">
@@ -16276,6 +16346,7 @@
         <w:rPr>
           <w:noProof/>
           <w:color w:val="000000"/>
+          <w:lang w:val="en-PH" w:eastAsia="en-PH"/>
         </w:rPr>
         <w:drawing>
           <wp:inline distT="0" distB="0" distL="0" distR="0" wp14:anchorId="77ACF55D" wp14:editId="63EF3112">
@@ -16501,6 +16572,7 @@
       <w:r>
         <w:rPr>
           <w:noProof/>
+          <w:lang w:val="en-PH" w:eastAsia="en-PH"/>
         </w:rPr>
         <w:lastRenderedPageBreak/>
         <mc:AlternateContent>
@@ -16642,6 +16714,7 @@
       <w:r>
         <w:rPr>
           <w:noProof/>
+          <w:lang w:val="en-PH" w:eastAsia="en-PH"/>
         </w:rPr>
         <mc:AlternateContent>
           <mc:Choice Requires="wps">
@@ -16782,6 +16855,7 @@
       <w:r>
         <w:rPr>
           <w:noProof/>
+          <w:lang w:val="en-PH" w:eastAsia="en-PH"/>
         </w:rPr>
         <mc:AlternateContent>
           <mc:Choice Requires="wps">
@@ -16923,6 +16997,7 @@
         <w:rPr>
           <w:noProof/>
           <w:color w:val="000000"/>
+          <w:lang w:val="en-PH" w:eastAsia="en-PH"/>
         </w:rPr>
         <w:drawing>
           <wp:inline distT="0" distB="0" distL="0" distR="0" wp14:anchorId="2D5FB379" wp14:editId="4B75056B">
@@ -17113,6 +17188,7 @@
       <w:r>
         <w:rPr>
           <w:noProof/>
+          <w:lang w:val="en-PH" w:eastAsia="en-PH"/>
         </w:rPr>
         <mc:AlternateContent>
           <mc:Choice Requires="wps">
@@ -17253,6 +17329,7 @@
       <w:r>
         <w:rPr>
           <w:noProof/>
+          <w:lang w:val="en-PH" w:eastAsia="en-PH"/>
         </w:rPr>
         <mc:AlternateContent>
           <mc:Choice Requires="wps">
@@ -17393,6 +17470,7 @@
       <w:r>
         <w:rPr>
           <w:noProof/>
+          <w:lang w:val="en-PH" w:eastAsia="en-PH"/>
         </w:rPr>
         <mc:AlternateContent>
           <mc:Choice Requires="wps">
@@ -17533,6 +17611,7 @@
       <w:r>
         <w:rPr>
           <w:noProof/>
+          <w:lang w:val="en-PH" w:eastAsia="en-PH"/>
         </w:rPr>
         <mc:AlternateContent>
           <mc:Choice Requires="wps">
@@ -17671,6 +17750,7 @@
       <w:r>
         <w:rPr>
           <w:noProof/>
+          <w:lang w:val="en-PH" w:eastAsia="en-PH"/>
         </w:rPr>
         <w:drawing>
           <wp:inline distT="0" distB="0" distL="0" distR="0" wp14:anchorId="21242E52" wp14:editId="067237DB">
@@ -17822,6 +17902,7 @@
       <w:r>
         <w:rPr>
           <w:noProof/>
+          <w:lang w:val="en-PH" w:eastAsia="en-PH"/>
         </w:rPr>
         <w:lastRenderedPageBreak/>
         <mc:AlternateContent>
@@ -17963,6 +18044,7 @@
       <w:r>
         <w:rPr>
           <w:noProof/>
+          <w:lang w:val="en-PH" w:eastAsia="en-PH"/>
         </w:rPr>
         <mc:AlternateContent>
           <mc:Choice Requires="wps">
@@ -18103,6 +18185,7 @@
       <w:r>
         <w:rPr>
           <w:noProof/>
+          <w:lang w:val="en-PH" w:eastAsia="en-PH"/>
         </w:rPr>
         <mc:AlternateContent>
           <mc:Choice Requires="wps">
@@ -18243,6 +18326,7 @@
       <w:r>
         <w:rPr>
           <w:noProof/>
+          <w:lang w:val="en-PH" w:eastAsia="en-PH"/>
         </w:rPr>
         <w:drawing>
           <wp:inline distT="0" distB="0" distL="0" distR="0" wp14:anchorId="3FF747BD" wp14:editId="1EBDDEDA">
@@ -18447,6 +18531,7 @@
       <w:r>
         <w:rPr>
           <w:noProof/>
+          <w:lang w:val="en-PH" w:eastAsia="en-PH"/>
         </w:rPr>
         <mc:AlternateContent>
           <mc:Choice Requires="wps">
@@ -18587,6 +18672,7 @@
       <w:r>
         <w:rPr>
           <w:noProof/>
+          <w:lang w:val="en-PH" w:eastAsia="en-PH"/>
         </w:rPr>
         <mc:AlternateContent>
           <mc:Choice Requires="wps">
@@ -18727,6 +18813,7 @@
       <w:r>
         <w:rPr>
           <w:noProof/>
+          <w:lang w:val="en-PH" w:eastAsia="en-PH"/>
         </w:rPr>
         <mc:AlternateContent>
           <mc:Choice Requires="wps">
@@ -18867,6 +18954,7 @@
       <w:r>
         <w:rPr>
           <w:noProof/>
+          <w:lang w:val="en-PH" w:eastAsia="en-PH"/>
         </w:rPr>
         <mc:AlternateContent>
           <mc:Choice Requires="wps">
@@ -19008,6 +19096,7 @@
         <w:rPr>
           <w:noProof/>
           <w:color w:val="000000"/>
+          <w:lang w:val="en-PH" w:eastAsia="en-PH"/>
         </w:rPr>
         <w:drawing>
           <wp:inline distT="0" distB="0" distL="0" distR="0" wp14:anchorId="04B98F70" wp14:editId="5DC05D8E">
@@ -19208,6 +19297,7 @@
       <w:r>
         <w:rPr>
           <w:noProof/>
+          <w:lang w:val="en-PH" w:eastAsia="en-PH"/>
         </w:rPr>
         <w:lastRenderedPageBreak/>
         <mc:AlternateContent>
@@ -19412,6 +19502,7 @@
       <w:r>
         <w:rPr>
           <w:noProof/>
+          <w:lang w:val="en-PH" w:eastAsia="en-PH"/>
         </w:rPr>
         <mc:AlternateContent>
           <mc:Choice Requires="wps">
@@ -19552,6 +19643,7 @@
       <w:r>
         <w:rPr>
           <w:noProof/>
+          <w:lang w:val="en-PH" w:eastAsia="en-PH"/>
         </w:rPr>
         <mc:AlternateContent>
           <mc:Choice Requires="wps">
@@ -19734,15 +19826,7 @@
         <w:t>. Difficulty Buttons</w:t>
       </w:r>
       <w:r>
-        <w:t xml:space="preserve"> – it enables the player </w:t>
-      </w:r>
-      <w:proofErr w:type="gramStart"/>
-      <w:r>
-        <w:t>choose</w:t>
-      </w:r>
-      <w:proofErr w:type="gramEnd"/>
-      <w:r>
-        <w:t xml:space="preserve"> the difficulty of the game.</w:t>
+        <w:t xml:space="preserve"> – it enables the player choose the difficulty of the game.</w:t>
       </w:r>
     </w:p>
     <w:p>
@@ -21050,13 +21134,7 @@
               <w:t xml:space="preserve"> the </w:t>
             </w:r>
             <w:r>
-              <w:t>Difficulty Select screen of the Bamboozle mini</w:t>
-            </w:r>
-            <w:r>
-              <w:t>-</w:t>
-            </w:r>
-            <w:r>
-              <w:t>game</w:t>
+              <w:t>Difficulty Select screen of the Bamboozle mini-game</w:t>
             </w:r>
           </w:p>
         </w:tc>
@@ -21152,13 +21230,7 @@
               <w:t xml:space="preserve"> the </w:t>
             </w:r>
             <w:r>
-              <w:t>Difficulty Select screen of the Memory Match mini</w:t>
-            </w:r>
-            <w:r>
-              <w:t>-</w:t>
-            </w:r>
-            <w:r>
-              <w:t>game</w:t>
+              <w:t>Difficulty Select screen of the Memory Match mini-game</w:t>
             </w:r>
           </w:p>
         </w:tc>
@@ -21254,15 +21326,7 @@
               <w:t xml:space="preserve"> the </w:t>
             </w:r>
             <w:r>
-              <w:t>Difficulty Select screen of the Quotation Exam mini</w:t>
-            </w:r>
-            <w:r>
-              <w:t>-</w:t>
-            </w:r>
-            <w:bookmarkStart w:id="2" w:name="_GoBack"/>
-            <w:bookmarkEnd w:id="2"/>
-            <w:r>
-              <w:t>game</w:t>
+              <w:t>Difficulty Select screen of the Quotation Exam mini-game</w:t>
             </w:r>
           </w:p>
         </w:tc>
@@ -24481,6 +24545,7 @@
               <w:jc w:val="center"/>
             </w:pPr>
             <w:r>
+              <w:lastRenderedPageBreak/>
               <w:t>TST_No_</w:t>
             </w:r>
             <w:r>
@@ -24967,23 +25032,2665 @@
         </w:rPr>
       </w:pPr>
     </w:p>
-    <w:p>
-      <w:pPr>
-        <w:ind w:firstLine="0"/>
-      </w:pPr>
-    </w:p>
-    <w:p>
-      <w:pPr>
-        <w:ind w:firstLine="0"/>
-      </w:pPr>
-    </w:p>
-    <w:p>
-      <w:pPr>
-        <w:ind w:firstLine="0"/>
-        <w:rPr>
-          <w:color w:val="000000" w:themeColor="text1"/>
-        </w:rPr>
-      </w:pPr>
+    <w:tbl>
+      <w:tblPr>
+        <w:tblStyle w:val="TableGrid"/>
+        <w:tblW w:w="9463" w:type="dxa"/>
+        <w:tblLook w:val="04A0" w:firstRow="1" w:lastRow="0" w:firstColumn="1" w:lastColumn="0" w:noHBand="0" w:noVBand="1"/>
+      </w:tblPr>
+      <w:tblGrid>
+        <w:gridCol w:w="1990"/>
+        <w:gridCol w:w="2498"/>
+        <w:gridCol w:w="1324"/>
+        <w:gridCol w:w="1737"/>
+        <w:gridCol w:w="1017"/>
+        <w:gridCol w:w="897"/>
+      </w:tblGrid>
+      <w:tr>
+        <w:trPr>
+          <w:gridAfter w:val="4"/>
+          <w:wAfter w:w="4975" w:type="dxa"/>
+          <w:trHeight w:val="441"/>
+        </w:trPr>
+        <w:tc>
+          <w:tcPr>
+            <w:tcW w:w="1990" w:type="dxa"/>
+            <w:shd w:val="clear" w:color="auto" w:fill="365F91" w:themeFill="accent1" w:themeFillShade="BF"/>
+          </w:tcPr>
+          <w:p>
+            <w:pPr>
+              <w:ind w:firstLine="0"/>
+              <w:jc w:val="center"/>
+            </w:pPr>
+            <w:r>
+              <w:t>USE_CASE_NO</w:t>
+            </w:r>
+          </w:p>
+        </w:tc>
+        <w:tc>
+          <w:tcPr>
+            <w:tcW w:w="2498" w:type="dxa"/>
+          </w:tcPr>
+          <w:p>
+            <w:pPr>
+              <w:ind w:firstLine="0"/>
+              <w:jc w:val="center"/>
+            </w:pPr>
+            <w:r>
+              <w:t>USE_CASE_10</w:t>
+            </w:r>
+            <w:r>
+              <w:t>_</w:t>
+            </w:r>
+            <w:r>
+              <w:t>BBZ</w:t>
+            </w:r>
+          </w:p>
+        </w:tc>
+      </w:tr>
+      <w:tr>
+        <w:trPr>
+          <w:gridAfter w:val="4"/>
+          <w:wAfter w:w="4975" w:type="dxa"/>
+          <w:trHeight w:val="432"/>
+        </w:trPr>
+        <w:tc>
+          <w:tcPr>
+            <w:tcW w:w="1990" w:type="dxa"/>
+            <w:shd w:val="clear" w:color="auto" w:fill="365F91" w:themeFill="accent1" w:themeFillShade="BF"/>
+          </w:tcPr>
+          <w:p>
+            <w:pPr>
+              <w:ind w:firstLine="0"/>
+              <w:jc w:val="center"/>
+            </w:pPr>
+            <w:r>
+              <w:t>Description</w:t>
+            </w:r>
+          </w:p>
+        </w:tc>
+        <w:tc>
+          <w:tcPr>
+            <w:tcW w:w="2498" w:type="dxa"/>
+          </w:tcPr>
+          <w:p>
+            <w:pPr>
+              <w:ind w:firstLine="0"/>
+            </w:pPr>
+            <w:r>
+              <w:t>Bamboozle Game Scenes</w:t>
+            </w:r>
+          </w:p>
+        </w:tc>
+      </w:tr>
+      <w:tr>
+        <w:trPr>
+          <w:trHeight w:val="435"/>
+        </w:trPr>
+        <w:tc>
+          <w:tcPr>
+            <w:tcW w:w="1990" w:type="dxa"/>
+            <w:shd w:val="clear" w:color="auto" w:fill="D9D9D9" w:themeFill="background1" w:themeFillShade="D9"/>
+          </w:tcPr>
+          <w:p>
+            <w:pPr>
+              <w:ind w:firstLine="0"/>
+              <w:jc w:val="center"/>
+            </w:pPr>
+            <w:r>
+              <w:t>Test Case No.</w:t>
+            </w:r>
+          </w:p>
+        </w:tc>
+        <w:tc>
+          <w:tcPr>
+            <w:tcW w:w="2498" w:type="dxa"/>
+            <w:shd w:val="clear" w:color="auto" w:fill="D9D9D9" w:themeFill="background1" w:themeFillShade="D9"/>
+          </w:tcPr>
+          <w:p>
+            <w:pPr>
+              <w:ind w:firstLine="0"/>
+              <w:jc w:val="center"/>
+            </w:pPr>
+            <w:r>
+              <w:t>Description</w:t>
+            </w:r>
+          </w:p>
+        </w:tc>
+        <w:tc>
+          <w:tcPr>
+            <w:tcW w:w="1324" w:type="dxa"/>
+            <w:shd w:val="clear" w:color="auto" w:fill="D9D9D9" w:themeFill="background1" w:themeFillShade="D9"/>
+          </w:tcPr>
+          <w:p>
+            <w:pPr>
+              <w:ind w:firstLine="0"/>
+              <w:jc w:val="center"/>
+            </w:pPr>
+            <w:r>
+              <w:t>Test Procedure</w:t>
+            </w:r>
+          </w:p>
+        </w:tc>
+        <w:tc>
+          <w:tcPr>
+            <w:tcW w:w="1737" w:type="dxa"/>
+            <w:shd w:val="clear" w:color="auto" w:fill="D9D9D9" w:themeFill="background1" w:themeFillShade="D9"/>
+          </w:tcPr>
+          <w:p>
+            <w:pPr>
+              <w:ind w:firstLine="0"/>
+              <w:jc w:val="center"/>
+            </w:pPr>
+            <w:r>
+              <w:t>Expected Results</w:t>
+            </w:r>
+          </w:p>
+        </w:tc>
+        <w:tc>
+          <w:tcPr>
+            <w:tcW w:w="1017" w:type="dxa"/>
+            <w:shd w:val="clear" w:color="auto" w:fill="D9D9D9" w:themeFill="background1" w:themeFillShade="D9"/>
+          </w:tcPr>
+          <w:p>
+            <w:pPr>
+              <w:ind w:firstLine="0"/>
+              <w:jc w:val="center"/>
+            </w:pPr>
+            <w:r>
+              <w:t>Actual Results</w:t>
+            </w:r>
+          </w:p>
+        </w:tc>
+        <w:tc>
+          <w:tcPr>
+            <w:tcW w:w="897" w:type="dxa"/>
+            <w:shd w:val="clear" w:color="auto" w:fill="D9D9D9" w:themeFill="background1" w:themeFillShade="D9"/>
+          </w:tcPr>
+          <w:p>
+            <w:pPr>
+              <w:ind w:firstLine="0"/>
+              <w:jc w:val="center"/>
+            </w:pPr>
+            <w:r>
+              <w:t>Status</w:t>
+            </w:r>
+          </w:p>
+        </w:tc>
+      </w:tr>
+      <w:tr>
+        <w:trPr>
+          <w:trHeight w:val="1084"/>
+        </w:trPr>
+        <w:tc>
+          <w:tcPr>
+            <w:tcW w:w="1990" w:type="dxa"/>
+          </w:tcPr>
+          <w:p>
+            <w:pPr>
+              <w:ind w:firstLine="0"/>
+              <w:jc w:val="center"/>
+            </w:pPr>
+            <w:r>
+              <w:t>TST_No_</w:t>
+            </w:r>
+            <w:r>
+              <w:t>10</w:t>
+            </w:r>
+            <w:r>
+              <w:t>_01</w:t>
+            </w:r>
+          </w:p>
+        </w:tc>
+        <w:tc>
+          <w:tcPr>
+            <w:tcW w:w="2498" w:type="dxa"/>
+          </w:tcPr>
+          <w:p>
+            <w:pPr>
+              <w:ind w:firstLine="0"/>
+              <w:jc w:val="center"/>
+            </w:pPr>
+            <w:r>
+              <w:t xml:space="preserve">Directing to the level select screen </w:t>
+            </w:r>
+          </w:p>
+        </w:tc>
+        <w:tc>
+          <w:tcPr>
+            <w:tcW w:w="1324" w:type="dxa"/>
+          </w:tcPr>
+          <w:p>
+            <w:pPr>
+              <w:ind w:firstLine="0"/>
+            </w:pPr>
+            <w:r>
+              <w:t>1.)</w:t>
+            </w:r>
+          </w:p>
+          <w:p>
+            <w:pPr>
+              <w:ind w:firstLine="0"/>
+            </w:pPr>
+            <w:r>
+              <w:t>Press the arrow button</w:t>
+            </w:r>
+          </w:p>
+        </w:tc>
+        <w:tc>
+          <w:tcPr>
+            <w:tcW w:w="1737" w:type="dxa"/>
+          </w:tcPr>
+          <w:p>
+            <w:pPr>
+              <w:ind w:firstLine="0"/>
+              <w:jc w:val="center"/>
+            </w:pPr>
+            <w:r>
+              <w:t>Going back to the level select screen</w:t>
+            </w:r>
+          </w:p>
+        </w:tc>
+        <w:tc>
+          <w:tcPr>
+            <w:tcW w:w="1017" w:type="dxa"/>
+          </w:tcPr>
+          <w:p>
+            <w:pPr>
+              <w:ind w:firstLine="0"/>
+              <w:jc w:val="center"/>
+            </w:pPr>
+          </w:p>
+        </w:tc>
+        <w:tc>
+          <w:tcPr>
+            <w:tcW w:w="897" w:type="dxa"/>
+          </w:tcPr>
+          <w:p>
+            <w:pPr>
+              <w:ind w:firstLine="0"/>
+              <w:jc w:val="center"/>
+            </w:pPr>
+          </w:p>
+        </w:tc>
+      </w:tr>
+      <w:tr>
+        <w:trPr>
+          <w:trHeight w:val="1084"/>
+        </w:trPr>
+        <w:tc>
+          <w:tcPr>
+            <w:tcW w:w="1990" w:type="dxa"/>
+          </w:tcPr>
+          <w:p>
+            <w:pPr>
+              <w:ind w:firstLine="0"/>
+              <w:jc w:val="center"/>
+            </w:pPr>
+            <w:r>
+              <w:lastRenderedPageBreak/>
+              <w:t>TST_No_</w:t>
+            </w:r>
+            <w:r>
+              <w:t>10</w:t>
+            </w:r>
+            <w:r>
+              <w:t>_02</w:t>
+            </w:r>
+          </w:p>
+        </w:tc>
+        <w:tc>
+          <w:tcPr>
+            <w:tcW w:w="2498" w:type="dxa"/>
+          </w:tcPr>
+          <w:p>
+            <w:pPr>
+              <w:ind w:firstLine="0"/>
+              <w:jc w:val="center"/>
+            </w:pPr>
+            <w:r>
+              <w:t>Tip Button</w:t>
+            </w:r>
+          </w:p>
+        </w:tc>
+        <w:tc>
+          <w:tcPr>
+            <w:tcW w:w="1324" w:type="dxa"/>
+          </w:tcPr>
+          <w:p>
+            <w:pPr>
+              <w:ind w:firstLine="0"/>
+            </w:pPr>
+            <w:r>
+              <w:t>1.)</w:t>
+            </w:r>
+          </w:p>
+          <w:p>
+            <w:pPr>
+              <w:ind w:firstLine="0"/>
+            </w:pPr>
+            <w:r>
+              <w:t>Press Tip button</w:t>
+            </w:r>
+          </w:p>
+        </w:tc>
+        <w:tc>
+          <w:tcPr>
+            <w:tcW w:w="1737" w:type="dxa"/>
+          </w:tcPr>
+          <w:p>
+            <w:pPr>
+              <w:ind w:firstLine="0"/>
+              <w:jc w:val="center"/>
+            </w:pPr>
+            <w:r>
+              <w:t>Displays</w:t>
+            </w:r>
+            <w:r>
+              <w:t xml:space="preserve"> </w:t>
+            </w:r>
+            <w:r>
+              <w:t>a Tip picture for the game</w:t>
+            </w:r>
+          </w:p>
+        </w:tc>
+        <w:tc>
+          <w:tcPr>
+            <w:tcW w:w="1017" w:type="dxa"/>
+          </w:tcPr>
+          <w:p>
+            <w:pPr>
+              <w:ind w:firstLine="0"/>
+              <w:jc w:val="center"/>
+            </w:pPr>
+          </w:p>
+        </w:tc>
+        <w:tc>
+          <w:tcPr>
+            <w:tcW w:w="897" w:type="dxa"/>
+          </w:tcPr>
+          <w:p>
+            <w:pPr>
+              <w:ind w:firstLine="0"/>
+              <w:jc w:val="center"/>
+            </w:pPr>
+          </w:p>
+        </w:tc>
+      </w:tr>
+      <w:tr>
+        <w:trPr>
+          <w:trHeight w:val="1084"/>
+        </w:trPr>
+        <w:tc>
+          <w:tcPr>
+            <w:tcW w:w="1990" w:type="dxa"/>
+          </w:tcPr>
+          <w:p>
+            <w:pPr>
+              <w:ind w:firstLine="0"/>
+              <w:jc w:val="center"/>
+            </w:pPr>
+            <w:r>
+              <w:t>TST_No_</w:t>
+            </w:r>
+            <w:r>
+              <w:t>10_03</w:t>
+            </w:r>
+          </w:p>
+        </w:tc>
+        <w:tc>
+          <w:tcPr>
+            <w:tcW w:w="2498" w:type="dxa"/>
+          </w:tcPr>
+          <w:p>
+            <w:pPr>
+              <w:ind w:firstLine="0"/>
+              <w:jc w:val="center"/>
+            </w:pPr>
+            <w:r>
+              <w:t>Enter Button</w:t>
+            </w:r>
+          </w:p>
+        </w:tc>
+        <w:tc>
+          <w:tcPr>
+            <w:tcW w:w="1324" w:type="dxa"/>
+          </w:tcPr>
+          <w:p>
+            <w:pPr>
+              <w:ind w:firstLine="0"/>
+            </w:pPr>
+            <w:r>
+              <w:t>1.)</w:t>
+            </w:r>
+          </w:p>
+          <w:p>
+            <w:pPr>
+              <w:ind w:firstLine="0"/>
+            </w:pPr>
+            <w:r>
+              <w:t>Press Enter button</w:t>
+            </w:r>
+          </w:p>
+        </w:tc>
+        <w:tc>
+          <w:tcPr>
+            <w:tcW w:w="1737" w:type="dxa"/>
+          </w:tcPr>
+          <w:p>
+            <w:pPr>
+              <w:ind w:firstLine="0"/>
+              <w:jc w:val="center"/>
+            </w:pPr>
+            <w:r>
+              <w:t xml:space="preserve">Enters the answer word of the player and resets the letter circle </w:t>
+            </w:r>
+          </w:p>
+        </w:tc>
+        <w:tc>
+          <w:tcPr>
+            <w:tcW w:w="1017" w:type="dxa"/>
+          </w:tcPr>
+          <w:p>
+            <w:pPr>
+              <w:ind w:firstLine="0"/>
+              <w:jc w:val="center"/>
+            </w:pPr>
+          </w:p>
+        </w:tc>
+        <w:tc>
+          <w:tcPr>
+            <w:tcW w:w="897" w:type="dxa"/>
+          </w:tcPr>
+          <w:p>
+            <w:pPr>
+              <w:ind w:firstLine="0"/>
+              <w:jc w:val="center"/>
+            </w:pPr>
+          </w:p>
+        </w:tc>
+      </w:tr>
+      <w:tr>
+        <w:trPr>
+          <w:trHeight w:val="1084"/>
+        </w:trPr>
+        <w:tc>
+          <w:tcPr>
+            <w:tcW w:w="1990" w:type="dxa"/>
+          </w:tcPr>
+          <w:p>
+            <w:pPr>
+              <w:ind w:firstLine="0"/>
+              <w:jc w:val="center"/>
+            </w:pPr>
+            <w:r>
+              <w:t>TST_No_</w:t>
+            </w:r>
+            <w:r>
+              <w:t>10_04</w:t>
+            </w:r>
+          </w:p>
+        </w:tc>
+        <w:tc>
+          <w:tcPr>
+            <w:tcW w:w="2498" w:type="dxa"/>
+          </w:tcPr>
+          <w:p>
+            <w:pPr>
+              <w:ind w:firstLine="0"/>
+              <w:jc w:val="center"/>
+            </w:pPr>
+            <w:r>
+              <w:t>Reset Button</w:t>
+            </w:r>
+          </w:p>
+        </w:tc>
+        <w:tc>
+          <w:tcPr>
+            <w:tcW w:w="1324" w:type="dxa"/>
+          </w:tcPr>
+          <w:p>
+            <w:pPr>
+              <w:ind w:firstLine="0"/>
+            </w:pPr>
+            <w:r>
+              <w:t>1.)</w:t>
+            </w:r>
+          </w:p>
+          <w:p>
+            <w:pPr>
+              <w:ind w:firstLine="0"/>
+            </w:pPr>
+            <w:r>
+              <w:t>Press Reset button</w:t>
+            </w:r>
+          </w:p>
+        </w:tc>
+        <w:tc>
+          <w:tcPr>
+            <w:tcW w:w="1737" w:type="dxa"/>
+          </w:tcPr>
+          <w:p>
+            <w:pPr>
+              <w:ind w:firstLine="0"/>
+              <w:jc w:val="center"/>
+            </w:pPr>
+            <w:r>
+              <w:t>Resets the answer word of the player and resets the letter circle</w:t>
+            </w:r>
+          </w:p>
+        </w:tc>
+        <w:tc>
+          <w:tcPr>
+            <w:tcW w:w="1017" w:type="dxa"/>
+          </w:tcPr>
+          <w:p>
+            <w:pPr>
+              <w:ind w:firstLine="0"/>
+              <w:jc w:val="center"/>
+            </w:pPr>
+          </w:p>
+        </w:tc>
+        <w:tc>
+          <w:tcPr>
+            <w:tcW w:w="897" w:type="dxa"/>
+          </w:tcPr>
+          <w:p>
+            <w:pPr>
+              <w:ind w:firstLine="0"/>
+              <w:jc w:val="center"/>
+            </w:pPr>
+          </w:p>
+        </w:tc>
+      </w:tr>
+      <w:tr>
+        <w:trPr>
+          <w:trHeight w:val="1084"/>
+        </w:trPr>
+        <w:tc>
+          <w:tcPr>
+            <w:tcW w:w="1990" w:type="dxa"/>
+          </w:tcPr>
+          <w:p>
+            <w:pPr>
+              <w:ind w:firstLine="0"/>
+              <w:jc w:val="center"/>
+            </w:pPr>
+            <w:r>
+              <w:t>TST_No_</w:t>
+            </w:r>
+            <w:r>
+              <w:t>10_05</w:t>
+            </w:r>
+          </w:p>
+        </w:tc>
+        <w:tc>
+          <w:tcPr>
+            <w:tcW w:w="2498" w:type="dxa"/>
+          </w:tcPr>
+          <w:p>
+            <w:pPr>
+              <w:ind w:firstLine="0"/>
+              <w:jc w:val="center"/>
+            </w:pPr>
+            <w:r>
+              <w:t>Clicking the letter inside the circle</w:t>
+            </w:r>
+          </w:p>
+        </w:tc>
+        <w:tc>
+          <w:tcPr>
+            <w:tcW w:w="1324" w:type="dxa"/>
+          </w:tcPr>
+          <w:p>
+            <w:pPr>
+              <w:ind w:firstLine="0"/>
+            </w:pPr>
+            <w:r>
+              <w:t>1.)</w:t>
+            </w:r>
+          </w:p>
+          <w:p>
+            <w:pPr>
+              <w:ind w:firstLine="0"/>
+            </w:pPr>
+            <w:r>
+              <w:t>Press Letter</w:t>
+            </w:r>
+          </w:p>
+        </w:tc>
+        <w:tc>
+          <w:tcPr>
+            <w:tcW w:w="1737" w:type="dxa"/>
+          </w:tcPr>
+          <w:p>
+            <w:pPr>
+              <w:ind w:firstLine="0"/>
+              <w:jc w:val="center"/>
+            </w:pPr>
+            <w:r>
+              <w:t>Display the letter towards the partial word, and the letter clicked will be gone</w:t>
+            </w:r>
+          </w:p>
+        </w:tc>
+        <w:tc>
+          <w:tcPr>
+            <w:tcW w:w="1017" w:type="dxa"/>
+          </w:tcPr>
+          <w:p>
+            <w:pPr>
+              <w:ind w:firstLine="0"/>
+              <w:jc w:val="center"/>
+            </w:pPr>
+          </w:p>
+        </w:tc>
+        <w:tc>
+          <w:tcPr>
+            <w:tcW w:w="897" w:type="dxa"/>
+          </w:tcPr>
+          <w:p>
+            <w:pPr>
+              <w:ind w:firstLine="0"/>
+              <w:jc w:val="center"/>
+            </w:pPr>
+          </w:p>
+        </w:tc>
+      </w:tr>
+      <w:tr>
+        <w:trPr>
+          <w:trHeight w:val="1084"/>
+        </w:trPr>
+        <w:tc>
+          <w:tcPr>
+            <w:tcW w:w="1990" w:type="dxa"/>
+          </w:tcPr>
+          <w:p>
+            <w:pPr>
+              <w:ind w:firstLine="0"/>
+              <w:jc w:val="center"/>
+            </w:pPr>
+            <w:r>
+              <w:t>TST_No_</w:t>
+            </w:r>
+            <w:r>
+              <w:t>10_06</w:t>
+            </w:r>
+          </w:p>
+        </w:tc>
+        <w:tc>
+          <w:tcPr>
+            <w:tcW w:w="2498" w:type="dxa"/>
+          </w:tcPr>
+          <w:p>
+            <w:pPr>
+              <w:ind w:firstLine="0"/>
+              <w:jc w:val="center"/>
+            </w:pPr>
+            <w:r>
+              <w:t>If the answer is correct</w:t>
+            </w:r>
+          </w:p>
+        </w:tc>
+        <w:tc>
+          <w:tcPr>
+            <w:tcW w:w="1324" w:type="dxa"/>
+          </w:tcPr>
+          <w:p>
+            <w:pPr>
+              <w:ind w:firstLine="0"/>
+            </w:pPr>
+            <w:r>
+              <w:t>1.)</w:t>
+            </w:r>
+          </w:p>
+          <w:p>
+            <w:pPr>
+              <w:ind w:firstLine="0"/>
+            </w:pPr>
+            <w:r>
+              <w:t>Press Enter button</w:t>
+            </w:r>
+          </w:p>
+        </w:tc>
+        <w:tc>
+          <w:tcPr>
+            <w:tcW w:w="1737" w:type="dxa"/>
+          </w:tcPr>
+          <w:p>
+            <w:pPr>
+              <w:ind w:firstLine="0"/>
+              <w:jc w:val="center"/>
+            </w:pPr>
+            <w:r>
+              <w:t>Display the correct word to the corresponding boxes</w:t>
+            </w:r>
+          </w:p>
+        </w:tc>
+        <w:tc>
+          <w:tcPr>
+            <w:tcW w:w="1017" w:type="dxa"/>
+          </w:tcPr>
+          <w:p>
+            <w:pPr>
+              <w:ind w:firstLine="0"/>
+              <w:jc w:val="center"/>
+            </w:pPr>
+          </w:p>
+        </w:tc>
+        <w:tc>
+          <w:tcPr>
+            <w:tcW w:w="897" w:type="dxa"/>
+          </w:tcPr>
+          <w:p>
+            <w:pPr>
+              <w:ind w:firstLine="0"/>
+              <w:jc w:val="center"/>
+            </w:pPr>
+          </w:p>
+        </w:tc>
+      </w:tr>
+      <w:tr>
+        <w:trPr>
+          <w:trHeight w:val="1084"/>
+        </w:trPr>
+        <w:tc>
+          <w:tcPr>
+            <w:tcW w:w="1990" w:type="dxa"/>
+          </w:tcPr>
+          <w:p>
+            <w:pPr>
+              <w:ind w:firstLine="0"/>
+              <w:jc w:val="center"/>
+            </w:pPr>
+            <w:r>
+              <w:t>TST_No_</w:t>
+            </w:r>
+            <w:r>
+              <w:t>10_07</w:t>
+            </w:r>
+          </w:p>
+        </w:tc>
+        <w:tc>
+          <w:tcPr>
+            <w:tcW w:w="2498" w:type="dxa"/>
+          </w:tcPr>
+          <w:p>
+            <w:pPr>
+              <w:ind w:firstLine="0"/>
+              <w:jc w:val="center"/>
+            </w:pPr>
+            <w:r>
+              <w:t>If the answer is wrong</w:t>
+            </w:r>
+          </w:p>
+        </w:tc>
+        <w:tc>
+          <w:tcPr>
+            <w:tcW w:w="1324" w:type="dxa"/>
+          </w:tcPr>
+          <w:p>
+            <w:pPr>
+              <w:ind w:firstLine="0"/>
+            </w:pPr>
+            <w:r>
+              <w:t>1.)</w:t>
+            </w:r>
+          </w:p>
+          <w:p>
+            <w:pPr>
+              <w:ind w:firstLine="0"/>
+            </w:pPr>
+            <w:r>
+              <w:t>Press Enter button</w:t>
+            </w:r>
+          </w:p>
+        </w:tc>
+        <w:tc>
+          <w:tcPr>
+            <w:tcW w:w="1737" w:type="dxa"/>
+          </w:tcPr>
+          <w:p>
+            <w:pPr>
+              <w:ind w:firstLine="0"/>
+              <w:jc w:val="center"/>
+            </w:pPr>
+            <w:r>
+              <w:t>Resets the letter circle</w:t>
+            </w:r>
+          </w:p>
+        </w:tc>
+        <w:tc>
+          <w:tcPr>
+            <w:tcW w:w="1017" w:type="dxa"/>
+          </w:tcPr>
+          <w:p>
+            <w:pPr>
+              <w:ind w:firstLine="0"/>
+              <w:jc w:val="center"/>
+            </w:pPr>
+          </w:p>
+        </w:tc>
+        <w:tc>
+          <w:tcPr>
+            <w:tcW w:w="897" w:type="dxa"/>
+          </w:tcPr>
+          <w:p>
+            <w:pPr>
+              <w:ind w:firstLine="0"/>
+              <w:jc w:val="center"/>
+            </w:pPr>
+          </w:p>
+        </w:tc>
+      </w:tr>
+      <w:tr>
+        <w:trPr>
+          <w:trHeight w:val="1084"/>
+        </w:trPr>
+        <w:tc>
+          <w:tcPr>
+            <w:tcW w:w="1990" w:type="dxa"/>
+          </w:tcPr>
+          <w:p>
+            <w:pPr>
+              <w:ind w:firstLine="0"/>
+              <w:jc w:val="center"/>
+            </w:pPr>
+            <w:r>
+              <w:t>TST_No_</w:t>
+            </w:r>
+            <w:r>
+              <w:t>10_08</w:t>
+            </w:r>
+          </w:p>
+        </w:tc>
+        <w:tc>
+          <w:tcPr>
+            <w:tcW w:w="2498" w:type="dxa"/>
+          </w:tcPr>
+          <w:p>
+            <w:pPr>
+              <w:ind w:firstLine="0"/>
+              <w:jc w:val="center"/>
+            </w:pPr>
+            <w:r>
+              <w:t>Timer is 0</w:t>
+            </w:r>
+          </w:p>
+        </w:tc>
+        <w:tc>
+          <w:tcPr>
+            <w:tcW w:w="1324" w:type="dxa"/>
+          </w:tcPr>
+          <w:p>
+            <w:pPr>
+              <w:ind w:firstLine="0"/>
+            </w:pPr>
+            <w:r>
+              <w:t>1.)</w:t>
+            </w:r>
+          </w:p>
+          <w:p>
+            <w:pPr>
+              <w:ind w:firstLine="0"/>
+            </w:pPr>
+            <w:r>
+              <w:t>Wait for the timer to set to 0</w:t>
+            </w:r>
+          </w:p>
+        </w:tc>
+        <w:tc>
+          <w:tcPr>
+            <w:tcW w:w="1737" w:type="dxa"/>
+          </w:tcPr>
+          <w:p>
+            <w:pPr>
+              <w:ind w:firstLine="0"/>
+              <w:jc w:val="center"/>
+            </w:pPr>
+            <w:r>
+              <w:t>Going to the game over screen</w:t>
+            </w:r>
+          </w:p>
+        </w:tc>
+        <w:tc>
+          <w:tcPr>
+            <w:tcW w:w="1017" w:type="dxa"/>
+          </w:tcPr>
+          <w:p>
+            <w:pPr>
+              <w:ind w:firstLine="0"/>
+              <w:jc w:val="center"/>
+            </w:pPr>
+          </w:p>
+        </w:tc>
+        <w:tc>
+          <w:tcPr>
+            <w:tcW w:w="897" w:type="dxa"/>
+          </w:tcPr>
+          <w:p>
+            <w:pPr>
+              <w:ind w:firstLine="0"/>
+              <w:jc w:val="center"/>
+            </w:pPr>
+          </w:p>
+        </w:tc>
+      </w:tr>
+      <w:tr>
+        <w:trPr>
+          <w:trHeight w:val="1084"/>
+        </w:trPr>
+        <w:tc>
+          <w:tcPr>
+            <w:tcW w:w="1990" w:type="dxa"/>
+          </w:tcPr>
+          <w:p>
+            <w:pPr>
+              <w:ind w:firstLine="0"/>
+              <w:jc w:val="center"/>
+            </w:pPr>
+            <w:r>
+              <w:t>TST_No_</w:t>
+            </w:r>
+            <w:r>
+              <w:t>10_08</w:t>
+            </w:r>
+          </w:p>
+        </w:tc>
+        <w:tc>
+          <w:tcPr>
+            <w:tcW w:w="2498" w:type="dxa"/>
+          </w:tcPr>
+          <w:p>
+            <w:pPr>
+              <w:ind w:firstLine="0"/>
+              <w:jc w:val="center"/>
+            </w:pPr>
+            <w:r>
+              <w:t>If all the boxes are filled</w:t>
+            </w:r>
+          </w:p>
+        </w:tc>
+        <w:tc>
+          <w:tcPr>
+            <w:tcW w:w="1324" w:type="dxa"/>
+          </w:tcPr>
+          <w:p>
+            <w:pPr>
+              <w:ind w:firstLine="0"/>
+            </w:pPr>
+            <w:r>
+              <w:t>1.)</w:t>
+            </w:r>
+          </w:p>
+          <w:p>
+            <w:pPr>
+              <w:ind w:firstLine="0"/>
+            </w:pPr>
+            <w:r>
+              <w:t>Answer everything within the allocated time</w:t>
+            </w:r>
+          </w:p>
+        </w:tc>
+        <w:tc>
+          <w:tcPr>
+            <w:tcW w:w="1737" w:type="dxa"/>
+          </w:tcPr>
+          <w:p>
+            <w:pPr>
+              <w:ind w:firstLine="0"/>
+              <w:jc w:val="center"/>
+            </w:pPr>
+            <w:r>
+              <w:t xml:space="preserve">Going to the </w:t>
+            </w:r>
+            <w:r>
+              <w:t>Win</w:t>
+            </w:r>
+            <w:r>
+              <w:t xml:space="preserve"> screen</w:t>
+            </w:r>
+          </w:p>
+        </w:tc>
+        <w:tc>
+          <w:tcPr>
+            <w:tcW w:w="1017" w:type="dxa"/>
+          </w:tcPr>
+          <w:p>
+            <w:pPr>
+              <w:ind w:firstLine="0"/>
+              <w:jc w:val="center"/>
+            </w:pPr>
+          </w:p>
+        </w:tc>
+        <w:tc>
+          <w:tcPr>
+            <w:tcW w:w="897" w:type="dxa"/>
+          </w:tcPr>
+          <w:p>
+            <w:pPr>
+              <w:ind w:firstLine="0"/>
+              <w:jc w:val="center"/>
+            </w:pPr>
+          </w:p>
+        </w:tc>
+      </w:tr>
+    </w:tbl>
+    <w:p>
+      <w:pPr>
+        <w:ind w:firstLine="0"/>
+      </w:pPr>
+    </w:p>
+    <w:p>
+      <w:pPr>
+        <w:ind w:firstLine="0"/>
+      </w:pPr>
+    </w:p>
+    <w:p>
+      <w:pPr>
+        <w:ind w:firstLine="0"/>
+      </w:pPr>
+    </w:p>
+    <w:p>
+      <w:pPr>
+        <w:ind w:firstLine="0"/>
+      </w:pPr>
+    </w:p>
+    <w:tbl>
+      <w:tblPr>
+        <w:tblStyle w:val="TableGrid"/>
+        <w:tblW w:w="9463" w:type="dxa"/>
+        <w:tblLook w:val="04A0" w:firstRow="1" w:lastRow="0" w:firstColumn="1" w:lastColumn="0" w:noHBand="0" w:noVBand="1"/>
+      </w:tblPr>
+      <w:tblGrid>
+        <w:gridCol w:w="1990"/>
+        <w:gridCol w:w="2498"/>
+        <w:gridCol w:w="1324"/>
+        <w:gridCol w:w="1737"/>
+        <w:gridCol w:w="1017"/>
+        <w:gridCol w:w="897"/>
+      </w:tblGrid>
+      <w:tr>
+        <w:trPr>
+          <w:gridAfter w:val="4"/>
+          <w:wAfter w:w="4975" w:type="dxa"/>
+          <w:trHeight w:val="441"/>
+        </w:trPr>
+        <w:tc>
+          <w:tcPr>
+            <w:tcW w:w="1990" w:type="dxa"/>
+            <w:shd w:val="clear" w:color="auto" w:fill="365F91" w:themeFill="accent1" w:themeFillShade="BF"/>
+          </w:tcPr>
+          <w:p>
+            <w:pPr>
+              <w:ind w:firstLine="0"/>
+              <w:jc w:val="center"/>
+            </w:pPr>
+            <w:r>
+              <w:lastRenderedPageBreak/>
+              <w:t>USE_CASE_NO</w:t>
+            </w:r>
+          </w:p>
+        </w:tc>
+        <w:tc>
+          <w:tcPr>
+            <w:tcW w:w="2498" w:type="dxa"/>
+          </w:tcPr>
+          <w:p>
+            <w:pPr>
+              <w:ind w:firstLine="0"/>
+              <w:jc w:val="center"/>
+            </w:pPr>
+            <w:r>
+              <w:t>USE_CASE_11</w:t>
+            </w:r>
+            <w:r>
+              <w:t>_</w:t>
+            </w:r>
+            <w:r>
+              <w:t>MM</w:t>
+            </w:r>
+          </w:p>
+        </w:tc>
+      </w:tr>
+      <w:tr>
+        <w:trPr>
+          <w:gridAfter w:val="4"/>
+          <w:wAfter w:w="4975" w:type="dxa"/>
+          <w:trHeight w:val="432"/>
+        </w:trPr>
+        <w:tc>
+          <w:tcPr>
+            <w:tcW w:w="1990" w:type="dxa"/>
+            <w:shd w:val="clear" w:color="auto" w:fill="365F91" w:themeFill="accent1" w:themeFillShade="BF"/>
+          </w:tcPr>
+          <w:p>
+            <w:pPr>
+              <w:ind w:firstLine="0"/>
+              <w:jc w:val="center"/>
+            </w:pPr>
+            <w:r>
+              <w:t>Description</w:t>
+            </w:r>
+          </w:p>
+        </w:tc>
+        <w:tc>
+          <w:tcPr>
+            <w:tcW w:w="2498" w:type="dxa"/>
+          </w:tcPr>
+          <w:p>
+            <w:pPr>
+              <w:ind w:firstLine="0"/>
+            </w:pPr>
+            <w:r>
+              <w:t>Memory Match Game</w:t>
+            </w:r>
+            <w:r>
+              <w:t xml:space="preserve"> Scenes</w:t>
+            </w:r>
+          </w:p>
+        </w:tc>
+      </w:tr>
+      <w:tr>
+        <w:trPr>
+          <w:trHeight w:val="435"/>
+        </w:trPr>
+        <w:tc>
+          <w:tcPr>
+            <w:tcW w:w="1990" w:type="dxa"/>
+            <w:shd w:val="clear" w:color="auto" w:fill="D9D9D9" w:themeFill="background1" w:themeFillShade="D9"/>
+          </w:tcPr>
+          <w:p>
+            <w:pPr>
+              <w:ind w:firstLine="0"/>
+              <w:jc w:val="center"/>
+            </w:pPr>
+            <w:r>
+              <w:t>Test Case No.</w:t>
+            </w:r>
+          </w:p>
+        </w:tc>
+        <w:tc>
+          <w:tcPr>
+            <w:tcW w:w="2498" w:type="dxa"/>
+            <w:shd w:val="clear" w:color="auto" w:fill="D9D9D9" w:themeFill="background1" w:themeFillShade="D9"/>
+          </w:tcPr>
+          <w:p>
+            <w:pPr>
+              <w:ind w:firstLine="0"/>
+              <w:jc w:val="center"/>
+            </w:pPr>
+            <w:r>
+              <w:t>Description</w:t>
+            </w:r>
+          </w:p>
+        </w:tc>
+        <w:tc>
+          <w:tcPr>
+            <w:tcW w:w="1324" w:type="dxa"/>
+            <w:shd w:val="clear" w:color="auto" w:fill="D9D9D9" w:themeFill="background1" w:themeFillShade="D9"/>
+          </w:tcPr>
+          <w:p>
+            <w:pPr>
+              <w:ind w:firstLine="0"/>
+              <w:jc w:val="center"/>
+            </w:pPr>
+            <w:r>
+              <w:t>Test Procedure</w:t>
+            </w:r>
+          </w:p>
+        </w:tc>
+        <w:tc>
+          <w:tcPr>
+            <w:tcW w:w="1737" w:type="dxa"/>
+            <w:shd w:val="clear" w:color="auto" w:fill="D9D9D9" w:themeFill="background1" w:themeFillShade="D9"/>
+          </w:tcPr>
+          <w:p>
+            <w:pPr>
+              <w:ind w:firstLine="0"/>
+              <w:jc w:val="center"/>
+            </w:pPr>
+            <w:r>
+              <w:t>Expected Results</w:t>
+            </w:r>
+          </w:p>
+        </w:tc>
+        <w:tc>
+          <w:tcPr>
+            <w:tcW w:w="1017" w:type="dxa"/>
+            <w:shd w:val="clear" w:color="auto" w:fill="D9D9D9" w:themeFill="background1" w:themeFillShade="D9"/>
+          </w:tcPr>
+          <w:p>
+            <w:pPr>
+              <w:ind w:firstLine="0"/>
+              <w:jc w:val="center"/>
+            </w:pPr>
+            <w:r>
+              <w:t>Actual Results</w:t>
+            </w:r>
+          </w:p>
+        </w:tc>
+        <w:tc>
+          <w:tcPr>
+            <w:tcW w:w="897" w:type="dxa"/>
+            <w:shd w:val="clear" w:color="auto" w:fill="D9D9D9" w:themeFill="background1" w:themeFillShade="D9"/>
+          </w:tcPr>
+          <w:p>
+            <w:pPr>
+              <w:ind w:firstLine="0"/>
+              <w:jc w:val="center"/>
+            </w:pPr>
+            <w:r>
+              <w:t>Status</w:t>
+            </w:r>
+          </w:p>
+        </w:tc>
+      </w:tr>
+      <w:tr>
+        <w:trPr>
+          <w:trHeight w:val="1084"/>
+        </w:trPr>
+        <w:tc>
+          <w:tcPr>
+            <w:tcW w:w="1990" w:type="dxa"/>
+          </w:tcPr>
+          <w:p>
+            <w:pPr>
+              <w:ind w:firstLine="0"/>
+              <w:jc w:val="center"/>
+            </w:pPr>
+            <w:r>
+              <w:t>TST_No_</w:t>
+            </w:r>
+            <w:r>
+              <w:t>11</w:t>
+            </w:r>
+            <w:r>
+              <w:t>_01</w:t>
+            </w:r>
+          </w:p>
+        </w:tc>
+        <w:tc>
+          <w:tcPr>
+            <w:tcW w:w="2498" w:type="dxa"/>
+          </w:tcPr>
+          <w:p>
+            <w:pPr>
+              <w:ind w:firstLine="0"/>
+              <w:jc w:val="center"/>
+            </w:pPr>
+            <w:r>
+              <w:t xml:space="preserve">Directing to the level select screen </w:t>
+            </w:r>
+          </w:p>
+        </w:tc>
+        <w:tc>
+          <w:tcPr>
+            <w:tcW w:w="1324" w:type="dxa"/>
+          </w:tcPr>
+          <w:p>
+            <w:pPr>
+              <w:ind w:firstLine="0"/>
+            </w:pPr>
+            <w:r>
+              <w:t>1.)</w:t>
+            </w:r>
+          </w:p>
+          <w:p>
+            <w:pPr>
+              <w:ind w:firstLine="0"/>
+            </w:pPr>
+            <w:r>
+              <w:t>Press the arrow button</w:t>
+            </w:r>
+          </w:p>
+        </w:tc>
+        <w:tc>
+          <w:tcPr>
+            <w:tcW w:w="1737" w:type="dxa"/>
+          </w:tcPr>
+          <w:p>
+            <w:pPr>
+              <w:ind w:firstLine="0"/>
+              <w:jc w:val="center"/>
+            </w:pPr>
+            <w:r>
+              <w:t>Going back to the level select screen</w:t>
+            </w:r>
+          </w:p>
+        </w:tc>
+        <w:tc>
+          <w:tcPr>
+            <w:tcW w:w="1017" w:type="dxa"/>
+          </w:tcPr>
+          <w:p>
+            <w:pPr>
+              <w:ind w:firstLine="0"/>
+              <w:jc w:val="center"/>
+            </w:pPr>
+          </w:p>
+        </w:tc>
+        <w:tc>
+          <w:tcPr>
+            <w:tcW w:w="897" w:type="dxa"/>
+          </w:tcPr>
+          <w:p>
+            <w:pPr>
+              <w:ind w:firstLine="0"/>
+              <w:jc w:val="center"/>
+            </w:pPr>
+          </w:p>
+        </w:tc>
+      </w:tr>
+      <w:tr>
+        <w:trPr>
+          <w:trHeight w:val="1084"/>
+        </w:trPr>
+        <w:tc>
+          <w:tcPr>
+            <w:tcW w:w="1990" w:type="dxa"/>
+          </w:tcPr>
+          <w:p>
+            <w:pPr>
+              <w:ind w:firstLine="0"/>
+              <w:jc w:val="center"/>
+            </w:pPr>
+            <w:r>
+              <w:t>TST_No_</w:t>
+            </w:r>
+            <w:r>
+              <w:t>11</w:t>
+            </w:r>
+            <w:r>
+              <w:t>_02</w:t>
+            </w:r>
+          </w:p>
+        </w:tc>
+        <w:tc>
+          <w:tcPr>
+            <w:tcW w:w="2498" w:type="dxa"/>
+          </w:tcPr>
+          <w:p>
+            <w:pPr>
+              <w:ind w:firstLine="0"/>
+              <w:jc w:val="center"/>
+            </w:pPr>
+            <w:r>
+              <w:t>Click Card - 1</w:t>
+            </w:r>
+          </w:p>
+        </w:tc>
+        <w:tc>
+          <w:tcPr>
+            <w:tcW w:w="1324" w:type="dxa"/>
+          </w:tcPr>
+          <w:p>
+            <w:pPr>
+              <w:ind w:firstLine="0"/>
+            </w:pPr>
+            <w:r>
+              <w:t>1.)</w:t>
+            </w:r>
+          </w:p>
+          <w:p>
+            <w:pPr>
+              <w:ind w:firstLine="0"/>
+            </w:pPr>
+            <w:r>
+              <w:t xml:space="preserve">Press Card </w:t>
+            </w:r>
+          </w:p>
+        </w:tc>
+        <w:tc>
+          <w:tcPr>
+            <w:tcW w:w="1737" w:type="dxa"/>
+          </w:tcPr>
+          <w:p>
+            <w:pPr>
+              <w:ind w:firstLine="0"/>
+              <w:jc w:val="center"/>
+            </w:pPr>
+            <w:r>
+              <w:t>Displays</w:t>
+            </w:r>
+            <w:r>
+              <w:t xml:space="preserve"> </w:t>
+            </w:r>
+            <w:r>
+              <w:t xml:space="preserve">a face card picture </w:t>
+            </w:r>
+          </w:p>
+        </w:tc>
+        <w:tc>
+          <w:tcPr>
+            <w:tcW w:w="1017" w:type="dxa"/>
+          </w:tcPr>
+          <w:p>
+            <w:pPr>
+              <w:ind w:firstLine="0"/>
+              <w:jc w:val="center"/>
+            </w:pPr>
+          </w:p>
+        </w:tc>
+        <w:tc>
+          <w:tcPr>
+            <w:tcW w:w="897" w:type="dxa"/>
+          </w:tcPr>
+          <w:p>
+            <w:pPr>
+              <w:ind w:firstLine="0"/>
+              <w:jc w:val="center"/>
+            </w:pPr>
+          </w:p>
+        </w:tc>
+      </w:tr>
+      <w:tr>
+        <w:trPr>
+          <w:trHeight w:val="1084"/>
+        </w:trPr>
+        <w:tc>
+          <w:tcPr>
+            <w:tcW w:w="1990" w:type="dxa"/>
+          </w:tcPr>
+          <w:p>
+            <w:pPr>
+              <w:ind w:firstLine="0"/>
+              <w:jc w:val="center"/>
+            </w:pPr>
+            <w:r>
+              <w:t>TST_No_</w:t>
+            </w:r>
+            <w:r>
+              <w:t>11</w:t>
+            </w:r>
+            <w:r>
+              <w:t>_03</w:t>
+            </w:r>
+          </w:p>
+        </w:tc>
+        <w:tc>
+          <w:tcPr>
+            <w:tcW w:w="2498" w:type="dxa"/>
+          </w:tcPr>
+          <w:p>
+            <w:pPr>
+              <w:ind w:firstLine="0"/>
+              <w:jc w:val="center"/>
+            </w:pPr>
+            <w:r>
+              <w:t>Click Card - 2</w:t>
+            </w:r>
+          </w:p>
+        </w:tc>
+        <w:tc>
+          <w:tcPr>
+            <w:tcW w:w="1324" w:type="dxa"/>
+          </w:tcPr>
+          <w:p>
+            <w:pPr>
+              <w:ind w:firstLine="0"/>
+            </w:pPr>
+            <w:r>
+              <w:t>1.)</w:t>
+            </w:r>
+          </w:p>
+          <w:p>
+            <w:pPr>
+              <w:ind w:firstLine="0"/>
+            </w:pPr>
+            <w:r>
+              <w:t>Press Card</w:t>
+            </w:r>
+          </w:p>
+        </w:tc>
+        <w:tc>
+          <w:tcPr>
+            <w:tcW w:w="1737" w:type="dxa"/>
+          </w:tcPr>
+          <w:p>
+            <w:pPr>
+              <w:ind w:firstLine="0"/>
+              <w:jc w:val="center"/>
+            </w:pPr>
+            <w:r>
+              <w:t xml:space="preserve">Display a face card picture </w:t>
+            </w:r>
+            <w:r>
+              <w:t xml:space="preserve"> </w:t>
+            </w:r>
+          </w:p>
+        </w:tc>
+        <w:tc>
+          <w:tcPr>
+            <w:tcW w:w="1017" w:type="dxa"/>
+          </w:tcPr>
+          <w:p>
+            <w:pPr>
+              <w:ind w:firstLine="0"/>
+              <w:jc w:val="center"/>
+            </w:pPr>
+          </w:p>
+        </w:tc>
+        <w:tc>
+          <w:tcPr>
+            <w:tcW w:w="897" w:type="dxa"/>
+          </w:tcPr>
+          <w:p>
+            <w:pPr>
+              <w:ind w:firstLine="0"/>
+              <w:jc w:val="center"/>
+            </w:pPr>
+          </w:p>
+        </w:tc>
+      </w:tr>
+      <w:tr>
+        <w:trPr>
+          <w:trHeight w:val="1084"/>
+        </w:trPr>
+        <w:tc>
+          <w:tcPr>
+            <w:tcW w:w="1990" w:type="dxa"/>
+          </w:tcPr>
+          <w:p>
+            <w:pPr>
+              <w:ind w:firstLine="0"/>
+              <w:jc w:val="center"/>
+            </w:pPr>
+            <w:r>
+              <w:t>TST_No_</w:t>
+            </w:r>
+            <w:r>
+              <w:t>11</w:t>
+            </w:r>
+            <w:r>
+              <w:t>_04</w:t>
+            </w:r>
+          </w:p>
+        </w:tc>
+        <w:tc>
+          <w:tcPr>
+            <w:tcW w:w="2498" w:type="dxa"/>
+          </w:tcPr>
+          <w:p>
+            <w:pPr>
+              <w:ind w:firstLine="0"/>
+              <w:jc w:val="center"/>
+            </w:pPr>
+            <w:r>
+              <w:t>If Card -1 and Card -2 are the same</w:t>
+            </w:r>
+          </w:p>
+        </w:tc>
+        <w:tc>
+          <w:tcPr>
+            <w:tcW w:w="1324" w:type="dxa"/>
+          </w:tcPr>
+          <w:p>
+            <w:pPr>
+              <w:ind w:firstLine="0"/>
+            </w:pPr>
+            <w:r>
+              <w:t>1.)</w:t>
+            </w:r>
+          </w:p>
+          <w:p>
+            <w:pPr>
+              <w:ind w:firstLine="0"/>
+            </w:pPr>
+            <w:r>
+              <w:t xml:space="preserve">Press </w:t>
+            </w:r>
+            <w:r>
+              <w:t>Card</w:t>
+            </w:r>
+          </w:p>
+        </w:tc>
+        <w:tc>
+          <w:tcPr>
+            <w:tcW w:w="1737" w:type="dxa"/>
+          </w:tcPr>
+          <w:p>
+            <w:pPr>
+              <w:ind w:firstLine="0"/>
+              <w:jc w:val="center"/>
+            </w:pPr>
+            <w:r>
+              <w:t>The face cards will be set until the game is lost or won</w:t>
+            </w:r>
+          </w:p>
+        </w:tc>
+        <w:tc>
+          <w:tcPr>
+            <w:tcW w:w="1017" w:type="dxa"/>
+          </w:tcPr>
+          <w:p>
+            <w:pPr>
+              <w:ind w:firstLine="0"/>
+              <w:jc w:val="center"/>
+            </w:pPr>
+          </w:p>
+        </w:tc>
+        <w:tc>
+          <w:tcPr>
+            <w:tcW w:w="897" w:type="dxa"/>
+          </w:tcPr>
+          <w:p>
+            <w:pPr>
+              <w:ind w:firstLine="0"/>
+              <w:jc w:val="center"/>
+            </w:pPr>
+          </w:p>
+        </w:tc>
+      </w:tr>
+      <w:tr>
+        <w:trPr>
+          <w:trHeight w:val="1084"/>
+        </w:trPr>
+        <w:tc>
+          <w:tcPr>
+            <w:tcW w:w="1990" w:type="dxa"/>
+          </w:tcPr>
+          <w:p>
+            <w:pPr>
+              <w:ind w:firstLine="0"/>
+              <w:jc w:val="center"/>
+            </w:pPr>
+            <w:r>
+              <w:t>TST_No_</w:t>
+            </w:r>
+            <w:r>
+              <w:t>11</w:t>
+            </w:r>
+            <w:r>
+              <w:t>_05</w:t>
+            </w:r>
+          </w:p>
+        </w:tc>
+        <w:tc>
+          <w:tcPr>
+            <w:tcW w:w="2498" w:type="dxa"/>
+          </w:tcPr>
+          <w:p>
+            <w:pPr>
+              <w:ind w:firstLine="0"/>
+              <w:jc w:val="center"/>
+            </w:pPr>
+            <w:r>
+              <w:t>If Card -1 and Card -2 are different</w:t>
+            </w:r>
+          </w:p>
+        </w:tc>
+        <w:tc>
+          <w:tcPr>
+            <w:tcW w:w="1324" w:type="dxa"/>
+          </w:tcPr>
+          <w:p>
+            <w:pPr>
+              <w:ind w:firstLine="0"/>
+            </w:pPr>
+            <w:r>
+              <w:t>1.)</w:t>
+            </w:r>
+          </w:p>
+          <w:p>
+            <w:pPr>
+              <w:ind w:firstLine="0"/>
+            </w:pPr>
+            <w:r>
+              <w:t>Press Card</w:t>
+            </w:r>
+            <w:r>
+              <w:t xml:space="preserve"> </w:t>
+            </w:r>
+            <w:r>
+              <w:t>r</w:t>
+            </w:r>
+          </w:p>
+        </w:tc>
+        <w:tc>
+          <w:tcPr>
+            <w:tcW w:w="1737" w:type="dxa"/>
+          </w:tcPr>
+          <w:p>
+            <w:pPr>
+              <w:ind w:firstLine="0"/>
+              <w:jc w:val="center"/>
+            </w:pPr>
+            <w:r>
+              <w:t>The face cards will be return to their back face cards</w:t>
+            </w:r>
+          </w:p>
+        </w:tc>
+        <w:tc>
+          <w:tcPr>
+            <w:tcW w:w="1017" w:type="dxa"/>
+          </w:tcPr>
+          <w:p>
+            <w:pPr>
+              <w:ind w:firstLine="0"/>
+              <w:jc w:val="center"/>
+            </w:pPr>
+          </w:p>
+        </w:tc>
+        <w:tc>
+          <w:tcPr>
+            <w:tcW w:w="897" w:type="dxa"/>
+          </w:tcPr>
+          <w:p>
+            <w:pPr>
+              <w:ind w:firstLine="0"/>
+              <w:jc w:val="center"/>
+            </w:pPr>
+          </w:p>
+        </w:tc>
+      </w:tr>
+      <w:tr>
+        <w:trPr>
+          <w:trHeight w:val="1084"/>
+        </w:trPr>
+        <w:tc>
+          <w:tcPr>
+            <w:tcW w:w="1990" w:type="dxa"/>
+          </w:tcPr>
+          <w:p>
+            <w:pPr>
+              <w:ind w:firstLine="0"/>
+              <w:jc w:val="center"/>
+            </w:pPr>
+            <w:r>
+              <w:t>TST_No_</w:t>
+            </w:r>
+            <w:r>
+              <w:t>11</w:t>
+            </w:r>
+            <w:r>
+              <w:t>_08</w:t>
+            </w:r>
+          </w:p>
+        </w:tc>
+        <w:tc>
+          <w:tcPr>
+            <w:tcW w:w="2498" w:type="dxa"/>
+          </w:tcPr>
+          <w:p>
+            <w:pPr>
+              <w:ind w:firstLine="0"/>
+              <w:jc w:val="center"/>
+            </w:pPr>
+            <w:r>
+              <w:t>Timer is 0</w:t>
+            </w:r>
+          </w:p>
+        </w:tc>
+        <w:tc>
+          <w:tcPr>
+            <w:tcW w:w="1324" w:type="dxa"/>
+          </w:tcPr>
+          <w:p>
+            <w:pPr>
+              <w:ind w:firstLine="0"/>
+            </w:pPr>
+            <w:r>
+              <w:t>1.)</w:t>
+            </w:r>
+          </w:p>
+          <w:p>
+            <w:pPr>
+              <w:ind w:firstLine="0"/>
+            </w:pPr>
+            <w:r>
+              <w:t>Wait for the timer to set to 0</w:t>
+            </w:r>
+          </w:p>
+        </w:tc>
+        <w:tc>
+          <w:tcPr>
+            <w:tcW w:w="1737" w:type="dxa"/>
+          </w:tcPr>
+          <w:p>
+            <w:pPr>
+              <w:ind w:firstLine="0"/>
+              <w:jc w:val="center"/>
+            </w:pPr>
+            <w:r>
+              <w:t>Going to the game over screen</w:t>
+            </w:r>
+          </w:p>
+        </w:tc>
+        <w:tc>
+          <w:tcPr>
+            <w:tcW w:w="1017" w:type="dxa"/>
+          </w:tcPr>
+          <w:p>
+            <w:pPr>
+              <w:ind w:firstLine="0"/>
+              <w:jc w:val="center"/>
+            </w:pPr>
+          </w:p>
+        </w:tc>
+        <w:tc>
+          <w:tcPr>
+            <w:tcW w:w="897" w:type="dxa"/>
+          </w:tcPr>
+          <w:p>
+            <w:pPr>
+              <w:ind w:firstLine="0"/>
+              <w:jc w:val="center"/>
+            </w:pPr>
+          </w:p>
+        </w:tc>
+      </w:tr>
+      <w:tr>
+        <w:trPr>
+          <w:trHeight w:val="1084"/>
+        </w:trPr>
+        <w:tc>
+          <w:tcPr>
+            <w:tcW w:w="1990" w:type="dxa"/>
+          </w:tcPr>
+          <w:p>
+            <w:pPr>
+              <w:ind w:firstLine="0"/>
+              <w:jc w:val="center"/>
+            </w:pPr>
+            <w:r>
+              <w:t>TST_No_</w:t>
+            </w:r>
+            <w:r>
+              <w:t>11</w:t>
+            </w:r>
+            <w:r>
+              <w:t>_08</w:t>
+            </w:r>
+          </w:p>
+        </w:tc>
+        <w:tc>
+          <w:tcPr>
+            <w:tcW w:w="2498" w:type="dxa"/>
+          </w:tcPr>
+          <w:p>
+            <w:pPr>
+              <w:ind w:firstLine="0"/>
+              <w:jc w:val="center"/>
+            </w:pPr>
+            <w:r>
+              <w:t xml:space="preserve">If all the </w:t>
+            </w:r>
+            <w:r>
+              <w:t>cards are faced up</w:t>
+            </w:r>
+          </w:p>
+        </w:tc>
+        <w:tc>
+          <w:tcPr>
+            <w:tcW w:w="1324" w:type="dxa"/>
+          </w:tcPr>
+          <w:p>
+            <w:pPr>
+              <w:ind w:firstLine="0"/>
+            </w:pPr>
+            <w:r>
+              <w:t>1.)</w:t>
+            </w:r>
+          </w:p>
+          <w:p>
+            <w:pPr>
+              <w:ind w:firstLine="0"/>
+            </w:pPr>
+            <w:r>
+              <w:t>Cards are now faced up</w:t>
+            </w:r>
+          </w:p>
+        </w:tc>
+        <w:tc>
+          <w:tcPr>
+            <w:tcW w:w="1737" w:type="dxa"/>
+          </w:tcPr>
+          <w:p>
+            <w:pPr>
+              <w:ind w:firstLine="0"/>
+              <w:jc w:val="center"/>
+            </w:pPr>
+            <w:r>
+              <w:t>Going to the Win screen</w:t>
+            </w:r>
+          </w:p>
+        </w:tc>
+        <w:tc>
+          <w:tcPr>
+            <w:tcW w:w="1017" w:type="dxa"/>
+          </w:tcPr>
+          <w:p>
+            <w:pPr>
+              <w:ind w:firstLine="0"/>
+              <w:jc w:val="center"/>
+            </w:pPr>
+          </w:p>
+        </w:tc>
+        <w:tc>
+          <w:tcPr>
+            <w:tcW w:w="897" w:type="dxa"/>
+          </w:tcPr>
+          <w:p>
+            <w:pPr>
+              <w:ind w:firstLine="0"/>
+              <w:jc w:val="center"/>
+            </w:pPr>
+          </w:p>
+        </w:tc>
+      </w:tr>
+    </w:tbl>
+    <w:p>
+      <w:pPr>
+        <w:ind w:firstLine="0"/>
+      </w:pPr>
+    </w:p>
+    <w:p>
+      <w:pPr>
+        <w:ind w:firstLine="0"/>
+      </w:pPr>
+    </w:p>
+    <w:p>
+      <w:pPr>
+        <w:ind w:firstLine="0"/>
+      </w:pPr>
+    </w:p>
+    <w:p>
+      <w:pPr>
+        <w:ind w:firstLine="0"/>
+      </w:pPr>
+    </w:p>
+    <w:p>
+      <w:pPr>
+        <w:ind w:firstLine="0"/>
+      </w:pPr>
+    </w:p>
+    <w:p>
+      <w:pPr>
+        <w:ind w:firstLine="0"/>
+      </w:pPr>
+    </w:p>
+    <w:tbl>
+      <w:tblPr>
+        <w:tblStyle w:val="TableGrid"/>
+        <w:tblW w:w="9463" w:type="dxa"/>
+        <w:tblLook w:val="04A0" w:firstRow="1" w:lastRow="0" w:firstColumn="1" w:lastColumn="0" w:noHBand="0" w:noVBand="1"/>
+      </w:tblPr>
+      <w:tblGrid>
+        <w:gridCol w:w="1990"/>
+        <w:gridCol w:w="2498"/>
+        <w:gridCol w:w="1324"/>
+        <w:gridCol w:w="1737"/>
+        <w:gridCol w:w="1017"/>
+        <w:gridCol w:w="897"/>
+      </w:tblGrid>
+      <w:tr>
+        <w:trPr>
+          <w:gridAfter w:val="4"/>
+          <w:wAfter w:w="4975" w:type="dxa"/>
+          <w:trHeight w:val="441"/>
+        </w:trPr>
+        <w:tc>
+          <w:tcPr>
+            <w:tcW w:w="1990" w:type="dxa"/>
+            <w:shd w:val="clear" w:color="auto" w:fill="365F91" w:themeFill="accent1" w:themeFillShade="BF"/>
+          </w:tcPr>
+          <w:p>
+            <w:pPr>
+              <w:ind w:firstLine="0"/>
+              <w:jc w:val="center"/>
+            </w:pPr>
+            <w:r>
+              <w:lastRenderedPageBreak/>
+              <w:t>USE_CASE_NO</w:t>
+            </w:r>
+          </w:p>
+        </w:tc>
+        <w:tc>
+          <w:tcPr>
+            <w:tcW w:w="2498" w:type="dxa"/>
+          </w:tcPr>
+          <w:p>
+            <w:pPr>
+              <w:ind w:firstLine="0"/>
+              <w:jc w:val="center"/>
+            </w:pPr>
+            <w:r>
+              <w:t>USE_CASE_12</w:t>
+            </w:r>
+            <w:r>
+              <w:t>_</w:t>
+            </w:r>
+            <w:r>
+              <w:t>QE</w:t>
+            </w:r>
+          </w:p>
+        </w:tc>
+      </w:tr>
+      <w:tr>
+        <w:trPr>
+          <w:gridAfter w:val="4"/>
+          <w:wAfter w:w="4975" w:type="dxa"/>
+          <w:trHeight w:val="432"/>
+        </w:trPr>
+        <w:tc>
+          <w:tcPr>
+            <w:tcW w:w="1990" w:type="dxa"/>
+            <w:shd w:val="clear" w:color="auto" w:fill="365F91" w:themeFill="accent1" w:themeFillShade="BF"/>
+          </w:tcPr>
+          <w:p>
+            <w:pPr>
+              <w:ind w:firstLine="0"/>
+              <w:jc w:val="center"/>
+            </w:pPr>
+            <w:r>
+              <w:t>Description</w:t>
+            </w:r>
+          </w:p>
+        </w:tc>
+        <w:tc>
+          <w:tcPr>
+            <w:tcW w:w="2498" w:type="dxa"/>
+          </w:tcPr>
+          <w:p>
+            <w:pPr>
+              <w:ind w:firstLine="0"/>
+            </w:pPr>
+            <w:r>
+              <w:t>Quotation Exam</w:t>
+            </w:r>
+            <w:r>
+              <w:t xml:space="preserve"> Game Scenes</w:t>
+            </w:r>
+          </w:p>
+        </w:tc>
+      </w:tr>
+      <w:tr>
+        <w:trPr>
+          <w:trHeight w:val="435"/>
+        </w:trPr>
+        <w:tc>
+          <w:tcPr>
+            <w:tcW w:w="1990" w:type="dxa"/>
+            <w:shd w:val="clear" w:color="auto" w:fill="D9D9D9" w:themeFill="background1" w:themeFillShade="D9"/>
+          </w:tcPr>
+          <w:p>
+            <w:pPr>
+              <w:ind w:firstLine="0"/>
+              <w:jc w:val="center"/>
+            </w:pPr>
+            <w:r>
+              <w:t>Test Case No.</w:t>
+            </w:r>
+          </w:p>
+        </w:tc>
+        <w:tc>
+          <w:tcPr>
+            <w:tcW w:w="2498" w:type="dxa"/>
+            <w:shd w:val="clear" w:color="auto" w:fill="D9D9D9" w:themeFill="background1" w:themeFillShade="D9"/>
+          </w:tcPr>
+          <w:p>
+            <w:pPr>
+              <w:ind w:firstLine="0"/>
+              <w:jc w:val="center"/>
+            </w:pPr>
+            <w:r>
+              <w:t>Description</w:t>
+            </w:r>
+          </w:p>
+        </w:tc>
+        <w:tc>
+          <w:tcPr>
+            <w:tcW w:w="1324" w:type="dxa"/>
+            <w:shd w:val="clear" w:color="auto" w:fill="D9D9D9" w:themeFill="background1" w:themeFillShade="D9"/>
+          </w:tcPr>
+          <w:p>
+            <w:pPr>
+              <w:ind w:firstLine="0"/>
+              <w:jc w:val="center"/>
+            </w:pPr>
+            <w:r>
+              <w:t>Test Procedure</w:t>
+            </w:r>
+          </w:p>
+        </w:tc>
+        <w:tc>
+          <w:tcPr>
+            <w:tcW w:w="1737" w:type="dxa"/>
+            <w:shd w:val="clear" w:color="auto" w:fill="D9D9D9" w:themeFill="background1" w:themeFillShade="D9"/>
+          </w:tcPr>
+          <w:p>
+            <w:pPr>
+              <w:ind w:firstLine="0"/>
+              <w:jc w:val="center"/>
+            </w:pPr>
+            <w:r>
+              <w:t>Expected Results</w:t>
+            </w:r>
+          </w:p>
+        </w:tc>
+        <w:tc>
+          <w:tcPr>
+            <w:tcW w:w="1017" w:type="dxa"/>
+            <w:shd w:val="clear" w:color="auto" w:fill="D9D9D9" w:themeFill="background1" w:themeFillShade="D9"/>
+          </w:tcPr>
+          <w:p>
+            <w:pPr>
+              <w:ind w:firstLine="0"/>
+              <w:jc w:val="center"/>
+            </w:pPr>
+            <w:r>
+              <w:t>Actual Results</w:t>
+            </w:r>
+          </w:p>
+        </w:tc>
+        <w:tc>
+          <w:tcPr>
+            <w:tcW w:w="897" w:type="dxa"/>
+            <w:shd w:val="clear" w:color="auto" w:fill="D9D9D9" w:themeFill="background1" w:themeFillShade="D9"/>
+          </w:tcPr>
+          <w:p>
+            <w:pPr>
+              <w:ind w:firstLine="0"/>
+              <w:jc w:val="center"/>
+            </w:pPr>
+            <w:r>
+              <w:t>Status</w:t>
+            </w:r>
+          </w:p>
+        </w:tc>
+      </w:tr>
+      <w:tr>
+        <w:trPr>
+          <w:trHeight w:val="1084"/>
+        </w:trPr>
+        <w:tc>
+          <w:tcPr>
+            <w:tcW w:w="1990" w:type="dxa"/>
+          </w:tcPr>
+          <w:p>
+            <w:pPr>
+              <w:ind w:firstLine="0"/>
+              <w:jc w:val="center"/>
+            </w:pPr>
+            <w:r>
+              <w:t>TST_No_</w:t>
+            </w:r>
+            <w:r>
+              <w:t>1</w:t>
+            </w:r>
+            <w:r>
+              <w:t>2</w:t>
+            </w:r>
+            <w:r>
+              <w:t>_01</w:t>
+            </w:r>
+          </w:p>
+        </w:tc>
+        <w:tc>
+          <w:tcPr>
+            <w:tcW w:w="2498" w:type="dxa"/>
+          </w:tcPr>
+          <w:p>
+            <w:pPr>
+              <w:ind w:firstLine="0"/>
+              <w:jc w:val="center"/>
+            </w:pPr>
+            <w:r>
+              <w:t xml:space="preserve">Directing to the level select screen </w:t>
+            </w:r>
+          </w:p>
+        </w:tc>
+        <w:tc>
+          <w:tcPr>
+            <w:tcW w:w="1324" w:type="dxa"/>
+          </w:tcPr>
+          <w:p>
+            <w:pPr>
+              <w:ind w:firstLine="0"/>
+            </w:pPr>
+            <w:r>
+              <w:t>1.)</w:t>
+            </w:r>
+          </w:p>
+          <w:p>
+            <w:pPr>
+              <w:ind w:firstLine="0"/>
+            </w:pPr>
+            <w:r>
+              <w:t>Press the arrow button</w:t>
+            </w:r>
+          </w:p>
+        </w:tc>
+        <w:tc>
+          <w:tcPr>
+            <w:tcW w:w="1737" w:type="dxa"/>
+          </w:tcPr>
+          <w:p>
+            <w:pPr>
+              <w:ind w:firstLine="0"/>
+              <w:jc w:val="center"/>
+            </w:pPr>
+            <w:r>
+              <w:t>Going back to the level select screen</w:t>
+            </w:r>
+          </w:p>
+        </w:tc>
+        <w:tc>
+          <w:tcPr>
+            <w:tcW w:w="1017" w:type="dxa"/>
+          </w:tcPr>
+          <w:p>
+            <w:pPr>
+              <w:ind w:firstLine="0"/>
+              <w:jc w:val="center"/>
+            </w:pPr>
+          </w:p>
+        </w:tc>
+        <w:tc>
+          <w:tcPr>
+            <w:tcW w:w="897" w:type="dxa"/>
+          </w:tcPr>
+          <w:p>
+            <w:pPr>
+              <w:ind w:firstLine="0"/>
+              <w:jc w:val="center"/>
+            </w:pPr>
+          </w:p>
+        </w:tc>
+      </w:tr>
+      <w:tr>
+        <w:trPr>
+          <w:trHeight w:val="1084"/>
+        </w:trPr>
+        <w:tc>
+          <w:tcPr>
+            <w:tcW w:w="1990" w:type="dxa"/>
+          </w:tcPr>
+          <w:p>
+            <w:pPr>
+              <w:ind w:firstLine="0"/>
+              <w:jc w:val="center"/>
+            </w:pPr>
+            <w:r>
+              <w:t>TST_No_</w:t>
+            </w:r>
+            <w:r>
+              <w:t>12</w:t>
+            </w:r>
+            <w:r>
+              <w:t>_02</w:t>
+            </w:r>
+          </w:p>
+        </w:tc>
+        <w:tc>
+          <w:tcPr>
+            <w:tcW w:w="2498" w:type="dxa"/>
+          </w:tcPr>
+          <w:p>
+            <w:pPr>
+              <w:ind w:firstLine="0"/>
+              <w:jc w:val="center"/>
+            </w:pPr>
+            <w:r>
+              <w:t>If answer to the question is wrong</w:t>
+            </w:r>
+          </w:p>
+        </w:tc>
+        <w:tc>
+          <w:tcPr>
+            <w:tcW w:w="1324" w:type="dxa"/>
+          </w:tcPr>
+          <w:p>
+            <w:pPr>
+              <w:ind w:firstLine="0"/>
+            </w:pPr>
+            <w:r>
+              <w:t>1.)</w:t>
+            </w:r>
+          </w:p>
+          <w:p>
+            <w:pPr>
+              <w:ind w:firstLine="0"/>
+            </w:pPr>
+            <w:r>
+              <w:t xml:space="preserve">Select an answer </w:t>
+            </w:r>
+          </w:p>
+        </w:tc>
+        <w:tc>
+          <w:tcPr>
+            <w:tcW w:w="1737" w:type="dxa"/>
+          </w:tcPr>
+          <w:p>
+            <w:pPr>
+              <w:ind w:firstLine="0"/>
+              <w:jc w:val="center"/>
+            </w:pPr>
+            <w:r>
+              <w:t>Life will be reduced</w:t>
+            </w:r>
+            <w:r>
+              <w:t xml:space="preserve"> </w:t>
+            </w:r>
+          </w:p>
+        </w:tc>
+        <w:tc>
+          <w:tcPr>
+            <w:tcW w:w="1017" w:type="dxa"/>
+          </w:tcPr>
+          <w:p>
+            <w:pPr>
+              <w:ind w:firstLine="0"/>
+              <w:jc w:val="center"/>
+            </w:pPr>
+          </w:p>
+        </w:tc>
+        <w:tc>
+          <w:tcPr>
+            <w:tcW w:w="897" w:type="dxa"/>
+          </w:tcPr>
+          <w:p>
+            <w:pPr>
+              <w:ind w:firstLine="0"/>
+              <w:jc w:val="center"/>
+            </w:pPr>
+          </w:p>
+        </w:tc>
+      </w:tr>
+      <w:tr>
+        <w:trPr>
+          <w:trHeight w:val="1084"/>
+        </w:trPr>
+        <w:tc>
+          <w:tcPr>
+            <w:tcW w:w="1990" w:type="dxa"/>
+          </w:tcPr>
+          <w:p>
+            <w:pPr>
+              <w:ind w:firstLine="0"/>
+              <w:jc w:val="center"/>
+            </w:pPr>
+            <w:r>
+              <w:t>TST_No_</w:t>
+            </w:r>
+            <w:r>
+              <w:t>12</w:t>
+            </w:r>
+            <w:r>
+              <w:t>_03</w:t>
+            </w:r>
+          </w:p>
+        </w:tc>
+        <w:tc>
+          <w:tcPr>
+            <w:tcW w:w="2498" w:type="dxa"/>
+          </w:tcPr>
+          <w:p>
+            <w:pPr>
+              <w:ind w:firstLine="0"/>
+              <w:jc w:val="center"/>
+            </w:pPr>
+            <w:r>
+              <w:t xml:space="preserve">If answer to the question is </w:t>
+            </w:r>
+            <w:r>
+              <w:t>correct</w:t>
+            </w:r>
+          </w:p>
+        </w:tc>
+        <w:tc>
+          <w:tcPr>
+            <w:tcW w:w="1324" w:type="dxa"/>
+          </w:tcPr>
+          <w:p>
+            <w:pPr>
+              <w:ind w:firstLine="0"/>
+            </w:pPr>
+            <w:r>
+              <w:t>1.)</w:t>
+            </w:r>
+          </w:p>
+          <w:p>
+            <w:pPr>
+              <w:ind w:firstLine="0"/>
+            </w:pPr>
+            <w:r>
+              <w:t>Select an answer</w:t>
+            </w:r>
+          </w:p>
+        </w:tc>
+        <w:tc>
+          <w:tcPr>
+            <w:tcW w:w="1737" w:type="dxa"/>
+          </w:tcPr>
+          <w:p>
+            <w:pPr>
+              <w:ind w:firstLine="0"/>
+              <w:jc w:val="center"/>
+            </w:pPr>
+            <w:r>
+              <w:t>Another question will pop-up</w:t>
+            </w:r>
+            <w:r>
+              <w:t xml:space="preserve">  </w:t>
+            </w:r>
+          </w:p>
+        </w:tc>
+        <w:tc>
+          <w:tcPr>
+            <w:tcW w:w="1017" w:type="dxa"/>
+          </w:tcPr>
+          <w:p>
+            <w:pPr>
+              <w:ind w:firstLine="0"/>
+              <w:jc w:val="center"/>
+            </w:pPr>
+          </w:p>
+        </w:tc>
+        <w:tc>
+          <w:tcPr>
+            <w:tcW w:w="897" w:type="dxa"/>
+          </w:tcPr>
+          <w:p>
+            <w:pPr>
+              <w:ind w:firstLine="0"/>
+              <w:jc w:val="center"/>
+            </w:pPr>
+          </w:p>
+        </w:tc>
+      </w:tr>
+      <w:tr>
+        <w:trPr>
+          <w:trHeight w:val="1084"/>
+        </w:trPr>
+        <w:tc>
+          <w:tcPr>
+            <w:tcW w:w="1990" w:type="dxa"/>
+          </w:tcPr>
+          <w:p>
+            <w:pPr>
+              <w:ind w:firstLine="0"/>
+              <w:jc w:val="center"/>
+            </w:pPr>
+            <w:r>
+              <w:t>TST_No_</w:t>
+            </w:r>
+            <w:r>
+              <w:t>12</w:t>
+            </w:r>
+            <w:r>
+              <w:t>_04</w:t>
+            </w:r>
+          </w:p>
+        </w:tc>
+        <w:tc>
+          <w:tcPr>
+            <w:tcW w:w="2498" w:type="dxa"/>
+          </w:tcPr>
+          <w:p>
+            <w:pPr>
+              <w:ind w:firstLine="0"/>
+              <w:jc w:val="center"/>
+            </w:pPr>
+            <w:r>
+              <w:t xml:space="preserve">If </w:t>
+            </w:r>
+            <w:r>
+              <w:t>Life is equal to 0</w:t>
+            </w:r>
+          </w:p>
+        </w:tc>
+        <w:tc>
+          <w:tcPr>
+            <w:tcW w:w="1324" w:type="dxa"/>
+          </w:tcPr>
+          <w:p>
+            <w:pPr>
+              <w:ind w:firstLine="0"/>
+            </w:pPr>
+          </w:p>
+        </w:tc>
+        <w:tc>
+          <w:tcPr>
+            <w:tcW w:w="1737" w:type="dxa"/>
+          </w:tcPr>
+          <w:p>
+            <w:pPr>
+              <w:ind w:firstLine="0"/>
+              <w:jc w:val="center"/>
+            </w:pPr>
+            <w:r>
+              <w:t>Going to the game over screen</w:t>
+            </w:r>
+          </w:p>
+        </w:tc>
+        <w:tc>
+          <w:tcPr>
+            <w:tcW w:w="1017" w:type="dxa"/>
+          </w:tcPr>
+          <w:p>
+            <w:pPr>
+              <w:ind w:firstLine="0"/>
+              <w:jc w:val="center"/>
+            </w:pPr>
+          </w:p>
+        </w:tc>
+        <w:tc>
+          <w:tcPr>
+            <w:tcW w:w="897" w:type="dxa"/>
+          </w:tcPr>
+          <w:p>
+            <w:pPr>
+              <w:ind w:firstLine="0"/>
+              <w:jc w:val="center"/>
+            </w:pPr>
+          </w:p>
+        </w:tc>
+      </w:tr>
+      <w:tr>
+        <w:trPr>
+          <w:trHeight w:val="1084"/>
+        </w:trPr>
+        <w:tc>
+          <w:tcPr>
+            <w:tcW w:w="1990" w:type="dxa"/>
+          </w:tcPr>
+          <w:p>
+            <w:pPr>
+              <w:ind w:firstLine="0"/>
+              <w:jc w:val="center"/>
+            </w:pPr>
+            <w:r>
+              <w:t>TST_No_</w:t>
+            </w:r>
+            <w:r>
+              <w:t>12</w:t>
+            </w:r>
+            <w:r>
+              <w:t>_05</w:t>
+            </w:r>
+          </w:p>
+        </w:tc>
+        <w:tc>
+          <w:tcPr>
+            <w:tcW w:w="2498" w:type="dxa"/>
+          </w:tcPr>
+          <w:p>
+            <w:pPr>
+              <w:ind w:firstLine="0"/>
+              <w:jc w:val="center"/>
+            </w:pPr>
+            <w:r>
+              <w:t xml:space="preserve">If number </w:t>
+            </w:r>
+            <w:r>
+              <w:t xml:space="preserve">of answers correct are equal to number of answers correct to win </w:t>
+            </w:r>
+          </w:p>
+        </w:tc>
+        <w:tc>
+          <w:tcPr>
+            <w:tcW w:w="1324" w:type="dxa"/>
+          </w:tcPr>
+          <w:p>
+            <w:pPr>
+              <w:ind w:firstLine="0"/>
+            </w:pPr>
+          </w:p>
+        </w:tc>
+        <w:tc>
+          <w:tcPr>
+            <w:tcW w:w="1737" w:type="dxa"/>
+          </w:tcPr>
+          <w:p>
+            <w:pPr>
+              <w:ind w:firstLine="0"/>
+              <w:jc w:val="center"/>
+            </w:pPr>
+            <w:r>
+              <w:t xml:space="preserve">Going to the </w:t>
+            </w:r>
+            <w:r>
+              <w:t>Win</w:t>
+            </w:r>
+            <w:r>
+              <w:t xml:space="preserve"> screen</w:t>
+            </w:r>
+          </w:p>
+        </w:tc>
+        <w:tc>
+          <w:tcPr>
+            <w:tcW w:w="1017" w:type="dxa"/>
+          </w:tcPr>
+          <w:p>
+            <w:pPr>
+              <w:ind w:firstLine="0"/>
+              <w:jc w:val="center"/>
+            </w:pPr>
+          </w:p>
+        </w:tc>
+        <w:tc>
+          <w:tcPr>
+            <w:tcW w:w="897" w:type="dxa"/>
+          </w:tcPr>
+          <w:p>
+            <w:pPr>
+              <w:ind w:firstLine="0"/>
+              <w:jc w:val="center"/>
+            </w:pPr>
+          </w:p>
+        </w:tc>
+      </w:tr>
+    </w:tbl>
+    <w:p>
+      <w:pPr>
+        <w:ind w:firstLine="0"/>
+        <w:rPr>
+          <w:color w:val="000000" w:themeColor="text1"/>
+        </w:rPr>
+      </w:pPr>
+      <w:bookmarkStart w:id="2" w:name="_GoBack"/>
+      <w:bookmarkEnd w:id="2"/>
       <w:r>
         <w:br w:type="page"/>
       </w:r>
@@ -25072,6 +27779,7 @@
       <w:r>
         <w:rPr>
           <w:noProof/>
+          <w:lang w:val="en-PH" w:eastAsia="en-PH"/>
         </w:rPr>
         <w:drawing>
           <wp:anchor distT="0" distB="0" distL="0" distR="0" simplePos="0" relativeHeight="251652096" behindDoc="0" locked="0" layoutInCell="1" hidden="0" allowOverlap="1" wp14:anchorId="3B9E73A1" wp14:editId="3B9E73A2">
@@ -25988,6 +28696,7 @@
       <w:r>
         <w:rPr>
           <w:noProof/>
+          <w:lang w:val="en-PH" w:eastAsia="en-PH"/>
         </w:rPr>
         <w:drawing>
           <wp:anchor distT="57150" distB="57150" distL="57150" distR="57150" simplePos="0" relativeHeight="251653120" behindDoc="0" locked="0" layoutInCell="1" hidden="0" allowOverlap="1" wp14:anchorId="3B9E73A3" wp14:editId="3B9E73A4">
@@ -26761,6 +29470,7 @@
       <w:r>
         <w:rPr>
           <w:noProof/>
+          <w:lang w:val="en-PH" w:eastAsia="en-PH"/>
         </w:rPr>
         <w:drawing>
           <wp:anchor distT="114300" distB="114300" distL="114300" distR="114300" simplePos="0" relativeHeight="251654144" behindDoc="0" locked="0" layoutInCell="1" hidden="0" allowOverlap="1" wp14:anchorId="3B9E73A5" wp14:editId="3B9E73A6">
@@ -27554,6 +30264,7 @@
       <w:r>
         <w:rPr>
           <w:noProof/>
+          <w:lang w:val="en-PH" w:eastAsia="en-PH"/>
         </w:rPr>
         <w:drawing>
           <wp:anchor distT="0" distB="0" distL="0" distR="0" simplePos="0" relativeHeight="251655168" behindDoc="0" locked="0" layoutInCell="1" hidden="0" allowOverlap="1" wp14:anchorId="3B9E73A7" wp14:editId="3B9E73A8">
@@ -28265,7 +30976,7 @@
 </file>
 
 <file path=word/endnotes.xml><?xml version="1.0" encoding="utf-8"?>
-<w:endnotes xmlns:wpc="http://schemas.microsoft.com/office/word/2010/wordprocessingCanvas" xmlns:cx="http://schemas.microsoft.com/office/drawing/2014/chartex" xmlns:cx1="http://schemas.microsoft.com/office/drawing/2015/9/8/chartex" xmlns:cx2="http://schemas.microsoft.com/office/drawing/2015/10/21/chartex" xmlns:cx3="http://schemas.microsoft.com/office/drawing/2016/5/9/chartex" xmlns:cx4="http://schemas.microsoft.com/office/drawing/2016/5/10/chartex" xmlns:cx5="http://schemas.microsoft.com/office/drawing/2016/5/11/chartex" xmlns:cx6="http://schemas.microsoft.com/office/drawing/2016/5/12/chartex" xmlns:cx7="http://schemas.microsoft.com/office/drawing/2016/5/13/chartex" xmlns:cx8="http://schemas.microsoft.com/office/drawing/2016/5/14/chartex" xmlns:mc="http://schemas.openxmlformats.org/markup-compatibility/2006" xmlns:aink="http://schemas.microsoft.com/office/drawing/2016/ink" xmlns:am3d="http://schemas.microsoft.com/office/drawing/2017/model3d" xmlns:o="urn:schemas-microsoft-com:office:office" xmlns:r="http://schemas.openxmlformats.org/officeDocument/2006/relationships" xmlns:m="http://schemas.openxmlformats.org/officeDocument/2006/math" xmlns:v="urn:schemas-microsoft-com:vml" xmlns:wp14="http://schemas.microsoft.com/office/word/2010/wordprocessingDrawing" xmlns:wp="http://schemas.openxmlformats.org/drawingml/2006/wordprocessingDrawing" xmlns:w10="urn:schemas-microsoft-com:office:word" xmlns:w="http://schemas.openxmlformats.org/wordprocessingml/2006/main" xmlns:w14="http://schemas.microsoft.com/office/word/2010/wordml" xmlns:w15="http://schemas.microsoft.com/office/word/2012/wordml" xmlns:w16cid="http://schemas.microsoft.com/office/word/2016/wordml/cid" xmlns:w16se="http://schemas.microsoft.com/office/word/2015/wordml/symex" xmlns:wpg="http://schemas.microsoft.com/office/word/2010/wordprocessingGroup" xmlns:wpi="http://schemas.microsoft.com/office/word/2010/wordprocessingInk" xmlns:wne="http://schemas.microsoft.com/office/word/2006/wordml" xmlns:wps="http://schemas.microsoft.com/office/word/2010/wordprocessingShape" mc:Ignorable="w14 w15 w16se w16cid wp14">
+<w:endnotes xmlns:wpc="http://schemas.microsoft.com/office/word/2010/wordprocessingCanvas" xmlns:cx="http://schemas.microsoft.com/office/drawing/2014/chartex" xmlns:mc="http://schemas.openxmlformats.org/markup-compatibility/2006" xmlns:o="urn:schemas-microsoft-com:office:office" xmlns:r="http://schemas.openxmlformats.org/officeDocument/2006/relationships" xmlns:m="http://schemas.openxmlformats.org/officeDocument/2006/math" xmlns:v="urn:schemas-microsoft-com:vml" xmlns:wp14="http://schemas.microsoft.com/office/word/2010/wordprocessingDrawing" xmlns:wp="http://schemas.openxmlformats.org/drawingml/2006/wordprocessingDrawing" xmlns:w10="urn:schemas-microsoft-com:office:word" xmlns:w="http://schemas.openxmlformats.org/wordprocessingml/2006/main" xmlns:w14="http://schemas.microsoft.com/office/word/2010/wordml" xmlns:w15="http://schemas.microsoft.com/office/word/2012/wordml" xmlns:w16se="http://schemas.microsoft.com/office/word/2015/wordml/symex" xmlns:wpg="http://schemas.microsoft.com/office/word/2010/wordprocessingGroup" xmlns:wpi="http://schemas.microsoft.com/office/word/2010/wordprocessingInk" xmlns:wne="http://schemas.microsoft.com/office/word/2006/wordml" xmlns:wps="http://schemas.microsoft.com/office/word/2010/wordprocessingShape" mc:Ignorable="w14 w15 w16se wp14">
   <w:endnote w:type="separator" w:id="-1">
     <w:p>
       <w:pPr>
@@ -28297,7 +31008,7 @@
 </file>
 
 <file path=word/footer1.xml><?xml version="1.0" encoding="utf-8"?>
-<w:ftr xmlns:wpc="http://schemas.microsoft.com/office/word/2010/wordprocessingCanvas" xmlns:cx="http://schemas.microsoft.com/office/drawing/2014/chartex" xmlns:cx1="http://schemas.microsoft.com/office/drawing/2015/9/8/chartex" xmlns:cx2="http://schemas.microsoft.com/office/drawing/2015/10/21/chartex" xmlns:cx3="http://schemas.microsoft.com/office/drawing/2016/5/9/chartex" xmlns:cx4="http://schemas.microsoft.com/office/drawing/2016/5/10/chartex" xmlns:cx5="http://schemas.microsoft.com/office/drawing/2016/5/11/chartex" xmlns:cx6="http://schemas.microsoft.com/office/drawing/2016/5/12/chartex" xmlns:cx7="http://schemas.microsoft.com/office/drawing/2016/5/13/chartex" xmlns:cx8="http://schemas.microsoft.com/office/drawing/2016/5/14/chartex" xmlns:mc="http://schemas.openxmlformats.org/markup-compatibility/2006" xmlns:aink="http://schemas.microsoft.com/office/drawing/2016/ink" xmlns:am3d="http://schemas.microsoft.com/office/drawing/2017/model3d" xmlns:o="urn:schemas-microsoft-com:office:office" xmlns:r="http://schemas.openxmlformats.org/officeDocument/2006/relationships" xmlns:m="http://schemas.openxmlformats.org/officeDocument/2006/math" xmlns:v="urn:schemas-microsoft-com:vml" xmlns:wp14="http://schemas.microsoft.com/office/word/2010/wordprocessingDrawing" xmlns:wp="http://schemas.openxmlformats.org/drawingml/2006/wordprocessingDrawing" xmlns:w10="urn:schemas-microsoft-com:office:word" xmlns:w="http://schemas.openxmlformats.org/wordprocessingml/2006/main" xmlns:w14="http://schemas.microsoft.com/office/word/2010/wordml" xmlns:w15="http://schemas.microsoft.com/office/word/2012/wordml" xmlns:w16cid="http://schemas.microsoft.com/office/word/2016/wordml/cid" xmlns:w16se="http://schemas.microsoft.com/office/word/2015/wordml/symex" xmlns:wpg="http://schemas.microsoft.com/office/word/2010/wordprocessingGroup" xmlns:wpi="http://schemas.microsoft.com/office/word/2010/wordprocessingInk" xmlns:wne="http://schemas.microsoft.com/office/word/2006/wordml" xmlns:wps="http://schemas.microsoft.com/office/word/2010/wordprocessingShape" mc:Ignorable="w14 w15 w16se w16cid wp14">
+<w:ftr xmlns:wpc="http://schemas.microsoft.com/office/word/2010/wordprocessingCanvas" xmlns:cx="http://schemas.microsoft.com/office/drawing/2014/chartex" xmlns:mc="http://schemas.openxmlformats.org/markup-compatibility/2006" xmlns:o="urn:schemas-microsoft-com:office:office" xmlns:r="http://schemas.openxmlformats.org/officeDocument/2006/relationships" xmlns:m="http://schemas.openxmlformats.org/officeDocument/2006/math" xmlns:v="urn:schemas-microsoft-com:vml" xmlns:wp14="http://schemas.microsoft.com/office/word/2010/wordprocessingDrawing" xmlns:wp="http://schemas.openxmlformats.org/drawingml/2006/wordprocessingDrawing" xmlns:w10="urn:schemas-microsoft-com:office:word" xmlns:w="http://schemas.openxmlformats.org/wordprocessingml/2006/main" xmlns:w14="http://schemas.microsoft.com/office/word/2010/wordml" xmlns:w15="http://schemas.microsoft.com/office/word/2012/wordml" xmlns:w16se="http://schemas.microsoft.com/office/word/2015/wordml/symex" xmlns:wpg="http://schemas.microsoft.com/office/word/2010/wordprocessingGroup" xmlns:wpi="http://schemas.microsoft.com/office/word/2010/wordprocessingInk" xmlns:wne="http://schemas.microsoft.com/office/word/2006/wordml" xmlns:wps="http://schemas.microsoft.com/office/word/2010/wordprocessingShape" mc:Ignorable="w14 w15 w16se wp14">
   <w:p>
     <w:pPr>
       <w:jc w:val="right"/>
@@ -28310,7 +31021,7 @@
 </file>
 
 <file path=word/footer2.xml><?xml version="1.0" encoding="utf-8"?>
-<w:ftr xmlns:wpc="http://schemas.microsoft.com/office/word/2010/wordprocessingCanvas" xmlns:cx="http://schemas.microsoft.com/office/drawing/2014/chartex" xmlns:cx1="http://schemas.microsoft.com/office/drawing/2015/9/8/chartex" xmlns:cx2="http://schemas.microsoft.com/office/drawing/2015/10/21/chartex" xmlns:cx3="http://schemas.microsoft.com/office/drawing/2016/5/9/chartex" xmlns:cx4="http://schemas.microsoft.com/office/drawing/2016/5/10/chartex" xmlns:cx5="http://schemas.microsoft.com/office/drawing/2016/5/11/chartex" xmlns:cx6="http://schemas.microsoft.com/office/drawing/2016/5/12/chartex" xmlns:cx7="http://schemas.microsoft.com/office/drawing/2016/5/13/chartex" xmlns:cx8="http://schemas.microsoft.com/office/drawing/2016/5/14/chartex" xmlns:mc="http://schemas.openxmlformats.org/markup-compatibility/2006" xmlns:aink="http://schemas.microsoft.com/office/drawing/2016/ink" xmlns:am3d="http://schemas.microsoft.com/office/drawing/2017/model3d" xmlns:o="urn:schemas-microsoft-com:office:office" xmlns:r="http://schemas.openxmlformats.org/officeDocument/2006/relationships" xmlns:m="http://schemas.openxmlformats.org/officeDocument/2006/math" xmlns:v="urn:schemas-microsoft-com:vml" xmlns:wp14="http://schemas.microsoft.com/office/word/2010/wordprocessingDrawing" xmlns:wp="http://schemas.openxmlformats.org/drawingml/2006/wordprocessingDrawing" xmlns:w10="urn:schemas-microsoft-com:office:word" xmlns:w="http://schemas.openxmlformats.org/wordprocessingml/2006/main" xmlns:w14="http://schemas.microsoft.com/office/word/2010/wordml" xmlns:w15="http://schemas.microsoft.com/office/word/2012/wordml" xmlns:w16cid="http://schemas.microsoft.com/office/word/2016/wordml/cid" xmlns:w16se="http://schemas.microsoft.com/office/word/2015/wordml/symex" xmlns:wpg="http://schemas.microsoft.com/office/word/2010/wordprocessingGroup" xmlns:wpi="http://schemas.microsoft.com/office/word/2010/wordprocessingInk" xmlns:wne="http://schemas.microsoft.com/office/word/2006/wordml" xmlns:wps="http://schemas.microsoft.com/office/word/2010/wordprocessingShape" mc:Ignorable="w14 w15 w16se w16cid wp14">
+<w:ftr xmlns:wpc="http://schemas.microsoft.com/office/word/2010/wordprocessingCanvas" xmlns:cx="http://schemas.microsoft.com/office/drawing/2014/chartex" xmlns:mc="http://schemas.openxmlformats.org/markup-compatibility/2006" xmlns:o="urn:schemas-microsoft-com:office:office" xmlns:r="http://schemas.openxmlformats.org/officeDocument/2006/relationships" xmlns:m="http://schemas.openxmlformats.org/officeDocument/2006/math" xmlns:v="urn:schemas-microsoft-com:vml" xmlns:wp14="http://schemas.microsoft.com/office/word/2010/wordprocessingDrawing" xmlns:wp="http://schemas.openxmlformats.org/drawingml/2006/wordprocessingDrawing" xmlns:w10="urn:schemas-microsoft-com:office:word" xmlns:w="http://schemas.openxmlformats.org/wordprocessingml/2006/main" xmlns:w14="http://schemas.microsoft.com/office/word/2010/wordml" xmlns:w15="http://schemas.microsoft.com/office/word/2012/wordml" xmlns:w16se="http://schemas.microsoft.com/office/word/2015/wordml/symex" xmlns:wpg="http://schemas.microsoft.com/office/word/2010/wordprocessingGroup" xmlns:wpi="http://schemas.microsoft.com/office/word/2010/wordprocessingInk" xmlns:wne="http://schemas.microsoft.com/office/word/2006/wordml" xmlns:wps="http://schemas.microsoft.com/office/word/2010/wordprocessingShape" mc:Ignorable="w14 w15 w16se wp14">
   <w:p>
     <w:pPr>
       <w:jc w:val="right"/>
@@ -28323,7 +31034,7 @@
 </file>
 
 <file path=word/footer3.xml><?xml version="1.0" encoding="utf-8"?>
-<w:ftr xmlns:wpc="http://schemas.microsoft.com/office/word/2010/wordprocessingCanvas" xmlns:cx="http://schemas.microsoft.com/office/drawing/2014/chartex" xmlns:cx1="http://schemas.microsoft.com/office/drawing/2015/9/8/chartex" xmlns:cx2="http://schemas.microsoft.com/office/drawing/2015/10/21/chartex" xmlns:cx3="http://schemas.microsoft.com/office/drawing/2016/5/9/chartex" xmlns:cx4="http://schemas.microsoft.com/office/drawing/2016/5/10/chartex" xmlns:cx5="http://schemas.microsoft.com/office/drawing/2016/5/11/chartex" xmlns:cx6="http://schemas.microsoft.com/office/drawing/2016/5/12/chartex" xmlns:cx7="http://schemas.microsoft.com/office/drawing/2016/5/13/chartex" xmlns:cx8="http://schemas.microsoft.com/office/drawing/2016/5/14/chartex" xmlns:mc="http://schemas.openxmlformats.org/markup-compatibility/2006" xmlns:aink="http://schemas.microsoft.com/office/drawing/2016/ink" xmlns:am3d="http://schemas.microsoft.com/office/drawing/2017/model3d" xmlns:o="urn:schemas-microsoft-com:office:office" xmlns:r="http://schemas.openxmlformats.org/officeDocument/2006/relationships" xmlns:m="http://schemas.openxmlformats.org/officeDocument/2006/math" xmlns:v="urn:schemas-microsoft-com:vml" xmlns:wp14="http://schemas.microsoft.com/office/word/2010/wordprocessingDrawing" xmlns:wp="http://schemas.openxmlformats.org/drawingml/2006/wordprocessingDrawing" xmlns:w10="urn:schemas-microsoft-com:office:word" xmlns:w="http://schemas.openxmlformats.org/wordprocessingml/2006/main" xmlns:w14="http://schemas.microsoft.com/office/word/2010/wordml" xmlns:w15="http://schemas.microsoft.com/office/word/2012/wordml" xmlns:w16cid="http://schemas.microsoft.com/office/word/2016/wordml/cid" xmlns:w16se="http://schemas.microsoft.com/office/word/2015/wordml/symex" xmlns:wpg="http://schemas.microsoft.com/office/word/2010/wordprocessingGroup" xmlns:wpi="http://schemas.microsoft.com/office/word/2010/wordprocessingInk" xmlns:wne="http://schemas.microsoft.com/office/word/2006/wordml" xmlns:wps="http://schemas.microsoft.com/office/word/2010/wordprocessingShape" mc:Ignorable="w14 w15 w16se w16cid wp14">
+<w:ftr xmlns:wpc="http://schemas.microsoft.com/office/word/2010/wordprocessingCanvas" xmlns:cx="http://schemas.microsoft.com/office/drawing/2014/chartex" xmlns:mc="http://schemas.openxmlformats.org/markup-compatibility/2006" xmlns:o="urn:schemas-microsoft-com:office:office" xmlns:r="http://schemas.openxmlformats.org/officeDocument/2006/relationships" xmlns:m="http://schemas.openxmlformats.org/officeDocument/2006/math" xmlns:v="urn:schemas-microsoft-com:vml" xmlns:wp14="http://schemas.microsoft.com/office/word/2010/wordprocessingDrawing" xmlns:wp="http://schemas.openxmlformats.org/drawingml/2006/wordprocessingDrawing" xmlns:w10="urn:schemas-microsoft-com:office:word" xmlns:w="http://schemas.openxmlformats.org/wordprocessingml/2006/main" xmlns:w14="http://schemas.microsoft.com/office/word/2010/wordml" xmlns:w15="http://schemas.microsoft.com/office/word/2012/wordml" xmlns:w16se="http://schemas.microsoft.com/office/word/2015/wordml/symex" xmlns:wpg="http://schemas.microsoft.com/office/word/2010/wordprocessingGroup" xmlns:wpi="http://schemas.microsoft.com/office/word/2010/wordprocessingInk" xmlns:wne="http://schemas.microsoft.com/office/word/2006/wordml" xmlns:wps="http://schemas.microsoft.com/office/word/2010/wordprocessingShape" mc:Ignorable="w14 w15 w16se wp14">
   <w:p>
     <w:pPr>
       <w:jc w:val="right"/>
@@ -28336,7 +31047,7 @@
 </file>
 
 <file path=word/footer4.xml><?xml version="1.0" encoding="utf-8"?>
-<w:ftr xmlns:wpc="http://schemas.microsoft.com/office/word/2010/wordprocessingCanvas" xmlns:cx="http://schemas.microsoft.com/office/drawing/2014/chartex" xmlns:cx1="http://schemas.microsoft.com/office/drawing/2015/9/8/chartex" xmlns:cx2="http://schemas.microsoft.com/office/drawing/2015/10/21/chartex" xmlns:cx3="http://schemas.microsoft.com/office/drawing/2016/5/9/chartex" xmlns:cx4="http://schemas.microsoft.com/office/drawing/2016/5/10/chartex" xmlns:cx5="http://schemas.microsoft.com/office/drawing/2016/5/11/chartex" xmlns:cx6="http://schemas.microsoft.com/office/drawing/2016/5/12/chartex" xmlns:cx7="http://schemas.microsoft.com/office/drawing/2016/5/13/chartex" xmlns:cx8="http://schemas.microsoft.com/office/drawing/2016/5/14/chartex" xmlns:mc="http://schemas.openxmlformats.org/markup-compatibility/2006" xmlns:aink="http://schemas.microsoft.com/office/drawing/2016/ink" xmlns:am3d="http://schemas.microsoft.com/office/drawing/2017/model3d" xmlns:o="urn:schemas-microsoft-com:office:office" xmlns:r="http://schemas.openxmlformats.org/officeDocument/2006/relationships" xmlns:m="http://schemas.openxmlformats.org/officeDocument/2006/math" xmlns:v="urn:schemas-microsoft-com:vml" xmlns:wp14="http://schemas.microsoft.com/office/word/2010/wordprocessingDrawing" xmlns:wp="http://schemas.openxmlformats.org/drawingml/2006/wordprocessingDrawing" xmlns:w10="urn:schemas-microsoft-com:office:word" xmlns:w="http://schemas.openxmlformats.org/wordprocessingml/2006/main" xmlns:w14="http://schemas.microsoft.com/office/word/2010/wordml" xmlns:w15="http://schemas.microsoft.com/office/word/2012/wordml" xmlns:w16cid="http://schemas.microsoft.com/office/word/2016/wordml/cid" xmlns:w16se="http://schemas.microsoft.com/office/word/2015/wordml/symex" xmlns:wpg="http://schemas.microsoft.com/office/word/2010/wordprocessingGroup" xmlns:wpi="http://schemas.microsoft.com/office/word/2010/wordprocessingInk" xmlns:wne="http://schemas.microsoft.com/office/word/2006/wordml" xmlns:wps="http://schemas.microsoft.com/office/word/2010/wordprocessingShape" mc:Ignorable="w14 w15 w16se w16cid wp14">
+<w:ftr xmlns:wpc="http://schemas.microsoft.com/office/word/2010/wordprocessingCanvas" xmlns:cx="http://schemas.microsoft.com/office/drawing/2014/chartex" xmlns:mc="http://schemas.openxmlformats.org/markup-compatibility/2006" xmlns:o="urn:schemas-microsoft-com:office:office" xmlns:r="http://schemas.openxmlformats.org/officeDocument/2006/relationships" xmlns:m="http://schemas.openxmlformats.org/officeDocument/2006/math" xmlns:v="urn:schemas-microsoft-com:vml" xmlns:wp14="http://schemas.microsoft.com/office/word/2010/wordprocessingDrawing" xmlns:wp="http://schemas.openxmlformats.org/drawingml/2006/wordprocessingDrawing" xmlns:w10="urn:schemas-microsoft-com:office:word" xmlns:w="http://schemas.openxmlformats.org/wordprocessingml/2006/main" xmlns:w14="http://schemas.microsoft.com/office/word/2010/wordml" xmlns:w15="http://schemas.microsoft.com/office/word/2012/wordml" xmlns:w16se="http://schemas.microsoft.com/office/word/2015/wordml/symex" xmlns:wpg="http://schemas.microsoft.com/office/word/2010/wordprocessingGroup" xmlns:wpi="http://schemas.microsoft.com/office/word/2010/wordprocessingInk" xmlns:wne="http://schemas.microsoft.com/office/word/2006/wordml" xmlns:wps="http://schemas.microsoft.com/office/word/2010/wordprocessingShape" mc:Ignorable="w14 w15 w16se wp14">
   <w:p>
     <w:pPr>
       <w:jc w:val="right"/>
@@ -28349,7 +31060,7 @@
 </file>
 
 <file path=word/footer5.xml><?xml version="1.0" encoding="utf-8"?>
-<w:ftr xmlns:wpc="http://schemas.microsoft.com/office/word/2010/wordprocessingCanvas" xmlns:cx="http://schemas.microsoft.com/office/drawing/2014/chartex" xmlns:cx1="http://schemas.microsoft.com/office/drawing/2015/9/8/chartex" xmlns:cx2="http://schemas.microsoft.com/office/drawing/2015/10/21/chartex" xmlns:cx3="http://schemas.microsoft.com/office/drawing/2016/5/9/chartex" xmlns:cx4="http://schemas.microsoft.com/office/drawing/2016/5/10/chartex" xmlns:cx5="http://schemas.microsoft.com/office/drawing/2016/5/11/chartex" xmlns:cx6="http://schemas.microsoft.com/office/drawing/2016/5/12/chartex" xmlns:cx7="http://schemas.microsoft.com/office/drawing/2016/5/13/chartex" xmlns:cx8="http://schemas.microsoft.com/office/drawing/2016/5/14/chartex" xmlns:mc="http://schemas.openxmlformats.org/markup-compatibility/2006" xmlns:aink="http://schemas.microsoft.com/office/drawing/2016/ink" xmlns:am3d="http://schemas.microsoft.com/office/drawing/2017/model3d" xmlns:o="urn:schemas-microsoft-com:office:office" xmlns:r="http://schemas.openxmlformats.org/officeDocument/2006/relationships" xmlns:m="http://schemas.openxmlformats.org/officeDocument/2006/math" xmlns:v="urn:schemas-microsoft-com:vml" xmlns:wp14="http://schemas.microsoft.com/office/word/2010/wordprocessingDrawing" xmlns:wp="http://schemas.openxmlformats.org/drawingml/2006/wordprocessingDrawing" xmlns:w10="urn:schemas-microsoft-com:office:word" xmlns:w="http://schemas.openxmlformats.org/wordprocessingml/2006/main" xmlns:w14="http://schemas.microsoft.com/office/word/2010/wordml" xmlns:w15="http://schemas.microsoft.com/office/word/2012/wordml" xmlns:w16cid="http://schemas.microsoft.com/office/word/2016/wordml/cid" xmlns:w16se="http://schemas.microsoft.com/office/word/2015/wordml/symex" xmlns:wpg="http://schemas.microsoft.com/office/word/2010/wordprocessingGroup" xmlns:wpi="http://schemas.microsoft.com/office/word/2010/wordprocessingInk" xmlns:wne="http://schemas.microsoft.com/office/word/2006/wordml" xmlns:wps="http://schemas.microsoft.com/office/word/2010/wordprocessingShape" mc:Ignorable="w14 w15 w16se w16cid wp14">
+<w:ftr xmlns:wpc="http://schemas.microsoft.com/office/word/2010/wordprocessingCanvas" xmlns:cx="http://schemas.microsoft.com/office/drawing/2014/chartex" xmlns:mc="http://schemas.openxmlformats.org/markup-compatibility/2006" xmlns:o="urn:schemas-microsoft-com:office:office" xmlns:r="http://schemas.openxmlformats.org/officeDocument/2006/relationships" xmlns:m="http://schemas.openxmlformats.org/officeDocument/2006/math" xmlns:v="urn:schemas-microsoft-com:vml" xmlns:wp14="http://schemas.microsoft.com/office/word/2010/wordprocessingDrawing" xmlns:wp="http://schemas.openxmlformats.org/drawingml/2006/wordprocessingDrawing" xmlns:w10="urn:schemas-microsoft-com:office:word" xmlns:w="http://schemas.openxmlformats.org/wordprocessingml/2006/main" xmlns:w14="http://schemas.microsoft.com/office/word/2010/wordml" xmlns:w15="http://schemas.microsoft.com/office/word/2012/wordml" xmlns:w16se="http://schemas.microsoft.com/office/word/2015/wordml/symex" xmlns:wpg="http://schemas.microsoft.com/office/word/2010/wordprocessingGroup" xmlns:wpi="http://schemas.microsoft.com/office/word/2010/wordprocessingInk" xmlns:wne="http://schemas.microsoft.com/office/word/2006/wordml" xmlns:wps="http://schemas.microsoft.com/office/word/2010/wordprocessingShape" mc:Ignorable="w14 w15 w16se wp14">
   <w:p>
     <w:pPr>
       <w:spacing w:line="240" w:lineRule="auto"/>
@@ -28364,7 +31075,7 @@
 </file>
 
 <file path=word/footer6.xml><?xml version="1.0" encoding="utf-8"?>
-<w:ftr xmlns:wpc="http://schemas.microsoft.com/office/word/2010/wordprocessingCanvas" xmlns:cx="http://schemas.microsoft.com/office/drawing/2014/chartex" xmlns:cx1="http://schemas.microsoft.com/office/drawing/2015/9/8/chartex" xmlns:cx2="http://schemas.microsoft.com/office/drawing/2015/10/21/chartex" xmlns:cx3="http://schemas.microsoft.com/office/drawing/2016/5/9/chartex" xmlns:cx4="http://schemas.microsoft.com/office/drawing/2016/5/10/chartex" xmlns:cx5="http://schemas.microsoft.com/office/drawing/2016/5/11/chartex" xmlns:cx6="http://schemas.microsoft.com/office/drawing/2016/5/12/chartex" xmlns:cx7="http://schemas.microsoft.com/office/drawing/2016/5/13/chartex" xmlns:cx8="http://schemas.microsoft.com/office/drawing/2016/5/14/chartex" xmlns:mc="http://schemas.openxmlformats.org/markup-compatibility/2006" xmlns:aink="http://schemas.microsoft.com/office/drawing/2016/ink" xmlns:am3d="http://schemas.microsoft.com/office/drawing/2017/model3d" xmlns:o="urn:schemas-microsoft-com:office:office" xmlns:r="http://schemas.openxmlformats.org/officeDocument/2006/relationships" xmlns:m="http://schemas.openxmlformats.org/officeDocument/2006/math" xmlns:v="urn:schemas-microsoft-com:vml" xmlns:wp14="http://schemas.microsoft.com/office/word/2010/wordprocessingDrawing" xmlns:wp="http://schemas.openxmlformats.org/drawingml/2006/wordprocessingDrawing" xmlns:w10="urn:schemas-microsoft-com:office:word" xmlns:w="http://schemas.openxmlformats.org/wordprocessingml/2006/main" xmlns:w14="http://schemas.microsoft.com/office/word/2010/wordml" xmlns:w15="http://schemas.microsoft.com/office/word/2012/wordml" xmlns:w16cid="http://schemas.microsoft.com/office/word/2016/wordml/cid" xmlns:w16se="http://schemas.microsoft.com/office/word/2015/wordml/symex" xmlns:wpg="http://schemas.microsoft.com/office/word/2010/wordprocessingGroup" xmlns:wpi="http://schemas.microsoft.com/office/word/2010/wordprocessingInk" xmlns:wne="http://schemas.microsoft.com/office/word/2006/wordml" xmlns:wps="http://schemas.microsoft.com/office/word/2010/wordprocessingShape" mc:Ignorable="w14 w15 w16se w16cid wp14">
+<w:ftr xmlns:wpc="http://schemas.microsoft.com/office/word/2010/wordprocessingCanvas" xmlns:cx="http://schemas.microsoft.com/office/drawing/2014/chartex" xmlns:mc="http://schemas.openxmlformats.org/markup-compatibility/2006" xmlns:o="urn:schemas-microsoft-com:office:office" xmlns:r="http://schemas.openxmlformats.org/officeDocument/2006/relationships" xmlns:m="http://schemas.openxmlformats.org/officeDocument/2006/math" xmlns:v="urn:schemas-microsoft-com:vml" xmlns:wp14="http://schemas.microsoft.com/office/word/2010/wordprocessingDrawing" xmlns:wp="http://schemas.openxmlformats.org/drawingml/2006/wordprocessingDrawing" xmlns:w10="urn:schemas-microsoft-com:office:word" xmlns:w="http://schemas.openxmlformats.org/wordprocessingml/2006/main" xmlns:w14="http://schemas.microsoft.com/office/word/2010/wordml" xmlns:w15="http://schemas.microsoft.com/office/word/2012/wordml" xmlns:w16se="http://schemas.microsoft.com/office/word/2015/wordml/symex" xmlns:wpg="http://schemas.microsoft.com/office/word/2010/wordprocessingGroup" xmlns:wpi="http://schemas.microsoft.com/office/word/2010/wordprocessingInk" xmlns:wne="http://schemas.microsoft.com/office/word/2006/wordml" xmlns:wps="http://schemas.microsoft.com/office/word/2010/wordprocessingShape" mc:Ignorable="w14 w15 w16se wp14">
   <w:sdt>
     <w:sdtPr>
       <w:id w:val="-1632467304"/>
@@ -28421,7 +31132,7 @@
 </file>
 
 <file path=word/footer7.xml><?xml version="1.0" encoding="utf-8"?>
-<w:ftr xmlns:wpc="http://schemas.microsoft.com/office/word/2010/wordprocessingCanvas" xmlns:cx="http://schemas.microsoft.com/office/drawing/2014/chartex" xmlns:cx1="http://schemas.microsoft.com/office/drawing/2015/9/8/chartex" xmlns:cx2="http://schemas.microsoft.com/office/drawing/2015/10/21/chartex" xmlns:cx3="http://schemas.microsoft.com/office/drawing/2016/5/9/chartex" xmlns:cx4="http://schemas.microsoft.com/office/drawing/2016/5/10/chartex" xmlns:cx5="http://schemas.microsoft.com/office/drawing/2016/5/11/chartex" xmlns:cx6="http://schemas.microsoft.com/office/drawing/2016/5/12/chartex" xmlns:cx7="http://schemas.microsoft.com/office/drawing/2016/5/13/chartex" xmlns:cx8="http://schemas.microsoft.com/office/drawing/2016/5/14/chartex" xmlns:mc="http://schemas.openxmlformats.org/markup-compatibility/2006" xmlns:aink="http://schemas.microsoft.com/office/drawing/2016/ink" xmlns:am3d="http://schemas.microsoft.com/office/drawing/2017/model3d" xmlns:o="urn:schemas-microsoft-com:office:office" xmlns:r="http://schemas.openxmlformats.org/officeDocument/2006/relationships" xmlns:m="http://schemas.openxmlformats.org/officeDocument/2006/math" xmlns:v="urn:schemas-microsoft-com:vml" xmlns:wp14="http://schemas.microsoft.com/office/word/2010/wordprocessingDrawing" xmlns:wp="http://schemas.openxmlformats.org/drawingml/2006/wordprocessingDrawing" xmlns:w10="urn:schemas-microsoft-com:office:word" xmlns:w="http://schemas.openxmlformats.org/wordprocessingml/2006/main" xmlns:w14="http://schemas.microsoft.com/office/word/2010/wordml" xmlns:w15="http://schemas.microsoft.com/office/word/2012/wordml" xmlns:w16cid="http://schemas.microsoft.com/office/word/2016/wordml/cid" xmlns:w16se="http://schemas.microsoft.com/office/word/2015/wordml/symex" xmlns:wpg="http://schemas.microsoft.com/office/word/2010/wordprocessingGroup" xmlns:wpi="http://schemas.microsoft.com/office/word/2010/wordprocessingInk" xmlns:wne="http://schemas.microsoft.com/office/word/2006/wordml" xmlns:wps="http://schemas.microsoft.com/office/word/2010/wordprocessingShape" mc:Ignorable="w14 w15 w16se w16cid wp14">
+<w:ftr xmlns:wpc="http://schemas.microsoft.com/office/word/2010/wordprocessingCanvas" xmlns:cx="http://schemas.microsoft.com/office/drawing/2014/chartex" xmlns:mc="http://schemas.openxmlformats.org/markup-compatibility/2006" xmlns:o="urn:schemas-microsoft-com:office:office" xmlns:r="http://schemas.openxmlformats.org/officeDocument/2006/relationships" xmlns:m="http://schemas.openxmlformats.org/officeDocument/2006/math" xmlns:v="urn:schemas-microsoft-com:vml" xmlns:wp14="http://schemas.microsoft.com/office/word/2010/wordprocessingDrawing" xmlns:wp="http://schemas.openxmlformats.org/drawingml/2006/wordprocessingDrawing" xmlns:w10="urn:schemas-microsoft-com:office:word" xmlns:w="http://schemas.openxmlformats.org/wordprocessingml/2006/main" xmlns:w14="http://schemas.microsoft.com/office/word/2010/wordml" xmlns:w15="http://schemas.microsoft.com/office/word/2012/wordml" xmlns:w16se="http://schemas.microsoft.com/office/word/2015/wordml/symex" xmlns:wpg="http://schemas.microsoft.com/office/word/2010/wordprocessingGroup" xmlns:wpi="http://schemas.microsoft.com/office/word/2010/wordprocessingInk" xmlns:wne="http://schemas.microsoft.com/office/word/2006/wordml" xmlns:wps="http://schemas.microsoft.com/office/word/2010/wordprocessingShape" mc:Ignorable="w14 w15 w16se wp14">
   <w:p>
     <w:pPr>
       <w:jc w:val="center"/>
@@ -28449,7 +31160,7 @@
 </file>
 
 <file path=word/footnotes.xml><?xml version="1.0" encoding="utf-8"?>
-<w:footnotes xmlns:wpc="http://schemas.microsoft.com/office/word/2010/wordprocessingCanvas" xmlns:cx="http://schemas.microsoft.com/office/drawing/2014/chartex" xmlns:cx1="http://schemas.microsoft.com/office/drawing/2015/9/8/chartex" xmlns:cx2="http://schemas.microsoft.com/office/drawing/2015/10/21/chartex" xmlns:cx3="http://schemas.microsoft.com/office/drawing/2016/5/9/chartex" xmlns:cx4="http://schemas.microsoft.com/office/drawing/2016/5/10/chartex" xmlns:cx5="http://schemas.microsoft.com/office/drawing/2016/5/11/chartex" xmlns:cx6="http://schemas.microsoft.com/office/drawing/2016/5/12/chartex" xmlns:cx7="http://schemas.microsoft.com/office/drawing/2016/5/13/chartex" xmlns:cx8="http://schemas.microsoft.com/office/drawing/2016/5/14/chartex" xmlns:mc="http://schemas.openxmlformats.org/markup-compatibility/2006" xmlns:aink="http://schemas.microsoft.com/office/drawing/2016/ink" xmlns:am3d="http://schemas.microsoft.com/office/drawing/2017/model3d" xmlns:o="urn:schemas-microsoft-com:office:office" xmlns:r="http://schemas.openxmlformats.org/officeDocument/2006/relationships" xmlns:m="http://schemas.openxmlformats.org/officeDocument/2006/math" xmlns:v="urn:schemas-microsoft-com:vml" xmlns:wp14="http://schemas.microsoft.com/office/word/2010/wordprocessingDrawing" xmlns:wp="http://schemas.openxmlformats.org/drawingml/2006/wordprocessingDrawing" xmlns:w10="urn:schemas-microsoft-com:office:word" xmlns:w="http://schemas.openxmlformats.org/wordprocessingml/2006/main" xmlns:w14="http://schemas.microsoft.com/office/word/2010/wordml" xmlns:w15="http://schemas.microsoft.com/office/word/2012/wordml" xmlns:w16cid="http://schemas.microsoft.com/office/word/2016/wordml/cid" xmlns:w16se="http://schemas.microsoft.com/office/word/2015/wordml/symex" xmlns:wpg="http://schemas.microsoft.com/office/word/2010/wordprocessingGroup" xmlns:wpi="http://schemas.microsoft.com/office/word/2010/wordprocessingInk" xmlns:wne="http://schemas.microsoft.com/office/word/2006/wordml" xmlns:wps="http://schemas.microsoft.com/office/word/2010/wordprocessingShape" mc:Ignorable="w14 w15 w16se w16cid wp14">
+<w:footnotes xmlns:wpc="http://schemas.microsoft.com/office/word/2010/wordprocessingCanvas" xmlns:cx="http://schemas.microsoft.com/office/drawing/2014/chartex" xmlns:mc="http://schemas.openxmlformats.org/markup-compatibility/2006" xmlns:o="urn:schemas-microsoft-com:office:office" xmlns:r="http://schemas.openxmlformats.org/officeDocument/2006/relationships" xmlns:m="http://schemas.openxmlformats.org/officeDocument/2006/math" xmlns:v="urn:schemas-microsoft-com:vml" xmlns:wp14="http://schemas.microsoft.com/office/word/2010/wordprocessingDrawing" xmlns:wp="http://schemas.openxmlformats.org/drawingml/2006/wordprocessingDrawing" xmlns:w10="urn:schemas-microsoft-com:office:word" xmlns:w="http://schemas.openxmlformats.org/wordprocessingml/2006/main" xmlns:w14="http://schemas.microsoft.com/office/word/2010/wordml" xmlns:w15="http://schemas.microsoft.com/office/word/2012/wordml" xmlns:w16se="http://schemas.microsoft.com/office/word/2015/wordml/symex" xmlns:wpg="http://schemas.microsoft.com/office/word/2010/wordprocessingGroup" xmlns:wpi="http://schemas.microsoft.com/office/word/2010/wordprocessingInk" xmlns:wne="http://schemas.microsoft.com/office/word/2006/wordml" xmlns:wps="http://schemas.microsoft.com/office/word/2010/wordprocessingShape" mc:Ignorable="w14 w15 w16se wp14">
   <w:footnote w:type="separator" w:id="-1">
     <w:p>
       <w:pPr>
@@ -28481,7 +31192,7 @@
 </file>
 
 <file path=word/numbering.xml><?xml version="1.0" encoding="utf-8"?>
-<w:numbering xmlns:wpc="http://schemas.microsoft.com/office/word/2010/wordprocessingCanvas" xmlns:cx="http://schemas.microsoft.com/office/drawing/2014/chartex" xmlns:cx1="http://schemas.microsoft.com/office/drawing/2015/9/8/chartex" xmlns:cx2="http://schemas.microsoft.com/office/drawing/2015/10/21/chartex" xmlns:cx3="http://schemas.microsoft.com/office/drawing/2016/5/9/chartex" xmlns:cx4="http://schemas.microsoft.com/office/drawing/2016/5/10/chartex" xmlns:cx5="http://schemas.microsoft.com/office/drawing/2016/5/11/chartex" xmlns:cx6="http://schemas.microsoft.com/office/drawing/2016/5/12/chartex" xmlns:cx7="http://schemas.microsoft.com/office/drawing/2016/5/13/chartex" xmlns:cx8="http://schemas.microsoft.com/office/drawing/2016/5/14/chartex" xmlns:mc="http://schemas.openxmlformats.org/markup-compatibility/2006" xmlns:aink="http://schemas.microsoft.com/office/drawing/2016/ink" xmlns:am3d="http://schemas.microsoft.com/office/drawing/2017/model3d" xmlns:o="urn:schemas-microsoft-com:office:office" xmlns:r="http://schemas.openxmlformats.org/officeDocument/2006/relationships" xmlns:m="http://schemas.openxmlformats.org/officeDocument/2006/math" xmlns:v="urn:schemas-microsoft-com:vml" xmlns:wp14="http://schemas.microsoft.com/office/word/2010/wordprocessingDrawing" xmlns:wp="http://schemas.openxmlformats.org/drawingml/2006/wordprocessingDrawing" xmlns:w10="urn:schemas-microsoft-com:office:word" xmlns:w="http://schemas.openxmlformats.org/wordprocessingml/2006/main" xmlns:w14="http://schemas.microsoft.com/office/word/2010/wordml" xmlns:w15="http://schemas.microsoft.com/office/word/2012/wordml" xmlns:w16cid="http://schemas.microsoft.com/office/word/2016/wordml/cid" xmlns:w16se="http://schemas.microsoft.com/office/word/2015/wordml/symex" xmlns:wpg="http://schemas.microsoft.com/office/word/2010/wordprocessingGroup" xmlns:wpi="http://schemas.microsoft.com/office/word/2010/wordprocessingInk" xmlns:wne="http://schemas.microsoft.com/office/word/2006/wordml" xmlns:wps="http://schemas.microsoft.com/office/word/2010/wordprocessingShape" mc:Ignorable="w14 w15 w16se w16cid wp14">
+<w:numbering xmlns:wpc="http://schemas.microsoft.com/office/word/2010/wordprocessingCanvas" xmlns:cx="http://schemas.microsoft.com/office/drawing/2014/chartex" xmlns:mc="http://schemas.openxmlformats.org/markup-compatibility/2006" xmlns:o="urn:schemas-microsoft-com:office:office" xmlns:r="http://schemas.openxmlformats.org/officeDocument/2006/relationships" xmlns:m="http://schemas.openxmlformats.org/officeDocument/2006/math" xmlns:v="urn:schemas-microsoft-com:vml" xmlns:wp14="http://schemas.microsoft.com/office/word/2010/wordprocessingDrawing" xmlns:wp="http://schemas.openxmlformats.org/drawingml/2006/wordprocessingDrawing" xmlns:w10="urn:schemas-microsoft-com:office:word" xmlns:w="http://schemas.openxmlformats.org/wordprocessingml/2006/main" xmlns:w14="http://schemas.microsoft.com/office/word/2010/wordml" xmlns:w15="http://schemas.microsoft.com/office/word/2012/wordml" xmlns:w16se="http://schemas.microsoft.com/office/word/2015/wordml/symex" xmlns:wpg="http://schemas.microsoft.com/office/word/2010/wordprocessingGroup" xmlns:wpi="http://schemas.microsoft.com/office/word/2010/wordprocessingInk" xmlns:wne="http://schemas.microsoft.com/office/word/2006/wordml" xmlns:wps="http://schemas.microsoft.com/office/word/2010/wordprocessingShape" mc:Ignorable="w14 w15 w16se wp14">
   <w:abstractNum w:abstractNumId="0" w15:restartNumberingAfterBreak="0">
     <w:nsid w:val="04DC1413"/>
     <w:multiLevelType w:val="multilevel"/>
@@ -31154,7 +33865,7 @@
 </file>
 
 <file path=word/styles.xml><?xml version="1.0" encoding="utf-8"?>
-<w:styles xmlns:mc="http://schemas.openxmlformats.org/markup-compatibility/2006" xmlns:r="http://schemas.openxmlformats.org/officeDocument/2006/relationships" xmlns:w="http://schemas.openxmlformats.org/wordprocessingml/2006/main" xmlns:w14="http://schemas.microsoft.com/office/word/2010/wordml" xmlns:w15="http://schemas.microsoft.com/office/word/2012/wordml" xmlns:w16cid="http://schemas.microsoft.com/office/word/2016/wordml/cid" xmlns:w16se="http://schemas.microsoft.com/office/word/2015/wordml/symex" mc:Ignorable="w14 w15 w16se w16cid">
+<w:styles xmlns:mc="http://schemas.openxmlformats.org/markup-compatibility/2006" xmlns:r="http://schemas.openxmlformats.org/officeDocument/2006/relationships" xmlns:w="http://schemas.openxmlformats.org/wordprocessingml/2006/main" xmlns:w14="http://schemas.microsoft.com/office/word/2010/wordml" xmlns:w15="http://schemas.microsoft.com/office/word/2012/wordml" xmlns:w16se="http://schemas.microsoft.com/office/word/2015/wordml/symex" mc:Ignorable="w14 w15 w16se">
   <w:docDefaults>
     <w:rPrDefault>
       <w:rPr>
@@ -31172,7 +33883,7 @@
       </w:pPr>
     </w:pPrDefault>
   </w:docDefaults>
-  <w:latentStyles w:defLockedState="0" w:defUIPriority="99" w:defSemiHidden="0" w:defUnhideWhenUsed="0" w:defQFormat="0" w:count="375">
+  <w:latentStyles w:defLockedState="0" w:defUIPriority="99" w:defSemiHidden="0" w:defUnhideWhenUsed="0" w:defQFormat="0" w:count="371">
     <w:lsdException w:name="Normal" w:uiPriority="0" w:qFormat="1"/>
     <w:lsdException w:name="heading 1" w:uiPriority="0" w:qFormat="1"/>
     <w:lsdException w:name="heading 2" w:semiHidden="1" w:uiPriority="0" w:unhideWhenUsed="1" w:qFormat="1"/>
@@ -31544,10 +34255,6 @@
     <w:lsdException w:name="List Table 5 Dark Accent 6" w:uiPriority="50"/>
     <w:lsdException w:name="List Table 6 Colorful Accent 6" w:uiPriority="51"/>
     <w:lsdException w:name="List Table 7 Colorful Accent 6" w:uiPriority="52"/>
-    <w:lsdException w:name="Mention" w:semiHidden="1" w:unhideWhenUsed="1"/>
-    <w:lsdException w:name="Smart Hyperlink" w:semiHidden="1" w:unhideWhenUsed="1"/>
-    <w:lsdException w:name="Hashtag" w:semiHidden="1" w:unhideWhenUsed="1"/>
-    <w:lsdException w:name="Unresolved Mention" w:semiHidden="1" w:unhideWhenUsed="1"/>
   </w:latentStyles>
   <w:style w:type="paragraph" w:default="1" w:styleId="Normal">
     <w:name w:val="Normal"/>
@@ -32321,7 +35028,7 @@
 </file>
 
 <file path=customXml/itemProps1.xml><?xml version="1.0" encoding="utf-8"?>
-<ds:datastoreItem xmlns:ds="http://schemas.openxmlformats.org/officeDocument/2006/customXml" ds:itemID="{EF1BDE81-5DE2-4CC2-A18C-BB255686C631}">
+<ds:datastoreItem xmlns:ds="http://schemas.openxmlformats.org/officeDocument/2006/customXml" ds:itemID="{144546B9-45B6-452B-B2DD-D11B5865686F}">
   <ds:schemaRefs>
     <ds:schemaRef ds:uri="http://schemas.openxmlformats.org/officeDocument/2006/bibliography"/>
   </ds:schemaRefs>

</xml_diff>

<commit_message>
UAT is now done :D
UAT is now done :D
</commit_message>
<xml_diff>
--- a/Capstone_Proposal.docx
+++ b/Capstone_Proposal.docx
@@ -8749,7 +8749,7 @@
             <v:path o:extrusionok="f" gradientshapeok="t" o:connecttype="rect"/>
             <o:lock v:ext="edit" aspectratio="t"/>
           </v:shapetype>
-          <v:shape id="_x0000_i1025" type="#_x0000_t75" style="width:254pt;height:327.9pt">
+          <v:shape id="_x0000_i1025" type="#_x0000_t75" style="width:254.25pt;height:327.75pt">
             <v:imagedata r:id="rId16" o:title="Conceptual Framework"/>
           </v:shape>
         </w:pict>
@@ -19438,7 +19438,7 @@
       </w:r>
       <w:r>
         <w:pict w14:anchorId="0D85A835">
-          <v:shape id="_x0000_i1026" type="#_x0000_t75" style="width:134.45pt;height:259.3pt">
+          <v:shape id="_x0000_i1026" type="#_x0000_t75" style="width:134.25pt;height:259.5pt">
             <v:imagedata r:id="rId40" o:title="1"/>
           </v:shape>
         </w:pict>
@@ -19783,7 +19783,7 @@
       </w:r>
       <w:r>
         <w:pict w14:anchorId="41FDD2C8">
-          <v:shape id="_x0000_i1027" type="#_x0000_t75" style="width:139.75pt;height:270.4pt">
+          <v:shape id="_x0000_i1027" type="#_x0000_t75" style="width:139.5pt;height:270.75pt">
             <v:imagedata r:id="rId41" o:title="2"/>
           </v:shape>
         </w:pict>
@@ -27685,15 +27685,2039 @@
     <w:p>
       <w:pPr>
         <w:ind w:firstLine="0"/>
+      </w:pPr>
+      <w:r>
+        <w:br w:type="page"/>
+      </w:r>
+    </w:p>
+    <w:p>
+      <w:pPr>
+        <w:ind w:firstLine="0"/>
+        <w:jc w:val="center"/>
+        <w:rPr>
+          <w:b/>
+          <w:bCs/>
+          <w:color w:val="000000" w:themeColor="text1"/>
+        </w:rPr>
+      </w:pPr>
+      <w:r>
+        <w:rPr>
+          <w:b/>
+          <w:bCs/>
+          <w:color w:val="000000" w:themeColor="text1"/>
+        </w:rPr>
+        <w:lastRenderedPageBreak/>
+        <w:t>APPENDIX E</w:t>
+      </w:r>
+    </w:p>
+    <w:p>
+      <w:pPr>
+        <w:ind w:firstLine="0"/>
+        <w:jc w:val="center"/>
+        <w:rPr>
+          <w:b/>
+          <w:bCs/>
+          <w:color w:val="000000" w:themeColor="text1"/>
+        </w:rPr>
+      </w:pPr>
+      <w:r>
+        <w:rPr>
+          <w:b/>
+          <w:bCs/>
+          <w:color w:val="000000" w:themeColor="text1"/>
+        </w:rPr>
+        <w:t>USER ACCEPTANCE</w:t>
+      </w:r>
+      <w:r>
+        <w:rPr>
+          <w:b/>
+          <w:bCs/>
+          <w:color w:val="000000" w:themeColor="text1"/>
+        </w:rPr>
+        <w:t xml:space="preserve"> TEST</w:t>
+      </w:r>
+      <w:r>
+        <w:rPr>
+          <w:b/>
+          <w:bCs/>
+          <w:color w:val="000000" w:themeColor="text1"/>
+        </w:rPr>
+        <w:t>ING</w:t>
+      </w:r>
+    </w:p>
+    <w:p>
+      <w:pPr>
+        <w:ind w:firstLine="0"/>
+        <w:jc w:val="both"/>
+        <w:rPr>
+          <w:bCs/>
+          <w:color w:val="000000" w:themeColor="text1"/>
+        </w:rPr>
+      </w:pPr>
+      <w:r>
+        <w:rPr>
+          <w:bCs/>
+          <w:color w:val="000000" w:themeColor="text1"/>
+        </w:rPr>
+        <w:t>Good</w:t>
+      </w:r>
+      <w:r>
+        <w:rPr>
+          <w:bCs/>
+          <w:color w:val="000000" w:themeColor="text1"/>
+        </w:rPr>
+        <w:t xml:space="preserve"> day! We are fourth year students taking up Bachelor of Science in Information Technology in the University of San Carlos. In fulfillment of our final requirement, we would to request your cooperation by answering this short evaluation of our developed application. Please help us gather information by answering the following questions as honestly and accurately as you can. Thank you!</w:t>
+      </w:r>
+    </w:p>
+    <w:p>
+      <w:pPr>
+        <w:ind w:firstLine="0"/>
+        <w:jc w:val="both"/>
+        <w:rPr>
+          <w:bCs/>
+          <w:color w:val="000000" w:themeColor="text1"/>
+        </w:rPr>
+      </w:pPr>
+    </w:p>
+    <w:p>
+      <w:pPr>
+        <w:ind w:firstLine="0"/>
+        <w:rPr>
+          <w:bCs/>
+          <w:color w:val="000000" w:themeColor="text1"/>
+        </w:rPr>
+      </w:pPr>
+      <w:r>
+        <w:rPr>
+          <w:bCs/>
+          <w:color w:val="000000" w:themeColor="text1"/>
+        </w:rPr>
+        <w:t>Name (Optional)</w:t>
+      </w:r>
+      <w:r>
+        <w:rPr>
+          <w:bCs/>
+          <w:color w:val="000000" w:themeColor="text1"/>
+        </w:rPr>
+        <w:tab/>
+        <w:t>:___________________________________________</w:t>
+      </w:r>
+    </w:p>
+    <w:p>
+      <w:pPr>
+        <w:ind w:firstLine="0"/>
+        <w:rPr>
+          <w:bCs/>
+          <w:color w:val="000000" w:themeColor="text1"/>
+        </w:rPr>
+      </w:pPr>
+      <w:r>
+        <w:rPr>
+          <w:bCs/>
+          <w:color w:val="000000" w:themeColor="text1"/>
+        </w:rPr>
+        <w:t>School Name</w:t>
+      </w:r>
+      <w:r>
+        <w:rPr>
+          <w:bCs/>
+          <w:color w:val="000000" w:themeColor="text1"/>
+        </w:rPr>
+        <w:tab/>
+        <w:t>:___________________________________________</w:t>
+      </w:r>
+    </w:p>
+    <w:p>
+      <w:pPr>
+        <w:ind w:firstLine="0"/>
+        <w:rPr>
+          <w:bCs/>
+          <w:color w:val="000000" w:themeColor="text1"/>
+        </w:rPr>
+      </w:pPr>
+      <w:r>
+        <w:rPr>
+          <w:bCs/>
+          <w:color w:val="000000" w:themeColor="text1"/>
+        </w:rPr>
+        <w:t>Year Level</w:t>
+      </w:r>
+      <w:r>
+        <w:rPr>
+          <w:bCs/>
+          <w:color w:val="000000" w:themeColor="text1"/>
+        </w:rPr>
+        <w:tab/>
+      </w:r>
+      <w:r>
+        <w:rPr>
+          <w:bCs/>
+          <w:color w:val="000000" w:themeColor="text1"/>
+        </w:rPr>
+        <w:tab/>
+        <w:t>:___________________________________________</w:t>
+      </w:r>
+    </w:p>
+    <w:p>
+      <w:pPr>
+        <w:ind w:firstLine="0"/>
+        <w:rPr>
+          <w:bCs/>
+          <w:color w:val="000000" w:themeColor="text1"/>
+        </w:rPr>
+      </w:pPr>
+      <w:r>
+        <w:rPr>
+          <w:bCs/>
+          <w:color w:val="000000" w:themeColor="text1"/>
+        </w:rPr>
+        <w:t>Email Address</w:t>
+      </w:r>
+      <w:r>
+        <w:rPr>
+          <w:bCs/>
+          <w:color w:val="000000" w:themeColor="text1"/>
+        </w:rPr>
+        <w:tab/>
+        <w:t>:___________________________________________</w:t>
+      </w:r>
+    </w:p>
+    <w:p>
+      <w:pPr>
+        <w:ind w:firstLine="0"/>
+        <w:rPr>
+          <w:bCs/>
+          <w:color w:val="000000" w:themeColor="text1"/>
+        </w:rPr>
+      </w:pPr>
+      <w:r>
+        <w:rPr>
+          <w:bCs/>
+          <w:color w:val="000000" w:themeColor="text1"/>
+        </w:rPr>
+        <w:t>Contact Number</w:t>
+      </w:r>
+      <w:r>
+        <w:rPr>
+          <w:bCs/>
+          <w:color w:val="000000" w:themeColor="text1"/>
+        </w:rPr>
+        <w:tab/>
+        <w:t>:___________________________________________</w:t>
+      </w:r>
+    </w:p>
+    <w:p>
+      <w:pPr>
+        <w:ind w:firstLine="0"/>
+        <w:rPr>
+          <w:bCs/>
+          <w:color w:val="000000" w:themeColor="text1"/>
+        </w:rPr>
+      </w:pPr>
+    </w:p>
+    <w:p>
+      <w:pPr>
+        <w:ind w:firstLine="0"/>
+        <w:rPr>
+          <w:bCs/>
+          <w:color w:val="000000" w:themeColor="text1"/>
+        </w:rPr>
+      </w:pPr>
+      <w:r>
+        <w:rPr>
+          <w:bCs/>
+          <w:color w:val="000000" w:themeColor="text1"/>
+        </w:rPr>
+        <w:t>Legend:</w:t>
+      </w:r>
+    </w:p>
+    <w:p>
+      <w:pPr>
+        <w:pStyle w:val="ListParagraph"/>
+        <w:numPr>
+          <w:ilvl w:val="0"/>
+          <w:numId w:val="27"/>
+        </w:numPr>
+        <w:rPr>
+          <w:bCs/>
+          <w:color w:val="000000" w:themeColor="text1"/>
+        </w:rPr>
+      </w:pPr>
+      <w:r>
+        <w:rPr>
+          <w:bCs/>
+          <w:color w:val="000000" w:themeColor="text1"/>
+        </w:rPr>
+        <w:t>Never</w:t>
+      </w:r>
+      <w:r>
+        <w:rPr>
+          <w:bCs/>
+          <w:color w:val="000000" w:themeColor="text1"/>
+        </w:rPr>
+        <w:tab/>
+      </w:r>
+      <w:r>
+        <w:rPr>
+          <w:bCs/>
+          <w:color w:val="000000" w:themeColor="text1"/>
+        </w:rPr>
+        <w:t xml:space="preserve">     </w:t>
+      </w:r>
+      <w:r>
+        <w:rPr>
+          <w:bCs/>
+          <w:color w:val="000000" w:themeColor="text1"/>
+        </w:rPr>
+        <w:t>2-</w:t>
+      </w:r>
+      <w:r>
+        <w:rPr>
+          <w:bCs/>
+          <w:color w:val="000000" w:themeColor="text1"/>
+        </w:rPr>
+        <w:t xml:space="preserve"> Not Really   </w:t>
+      </w:r>
+      <w:r>
+        <w:rPr>
+          <w:bCs/>
+          <w:color w:val="000000" w:themeColor="text1"/>
+        </w:rPr>
+        <w:t xml:space="preserve">3- Sometimes </w:t>
+      </w:r>
+      <w:r>
+        <w:rPr>
+          <w:bCs/>
+          <w:color w:val="000000" w:themeColor="text1"/>
+        </w:rPr>
+        <w:tab/>
+      </w:r>
+      <w:r>
+        <w:rPr>
+          <w:bCs/>
+          <w:color w:val="000000" w:themeColor="text1"/>
+        </w:rPr>
+        <w:t xml:space="preserve">  </w:t>
+      </w:r>
+      <w:r>
+        <w:rPr>
+          <w:bCs/>
+          <w:color w:val="000000" w:themeColor="text1"/>
+        </w:rPr>
+        <w:t>4-</w:t>
+      </w:r>
+      <w:r>
+        <w:rPr>
+          <w:bCs/>
+          <w:color w:val="000000" w:themeColor="text1"/>
+        </w:rPr>
+        <w:t xml:space="preserve"> </w:t>
+      </w:r>
+      <w:r>
+        <w:rPr>
+          <w:bCs/>
+          <w:color w:val="000000" w:themeColor="text1"/>
+        </w:rPr>
+        <w:t>Mostly</w:t>
+      </w:r>
+      <w:r>
+        <w:rPr>
+          <w:bCs/>
+          <w:color w:val="000000" w:themeColor="text1"/>
+        </w:rPr>
+        <w:t xml:space="preserve">    </w:t>
+      </w:r>
+      <w:r>
+        <w:rPr>
+          <w:bCs/>
+          <w:color w:val="000000" w:themeColor="text1"/>
+        </w:rPr>
+        <w:t>5-Always</w:t>
+      </w:r>
+    </w:p>
+    <w:p>
+      <w:pPr>
+        <w:pStyle w:val="ListParagraph"/>
+        <w:ind w:firstLine="0"/>
+        <w:rPr>
+          <w:bCs/>
+          <w:color w:val="000000" w:themeColor="text1"/>
+        </w:rPr>
+      </w:pPr>
+    </w:p>
+    <w:tbl>
+      <w:tblPr>
+        <w:tblStyle w:val="TableGrid"/>
+        <w:tblW w:w="0" w:type="auto"/>
+        <w:tblInd w:w="108" w:type="dxa"/>
+        <w:tblLook w:val="04A0" w:firstRow="1" w:lastRow="0" w:firstColumn="1" w:lastColumn="0" w:noHBand="0" w:noVBand="1"/>
+      </w:tblPr>
+      <w:tblGrid>
+        <w:gridCol w:w="4285"/>
+        <w:gridCol w:w="910"/>
+        <w:gridCol w:w="3553"/>
+      </w:tblGrid>
+      <w:tr>
+        <w:tc>
+          <w:tcPr>
+            <w:tcW w:w="4285" w:type="dxa"/>
+            <w:tcBorders>
+              <w:bottom w:val="single" w:sz="4" w:space="0" w:color="auto"/>
+            </w:tcBorders>
+          </w:tcPr>
+          <w:p>
+            <w:pPr>
+              <w:pStyle w:val="ListParagraph"/>
+              <w:ind w:left="0" w:firstLine="0"/>
+              <w:jc w:val="center"/>
+              <w:rPr>
+                <w:bCs/>
+                <w:color w:val="000000" w:themeColor="text1"/>
+              </w:rPr>
+            </w:pPr>
+            <w:r>
+              <w:rPr>
+                <w:bCs/>
+                <w:color w:val="000000" w:themeColor="text1"/>
+              </w:rPr>
+              <w:t>Question</w:t>
+            </w:r>
+          </w:p>
+        </w:tc>
+        <w:tc>
+          <w:tcPr>
+            <w:tcW w:w="910" w:type="dxa"/>
+            <w:tcBorders>
+              <w:bottom w:val="single" w:sz="4" w:space="0" w:color="auto"/>
+            </w:tcBorders>
+          </w:tcPr>
+          <w:p>
+            <w:pPr>
+              <w:pStyle w:val="ListParagraph"/>
+              <w:ind w:left="0" w:firstLine="0"/>
+              <w:jc w:val="center"/>
+              <w:rPr>
+                <w:bCs/>
+                <w:color w:val="000000" w:themeColor="text1"/>
+              </w:rPr>
+            </w:pPr>
+            <w:r>
+              <w:rPr>
+                <w:bCs/>
+                <w:color w:val="000000" w:themeColor="text1"/>
+              </w:rPr>
+              <w:t>Rating</w:t>
+            </w:r>
+          </w:p>
+        </w:tc>
+        <w:tc>
+          <w:tcPr>
+            <w:tcW w:w="3553" w:type="dxa"/>
+            <w:tcBorders>
+              <w:bottom w:val="single" w:sz="4" w:space="0" w:color="auto"/>
+            </w:tcBorders>
+          </w:tcPr>
+          <w:p>
+            <w:pPr>
+              <w:pStyle w:val="ListParagraph"/>
+              <w:ind w:left="0" w:firstLine="0"/>
+              <w:jc w:val="center"/>
+              <w:rPr>
+                <w:bCs/>
+                <w:color w:val="000000" w:themeColor="text1"/>
+              </w:rPr>
+            </w:pPr>
+            <w:r>
+              <w:rPr>
+                <w:bCs/>
+                <w:color w:val="000000" w:themeColor="text1"/>
+              </w:rPr>
+              <w:t>Comment</w:t>
+            </w:r>
+          </w:p>
+        </w:tc>
+      </w:tr>
+      <w:tr>
+        <w:tc>
+          <w:tcPr>
+            <w:tcW w:w="4285" w:type="dxa"/>
+            <w:tcBorders>
+              <w:right w:val="nil"/>
+            </w:tcBorders>
+          </w:tcPr>
+          <w:p>
+            <w:pPr>
+              <w:pStyle w:val="ListParagraph"/>
+              <w:ind w:left="0" w:firstLine="0"/>
+              <w:jc w:val="both"/>
+              <w:rPr>
+                <w:bCs/>
+                <w:i/>
+                <w:color w:val="000000" w:themeColor="text1"/>
+              </w:rPr>
+            </w:pPr>
+            <w:r>
+              <w:rPr>
+                <w:bCs/>
+                <w:i/>
+                <w:color w:val="000000" w:themeColor="text1"/>
+              </w:rPr>
+              <w:t>Usability</w:t>
+            </w:r>
+          </w:p>
+        </w:tc>
+        <w:tc>
+          <w:tcPr>
+            <w:tcW w:w="910" w:type="dxa"/>
+            <w:tcBorders>
+              <w:left w:val="nil"/>
+              <w:right w:val="nil"/>
+            </w:tcBorders>
+          </w:tcPr>
+          <w:p>
+            <w:pPr>
+              <w:pStyle w:val="ListParagraph"/>
+              <w:ind w:left="0" w:firstLine="0"/>
+              <w:jc w:val="center"/>
+              <w:rPr>
+                <w:bCs/>
+                <w:color w:val="000000" w:themeColor="text1"/>
+              </w:rPr>
+            </w:pPr>
+          </w:p>
+        </w:tc>
+        <w:tc>
+          <w:tcPr>
+            <w:tcW w:w="3553" w:type="dxa"/>
+            <w:tcBorders>
+              <w:left w:val="nil"/>
+            </w:tcBorders>
+          </w:tcPr>
+          <w:p>
+            <w:pPr>
+              <w:pStyle w:val="ListParagraph"/>
+              <w:ind w:left="0" w:firstLine="0"/>
+              <w:jc w:val="center"/>
+              <w:rPr>
+                <w:bCs/>
+                <w:color w:val="000000" w:themeColor="text1"/>
+              </w:rPr>
+            </w:pPr>
+          </w:p>
+        </w:tc>
+      </w:tr>
+      <w:tr>
+        <w:tc>
+          <w:tcPr>
+            <w:tcW w:w="4285" w:type="dxa"/>
+          </w:tcPr>
+          <w:p>
+            <w:pPr>
+              <w:pStyle w:val="ListParagraph"/>
+              <w:ind w:left="0" w:firstLine="0"/>
+              <w:jc w:val="both"/>
+              <w:rPr>
+                <w:bCs/>
+                <w:color w:val="000000" w:themeColor="text1"/>
+              </w:rPr>
+            </w:pPr>
+            <w:r>
+              <w:rPr>
+                <w:bCs/>
+                <w:color w:val="000000" w:themeColor="text1"/>
+              </w:rPr>
+              <w:t>I often play offline games instead of online games.</w:t>
+            </w:r>
+          </w:p>
+        </w:tc>
+        <w:tc>
+          <w:tcPr>
+            <w:tcW w:w="910" w:type="dxa"/>
+          </w:tcPr>
+          <w:p>
+            <w:pPr>
+              <w:pStyle w:val="ListParagraph"/>
+              <w:ind w:left="0" w:firstLine="0"/>
+              <w:jc w:val="both"/>
+              <w:rPr>
+                <w:bCs/>
+                <w:color w:val="000000" w:themeColor="text1"/>
+              </w:rPr>
+            </w:pPr>
+          </w:p>
+        </w:tc>
+        <w:tc>
+          <w:tcPr>
+            <w:tcW w:w="3553" w:type="dxa"/>
+          </w:tcPr>
+          <w:p>
+            <w:pPr>
+              <w:pStyle w:val="ListParagraph"/>
+              <w:ind w:left="0" w:firstLine="0"/>
+              <w:jc w:val="both"/>
+              <w:rPr>
+                <w:bCs/>
+                <w:color w:val="000000" w:themeColor="text1"/>
+              </w:rPr>
+            </w:pPr>
+          </w:p>
+        </w:tc>
+      </w:tr>
+      <w:tr>
+        <w:tc>
+          <w:tcPr>
+            <w:tcW w:w="4285" w:type="dxa"/>
+          </w:tcPr>
+          <w:p>
+            <w:pPr>
+              <w:pStyle w:val="ListParagraph"/>
+              <w:ind w:left="0" w:firstLine="0"/>
+              <w:jc w:val="both"/>
+              <w:rPr>
+                <w:bCs/>
+                <w:color w:val="000000" w:themeColor="text1"/>
+              </w:rPr>
+            </w:pPr>
+            <w:r>
+              <w:rPr>
+                <w:bCs/>
+                <w:color w:val="000000" w:themeColor="text1"/>
+              </w:rPr>
+              <w:t>I often find history of Cebu in multi-media instead of books</w:t>
+            </w:r>
+          </w:p>
+        </w:tc>
+        <w:tc>
+          <w:tcPr>
+            <w:tcW w:w="910" w:type="dxa"/>
+          </w:tcPr>
+          <w:p>
+            <w:pPr>
+              <w:pStyle w:val="ListParagraph"/>
+              <w:ind w:left="0" w:firstLine="0"/>
+              <w:jc w:val="both"/>
+              <w:rPr>
+                <w:bCs/>
+                <w:color w:val="000000" w:themeColor="text1"/>
+              </w:rPr>
+            </w:pPr>
+          </w:p>
+        </w:tc>
+        <w:tc>
+          <w:tcPr>
+            <w:tcW w:w="3553" w:type="dxa"/>
+          </w:tcPr>
+          <w:p>
+            <w:pPr>
+              <w:pStyle w:val="ListParagraph"/>
+              <w:ind w:left="0" w:firstLine="0"/>
+              <w:jc w:val="both"/>
+              <w:rPr>
+                <w:bCs/>
+                <w:color w:val="000000" w:themeColor="text1"/>
+              </w:rPr>
+            </w:pPr>
+          </w:p>
+        </w:tc>
+      </w:tr>
+      <w:tr>
+        <w:tc>
+          <w:tcPr>
+            <w:tcW w:w="4285" w:type="dxa"/>
+          </w:tcPr>
+          <w:p>
+            <w:pPr>
+              <w:pStyle w:val="ListParagraph"/>
+              <w:ind w:left="0" w:firstLine="0"/>
+              <w:jc w:val="both"/>
+              <w:rPr>
+                <w:bCs/>
+                <w:color w:val="000000" w:themeColor="text1"/>
+              </w:rPr>
+            </w:pPr>
+            <w:r>
+              <w:rPr>
+                <w:bCs/>
+                <w:color w:val="000000" w:themeColor="text1"/>
+              </w:rPr>
+              <w:t>I often enjoy using multi-media instead of reading books</w:t>
+            </w:r>
+          </w:p>
+        </w:tc>
+        <w:tc>
+          <w:tcPr>
+            <w:tcW w:w="910" w:type="dxa"/>
+          </w:tcPr>
+          <w:p>
+            <w:pPr>
+              <w:pStyle w:val="ListParagraph"/>
+              <w:ind w:left="0" w:firstLine="0"/>
+              <w:jc w:val="both"/>
+              <w:rPr>
+                <w:bCs/>
+                <w:color w:val="000000" w:themeColor="text1"/>
+              </w:rPr>
+            </w:pPr>
+          </w:p>
+        </w:tc>
+        <w:tc>
+          <w:tcPr>
+            <w:tcW w:w="3553" w:type="dxa"/>
+          </w:tcPr>
+          <w:p>
+            <w:pPr>
+              <w:pStyle w:val="ListParagraph"/>
+              <w:ind w:left="0" w:firstLine="0"/>
+              <w:jc w:val="both"/>
+              <w:rPr>
+                <w:bCs/>
+                <w:color w:val="000000" w:themeColor="text1"/>
+              </w:rPr>
+            </w:pPr>
+          </w:p>
+        </w:tc>
+      </w:tr>
+      <w:tr>
+        <w:tc>
+          <w:tcPr>
+            <w:tcW w:w="4285" w:type="dxa"/>
+          </w:tcPr>
+          <w:p>
+            <w:pPr>
+              <w:pStyle w:val="ListParagraph"/>
+              <w:ind w:left="0" w:firstLine="0"/>
+              <w:jc w:val="both"/>
+              <w:rPr>
+                <w:bCs/>
+                <w:color w:val="000000" w:themeColor="text1"/>
+              </w:rPr>
+            </w:pPr>
+            <w:r>
+              <w:rPr>
+                <w:bCs/>
+                <w:color w:val="000000" w:themeColor="text1"/>
+              </w:rPr>
+              <w:t xml:space="preserve">I </w:t>
+            </w:r>
+            <w:r>
+              <w:rPr>
+                <w:bCs/>
+                <w:color w:val="000000" w:themeColor="text1"/>
+              </w:rPr>
+              <w:t>use video games to be more reliable on conveying history than books</w:t>
+            </w:r>
+          </w:p>
+        </w:tc>
+        <w:tc>
+          <w:tcPr>
+            <w:tcW w:w="910" w:type="dxa"/>
+          </w:tcPr>
+          <w:p>
+            <w:pPr>
+              <w:pStyle w:val="ListParagraph"/>
+              <w:ind w:left="0" w:firstLine="0"/>
+              <w:jc w:val="both"/>
+              <w:rPr>
+                <w:bCs/>
+                <w:color w:val="000000" w:themeColor="text1"/>
+              </w:rPr>
+            </w:pPr>
+          </w:p>
+        </w:tc>
+        <w:tc>
+          <w:tcPr>
+            <w:tcW w:w="3553" w:type="dxa"/>
+          </w:tcPr>
+          <w:p>
+            <w:pPr>
+              <w:pStyle w:val="ListParagraph"/>
+              <w:ind w:left="0" w:firstLine="0"/>
+              <w:jc w:val="both"/>
+              <w:rPr>
+                <w:bCs/>
+                <w:color w:val="000000" w:themeColor="text1"/>
+              </w:rPr>
+            </w:pPr>
+          </w:p>
+        </w:tc>
+      </w:tr>
+      <w:tr>
+        <w:tc>
+          <w:tcPr>
+            <w:tcW w:w="4285" w:type="dxa"/>
+            <w:tcBorders>
+              <w:bottom w:val="single" w:sz="4" w:space="0" w:color="auto"/>
+            </w:tcBorders>
+          </w:tcPr>
+          <w:p>
+            <w:pPr>
+              <w:pStyle w:val="ListParagraph"/>
+              <w:ind w:left="0" w:firstLine="0"/>
+              <w:jc w:val="both"/>
+              <w:rPr>
+                <w:bCs/>
+                <w:color w:val="000000" w:themeColor="text1"/>
+              </w:rPr>
+            </w:pPr>
+            <w:r>
+              <w:rPr>
+                <w:bCs/>
+                <w:color w:val="000000" w:themeColor="text1"/>
+              </w:rPr>
+              <w:t xml:space="preserve">I </w:t>
+            </w:r>
+            <w:r>
+              <w:rPr>
+                <w:bCs/>
+                <w:color w:val="000000" w:themeColor="text1"/>
+              </w:rPr>
+              <w:t>am going to use this application for historical and  enjoyment purposes in the future</w:t>
+            </w:r>
+          </w:p>
+        </w:tc>
+        <w:tc>
+          <w:tcPr>
+            <w:tcW w:w="910" w:type="dxa"/>
+            <w:tcBorders>
+              <w:bottom w:val="single" w:sz="4" w:space="0" w:color="auto"/>
+            </w:tcBorders>
+          </w:tcPr>
+          <w:p>
+            <w:pPr>
+              <w:pStyle w:val="ListParagraph"/>
+              <w:ind w:left="0" w:firstLine="0"/>
+              <w:jc w:val="both"/>
+              <w:rPr>
+                <w:bCs/>
+                <w:color w:val="000000" w:themeColor="text1"/>
+              </w:rPr>
+            </w:pPr>
+          </w:p>
+        </w:tc>
+        <w:tc>
+          <w:tcPr>
+            <w:tcW w:w="3553" w:type="dxa"/>
+            <w:tcBorders>
+              <w:bottom w:val="single" w:sz="4" w:space="0" w:color="auto"/>
+            </w:tcBorders>
+          </w:tcPr>
+          <w:p>
+            <w:pPr>
+              <w:pStyle w:val="ListParagraph"/>
+              <w:ind w:left="0" w:firstLine="0"/>
+              <w:jc w:val="both"/>
+              <w:rPr>
+                <w:bCs/>
+                <w:color w:val="000000" w:themeColor="text1"/>
+              </w:rPr>
+            </w:pPr>
+          </w:p>
+        </w:tc>
+      </w:tr>
+      <w:tr>
+        <w:tc>
+          <w:tcPr>
+            <w:tcW w:w="4285" w:type="dxa"/>
+            <w:tcBorders>
+              <w:right w:val="nil"/>
+            </w:tcBorders>
+          </w:tcPr>
+          <w:p>
+            <w:pPr>
+              <w:pStyle w:val="ListParagraph"/>
+              <w:ind w:left="0" w:firstLine="0"/>
+              <w:jc w:val="both"/>
+              <w:rPr>
+                <w:bCs/>
+                <w:color w:val="000000" w:themeColor="text1"/>
+              </w:rPr>
+            </w:pPr>
+            <w:r>
+              <w:rPr>
+                <w:bCs/>
+                <w:i/>
+                <w:color w:val="000000" w:themeColor="text1"/>
+              </w:rPr>
+              <w:t>User Friendliness</w:t>
+            </w:r>
+          </w:p>
+        </w:tc>
+        <w:tc>
+          <w:tcPr>
+            <w:tcW w:w="910" w:type="dxa"/>
+            <w:tcBorders>
+              <w:left w:val="nil"/>
+              <w:right w:val="nil"/>
+            </w:tcBorders>
+          </w:tcPr>
+          <w:p>
+            <w:pPr>
+              <w:pStyle w:val="ListParagraph"/>
+              <w:ind w:left="0" w:firstLine="0"/>
+              <w:jc w:val="both"/>
+              <w:rPr>
+                <w:bCs/>
+                <w:color w:val="000000" w:themeColor="text1"/>
+              </w:rPr>
+            </w:pPr>
+          </w:p>
+        </w:tc>
+        <w:tc>
+          <w:tcPr>
+            <w:tcW w:w="3553" w:type="dxa"/>
+            <w:tcBorders>
+              <w:left w:val="nil"/>
+            </w:tcBorders>
+          </w:tcPr>
+          <w:p>
+            <w:pPr>
+              <w:pStyle w:val="ListParagraph"/>
+              <w:ind w:left="0" w:firstLine="0"/>
+              <w:jc w:val="both"/>
+              <w:rPr>
+                <w:bCs/>
+                <w:color w:val="000000" w:themeColor="text1"/>
+              </w:rPr>
+            </w:pPr>
+          </w:p>
+        </w:tc>
+      </w:tr>
+      <w:tr>
+        <w:tc>
+          <w:tcPr>
+            <w:tcW w:w="4285" w:type="dxa"/>
+          </w:tcPr>
+          <w:p>
+            <w:pPr>
+              <w:pStyle w:val="ListParagraph"/>
+              <w:ind w:left="0" w:firstLine="0"/>
+              <w:jc w:val="both"/>
+              <w:rPr>
+                <w:bCs/>
+                <w:color w:val="000000" w:themeColor="text1"/>
+              </w:rPr>
+            </w:pPr>
+            <w:r>
+              <w:rPr>
+                <w:bCs/>
+                <w:color w:val="000000" w:themeColor="text1"/>
+              </w:rPr>
+              <w:t>I can easily find the type of game I am looking for</w:t>
+            </w:r>
+          </w:p>
+        </w:tc>
+        <w:tc>
+          <w:tcPr>
+            <w:tcW w:w="910" w:type="dxa"/>
+          </w:tcPr>
+          <w:p>
+            <w:pPr>
+              <w:pStyle w:val="ListParagraph"/>
+              <w:ind w:left="0" w:firstLine="0"/>
+              <w:jc w:val="both"/>
+              <w:rPr>
+                <w:bCs/>
+                <w:color w:val="000000" w:themeColor="text1"/>
+              </w:rPr>
+            </w:pPr>
+          </w:p>
+        </w:tc>
+        <w:tc>
+          <w:tcPr>
+            <w:tcW w:w="3553" w:type="dxa"/>
+          </w:tcPr>
+          <w:p>
+            <w:pPr>
+              <w:pStyle w:val="ListParagraph"/>
+              <w:ind w:left="0" w:firstLine="0"/>
+              <w:jc w:val="both"/>
+              <w:rPr>
+                <w:bCs/>
+                <w:color w:val="000000" w:themeColor="text1"/>
+              </w:rPr>
+            </w:pPr>
+          </w:p>
+        </w:tc>
+      </w:tr>
+      <w:tr>
+        <w:tc>
+          <w:tcPr>
+            <w:tcW w:w="4285" w:type="dxa"/>
+          </w:tcPr>
+          <w:p>
+            <w:pPr>
+              <w:pStyle w:val="ListParagraph"/>
+              <w:ind w:left="0" w:firstLine="0"/>
+              <w:jc w:val="both"/>
+              <w:rPr>
+                <w:bCs/>
+                <w:color w:val="000000" w:themeColor="text1"/>
+              </w:rPr>
+            </w:pPr>
+            <w:r>
+              <w:rPr>
+                <w:bCs/>
+                <w:color w:val="000000" w:themeColor="text1"/>
+              </w:rPr>
+              <w:t>I can easily</w:t>
+            </w:r>
+            <w:r>
+              <w:rPr>
+                <w:bCs/>
+                <w:color w:val="000000" w:themeColor="text1"/>
+              </w:rPr>
+              <w:t xml:space="preserve"> navigate through the application’s scenes</w:t>
+            </w:r>
+          </w:p>
+        </w:tc>
+        <w:tc>
+          <w:tcPr>
+            <w:tcW w:w="910" w:type="dxa"/>
+          </w:tcPr>
+          <w:p>
+            <w:pPr>
+              <w:pStyle w:val="ListParagraph"/>
+              <w:ind w:left="0" w:firstLine="0"/>
+              <w:jc w:val="both"/>
+              <w:rPr>
+                <w:bCs/>
+                <w:color w:val="000000" w:themeColor="text1"/>
+              </w:rPr>
+            </w:pPr>
+          </w:p>
+        </w:tc>
+        <w:tc>
+          <w:tcPr>
+            <w:tcW w:w="3553" w:type="dxa"/>
+          </w:tcPr>
+          <w:p>
+            <w:pPr>
+              <w:pStyle w:val="ListParagraph"/>
+              <w:ind w:left="0" w:firstLine="0"/>
+              <w:jc w:val="both"/>
+              <w:rPr>
+                <w:bCs/>
+                <w:color w:val="000000" w:themeColor="text1"/>
+              </w:rPr>
+            </w:pPr>
+          </w:p>
+        </w:tc>
+      </w:tr>
+      <w:tr>
+        <w:tc>
+          <w:tcPr>
+            <w:tcW w:w="4285" w:type="dxa"/>
+          </w:tcPr>
+          <w:p>
+            <w:pPr>
+              <w:pStyle w:val="ListParagraph"/>
+              <w:ind w:left="0" w:firstLine="0"/>
+              <w:jc w:val="both"/>
+              <w:rPr>
+                <w:bCs/>
+                <w:color w:val="000000" w:themeColor="text1"/>
+              </w:rPr>
+            </w:pPr>
+            <w:r>
+              <w:rPr>
+                <w:bCs/>
+                <w:color w:val="000000" w:themeColor="text1"/>
+              </w:rPr>
+              <w:lastRenderedPageBreak/>
+              <w:t>The application’s user interface was disturbing or confusing</w:t>
+            </w:r>
+          </w:p>
+        </w:tc>
+        <w:tc>
+          <w:tcPr>
+            <w:tcW w:w="910" w:type="dxa"/>
+          </w:tcPr>
+          <w:p>
+            <w:pPr>
+              <w:pStyle w:val="ListParagraph"/>
+              <w:ind w:left="0" w:firstLine="0"/>
+              <w:jc w:val="both"/>
+              <w:rPr>
+                <w:bCs/>
+                <w:color w:val="000000" w:themeColor="text1"/>
+              </w:rPr>
+            </w:pPr>
+          </w:p>
+        </w:tc>
+        <w:tc>
+          <w:tcPr>
+            <w:tcW w:w="3553" w:type="dxa"/>
+          </w:tcPr>
+          <w:p>
+            <w:pPr>
+              <w:pStyle w:val="ListParagraph"/>
+              <w:ind w:left="0" w:firstLine="0"/>
+              <w:jc w:val="both"/>
+              <w:rPr>
+                <w:bCs/>
+                <w:color w:val="000000" w:themeColor="text1"/>
+              </w:rPr>
+            </w:pPr>
+          </w:p>
+        </w:tc>
+      </w:tr>
+      <w:tr>
+        <w:tc>
+          <w:tcPr>
+            <w:tcW w:w="4285" w:type="dxa"/>
+          </w:tcPr>
+          <w:p>
+            <w:pPr>
+              <w:pStyle w:val="ListParagraph"/>
+              <w:ind w:left="0" w:firstLine="0"/>
+              <w:jc w:val="both"/>
+              <w:rPr>
+                <w:bCs/>
+                <w:color w:val="000000" w:themeColor="text1"/>
+              </w:rPr>
+            </w:pPr>
+            <w:r>
+              <w:rPr>
+                <w:bCs/>
+                <w:color w:val="000000" w:themeColor="text1"/>
+              </w:rPr>
+              <w:t>The text in the application is readable</w:t>
+            </w:r>
+          </w:p>
+        </w:tc>
+        <w:tc>
+          <w:tcPr>
+            <w:tcW w:w="910" w:type="dxa"/>
+          </w:tcPr>
+          <w:p>
+            <w:pPr>
+              <w:pStyle w:val="ListParagraph"/>
+              <w:ind w:left="0" w:firstLine="0"/>
+              <w:jc w:val="both"/>
+              <w:rPr>
+                <w:bCs/>
+                <w:color w:val="000000" w:themeColor="text1"/>
+              </w:rPr>
+            </w:pPr>
+          </w:p>
+        </w:tc>
+        <w:tc>
+          <w:tcPr>
+            <w:tcW w:w="3553" w:type="dxa"/>
+          </w:tcPr>
+          <w:p>
+            <w:pPr>
+              <w:pStyle w:val="ListParagraph"/>
+              <w:ind w:left="0" w:firstLine="0"/>
+              <w:jc w:val="both"/>
+              <w:rPr>
+                <w:bCs/>
+                <w:color w:val="000000" w:themeColor="text1"/>
+              </w:rPr>
+            </w:pPr>
+          </w:p>
+        </w:tc>
+      </w:tr>
+      <w:tr>
+        <w:tc>
+          <w:tcPr>
+            <w:tcW w:w="4285" w:type="dxa"/>
+            <w:tcBorders>
+              <w:bottom w:val="single" w:sz="4" w:space="0" w:color="auto"/>
+            </w:tcBorders>
+          </w:tcPr>
+          <w:p>
+            <w:pPr>
+              <w:pStyle w:val="ListParagraph"/>
+              <w:ind w:left="0" w:firstLine="0"/>
+              <w:jc w:val="both"/>
+              <w:rPr>
+                <w:bCs/>
+                <w:color w:val="000000" w:themeColor="text1"/>
+              </w:rPr>
+            </w:pPr>
+            <w:r>
+              <w:rPr>
+                <w:bCs/>
+                <w:color w:val="000000" w:themeColor="text1"/>
+              </w:rPr>
+              <w:t>The important buttons are easily found in the application</w:t>
+            </w:r>
+          </w:p>
+        </w:tc>
+        <w:tc>
+          <w:tcPr>
+            <w:tcW w:w="910" w:type="dxa"/>
+            <w:tcBorders>
+              <w:bottom w:val="single" w:sz="4" w:space="0" w:color="auto"/>
+            </w:tcBorders>
+          </w:tcPr>
+          <w:p>
+            <w:pPr>
+              <w:pStyle w:val="ListParagraph"/>
+              <w:ind w:left="0" w:firstLine="0"/>
+              <w:jc w:val="both"/>
+              <w:rPr>
+                <w:bCs/>
+                <w:color w:val="000000" w:themeColor="text1"/>
+              </w:rPr>
+            </w:pPr>
+          </w:p>
+        </w:tc>
+        <w:tc>
+          <w:tcPr>
+            <w:tcW w:w="3553" w:type="dxa"/>
+            <w:tcBorders>
+              <w:bottom w:val="single" w:sz="4" w:space="0" w:color="auto"/>
+            </w:tcBorders>
+          </w:tcPr>
+          <w:p>
+            <w:pPr>
+              <w:pStyle w:val="ListParagraph"/>
+              <w:ind w:left="0" w:firstLine="0"/>
+              <w:jc w:val="both"/>
+              <w:rPr>
+                <w:bCs/>
+                <w:color w:val="000000" w:themeColor="text1"/>
+              </w:rPr>
+            </w:pPr>
+          </w:p>
+        </w:tc>
+      </w:tr>
+      <w:tr>
+        <w:tc>
+          <w:tcPr>
+            <w:tcW w:w="4285" w:type="dxa"/>
+            <w:tcBorders>
+              <w:right w:val="nil"/>
+            </w:tcBorders>
+          </w:tcPr>
+          <w:p>
+            <w:pPr>
+              <w:pStyle w:val="ListParagraph"/>
+              <w:ind w:left="0" w:firstLine="0"/>
+              <w:jc w:val="both"/>
+              <w:rPr>
+                <w:bCs/>
+                <w:color w:val="000000" w:themeColor="text1"/>
+              </w:rPr>
+            </w:pPr>
+            <w:r>
+              <w:rPr>
+                <w:bCs/>
+                <w:i/>
+                <w:color w:val="000000" w:themeColor="text1"/>
+              </w:rPr>
+              <w:t>Functionality</w:t>
+            </w:r>
+          </w:p>
+        </w:tc>
+        <w:tc>
+          <w:tcPr>
+            <w:tcW w:w="910" w:type="dxa"/>
+            <w:tcBorders>
+              <w:left w:val="nil"/>
+              <w:right w:val="nil"/>
+            </w:tcBorders>
+          </w:tcPr>
+          <w:p>
+            <w:pPr>
+              <w:pStyle w:val="ListParagraph"/>
+              <w:ind w:left="0" w:firstLine="0"/>
+              <w:jc w:val="both"/>
+              <w:rPr>
+                <w:bCs/>
+                <w:color w:val="000000" w:themeColor="text1"/>
+              </w:rPr>
+            </w:pPr>
+          </w:p>
+        </w:tc>
+        <w:tc>
+          <w:tcPr>
+            <w:tcW w:w="3553" w:type="dxa"/>
+            <w:tcBorders>
+              <w:left w:val="nil"/>
+            </w:tcBorders>
+          </w:tcPr>
+          <w:p>
+            <w:pPr>
+              <w:pStyle w:val="ListParagraph"/>
+              <w:ind w:left="0" w:firstLine="0"/>
+              <w:jc w:val="both"/>
+              <w:rPr>
+                <w:bCs/>
+                <w:color w:val="000000" w:themeColor="text1"/>
+              </w:rPr>
+            </w:pPr>
+          </w:p>
+        </w:tc>
+      </w:tr>
+      <w:tr>
+        <w:tc>
+          <w:tcPr>
+            <w:tcW w:w="4285" w:type="dxa"/>
+          </w:tcPr>
+          <w:p>
+            <w:pPr>
+              <w:pStyle w:val="ListParagraph"/>
+              <w:ind w:left="0" w:firstLine="0"/>
+              <w:jc w:val="both"/>
+              <w:rPr>
+                <w:bCs/>
+                <w:color w:val="000000" w:themeColor="text1"/>
+              </w:rPr>
+            </w:pPr>
+            <w:r>
+              <w:rPr>
+                <w:bCs/>
+                <w:color w:val="000000" w:themeColor="text1"/>
+              </w:rPr>
+              <w:t xml:space="preserve">QR Code </w:t>
+            </w:r>
+            <w:r>
+              <w:rPr>
+                <w:bCs/>
+                <w:color w:val="000000" w:themeColor="text1"/>
+              </w:rPr>
+              <w:t xml:space="preserve">scan </w:t>
+            </w:r>
+            <w:r>
+              <w:rPr>
+                <w:bCs/>
+                <w:color w:val="000000" w:themeColor="text1"/>
+              </w:rPr>
+              <w:t>functionality works on specific chapters</w:t>
+            </w:r>
+          </w:p>
+        </w:tc>
+        <w:tc>
+          <w:tcPr>
+            <w:tcW w:w="910" w:type="dxa"/>
+          </w:tcPr>
+          <w:p>
+            <w:pPr>
+              <w:pStyle w:val="ListParagraph"/>
+              <w:ind w:left="0" w:firstLine="0"/>
+              <w:jc w:val="both"/>
+              <w:rPr>
+                <w:bCs/>
+                <w:color w:val="000000" w:themeColor="text1"/>
+              </w:rPr>
+            </w:pPr>
+          </w:p>
+        </w:tc>
+        <w:tc>
+          <w:tcPr>
+            <w:tcW w:w="3553" w:type="dxa"/>
+          </w:tcPr>
+          <w:p>
+            <w:pPr>
+              <w:pStyle w:val="ListParagraph"/>
+              <w:ind w:left="0" w:firstLine="0"/>
+              <w:jc w:val="both"/>
+              <w:rPr>
+                <w:bCs/>
+                <w:color w:val="000000" w:themeColor="text1"/>
+              </w:rPr>
+            </w:pPr>
+          </w:p>
+        </w:tc>
+      </w:tr>
+      <w:tr>
+        <w:tc>
+          <w:tcPr>
+            <w:tcW w:w="4285" w:type="dxa"/>
+          </w:tcPr>
+          <w:p>
+            <w:pPr>
+              <w:pStyle w:val="ListParagraph"/>
+              <w:ind w:left="0" w:firstLine="0"/>
+              <w:jc w:val="both"/>
+              <w:rPr>
+                <w:bCs/>
+                <w:color w:val="000000" w:themeColor="text1"/>
+              </w:rPr>
+            </w:pPr>
+            <w:r>
+              <w:rPr>
+                <w:bCs/>
+                <w:color w:val="000000" w:themeColor="text1"/>
+              </w:rPr>
+              <w:t>I feel more confident in knowing history of Cebu after using this application</w:t>
+            </w:r>
+          </w:p>
+        </w:tc>
+        <w:tc>
+          <w:tcPr>
+            <w:tcW w:w="910" w:type="dxa"/>
+          </w:tcPr>
+          <w:p>
+            <w:pPr>
+              <w:pStyle w:val="ListParagraph"/>
+              <w:ind w:left="0" w:firstLine="0"/>
+              <w:jc w:val="both"/>
+              <w:rPr>
+                <w:bCs/>
+                <w:color w:val="000000" w:themeColor="text1"/>
+              </w:rPr>
+            </w:pPr>
+          </w:p>
+        </w:tc>
+        <w:tc>
+          <w:tcPr>
+            <w:tcW w:w="3553" w:type="dxa"/>
+          </w:tcPr>
+          <w:p>
+            <w:pPr>
+              <w:pStyle w:val="ListParagraph"/>
+              <w:ind w:left="0" w:firstLine="0"/>
+              <w:jc w:val="both"/>
+              <w:rPr>
+                <w:bCs/>
+                <w:color w:val="000000" w:themeColor="text1"/>
+              </w:rPr>
+            </w:pPr>
+          </w:p>
+        </w:tc>
+      </w:tr>
+      <w:tr>
+        <w:tc>
+          <w:tcPr>
+            <w:tcW w:w="4285" w:type="dxa"/>
+          </w:tcPr>
+          <w:p>
+            <w:pPr>
+              <w:pStyle w:val="ListParagraph"/>
+              <w:ind w:left="0" w:firstLine="0"/>
+              <w:jc w:val="both"/>
+              <w:rPr>
+                <w:bCs/>
+                <w:color w:val="000000" w:themeColor="text1"/>
+              </w:rPr>
+            </w:pPr>
+            <w:r>
+              <w:rPr>
+                <w:bCs/>
+                <w:color w:val="000000" w:themeColor="text1"/>
+              </w:rPr>
+              <w:t>Function names and what the function did are easy to remember</w:t>
+            </w:r>
+          </w:p>
+        </w:tc>
+        <w:tc>
+          <w:tcPr>
+            <w:tcW w:w="910" w:type="dxa"/>
+          </w:tcPr>
+          <w:p>
+            <w:pPr>
+              <w:pStyle w:val="ListParagraph"/>
+              <w:ind w:left="0" w:firstLine="0"/>
+              <w:jc w:val="both"/>
+              <w:rPr>
+                <w:bCs/>
+                <w:color w:val="000000" w:themeColor="text1"/>
+              </w:rPr>
+            </w:pPr>
+          </w:p>
+        </w:tc>
+        <w:tc>
+          <w:tcPr>
+            <w:tcW w:w="3553" w:type="dxa"/>
+          </w:tcPr>
+          <w:p>
+            <w:pPr>
+              <w:pStyle w:val="ListParagraph"/>
+              <w:ind w:left="0" w:firstLine="0"/>
+              <w:jc w:val="both"/>
+              <w:rPr>
+                <w:bCs/>
+                <w:color w:val="000000" w:themeColor="text1"/>
+              </w:rPr>
+            </w:pPr>
+          </w:p>
+        </w:tc>
+      </w:tr>
+      <w:tr>
+        <w:tc>
+          <w:tcPr>
+            <w:tcW w:w="4285" w:type="dxa"/>
+          </w:tcPr>
+          <w:p>
+            <w:pPr>
+              <w:pStyle w:val="ListParagraph"/>
+              <w:ind w:left="0" w:firstLine="0"/>
+              <w:jc w:val="both"/>
+              <w:rPr>
+                <w:bCs/>
+                <w:color w:val="000000" w:themeColor="text1"/>
+              </w:rPr>
+            </w:pPr>
+            <w:r>
+              <w:rPr>
+                <w:bCs/>
+                <w:color w:val="000000" w:themeColor="text1"/>
+              </w:rPr>
+              <w:t>The application shows relevant data when needed</w:t>
+            </w:r>
+          </w:p>
+        </w:tc>
+        <w:tc>
+          <w:tcPr>
+            <w:tcW w:w="910" w:type="dxa"/>
+          </w:tcPr>
+          <w:p>
+            <w:pPr>
+              <w:pStyle w:val="ListParagraph"/>
+              <w:ind w:left="0" w:firstLine="0"/>
+              <w:jc w:val="both"/>
+              <w:rPr>
+                <w:bCs/>
+                <w:color w:val="000000" w:themeColor="text1"/>
+              </w:rPr>
+            </w:pPr>
+          </w:p>
+        </w:tc>
+        <w:tc>
+          <w:tcPr>
+            <w:tcW w:w="3553" w:type="dxa"/>
+          </w:tcPr>
+          <w:p>
+            <w:pPr>
+              <w:pStyle w:val="ListParagraph"/>
+              <w:ind w:left="0" w:firstLine="0"/>
+              <w:jc w:val="both"/>
+              <w:rPr>
+                <w:bCs/>
+                <w:color w:val="000000" w:themeColor="text1"/>
+              </w:rPr>
+            </w:pPr>
+          </w:p>
+        </w:tc>
+      </w:tr>
+      <w:tr>
+        <w:tc>
+          <w:tcPr>
+            <w:tcW w:w="4285" w:type="dxa"/>
+            <w:tcBorders>
+              <w:bottom w:val="single" w:sz="4" w:space="0" w:color="auto"/>
+            </w:tcBorders>
+          </w:tcPr>
+          <w:p>
+            <w:pPr>
+              <w:pStyle w:val="ListParagraph"/>
+              <w:ind w:left="0" w:firstLine="0"/>
+              <w:jc w:val="both"/>
+              <w:rPr>
+                <w:bCs/>
+                <w:color w:val="000000" w:themeColor="text1"/>
+              </w:rPr>
+            </w:pPr>
+            <w:r>
+              <w:rPr>
+                <w:bCs/>
+                <w:color w:val="000000" w:themeColor="text1"/>
+              </w:rPr>
+              <w:t xml:space="preserve">I feel more confident in knowing </w:t>
+            </w:r>
+            <w:r>
+              <w:rPr>
+                <w:bCs/>
+                <w:color w:val="000000" w:themeColor="text1"/>
+              </w:rPr>
+              <w:t xml:space="preserve">religious </w:t>
+            </w:r>
+            <w:r>
+              <w:rPr>
+                <w:bCs/>
+                <w:color w:val="000000" w:themeColor="text1"/>
+              </w:rPr>
+              <w:t>history of Cebu after using this application</w:t>
+            </w:r>
+          </w:p>
+        </w:tc>
+        <w:tc>
+          <w:tcPr>
+            <w:tcW w:w="910" w:type="dxa"/>
+            <w:tcBorders>
+              <w:bottom w:val="single" w:sz="4" w:space="0" w:color="auto"/>
+            </w:tcBorders>
+          </w:tcPr>
+          <w:p>
+            <w:pPr>
+              <w:pStyle w:val="ListParagraph"/>
+              <w:ind w:left="0" w:firstLine="0"/>
+              <w:jc w:val="both"/>
+              <w:rPr>
+                <w:bCs/>
+                <w:color w:val="000000" w:themeColor="text1"/>
+              </w:rPr>
+            </w:pPr>
+          </w:p>
+        </w:tc>
+        <w:tc>
+          <w:tcPr>
+            <w:tcW w:w="3553" w:type="dxa"/>
+            <w:tcBorders>
+              <w:bottom w:val="single" w:sz="4" w:space="0" w:color="auto"/>
+            </w:tcBorders>
+          </w:tcPr>
+          <w:p>
+            <w:pPr>
+              <w:pStyle w:val="ListParagraph"/>
+              <w:ind w:left="0" w:firstLine="0"/>
+              <w:jc w:val="both"/>
+              <w:rPr>
+                <w:bCs/>
+                <w:color w:val="000000" w:themeColor="text1"/>
+              </w:rPr>
+            </w:pPr>
+          </w:p>
+        </w:tc>
+      </w:tr>
+      <w:tr>
+        <w:tc>
+          <w:tcPr>
+            <w:tcW w:w="4285" w:type="dxa"/>
+            <w:tcBorders>
+              <w:right w:val="nil"/>
+            </w:tcBorders>
+          </w:tcPr>
+          <w:p>
+            <w:pPr>
+              <w:pStyle w:val="ListParagraph"/>
+              <w:ind w:left="0" w:firstLine="0"/>
+              <w:jc w:val="both"/>
+              <w:rPr>
+                <w:bCs/>
+                <w:i/>
+                <w:color w:val="000000" w:themeColor="text1"/>
+              </w:rPr>
+            </w:pPr>
+            <w:r>
+              <w:rPr>
+                <w:bCs/>
+                <w:i/>
+                <w:color w:val="000000" w:themeColor="text1"/>
+              </w:rPr>
+              <w:t xml:space="preserve">Efficiency </w:t>
+            </w:r>
+          </w:p>
+        </w:tc>
+        <w:tc>
+          <w:tcPr>
+            <w:tcW w:w="910" w:type="dxa"/>
+            <w:tcBorders>
+              <w:left w:val="nil"/>
+              <w:right w:val="nil"/>
+            </w:tcBorders>
+          </w:tcPr>
+          <w:p>
+            <w:pPr>
+              <w:pStyle w:val="ListParagraph"/>
+              <w:ind w:left="0" w:firstLine="0"/>
+              <w:jc w:val="both"/>
+              <w:rPr>
+                <w:bCs/>
+                <w:color w:val="000000" w:themeColor="text1"/>
+              </w:rPr>
+            </w:pPr>
+          </w:p>
+        </w:tc>
+        <w:tc>
+          <w:tcPr>
+            <w:tcW w:w="3553" w:type="dxa"/>
+            <w:tcBorders>
+              <w:left w:val="nil"/>
+            </w:tcBorders>
+          </w:tcPr>
+          <w:p>
+            <w:pPr>
+              <w:pStyle w:val="ListParagraph"/>
+              <w:ind w:left="0" w:firstLine="0"/>
+              <w:jc w:val="both"/>
+              <w:rPr>
+                <w:bCs/>
+                <w:color w:val="000000" w:themeColor="text1"/>
+              </w:rPr>
+            </w:pPr>
+          </w:p>
+        </w:tc>
+      </w:tr>
+      <w:tr>
+        <w:tc>
+          <w:tcPr>
+            <w:tcW w:w="4285" w:type="dxa"/>
+          </w:tcPr>
+          <w:p>
+            <w:pPr>
+              <w:pStyle w:val="ListParagraph"/>
+              <w:ind w:left="0" w:firstLine="0"/>
+              <w:jc w:val="both"/>
+              <w:rPr>
+                <w:bCs/>
+                <w:color w:val="000000" w:themeColor="text1"/>
+              </w:rPr>
+            </w:pPr>
+            <w:r>
+              <w:rPr>
+                <w:bCs/>
+                <w:color w:val="000000" w:themeColor="text1"/>
+              </w:rPr>
+              <w:t>Long loading times occurred when using the application</w:t>
+            </w:r>
+          </w:p>
+        </w:tc>
+        <w:tc>
+          <w:tcPr>
+            <w:tcW w:w="910" w:type="dxa"/>
+          </w:tcPr>
+          <w:p>
+            <w:pPr>
+              <w:pStyle w:val="ListParagraph"/>
+              <w:ind w:left="0" w:firstLine="0"/>
+              <w:jc w:val="both"/>
+              <w:rPr>
+                <w:bCs/>
+                <w:color w:val="000000" w:themeColor="text1"/>
+              </w:rPr>
+            </w:pPr>
+          </w:p>
+        </w:tc>
+        <w:tc>
+          <w:tcPr>
+            <w:tcW w:w="3553" w:type="dxa"/>
+          </w:tcPr>
+          <w:p>
+            <w:pPr>
+              <w:pStyle w:val="ListParagraph"/>
+              <w:ind w:left="0" w:firstLine="0"/>
+              <w:jc w:val="both"/>
+              <w:rPr>
+                <w:bCs/>
+                <w:color w:val="000000" w:themeColor="text1"/>
+              </w:rPr>
+            </w:pPr>
+          </w:p>
+        </w:tc>
+      </w:tr>
+      <w:tr>
+        <w:tc>
+          <w:tcPr>
+            <w:tcW w:w="4285" w:type="dxa"/>
+          </w:tcPr>
+          <w:p>
+            <w:pPr>
+              <w:pStyle w:val="ListParagraph"/>
+              <w:ind w:left="0" w:firstLine="0"/>
+              <w:jc w:val="both"/>
+              <w:rPr>
+                <w:bCs/>
+                <w:color w:val="000000" w:themeColor="text1"/>
+              </w:rPr>
+            </w:pPr>
+            <w:r>
+              <w:rPr>
+                <w:bCs/>
+                <w:color w:val="000000" w:themeColor="text1"/>
+              </w:rPr>
+              <w:t>The application never crashes</w:t>
+            </w:r>
+          </w:p>
+        </w:tc>
+        <w:tc>
+          <w:tcPr>
+            <w:tcW w:w="910" w:type="dxa"/>
+          </w:tcPr>
+          <w:p>
+            <w:pPr>
+              <w:pStyle w:val="ListParagraph"/>
+              <w:ind w:left="0" w:firstLine="0"/>
+              <w:jc w:val="both"/>
+              <w:rPr>
+                <w:bCs/>
+                <w:color w:val="000000" w:themeColor="text1"/>
+              </w:rPr>
+            </w:pPr>
+          </w:p>
+        </w:tc>
+        <w:tc>
+          <w:tcPr>
+            <w:tcW w:w="3553" w:type="dxa"/>
+          </w:tcPr>
+          <w:p>
+            <w:pPr>
+              <w:pStyle w:val="ListParagraph"/>
+              <w:ind w:left="0" w:firstLine="0"/>
+              <w:jc w:val="both"/>
+              <w:rPr>
+                <w:bCs/>
+                <w:color w:val="000000" w:themeColor="text1"/>
+              </w:rPr>
+            </w:pPr>
+          </w:p>
+        </w:tc>
+      </w:tr>
+      <w:tr>
+        <w:tc>
+          <w:tcPr>
+            <w:tcW w:w="4285" w:type="dxa"/>
+          </w:tcPr>
+          <w:p>
+            <w:pPr>
+              <w:pStyle w:val="ListParagraph"/>
+              <w:ind w:left="0" w:firstLine="0"/>
+              <w:jc w:val="both"/>
+              <w:rPr>
+                <w:bCs/>
+                <w:color w:val="000000" w:themeColor="text1"/>
+              </w:rPr>
+            </w:pPr>
+            <w:r>
+              <w:rPr>
+                <w:bCs/>
+                <w:color w:val="000000" w:themeColor="text1"/>
+              </w:rPr>
+              <w:t>The mobile application loads or starts quickly</w:t>
+            </w:r>
+          </w:p>
+        </w:tc>
+        <w:tc>
+          <w:tcPr>
+            <w:tcW w:w="910" w:type="dxa"/>
+          </w:tcPr>
+          <w:p>
+            <w:pPr>
+              <w:pStyle w:val="ListParagraph"/>
+              <w:ind w:left="0" w:firstLine="0"/>
+              <w:jc w:val="both"/>
+              <w:rPr>
+                <w:bCs/>
+                <w:color w:val="000000" w:themeColor="text1"/>
+              </w:rPr>
+            </w:pPr>
+          </w:p>
+        </w:tc>
+        <w:tc>
+          <w:tcPr>
+            <w:tcW w:w="3553" w:type="dxa"/>
+          </w:tcPr>
+          <w:p>
+            <w:pPr>
+              <w:pStyle w:val="ListParagraph"/>
+              <w:ind w:left="0" w:firstLine="0"/>
+              <w:jc w:val="both"/>
+              <w:rPr>
+                <w:bCs/>
+                <w:color w:val="000000" w:themeColor="text1"/>
+              </w:rPr>
+            </w:pPr>
+          </w:p>
+        </w:tc>
+      </w:tr>
+      <w:tr>
+        <w:tc>
+          <w:tcPr>
+            <w:tcW w:w="4285" w:type="dxa"/>
+          </w:tcPr>
+          <w:p>
+            <w:pPr>
+              <w:pStyle w:val="ListParagraph"/>
+              <w:ind w:left="0" w:firstLine="0"/>
+              <w:jc w:val="both"/>
+              <w:rPr>
+                <w:bCs/>
+                <w:color w:val="000000" w:themeColor="text1"/>
+              </w:rPr>
+            </w:pPr>
+            <w:r>
+              <w:rPr>
+                <w:bCs/>
+                <w:color w:val="000000" w:themeColor="text1"/>
+              </w:rPr>
+              <w:t>The mobile application pacing is too much</w:t>
+            </w:r>
+          </w:p>
+        </w:tc>
+        <w:tc>
+          <w:tcPr>
+            <w:tcW w:w="910" w:type="dxa"/>
+          </w:tcPr>
+          <w:p>
+            <w:pPr>
+              <w:pStyle w:val="ListParagraph"/>
+              <w:ind w:left="0" w:firstLine="0"/>
+              <w:jc w:val="both"/>
+              <w:rPr>
+                <w:bCs/>
+                <w:color w:val="000000" w:themeColor="text1"/>
+              </w:rPr>
+            </w:pPr>
+          </w:p>
+        </w:tc>
+        <w:tc>
+          <w:tcPr>
+            <w:tcW w:w="3553" w:type="dxa"/>
+          </w:tcPr>
+          <w:p>
+            <w:pPr>
+              <w:pStyle w:val="ListParagraph"/>
+              <w:ind w:left="0" w:firstLine="0"/>
+              <w:jc w:val="both"/>
+              <w:rPr>
+                <w:bCs/>
+                <w:color w:val="000000" w:themeColor="text1"/>
+              </w:rPr>
+            </w:pPr>
+          </w:p>
+        </w:tc>
+      </w:tr>
+      <w:tr>
+        <w:tc>
+          <w:tcPr>
+            <w:tcW w:w="4285" w:type="dxa"/>
+          </w:tcPr>
+          <w:p>
+            <w:pPr>
+              <w:pStyle w:val="ListParagraph"/>
+              <w:ind w:left="0" w:firstLine="0"/>
+              <w:jc w:val="both"/>
+              <w:rPr>
+                <w:bCs/>
+                <w:color w:val="000000" w:themeColor="text1"/>
+              </w:rPr>
+            </w:pPr>
+            <w:r>
+              <w:rPr>
+                <w:bCs/>
+                <w:color w:val="000000" w:themeColor="text1"/>
+              </w:rPr>
+              <w:t xml:space="preserve">The mobile application </w:t>
+            </w:r>
+            <w:r>
+              <w:rPr>
+                <w:bCs/>
+                <w:color w:val="000000" w:themeColor="text1"/>
+              </w:rPr>
+              <w:t xml:space="preserve">details </w:t>
+            </w:r>
+            <w:r>
+              <w:rPr>
+                <w:bCs/>
+                <w:color w:val="000000" w:themeColor="text1"/>
+              </w:rPr>
+              <w:t>is too much</w:t>
+            </w:r>
+          </w:p>
+        </w:tc>
+        <w:tc>
+          <w:tcPr>
+            <w:tcW w:w="910" w:type="dxa"/>
+          </w:tcPr>
+          <w:p>
+            <w:pPr>
+              <w:pStyle w:val="ListParagraph"/>
+              <w:ind w:left="0" w:firstLine="0"/>
+              <w:jc w:val="both"/>
+              <w:rPr>
+                <w:bCs/>
+                <w:color w:val="000000" w:themeColor="text1"/>
+              </w:rPr>
+            </w:pPr>
+          </w:p>
+        </w:tc>
+        <w:tc>
+          <w:tcPr>
+            <w:tcW w:w="3553" w:type="dxa"/>
+          </w:tcPr>
+          <w:p>
+            <w:pPr>
+              <w:pStyle w:val="ListParagraph"/>
+              <w:ind w:left="0" w:firstLine="0"/>
+              <w:jc w:val="both"/>
+              <w:rPr>
+                <w:bCs/>
+                <w:color w:val="000000" w:themeColor="text1"/>
+              </w:rPr>
+            </w:pPr>
+          </w:p>
+        </w:tc>
+      </w:tr>
+    </w:tbl>
+    <w:p>
+      <w:pPr>
+        <w:pStyle w:val="ListParagraph"/>
+        <w:ind w:firstLine="0"/>
+        <w:rPr>
+          <w:bCs/>
+          <w:color w:val="000000" w:themeColor="text1"/>
+        </w:rPr>
+      </w:pPr>
+    </w:p>
+    <w:p>
+      <w:pPr>
+        <w:ind w:firstLine="0"/>
+      </w:pPr>
+      <w:r>
+        <w:t>Date of Testing: ________________</w:t>
+      </w:r>
+    </w:p>
+    <w:p>
+      <w:pPr>
+        <w:ind w:firstLine="0"/>
+        <w:jc w:val="right"/>
+      </w:pPr>
+      <w:r>
+        <w:t>_____________________</w:t>
+      </w:r>
+    </w:p>
+    <w:p>
+      <w:pPr>
+        <w:ind w:firstLine="0"/>
+        <w:jc w:val="center"/>
+      </w:pPr>
+      <w:r>
+        <w:t xml:space="preserve">                                                                                         Signature</w:t>
+      </w:r>
+    </w:p>
+    <w:p>
+      <w:pPr>
+        <w:ind w:firstLine="0"/>
+      </w:pPr>
+    </w:p>
+    <w:p>
+      <w:pPr>
+        <w:ind w:firstLine="0"/>
+      </w:pPr>
+    </w:p>
+    <w:p>
+      <w:pPr>
+        <w:ind w:firstLine="0"/>
+      </w:pPr>
+    </w:p>
+    <w:p>
+      <w:pPr>
+        <w:ind w:firstLine="0"/>
+      </w:pPr>
+    </w:p>
+    <w:p>
+      <w:pPr>
+        <w:ind w:firstLine="0"/>
+      </w:pPr>
+    </w:p>
+    <w:p>
+      <w:pPr>
+        <w:ind w:firstLine="0"/>
+      </w:pPr>
+    </w:p>
+    <w:p>
+      <w:pPr>
+        <w:ind w:firstLine="0"/>
         <w:rPr>
           <w:color w:val="000000" w:themeColor="text1"/>
         </w:rPr>
       </w:pPr>
       <w:bookmarkStart w:id="2" w:name="_GoBack"/>
       <w:bookmarkEnd w:id="2"/>
-      <w:r>
-        <w:br w:type="page"/>
-      </w:r>
     </w:p>
     <w:p>
       <w:pPr>
@@ -31420,6 +33444,95 @@
     </w:lvl>
   </w:abstractNum>
   <w:abstractNum w:abstractNumId="2" w15:restartNumberingAfterBreak="0">
+    <w:nsid w:val="07782CD3"/>
+    <w:multiLevelType w:val="hybridMultilevel"/>
+    <w:tmpl w:val="004A74A8"/>
+    <w:lvl w:ilvl="0" w:tplc="320A2AAA">
+      <w:start w:val="1"/>
+      <w:numFmt w:val="decimal"/>
+      <w:lvlText w:val="%1-"/>
+      <w:lvlJc w:val="left"/>
+      <w:pPr>
+        <w:ind w:left="720" w:hanging="360"/>
+      </w:pPr>
+      <w:rPr>
+        <w:rFonts w:hint="default"/>
+      </w:rPr>
+    </w:lvl>
+    <w:lvl w:ilvl="1" w:tplc="34090019" w:tentative="1">
+      <w:start w:val="1"/>
+      <w:numFmt w:val="lowerLetter"/>
+      <w:lvlText w:val="%2."/>
+      <w:lvlJc w:val="left"/>
+      <w:pPr>
+        <w:ind w:left="1440" w:hanging="360"/>
+      </w:pPr>
+    </w:lvl>
+    <w:lvl w:ilvl="2" w:tplc="3409001B" w:tentative="1">
+      <w:start w:val="1"/>
+      <w:numFmt w:val="lowerRoman"/>
+      <w:lvlText w:val="%3."/>
+      <w:lvlJc w:val="right"/>
+      <w:pPr>
+        <w:ind w:left="2160" w:hanging="180"/>
+      </w:pPr>
+    </w:lvl>
+    <w:lvl w:ilvl="3" w:tplc="3409000F" w:tentative="1">
+      <w:start w:val="1"/>
+      <w:numFmt w:val="decimal"/>
+      <w:lvlText w:val="%4."/>
+      <w:lvlJc w:val="left"/>
+      <w:pPr>
+        <w:ind w:left="2880" w:hanging="360"/>
+      </w:pPr>
+    </w:lvl>
+    <w:lvl w:ilvl="4" w:tplc="34090019" w:tentative="1">
+      <w:start w:val="1"/>
+      <w:numFmt w:val="lowerLetter"/>
+      <w:lvlText w:val="%5."/>
+      <w:lvlJc w:val="left"/>
+      <w:pPr>
+        <w:ind w:left="3600" w:hanging="360"/>
+      </w:pPr>
+    </w:lvl>
+    <w:lvl w:ilvl="5" w:tplc="3409001B" w:tentative="1">
+      <w:start w:val="1"/>
+      <w:numFmt w:val="lowerRoman"/>
+      <w:lvlText w:val="%6."/>
+      <w:lvlJc w:val="right"/>
+      <w:pPr>
+        <w:ind w:left="4320" w:hanging="180"/>
+      </w:pPr>
+    </w:lvl>
+    <w:lvl w:ilvl="6" w:tplc="3409000F" w:tentative="1">
+      <w:start w:val="1"/>
+      <w:numFmt w:val="decimal"/>
+      <w:lvlText w:val="%7."/>
+      <w:lvlJc w:val="left"/>
+      <w:pPr>
+        <w:ind w:left="5040" w:hanging="360"/>
+      </w:pPr>
+    </w:lvl>
+    <w:lvl w:ilvl="7" w:tplc="34090019" w:tentative="1">
+      <w:start w:val="1"/>
+      <w:numFmt w:val="lowerLetter"/>
+      <w:lvlText w:val="%8."/>
+      <w:lvlJc w:val="left"/>
+      <w:pPr>
+        <w:ind w:left="5760" w:hanging="360"/>
+      </w:pPr>
+    </w:lvl>
+    <w:lvl w:ilvl="8" w:tplc="3409001B" w:tentative="1">
+      <w:start w:val="1"/>
+      <w:numFmt w:val="lowerRoman"/>
+      <w:lvlText w:val="%9."/>
+      <w:lvlJc w:val="right"/>
+      <w:pPr>
+        <w:ind w:left="6480" w:hanging="180"/>
+      </w:pPr>
+    </w:lvl>
+  </w:abstractNum>
+  <w:abstractNum w:abstractNumId="3" w15:restartNumberingAfterBreak="0">
     <w:nsid w:val="11162B4F"/>
     <w:multiLevelType w:val="multilevel"/>
     <w:tmpl w:val="424831AA"/>
@@ -31532,7 +33645,7 @@
       </w:rPr>
     </w:lvl>
   </w:abstractNum>
-  <w:abstractNum w:abstractNumId="3" w15:restartNumberingAfterBreak="0">
+  <w:abstractNum w:abstractNumId="4" w15:restartNumberingAfterBreak="0">
     <w:nsid w:val="143A2813"/>
     <w:multiLevelType w:val="hybridMultilevel"/>
     <w:tmpl w:val="484E3E74"/>
@@ -31645,7 +33758,97 @@
       </w:rPr>
     </w:lvl>
   </w:abstractNum>
-  <w:abstractNum w:abstractNumId="4" w15:restartNumberingAfterBreak="0">
+  <w:abstractNum w:abstractNumId="5" w15:restartNumberingAfterBreak="0">
+    <w:nsid w:val="19661C41"/>
+    <w:multiLevelType w:val="hybridMultilevel"/>
+    <w:tmpl w:val="04AA3632"/>
+    <w:lvl w:ilvl="0" w:tplc="BFAE0FDE">
+      <w:start w:val="1"/>
+      <w:numFmt w:val="decimal"/>
+      <w:lvlText w:val="%1-"/>
+      <w:lvlJc w:val="left"/>
+      <w:pPr>
+        <w:ind w:left="1080" w:hanging="360"/>
+      </w:pPr>
+      <w:rPr>
+        <w:rFonts w:hint="default"/>
+        <w:color w:val="000000" w:themeColor="text1"/>
+      </w:rPr>
+    </w:lvl>
+    <w:lvl w:ilvl="1" w:tplc="34090019" w:tentative="1">
+      <w:start w:val="1"/>
+      <w:numFmt w:val="lowerLetter"/>
+      <w:lvlText w:val="%2."/>
+      <w:lvlJc w:val="left"/>
+      <w:pPr>
+        <w:ind w:left="1800" w:hanging="360"/>
+      </w:pPr>
+    </w:lvl>
+    <w:lvl w:ilvl="2" w:tplc="3409001B" w:tentative="1">
+      <w:start w:val="1"/>
+      <w:numFmt w:val="lowerRoman"/>
+      <w:lvlText w:val="%3."/>
+      <w:lvlJc w:val="right"/>
+      <w:pPr>
+        <w:ind w:left="2520" w:hanging="180"/>
+      </w:pPr>
+    </w:lvl>
+    <w:lvl w:ilvl="3" w:tplc="3409000F" w:tentative="1">
+      <w:start w:val="1"/>
+      <w:numFmt w:val="decimal"/>
+      <w:lvlText w:val="%4."/>
+      <w:lvlJc w:val="left"/>
+      <w:pPr>
+        <w:ind w:left="3240" w:hanging="360"/>
+      </w:pPr>
+    </w:lvl>
+    <w:lvl w:ilvl="4" w:tplc="34090019" w:tentative="1">
+      <w:start w:val="1"/>
+      <w:numFmt w:val="lowerLetter"/>
+      <w:lvlText w:val="%5."/>
+      <w:lvlJc w:val="left"/>
+      <w:pPr>
+        <w:ind w:left="3960" w:hanging="360"/>
+      </w:pPr>
+    </w:lvl>
+    <w:lvl w:ilvl="5" w:tplc="3409001B" w:tentative="1">
+      <w:start w:val="1"/>
+      <w:numFmt w:val="lowerRoman"/>
+      <w:lvlText w:val="%6."/>
+      <w:lvlJc w:val="right"/>
+      <w:pPr>
+        <w:ind w:left="4680" w:hanging="180"/>
+      </w:pPr>
+    </w:lvl>
+    <w:lvl w:ilvl="6" w:tplc="3409000F" w:tentative="1">
+      <w:start w:val="1"/>
+      <w:numFmt w:val="decimal"/>
+      <w:lvlText w:val="%7."/>
+      <w:lvlJc w:val="left"/>
+      <w:pPr>
+        <w:ind w:left="5400" w:hanging="360"/>
+      </w:pPr>
+    </w:lvl>
+    <w:lvl w:ilvl="7" w:tplc="34090019" w:tentative="1">
+      <w:start w:val="1"/>
+      <w:numFmt w:val="lowerLetter"/>
+      <w:lvlText w:val="%8."/>
+      <w:lvlJc w:val="left"/>
+      <w:pPr>
+        <w:ind w:left="6120" w:hanging="360"/>
+      </w:pPr>
+    </w:lvl>
+    <w:lvl w:ilvl="8" w:tplc="3409001B" w:tentative="1">
+      <w:start w:val="1"/>
+      <w:numFmt w:val="lowerRoman"/>
+      <w:lvlText w:val="%9."/>
+      <w:lvlJc w:val="right"/>
+      <w:pPr>
+        <w:ind w:left="6840" w:hanging="180"/>
+      </w:pPr>
+    </w:lvl>
+  </w:abstractNum>
+  <w:abstractNum w:abstractNumId="6" w15:restartNumberingAfterBreak="0">
     <w:nsid w:val="1D685438"/>
     <w:multiLevelType w:val="multilevel"/>
     <w:tmpl w:val="5EFA21FC"/>
@@ -31758,7 +33961,7 @@
       </w:rPr>
     </w:lvl>
   </w:abstractNum>
-  <w:abstractNum w:abstractNumId="5" w15:restartNumberingAfterBreak="0">
+  <w:abstractNum w:abstractNumId="7" w15:restartNumberingAfterBreak="0">
     <w:nsid w:val="1E0A22CE"/>
     <w:multiLevelType w:val="multilevel"/>
     <w:tmpl w:val="07D4D370"/>
@@ -31871,7 +34074,7 @@
       </w:rPr>
     </w:lvl>
   </w:abstractNum>
-  <w:abstractNum w:abstractNumId="6" w15:restartNumberingAfterBreak="0">
+  <w:abstractNum w:abstractNumId="8" w15:restartNumberingAfterBreak="0">
     <w:nsid w:val="1EC53479"/>
     <w:multiLevelType w:val="multilevel"/>
     <w:tmpl w:val="7B085AD8"/>
@@ -31984,7 +34187,7 @@
       </w:rPr>
     </w:lvl>
   </w:abstractNum>
-  <w:abstractNum w:abstractNumId="7" w15:restartNumberingAfterBreak="0">
+  <w:abstractNum w:abstractNumId="9" w15:restartNumberingAfterBreak="0">
     <w:nsid w:val="1FCE4CFB"/>
     <w:multiLevelType w:val="multilevel"/>
     <w:tmpl w:val="078E1BB8"/>
@@ -32097,7 +34300,7 @@
       </w:rPr>
     </w:lvl>
   </w:abstractNum>
-  <w:abstractNum w:abstractNumId="8" w15:restartNumberingAfterBreak="0">
+  <w:abstractNum w:abstractNumId="10" w15:restartNumberingAfterBreak="0">
     <w:nsid w:val="31584B25"/>
     <w:multiLevelType w:val="multilevel"/>
     <w:tmpl w:val="1D28F260"/>
@@ -32210,7 +34413,7 @@
       </w:rPr>
     </w:lvl>
   </w:abstractNum>
-  <w:abstractNum w:abstractNumId="9" w15:restartNumberingAfterBreak="0">
+  <w:abstractNum w:abstractNumId="11" w15:restartNumberingAfterBreak="0">
     <w:nsid w:val="336A2138"/>
     <w:multiLevelType w:val="multilevel"/>
     <w:tmpl w:val="4A644642"/>
@@ -32323,7 +34526,7 @@
       </w:rPr>
     </w:lvl>
   </w:abstractNum>
-  <w:abstractNum w:abstractNumId="10" w15:restartNumberingAfterBreak="0">
+  <w:abstractNum w:abstractNumId="12" w15:restartNumberingAfterBreak="0">
     <w:nsid w:val="4858108A"/>
     <w:multiLevelType w:val="multilevel"/>
     <w:tmpl w:val="57303750"/>
@@ -32436,7 +34639,96 @@
       </w:rPr>
     </w:lvl>
   </w:abstractNum>
-  <w:abstractNum w:abstractNumId="11" w15:restartNumberingAfterBreak="0">
+  <w:abstractNum w:abstractNumId="13" w15:restartNumberingAfterBreak="0">
+    <w:nsid w:val="531E6322"/>
+    <w:multiLevelType w:val="hybridMultilevel"/>
+    <w:tmpl w:val="BD004E2E"/>
+    <w:lvl w:ilvl="0" w:tplc="6F3E0C7E">
+      <w:start w:val="1"/>
+      <w:numFmt w:val="decimal"/>
+      <w:lvlText w:val="%1-"/>
+      <w:lvlJc w:val="left"/>
+      <w:pPr>
+        <w:ind w:left="1080" w:hanging="360"/>
+      </w:pPr>
+      <w:rPr>
+        <w:rFonts w:hint="default"/>
+      </w:rPr>
+    </w:lvl>
+    <w:lvl w:ilvl="1" w:tplc="34090019" w:tentative="1">
+      <w:start w:val="1"/>
+      <w:numFmt w:val="lowerLetter"/>
+      <w:lvlText w:val="%2."/>
+      <w:lvlJc w:val="left"/>
+      <w:pPr>
+        <w:ind w:left="1800" w:hanging="360"/>
+      </w:pPr>
+    </w:lvl>
+    <w:lvl w:ilvl="2" w:tplc="3409001B" w:tentative="1">
+      <w:start w:val="1"/>
+      <w:numFmt w:val="lowerRoman"/>
+      <w:lvlText w:val="%3."/>
+      <w:lvlJc w:val="right"/>
+      <w:pPr>
+        <w:ind w:left="2520" w:hanging="180"/>
+      </w:pPr>
+    </w:lvl>
+    <w:lvl w:ilvl="3" w:tplc="3409000F" w:tentative="1">
+      <w:start w:val="1"/>
+      <w:numFmt w:val="decimal"/>
+      <w:lvlText w:val="%4."/>
+      <w:lvlJc w:val="left"/>
+      <w:pPr>
+        <w:ind w:left="3240" w:hanging="360"/>
+      </w:pPr>
+    </w:lvl>
+    <w:lvl w:ilvl="4" w:tplc="34090019" w:tentative="1">
+      <w:start w:val="1"/>
+      <w:numFmt w:val="lowerLetter"/>
+      <w:lvlText w:val="%5."/>
+      <w:lvlJc w:val="left"/>
+      <w:pPr>
+        <w:ind w:left="3960" w:hanging="360"/>
+      </w:pPr>
+    </w:lvl>
+    <w:lvl w:ilvl="5" w:tplc="3409001B" w:tentative="1">
+      <w:start w:val="1"/>
+      <w:numFmt w:val="lowerRoman"/>
+      <w:lvlText w:val="%6."/>
+      <w:lvlJc w:val="right"/>
+      <w:pPr>
+        <w:ind w:left="4680" w:hanging="180"/>
+      </w:pPr>
+    </w:lvl>
+    <w:lvl w:ilvl="6" w:tplc="3409000F" w:tentative="1">
+      <w:start w:val="1"/>
+      <w:numFmt w:val="decimal"/>
+      <w:lvlText w:val="%7."/>
+      <w:lvlJc w:val="left"/>
+      <w:pPr>
+        <w:ind w:left="5400" w:hanging="360"/>
+      </w:pPr>
+    </w:lvl>
+    <w:lvl w:ilvl="7" w:tplc="34090019" w:tentative="1">
+      <w:start w:val="1"/>
+      <w:numFmt w:val="lowerLetter"/>
+      <w:lvlText w:val="%8."/>
+      <w:lvlJc w:val="left"/>
+      <w:pPr>
+        <w:ind w:left="6120" w:hanging="360"/>
+      </w:pPr>
+    </w:lvl>
+    <w:lvl w:ilvl="8" w:tplc="3409001B" w:tentative="1">
+      <w:start w:val="1"/>
+      <w:numFmt w:val="lowerRoman"/>
+      <w:lvlText w:val="%9."/>
+      <w:lvlJc w:val="right"/>
+      <w:pPr>
+        <w:ind w:left="6840" w:hanging="180"/>
+      </w:pPr>
+    </w:lvl>
+  </w:abstractNum>
+  <w:abstractNum w:abstractNumId="14" w15:restartNumberingAfterBreak="0">
     <w:nsid w:val="5AE42EFB"/>
     <w:multiLevelType w:val="multilevel"/>
     <w:tmpl w:val="24486936"/>
@@ -32549,7 +34841,7 @@
       </w:rPr>
     </w:lvl>
   </w:abstractNum>
-  <w:abstractNum w:abstractNumId="12" w15:restartNumberingAfterBreak="0">
+  <w:abstractNum w:abstractNumId="15" w15:restartNumberingAfterBreak="0">
     <w:nsid w:val="5C56147B"/>
     <w:multiLevelType w:val="multilevel"/>
     <w:tmpl w:val="B862112A"/>
@@ -32662,7 +34954,7 @@
       </w:rPr>
     </w:lvl>
   </w:abstractNum>
-  <w:abstractNum w:abstractNumId="13" w15:restartNumberingAfterBreak="0">
+  <w:abstractNum w:abstractNumId="16" w15:restartNumberingAfterBreak="0">
     <w:nsid w:val="5EDD0D75"/>
     <w:multiLevelType w:val="multilevel"/>
     <w:tmpl w:val="E99217E4"/>
@@ -32775,7 +35067,7 @@
       </w:rPr>
     </w:lvl>
   </w:abstractNum>
-  <w:abstractNum w:abstractNumId="14" w15:restartNumberingAfterBreak="0">
+  <w:abstractNum w:abstractNumId="17" w15:restartNumberingAfterBreak="0">
     <w:nsid w:val="60DD4851"/>
     <w:multiLevelType w:val="multilevel"/>
     <w:tmpl w:val="3A645988"/>
@@ -32888,7 +35180,7 @@
       </w:rPr>
     </w:lvl>
   </w:abstractNum>
-  <w:abstractNum w:abstractNumId="15" w15:restartNumberingAfterBreak="0">
+  <w:abstractNum w:abstractNumId="18" w15:restartNumberingAfterBreak="0">
     <w:nsid w:val="683D4481"/>
     <w:multiLevelType w:val="multilevel"/>
     <w:tmpl w:val="A9D0220A"/>
@@ -33001,7 +35293,7 @@
       </w:rPr>
     </w:lvl>
   </w:abstractNum>
-  <w:abstractNum w:abstractNumId="16" w15:restartNumberingAfterBreak="0">
+  <w:abstractNum w:abstractNumId="19" w15:restartNumberingAfterBreak="0">
     <w:nsid w:val="6A6D2132"/>
     <w:multiLevelType w:val="multilevel"/>
     <w:tmpl w:val="46CA0AD4"/>
@@ -33114,7 +35406,7 @@
       </w:rPr>
     </w:lvl>
   </w:abstractNum>
-  <w:abstractNum w:abstractNumId="17" w15:restartNumberingAfterBreak="0">
+  <w:abstractNum w:abstractNumId="20" w15:restartNumberingAfterBreak="0">
     <w:nsid w:val="6C9908F3"/>
     <w:multiLevelType w:val="multilevel"/>
     <w:tmpl w:val="E87C72A2"/>
@@ -33227,7 +35519,7 @@
       </w:rPr>
     </w:lvl>
   </w:abstractNum>
-  <w:abstractNum w:abstractNumId="18" w15:restartNumberingAfterBreak="0">
+  <w:abstractNum w:abstractNumId="21" w15:restartNumberingAfterBreak="0">
     <w:nsid w:val="6F556CB8"/>
     <w:multiLevelType w:val="multilevel"/>
     <w:tmpl w:val="5E0A3516"/>
@@ -33340,7 +35632,7 @@
       </w:rPr>
     </w:lvl>
   </w:abstractNum>
-  <w:abstractNum w:abstractNumId="19" w15:restartNumberingAfterBreak="0">
+  <w:abstractNum w:abstractNumId="22" w15:restartNumberingAfterBreak="0">
     <w:nsid w:val="70814F26"/>
     <w:multiLevelType w:val="multilevel"/>
     <w:tmpl w:val="3B4AF864"/>
@@ -33453,7 +35745,7 @@
       </w:rPr>
     </w:lvl>
   </w:abstractNum>
-  <w:abstractNum w:abstractNumId="20" w15:restartNumberingAfterBreak="0">
+  <w:abstractNum w:abstractNumId="23" w15:restartNumberingAfterBreak="0">
     <w:nsid w:val="75FF1898"/>
     <w:multiLevelType w:val="multilevel"/>
     <w:tmpl w:val="7E307408"/>
@@ -33566,7 +35858,7 @@
       </w:rPr>
     </w:lvl>
   </w:abstractNum>
-  <w:abstractNum w:abstractNumId="21" w15:restartNumberingAfterBreak="0">
+  <w:abstractNum w:abstractNumId="24" w15:restartNumberingAfterBreak="0">
     <w:nsid w:val="76E32400"/>
     <w:multiLevelType w:val="multilevel"/>
     <w:tmpl w:val="95E62CC4"/>
@@ -33679,7 +35971,96 @@
       </w:rPr>
     </w:lvl>
   </w:abstractNum>
-  <w:abstractNum w:abstractNumId="22" w15:restartNumberingAfterBreak="0">
+  <w:abstractNum w:abstractNumId="25" w15:restartNumberingAfterBreak="0">
+    <w:nsid w:val="78C20855"/>
+    <w:multiLevelType w:val="hybridMultilevel"/>
+    <w:tmpl w:val="EEB6425C"/>
+    <w:lvl w:ilvl="0" w:tplc="FC1A1662">
+      <w:start w:val="1"/>
+      <w:numFmt w:val="decimal"/>
+      <w:lvlText w:val="%1-"/>
+      <w:lvlJc w:val="left"/>
+      <w:pPr>
+        <w:ind w:left="720" w:hanging="360"/>
+      </w:pPr>
+      <w:rPr>
+        <w:rFonts w:hint="default"/>
+      </w:rPr>
+    </w:lvl>
+    <w:lvl w:ilvl="1" w:tplc="34090019" w:tentative="1">
+      <w:start w:val="1"/>
+      <w:numFmt w:val="lowerLetter"/>
+      <w:lvlText w:val="%2."/>
+      <w:lvlJc w:val="left"/>
+      <w:pPr>
+        <w:ind w:left="1440" w:hanging="360"/>
+      </w:pPr>
+    </w:lvl>
+    <w:lvl w:ilvl="2" w:tplc="3409001B" w:tentative="1">
+      <w:start w:val="1"/>
+      <w:numFmt w:val="lowerRoman"/>
+      <w:lvlText w:val="%3."/>
+      <w:lvlJc w:val="right"/>
+      <w:pPr>
+        <w:ind w:left="2160" w:hanging="180"/>
+      </w:pPr>
+    </w:lvl>
+    <w:lvl w:ilvl="3" w:tplc="3409000F" w:tentative="1">
+      <w:start w:val="1"/>
+      <w:numFmt w:val="decimal"/>
+      <w:lvlText w:val="%4."/>
+      <w:lvlJc w:val="left"/>
+      <w:pPr>
+        <w:ind w:left="2880" w:hanging="360"/>
+      </w:pPr>
+    </w:lvl>
+    <w:lvl w:ilvl="4" w:tplc="34090019" w:tentative="1">
+      <w:start w:val="1"/>
+      <w:numFmt w:val="lowerLetter"/>
+      <w:lvlText w:val="%5."/>
+      <w:lvlJc w:val="left"/>
+      <w:pPr>
+        <w:ind w:left="3600" w:hanging="360"/>
+      </w:pPr>
+    </w:lvl>
+    <w:lvl w:ilvl="5" w:tplc="3409001B" w:tentative="1">
+      <w:start w:val="1"/>
+      <w:numFmt w:val="lowerRoman"/>
+      <w:lvlText w:val="%6."/>
+      <w:lvlJc w:val="right"/>
+      <w:pPr>
+        <w:ind w:left="4320" w:hanging="180"/>
+      </w:pPr>
+    </w:lvl>
+    <w:lvl w:ilvl="6" w:tplc="3409000F" w:tentative="1">
+      <w:start w:val="1"/>
+      <w:numFmt w:val="decimal"/>
+      <w:lvlText w:val="%7."/>
+      <w:lvlJc w:val="left"/>
+      <w:pPr>
+        <w:ind w:left="5040" w:hanging="360"/>
+      </w:pPr>
+    </w:lvl>
+    <w:lvl w:ilvl="7" w:tplc="34090019" w:tentative="1">
+      <w:start w:val="1"/>
+      <w:numFmt w:val="lowerLetter"/>
+      <w:lvlText w:val="%8."/>
+      <w:lvlJc w:val="left"/>
+      <w:pPr>
+        <w:ind w:left="5760" w:hanging="360"/>
+      </w:pPr>
+    </w:lvl>
+    <w:lvl w:ilvl="8" w:tplc="3409001B" w:tentative="1">
+      <w:start w:val="1"/>
+      <w:numFmt w:val="lowerRoman"/>
+      <w:lvlText w:val="%9."/>
+      <w:lvlJc w:val="right"/>
+      <w:pPr>
+        <w:ind w:left="6480" w:hanging="180"/>
+      </w:pPr>
+    </w:lvl>
+  </w:abstractNum>
+  <w:abstractNum w:abstractNumId="26" w15:restartNumberingAfterBreak="0">
     <w:nsid w:val="79AC12A9"/>
     <w:multiLevelType w:val="multilevel"/>
     <w:tmpl w:val="39F034C6"/>
@@ -33793,73 +36174,85 @@
     </w:lvl>
   </w:abstractNum>
   <w:num w:numId="1">
-    <w:abstractNumId w:val="10"/>
+    <w:abstractNumId w:val="12"/>
   </w:num>
   <w:num w:numId="2">
-    <w:abstractNumId w:val="8"/>
+    <w:abstractNumId w:val="10"/>
   </w:num>
   <w:num w:numId="3">
     <w:abstractNumId w:val="1"/>
   </w:num>
   <w:num w:numId="4">
-    <w:abstractNumId w:val="5"/>
+    <w:abstractNumId w:val="7"/>
   </w:num>
   <w:num w:numId="5">
-    <w:abstractNumId w:val="22"/>
+    <w:abstractNumId w:val="26"/>
   </w:num>
   <w:num w:numId="6">
-    <w:abstractNumId w:val="2"/>
+    <w:abstractNumId w:val="3"/>
   </w:num>
   <w:num w:numId="7">
+    <w:abstractNumId w:val="18"/>
+  </w:num>
+  <w:num w:numId="8">
+    <w:abstractNumId w:val="9"/>
+  </w:num>
+  <w:num w:numId="9">
+    <w:abstractNumId w:val="23"/>
+  </w:num>
+  <w:num w:numId="10">
     <w:abstractNumId w:val="15"/>
   </w:num>
-  <w:num w:numId="8">
-    <w:abstractNumId w:val="7"/>
-  </w:num>
-  <w:num w:numId="9">
-    <w:abstractNumId w:val="20"/>
-  </w:num>
-  <w:num w:numId="10">
-    <w:abstractNumId w:val="12"/>
-  </w:num>
   <w:num w:numId="11">
-    <w:abstractNumId w:val="21"/>
+    <w:abstractNumId w:val="24"/>
   </w:num>
   <w:num w:numId="12">
-    <w:abstractNumId w:val="17"/>
+    <w:abstractNumId w:val="20"/>
   </w:num>
   <w:num w:numId="13">
     <w:abstractNumId w:val="0"/>
   </w:num>
   <w:num w:numId="14">
+    <w:abstractNumId w:val="17"/>
+  </w:num>
+  <w:num w:numId="15">
+    <w:abstractNumId w:val="6"/>
+  </w:num>
+  <w:num w:numId="16">
+    <w:abstractNumId w:val="8"/>
+  </w:num>
+  <w:num w:numId="17">
+    <w:abstractNumId w:val="11"/>
+  </w:num>
+  <w:num w:numId="18">
     <w:abstractNumId w:val="14"/>
   </w:num>
-  <w:num w:numId="15">
+  <w:num w:numId="19">
+    <w:abstractNumId w:val="16"/>
+  </w:num>
+  <w:num w:numId="20">
+    <w:abstractNumId w:val="19"/>
+  </w:num>
+  <w:num w:numId="21">
+    <w:abstractNumId w:val="21"/>
+  </w:num>
+  <w:num w:numId="22">
+    <w:abstractNumId w:val="22"/>
+  </w:num>
+  <w:num w:numId="23">
     <w:abstractNumId w:val="4"/>
   </w:num>
-  <w:num w:numId="16">
-    <w:abstractNumId w:val="6"/>
+  <w:num w:numId="24">
+    <w:abstractNumId w:val="5"/>
   </w:num>
-  <w:num w:numId="17">
-    <w:abstractNumId w:val="9"/>
-  </w:num>
-  <w:num w:numId="18">
-    <w:abstractNumId w:val="11"/>
-  </w:num>
-  <w:num w:numId="19">
+  <w:num w:numId="25">
     <w:abstractNumId w:val="13"/>
   </w:num>
-  <w:num w:numId="20">
-    <w:abstractNumId w:val="16"/>
+  <w:num w:numId="26">
+    <w:abstractNumId w:val="2"/>
   </w:num>
-  <w:num w:numId="21">
-    <w:abstractNumId w:val="18"/>
-  </w:num>
-  <w:num w:numId="22">
-    <w:abstractNumId w:val="19"/>
-  </w:num>
-  <w:num w:numId="23">
-    <w:abstractNumId w:val="3"/>
+  <w:num w:numId="27">
+    <w:abstractNumId w:val="25"/>
   </w:num>
 </w:numbering>
 </file>
@@ -35028,7 +37421,7 @@
 </file>
 
 <file path=customXml/itemProps1.xml><?xml version="1.0" encoding="utf-8"?>
-<ds:datastoreItem xmlns:ds="http://schemas.openxmlformats.org/officeDocument/2006/customXml" ds:itemID="{144546B9-45B6-452B-B2DD-D11B5865686F}">
+<ds:datastoreItem xmlns:ds="http://schemas.openxmlformats.org/officeDocument/2006/customXml" ds:itemID="{06B1AD11-531A-4B23-9016-20E6386D6DA1}">
   <ds:schemaRefs>
     <ds:schemaRef ds:uri="http://schemas.openxmlformats.org/officeDocument/2006/bibliography"/>
   </ds:schemaRefs>

</xml_diff>